<commit_message>
updating diary and adding html, css, js
</commit_message>
<xml_diff>
--- a/coursework/SDS_learning_diary.docx
+++ b/coursework/SDS_learning_diary.docx
@@ -14,6 +14,7 @@
           <w:lang w:val="en-US"/>
         </w:rPr>
       </w:pPr>
+      <w:proofErr w:type="spellStart"/>
       <w:r>
         <w:rPr>
           <w:rFonts w:ascii="Times New Roman" w:hAnsi="Times New Roman" w:cs="Times New Roman"/>
@@ -22,13 +23,10 @@
           <w:szCs w:val="24"/>
           <w:lang w:val="en-US"/>
         </w:rPr>
-        <w:t>Lappeenrannan teknillinen yliopisto</w:t>
-      </w:r>
-    </w:p>
-    <w:p>
-      <w:pPr>
-        <w:pStyle w:val="Title"/>
-        <w:jc w:val="both"/>
+        <w:t>Lappeenrannan</w:t>
+      </w:r>
+      <w:proofErr w:type="spellEnd"/>
+      <w:r>
         <w:rPr>
           <w:rFonts w:ascii="Times New Roman" w:hAnsi="Times New Roman" w:cs="Times New Roman"/>
           <w:b w:val="0"/>
@@ -36,7 +34,9 @@
           <w:szCs w:val="24"/>
           <w:lang w:val="en-US"/>
         </w:rPr>
-      </w:pPr>
+        <w:t xml:space="preserve"> </w:t>
+      </w:r>
+      <w:proofErr w:type="spellStart"/>
       <w:r>
         <w:rPr>
           <w:rFonts w:ascii="Times New Roman" w:hAnsi="Times New Roman" w:cs="Times New Roman"/>
@@ -45,13 +45,10 @@
           <w:szCs w:val="24"/>
           <w:lang w:val="en-US"/>
         </w:rPr>
-        <w:t>School of Business and Management</w:t>
-      </w:r>
-    </w:p>
-    <w:p>
-      <w:pPr>
-        <w:pStyle w:val="Title"/>
-        <w:jc w:val="both"/>
+        <w:t>teknillinen</w:t>
+      </w:r>
+      <w:proofErr w:type="spellEnd"/>
+      <w:r>
         <w:rPr>
           <w:rFonts w:ascii="Times New Roman" w:hAnsi="Times New Roman" w:cs="Times New Roman"/>
           <w:b w:val="0"/>
@@ -59,6 +56,55 @@
           <w:szCs w:val="24"/>
           <w:lang w:val="en-US"/>
         </w:rPr>
+        <w:t xml:space="preserve"> </w:t>
+      </w:r>
+      <w:proofErr w:type="spellStart"/>
+      <w:r>
+        <w:rPr>
+          <w:rFonts w:ascii="Times New Roman" w:hAnsi="Times New Roman" w:cs="Times New Roman"/>
+          <w:b w:val="0"/>
+          <w:sz w:val="24"/>
+          <w:szCs w:val="24"/>
+          <w:lang w:val="en-US"/>
+        </w:rPr>
+        <w:t>yliopisto</w:t>
+      </w:r>
+      <w:proofErr w:type="spellEnd"/>
+    </w:p>
+    <w:p>
+      <w:pPr>
+        <w:pStyle w:val="Title"/>
+        <w:jc w:val="both"/>
+        <w:rPr>
+          <w:rFonts w:ascii="Times New Roman" w:hAnsi="Times New Roman" w:cs="Times New Roman"/>
+          <w:b w:val="0"/>
+          <w:sz w:val="24"/>
+          <w:szCs w:val="24"/>
+          <w:lang w:val="en-US"/>
+        </w:rPr>
+      </w:pPr>
+      <w:r>
+        <w:rPr>
+          <w:rFonts w:ascii="Times New Roman" w:hAnsi="Times New Roman" w:cs="Times New Roman"/>
+          <w:b w:val="0"/>
+          <w:sz w:val="24"/>
+          <w:szCs w:val="24"/>
+          <w:lang w:val="en-US"/>
+        </w:rPr>
+        <w:t>School of Business and Management</w:t>
+      </w:r>
+    </w:p>
+    <w:p>
+      <w:pPr>
+        <w:pStyle w:val="Title"/>
+        <w:jc w:val="both"/>
+        <w:rPr>
+          <w:rFonts w:ascii="Times New Roman" w:hAnsi="Times New Roman" w:cs="Times New Roman"/>
+          <w:b w:val="0"/>
+          <w:sz w:val="24"/>
+          <w:szCs w:val="24"/>
+          <w:lang w:val="en-US"/>
+        </w:rPr>
       </w:pPr>
     </w:p>
     <w:p>
@@ -130,6 +176,7 @@
           <w:lang w:val="en-US"/>
         </w:rPr>
       </w:pPr>
+      <w:proofErr w:type="spellStart"/>
       <w:r>
         <w:rPr>
           <w:rFonts w:ascii="Times New Roman" w:hAnsi="Times New Roman" w:cs="Times New Roman"/>
@@ -138,7 +185,18 @@
           <w:szCs w:val="24"/>
           <w:lang w:val="en-US"/>
         </w:rPr>
-        <w:t>Sofware Development Skills</w:t>
+        <w:t>Sofware</w:t>
+      </w:r>
+      <w:proofErr w:type="spellEnd"/>
+      <w:r>
+        <w:rPr>
+          <w:rFonts w:ascii="Times New Roman" w:hAnsi="Times New Roman" w:cs="Times New Roman"/>
+          <w:b w:val="0"/>
+          <w:sz w:val="24"/>
+          <w:szCs w:val="24"/>
+          <w:lang w:val="en-US"/>
+        </w:rPr>
+        <w:t xml:space="preserve"> Development Skills</w:t>
       </w:r>
     </w:p>
     <w:p>
@@ -398,7 +456,21 @@
         <w:rPr>
           <w:lang w:val="en-US"/>
         </w:rPr>
-        <w:t>I watched the git tutorial and I learn about basic commands of git and how to use them. So basic idea is to create a git repo, add remote, commit and push. Once changes are pushed, others can pull the changes.</w:t>
+        <w:t xml:space="preserve">I watched the git tutorial and I learn about basic commands of git and how to use them. So basic idea is to create a </w:t>
+      </w:r>
+      <w:proofErr w:type="spellStart"/>
+      <w:r>
+        <w:rPr>
+          <w:lang w:val="en-US"/>
+        </w:rPr>
+        <w:t>git</w:t>
+      </w:r>
+      <w:proofErr w:type="spellEnd"/>
+      <w:r>
+        <w:rPr>
+          <w:lang w:val="en-US"/>
+        </w:rPr>
+        <w:t xml:space="preserve"> repo, add remote, commit and push. Once changes are pushed, others can pull the changes.</w:t>
       </w:r>
     </w:p>
     <w:p>
@@ -448,13 +520,45 @@
         <w:rPr>
           <w:lang w:val="en-US"/>
         </w:rPr>
-        <w:t>Created node module and scss folder inside course work folder, created node using npm commands</w:t>
-      </w:r>
-      <w:r>
-        <w:rPr>
-          <w:lang w:val="en-US"/>
-        </w:rPr>
-        <w:t xml:space="preserve"> (</w:t>
+        <w:t xml:space="preserve">Created node module and </w:t>
+      </w:r>
+      <w:proofErr w:type="spellStart"/>
+      <w:r>
+        <w:rPr>
+          <w:lang w:val="en-US"/>
+        </w:rPr>
+        <w:t>scss</w:t>
+      </w:r>
+      <w:proofErr w:type="spellEnd"/>
+      <w:r>
+        <w:rPr>
+          <w:lang w:val="en-US"/>
+        </w:rPr>
+        <w:t xml:space="preserve"> folder inside </w:t>
+      </w:r>
+      <w:r>
+        <w:rPr>
+          <w:lang w:val="en-US"/>
+        </w:rPr>
+        <w:t xml:space="preserve">project </w:t>
+      </w:r>
+      <w:r>
+        <w:rPr>
+          <w:lang w:val="en-US"/>
+        </w:rPr>
+        <w:t xml:space="preserve">folder, </w:t>
+      </w:r>
+      <w:r>
+        <w:rPr>
+          <w:lang w:val="en-US"/>
+        </w:rPr>
+        <w:t xml:space="preserve">used following commands </w:t>
+      </w:r>
+      <w:r>
+        <w:rPr>
+          <w:lang w:val="en-US"/>
+        </w:rPr>
+        <w:t>(</w:t>
       </w:r>
       <w:r>
         <w:rPr>
@@ -466,8 +570,23 @@
         <w:rPr>
           <w:lang w:val="en-US"/>
         </w:rPr>
-        <w:t xml:space="preserve">browser doesn’t read </w:t>
-      </w:r>
+        <w:t xml:space="preserve">browser </w:t>
+      </w:r>
+      <w:proofErr w:type="gramStart"/>
+      <w:r>
+        <w:rPr>
+          <w:lang w:val="en-US"/>
+        </w:rPr>
+        <w:t>doesn’t</w:t>
+      </w:r>
+      <w:proofErr w:type="gramEnd"/>
+      <w:r>
+        <w:rPr>
+          <w:lang w:val="en-US"/>
+        </w:rPr>
+        <w:t xml:space="preserve"> read </w:t>
+      </w:r>
+      <w:proofErr w:type="spellStart"/>
       <w:r>
         <w:rPr>
           <w:lang w:val="en-US"/>
@@ -478,7 +597,14 @@
         <w:rPr>
           <w:lang w:val="en-US"/>
         </w:rPr>
-        <w:t>css file</w:t>
+        <w:t>css</w:t>
+      </w:r>
+      <w:proofErr w:type="spellEnd"/>
+      <w:r>
+        <w:rPr>
+          <w:lang w:val="en-US"/>
+        </w:rPr>
+        <w:t xml:space="preserve"> file</w:t>
       </w:r>
       <w:r>
         <w:rPr>
@@ -490,13 +616,41 @@
         <w:rPr>
           <w:lang w:val="en-US"/>
         </w:rPr>
-        <w:t xml:space="preserve"> for that node is required to compile the scss file</w:t>
-      </w:r>
-      <w:r>
-        <w:rPr>
-          <w:lang w:val="en-US"/>
-        </w:rPr>
-        <w:t xml:space="preserve"> to css file</w:t>
+        <w:t xml:space="preserve"> for that node is required to compile the </w:t>
+      </w:r>
+      <w:proofErr w:type="spellStart"/>
+      <w:r>
+        <w:rPr>
+          <w:lang w:val="en-US"/>
+        </w:rPr>
+        <w:t>scss</w:t>
+      </w:r>
+      <w:proofErr w:type="spellEnd"/>
+      <w:r>
+        <w:rPr>
+          <w:lang w:val="en-US"/>
+        </w:rPr>
+        <w:t xml:space="preserve"> file</w:t>
+      </w:r>
+      <w:r>
+        <w:rPr>
+          <w:lang w:val="en-US"/>
+        </w:rPr>
+        <w:t xml:space="preserve"> to </w:t>
+      </w:r>
+      <w:proofErr w:type="spellStart"/>
+      <w:r>
+        <w:rPr>
+          <w:lang w:val="en-US"/>
+        </w:rPr>
+        <w:t>css</w:t>
+      </w:r>
+      <w:proofErr w:type="spellEnd"/>
+      <w:r>
+        <w:rPr>
+          <w:lang w:val="en-US"/>
+        </w:rPr>
+        <w:t xml:space="preserve"> file</w:t>
       </w:r>
       <w:r>
         <w:rPr>
@@ -526,7 +680,69 @@
         <w:rPr>
           <w:lang w:val="en-US"/>
         </w:rPr>
-        <w:t>Command npm init is used in the terminal to create package.json.</w:t>
+        <w:t xml:space="preserve">Command </w:t>
+      </w:r>
+      <w:proofErr w:type="spellStart"/>
+      <w:r>
+        <w:rPr>
+          <w:lang w:val="en-US"/>
+        </w:rPr>
+        <w:t>npm</w:t>
+      </w:r>
+      <w:proofErr w:type="spellEnd"/>
+      <w:r>
+        <w:rPr>
+          <w:lang w:val="en-US"/>
+        </w:rPr>
+        <w:t xml:space="preserve"> </w:t>
+      </w:r>
+      <w:proofErr w:type="spellStart"/>
+      <w:r>
+        <w:rPr>
+          <w:lang w:val="en-US"/>
+        </w:rPr>
+        <w:t>init</w:t>
+      </w:r>
+      <w:proofErr w:type="spellEnd"/>
+      <w:r>
+        <w:rPr>
+          <w:lang w:val="en-US"/>
+        </w:rPr>
+        <w:t xml:space="preserve"> is used in the terminal to create </w:t>
+      </w:r>
+      <w:proofErr w:type="spellStart"/>
+      <w:proofErr w:type="gramStart"/>
+      <w:r>
+        <w:rPr>
+          <w:lang w:val="en-US"/>
+        </w:rPr>
+        <w:t>package.json</w:t>
+      </w:r>
+      <w:proofErr w:type="spellEnd"/>
+      <w:proofErr w:type="gramEnd"/>
+      <w:r>
+        <w:rPr>
+          <w:lang w:val="en-US"/>
+        </w:rPr>
+        <w:t xml:space="preserve"> / </w:t>
+      </w:r>
+      <w:r>
+        <w:rPr>
+          <w:lang w:val="en-US"/>
+        </w:rPr>
+        <w:t xml:space="preserve">basic </w:t>
+      </w:r>
+      <w:r>
+        <w:rPr>
+          <w:lang w:val="en-US"/>
+        </w:rPr>
+        <w:t>node module</w:t>
+      </w:r>
+      <w:r>
+        <w:rPr>
+          <w:lang w:val="en-US"/>
+        </w:rPr>
+        <w:t>.</w:t>
       </w:r>
     </w:p>
     <w:p>
@@ -544,7 +760,59 @@
         <w:rPr>
           <w:lang w:val="en-US"/>
         </w:rPr>
-        <w:t>Command npm i node-sass is used create node module.</w:t>
+        <w:t xml:space="preserve">Command </w:t>
+      </w:r>
+      <w:proofErr w:type="spellStart"/>
+      <w:r>
+        <w:rPr>
+          <w:lang w:val="en-US"/>
+        </w:rPr>
+        <w:t>npm</w:t>
+      </w:r>
+      <w:proofErr w:type="spellEnd"/>
+      <w:r>
+        <w:rPr>
+          <w:lang w:val="en-US"/>
+        </w:rPr>
+        <w:t xml:space="preserve"> </w:t>
+      </w:r>
+      <w:proofErr w:type="spellStart"/>
+      <w:r>
+        <w:rPr>
+          <w:lang w:val="en-US"/>
+        </w:rPr>
+        <w:t>i</w:t>
+      </w:r>
+      <w:proofErr w:type="spellEnd"/>
+      <w:r>
+        <w:rPr>
+          <w:lang w:val="en-US"/>
+        </w:rPr>
+        <w:t xml:space="preserve"> node-sass is used </w:t>
+      </w:r>
+      <w:r>
+        <w:rPr>
+          <w:lang w:val="en-US"/>
+        </w:rPr>
+        <w:t>install</w:t>
+      </w:r>
+      <w:r>
+        <w:rPr>
+          <w:lang w:val="en-US"/>
+        </w:rPr>
+        <w:t xml:space="preserve"> node</w:t>
+      </w:r>
+      <w:r>
+        <w:rPr>
+          <w:lang w:val="en-US"/>
+        </w:rPr>
+        <w:t>-sass</w:t>
+      </w:r>
+      <w:r>
+        <w:rPr>
+          <w:lang w:val="en-US"/>
+        </w:rPr>
+        <w:t xml:space="preserve"> module.</w:t>
       </w:r>
     </w:p>
     <w:p>
@@ -559,6 +827,776 @@
       <w:pPr>
         <w:pStyle w:val="BodyText"/>
         <w:rPr>
+          <w:lang w:val="en-US"/>
+        </w:rPr>
+      </w:pPr>
+    </w:p>
+    <w:p>
+      <w:pPr>
+        <w:pStyle w:val="BodyText"/>
+        <w:rPr>
+          <w:lang w:val="en-US"/>
+        </w:rPr>
+      </w:pPr>
+      <w:r>
+        <w:rPr>
+          <w:lang w:val="en-US"/>
+        </w:rPr>
+        <w:t>6.5.2021</w:t>
+      </w:r>
+    </w:p>
+    <w:p>
+      <w:pPr>
+        <w:pStyle w:val="BodyText"/>
+        <w:rPr>
+          <w:lang w:val="en-US"/>
+        </w:rPr>
+      </w:pPr>
+      <w:r>
+        <w:rPr>
+          <w:lang w:val="en-US"/>
+        </w:rPr>
+        <w:t xml:space="preserve">Created header in html </w:t>
+      </w:r>
+      <w:proofErr w:type="gramStart"/>
+      <w:r>
+        <w:rPr>
+          <w:lang w:val="en-US"/>
+        </w:rPr>
+        <w:t>file</w:t>
+      </w:r>
+      <w:proofErr w:type="gramEnd"/>
+    </w:p>
+    <w:p>
+      <w:pPr>
+        <w:pStyle w:val="BodyText"/>
+        <w:rPr>
+          <w:lang w:val="en-US"/>
+        </w:rPr>
+      </w:pPr>
+      <w:r>
+        <w:rPr>
+          <w:lang w:val="en-US"/>
+        </w:rPr>
+        <w:t xml:space="preserve">And created menu button inside the header using &lt;div class = “menu </w:t>
+      </w:r>
+      <w:proofErr w:type="spellStart"/>
+      <w:r>
+        <w:rPr>
+          <w:lang w:val="en-US"/>
+        </w:rPr>
+        <w:t>btn</w:t>
+      </w:r>
+      <w:proofErr w:type="spellEnd"/>
+      <w:r>
+        <w:rPr>
+          <w:lang w:val="en-US"/>
+        </w:rPr>
+        <w:t xml:space="preserve">”&gt; (all </w:t>
+      </w:r>
+      <w:proofErr w:type="spellStart"/>
+      <w:r>
+        <w:rPr>
+          <w:lang w:val="en-US"/>
+        </w:rPr>
+        <w:t>css</w:t>
+      </w:r>
+      <w:proofErr w:type="spellEnd"/>
+      <w:r>
+        <w:rPr>
+          <w:lang w:val="en-US"/>
+        </w:rPr>
+        <w:t xml:space="preserve"> </w:t>
+      </w:r>
+    </w:p>
+    <w:p>
+      <w:pPr>
+        <w:pStyle w:val="BodyText"/>
+        <w:rPr>
+          <w:lang w:val="en-US"/>
+        </w:rPr>
+      </w:pPr>
+      <w:r>
+        <w:rPr>
+          <w:lang w:val="en-US"/>
+        </w:rPr>
+        <w:t>will be used in the buttons)</w:t>
+      </w:r>
+    </w:p>
+    <w:p>
+      <w:pPr>
+        <w:pStyle w:val="BodyText"/>
+        <w:rPr>
+          <w:lang w:val="en-US"/>
+        </w:rPr>
+      </w:pPr>
+      <w:proofErr w:type="gramStart"/>
+      <w:r>
+        <w:rPr>
+          <w:lang w:val="en-US"/>
+        </w:rPr>
+        <w:t>.</w:t>
+      </w:r>
+      <w:proofErr w:type="spellStart"/>
+      <w:r>
+        <w:rPr>
+          <w:lang w:val="en-US"/>
+        </w:rPr>
+        <w:t>btn</w:t>
+      </w:r>
+      <w:proofErr w:type="spellEnd"/>
+      <w:proofErr w:type="gramEnd"/>
+      <w:r>
+        <w:rPr>
+          <w:lang w:val="en-US"/>
+        </w:rPr>
+        <w:t xml:space="preserve">-menu*3 is used to create three </w:t>
+      </w:r>
+      <w:proofErr w:type="spellStart"/>
+      <w:r>
+        <w:rPr>
+          <w:lang w:val="en-US"/>
+        </w:rPr>
+        <w:t>divs</w:t>
+      </w:r>
+      <w:proofErr w:type="spellEnd"/>
+      <w:r>
+        <w:rPr>
+          <w:lang w:val="en-US"/>
+        </w:rPr>
+        <w:t xml:space="preserve"> in the button</w:t>
+      </w:r>
+      <w:r>
+        <w:rPr>
+          <w:lang w:val="en-US"/>
+        </w:rPr>
+        <w:t xml:space="preserve"> </w:t>
+      </w:r>
+    </w:p>
+    <w:p>
+      <w:pPr>
+        <w:pStyle w:val="BodyText"/>
+        <w:rPr>
+          <w:lang w:val="en-US"/>
+        </w:rPr>
+      </w:pPr>
+      <w:r>
+        <w:rPr>
+          <w:lang w:val="en-US"/>
+        </w:rPr>
+        <w:t xml:space="preserve">Nav is created with the class of </w:t>
+      </w:r>
+      <w:proofErr w:type="gramStart"/>
+      <w:r>
+        <w:rPr>
+          <w:lang w:val="en-US"/>
+        </w:rPr>
+        <w:t>menu(</w:t>
+      </w:r>
+      <w:proofErr w:type="spellStart"/>
+      <w:proofErr w:type="gramEnd"/>
+      <w:r>
+        <w:rPr>
+          <w:lang w:val="en-US"/>
+        </w:rPr>
+        <w:t>nav.menu</w:t>
+      </w:r>
+      <w:proofErr w:type="spellEnd"/>
+      <w:r>
+        <w:rPr>
+          <w:lang w:val="en-US"/>
+        </w:rPr>
+        <w:t xml:space="preserve">  )</w:t>
+      </w:r>
+    </w:p>
+    <w:p>
+      <w:pPr>
+        <w:pStyle w:val="BodyText"/>
+        <w:numPr>
+          <w:ilvl w:val="0"/>
+          <w:numId w:val="10"/>
+        </w:numPr>
+        <w:rPr>
+          <w:lang w:val="en-US"/>
+        </w:rPr>
+      </w:pPr>
+      <w:r>
+        <w:rPr>
+          <w:lang w:val="en-US"/>
+        </w:rPr>
+        <w:t xml:space="preserve">* sign Is used to select everything in </w:t>
+      </w:r>
+      <w:proofErr w:type="spellStart"/>
+      <w:proofErr w:type="gramStart"/>
+      <w:r>
+        <w:rPr>
+          <w:lang w:val="en-US"/>
+        </w:rPr>
+        <w:t>css</w:t>
+      </w:r>
+      <w:proofErr w:type="spellEnd"/>
+      <w:proofErr w:type="gramEnd"/>
+    </w:p>
+    <w:p>
+      <w:pPr>
+        <w:pStyle w:val="BodyText"/>
+        <w:rPr>
+          <w:lang w:val="en-US"/>
+        </w:rPr>
+      </w:pPr>
+    </w:p>
+    <w:p>
+      <w:pPr>
+        <w:pStyle w:val="BodyText"/>
+        <w:rPr>
+          <w:lang w:val="en-US"/>
+        </w:rPr>
+      </w:pPr>
+    </w:p>
+    <w:p>
+      <w:pPr>
+        <w:pStyle w:val="BodyText"/>
+        <w:rPr>
+          <w:lang w:val="en-US"/>
+        </w:rPr>
+      </w:pPr>
+      <w:r>
+        <w:rPr>
+          <w:lang w:val="en-US"/>
+        </w:rPr>
+        <w:t>7.5.2021</w:t>
+      </w:r>
+    </w:p>
+    <w:p>
+      <w:pPr>
+        <w:pStyle w:val="BodyText"/>
+        <w:rPr>
+          <w:lang w:val="en-US"/>
+        </w:rPr>
+      </w:pPr>
+      <w:r>
+        <w:rPr>
+          <w:lang w:val="en-US"/>
+        </w:rPr>
+        <w:t xml:space="preserve">In the html pasted </w:t>
+      </w:r>
+      <w:proofErr w:type="gramStart"/>
+      <w:r>
+        <w:rPr>
+          <w:lang w:val="en-US"/>
+        </w:rPr>
+        <w:t>a  font</w:t>
+      </w:r>
+      <w:proofErr w:type="gramEnd"/>
+      <w:r>
+        <w:rPr>
+          <w:lang w:val="en-US"/>
+        </w:rPr>
+        <w:t xml:space="preserve"> link  from </w:t>
+      </w:r>
+      <w:proofErr w:type="spellStart"/>
+      <w:r>
+        <w:rPr>
+          <w:lang w:val="en-US"/>
+        </w:rPr>
+        <w:t>fontawesome</w:t>
+      </w:r>
+      <w:proofErr w:type="spellEnd"/>
+    </w:p>
+    <w:p>
+      <w:pPr>
+        <w:pStyle w:val="BodyText"/>
+        <w:rPr>
+          <w:b/>
+          <w:bCs/>
+          <w:lang w:val="en-US"/>
+        </w:rPr>
+      </w:pPr>
+      <w:r>
+        <w:rPr>
+          <w:lang w:val="en-US"/>
+        </w:rPr>
+        <w:t xml:space="preserve">Under &lt;\h2&gt; created a class of icons </w:t>
+      </w:r>
+      <w:proofErr w:type="gramStart"/>
+      <w:r>
+        <w:rPr>
+          <w:lang w:val="en-US"/>
+        </w:rPr>
+        <w:t xml:space="preserve">using  </w:t>
+      </w:r>
+      <w:r>
+        <w:rPr>
+          <w:b/>
+          <w:bCs/>
+          <w:lang w:val="en-US"/>
+        </w:rPr>
+        <w:t>.</w:t>
+      </w:r>
+      <w:proofErr w:type="gramEnd"/>
+      <w:r>
+        <w:rPr>
+          <w:b/>
+          <w:bCs/>
+          <w:lang w:val="en-US"/>
+        </w:rPr>
+        <w:t>icon</w:t>
+      </w:r>
+      <w:r>
+        <w:rPr>
+          <w:b/>
+          <w:bCs/>
+          <w:lang w:val="en-US"/>
+        </w:rPr>
+        <w:t>s</w:t>
+      </w:r>
+    </w:p>
+    <w:p>
+      <w:pPr>
+        <w:pStyle w:val="BodyText"/>
+        <w:rPr>
+          <w:lang w:val="en-US"/>
+        </w:rPr>
+      </w:pPr>
+      <w:r>
+        <w:rPr>
+          <w:lang w:val="en-US"/>
+        </w:rPr>
+        <w:t xml:space="preserve"> </w:t>
+      </w:r>
+      <w:r>
+        <w:rPr>
+          <w:lang w:val="en-US"/>
+        </w:rPr>
+        <w:t>.</w:t>
+      </w:r>
+      <w:r>
+        <w:rPr>
+          <w:b/>
+          <w:bCs/>
+          <w:lang w:val="en-US"/>
+        </w:rPr>
+        <w:t xml:space="preserve"> </w:t>
+      </w:r>
+      <w:r>
+        <w:rPr>
+          <w:lang w:val="en-US"/>
+        </w:rPr>
+        <w:t xml:space="preserve">To add </w:t>
+      </w:r>
+      <w:proofErr w:type="spellStart"/>
+      <w:r>
+        <w:rPr>
+          <w:lang w:val="en-US"/>
+        </w:rPr>
+        <w:t>add</w:t>
+      </w:r>
+      <w:proofErr w:type="spellEnd"/>
+      <w:r>
+        <w:rPr>
+          <w:lang w:val="en-US"/>
+        </w:rPr>
+        <w:t xml:space="preserve"> a link </w:t>
+      </w:r>
+      <w:r>
+        <w:rPr>
+          <w:b/>
+          <w:bCs/>
+          <w:lang w:val="en-US"/>
+        </w:rPr>
+        <w:t xml:space="preserve">A </w:t>
+      </w:r>
+      <w:r>
+        <w:rPr>
+          <w:lang w:val="en-US"/>
+        </w:rPr>
+        <w:t>enter</w:t>
+      </w:r>
+      <w:r>
+        <w:rPr>
+          <w:lang w:val="en-US"/>
+        </w:rPr>
+        <w:t xml:space="preserve"> is </w:t>
+      </w:r>
+      <w:proofErr w:type="gramStart"/>
+      <w:r>
+        <w:rPr>
+          <w:lang w:val="en-US"/>
+        </w:rPr>
+        <w:t>used</w:t>
+      </w:r>
+      <w:proofErr w:type="gramEnd"/>
+    </w:p>
+    <w:p>
+      <w:pPr>
+        <w:pStyle w:val="BodyText"/>
+        <w:rPr>
+          <w:lang w:val="en-US"/>
+        </w:rPr>
+      </w:pPr>
+      <w:r>
+        <w:rPr>
+          <w:lang w:val="en-US"/>
+        </w:rPr>
+        <w:t>. added twitter icon</w:t>
+      </w:r>
+      <w:r>
+        <w:rPr>
+          <w:lang w:val="en-US"/>
+        </w:rPr>
+        <w:t xml:space="preserve"> </w:t>
+      </w:r>
+      <w:proofErr w:type="gramStart"/>
+      <w:r>
+        <w:rPr>
+          <w:lang w:val="en-US"/>
+        </w:rPr>
+        <w:t>using</w:t>
+      </w:r>
+      <w:r>
+        <w:rPr>
+          <w:b/>
+          <w:bCs/>
+          <w:lang w:val="en-US"/>
+        </w:rPr>
+        <w:t xml:space="preserve">  </w:t>
+      </w:r>
+      <w:proofErr w:type="spellStart"/>
+      <w:r>
+        <w:rPr>
+          <w:b/>
+          <w:bCs/>
+          <w:lang w:val="en-US"/>
+        </w:rPr>
+        <w:t>i.fab</w:t>
+      </w:r>
+      <w:proofErr w:type="gramEnd"/>
+      <w:r>
+        <w:rPr>
+          <w:b/>
+          <w:bCs/>
+          <w:lang w:val="en-US"/>
+        </w:rPr>
+        <w:t>.fa</w:t>
+      </w:r>
+      <w:proofErr w:type="spellEnd"/>
+      <w:r>
+        <w:rPr>
+          <w:b/>
+          <w:bCs/>
+          <w:lang w:val="en-US"/>
+        </w:rPr>
+        <w:t>-twitter</w:t>
+      </w:r>
+    </w:p>
+    <w:p>
+      <w:pPr>
+        <w:pStyle w:val="BodyText"/>
+        <w:rPr>
+          <w:b/>
+          <w:bCs/>
+          <w:lang w:val="en-US"/>
+        </w:rPr>
+      </w:pPr>
+      <w:r>
+        <w:rPr>
+          <w:b/>
+          <w:bCs/>
+          <w:lang w:val="en-US"/>
+        </w:rPr>
+        <w:t xml:space="preserve">. increased the size of twitter icon by adding fa-2x in the </w:t>
+      </w:r>
+      <w:proofErr w:type="gramStart"/>
+      <w:r>
+        <w:rPr>
+          <w:b/>
+          <w:bCs/>
+          <w:lang w:val="en-US"/>
+        </w:rPr>
+        <w:t>line</w:t>
+      </w:r>
+      <w:proofErr w:type="gramEnd"/>
+    </w:p>
+    <w:p>
+      <w:pPr>
+        <w:pStyle w:val="BodyText"/>
+        <w:rPr>
+          <w:lang w:val="en-US"/>
+        </w:rPr>
+      </w:pPr>
+      <w:r>
+        <w:rPr>
+          <w:lang w:val="en-US"/>
+        </w:rPr>
+        <w:lastRenderedPageBreak/>
+        <w:t xml:space="preserve">Java script file is created using </w:t>
+      </w:r>
+      <w:proofErr w:type="spellStart"/>
+      <w:proofErr w:type="gramStart"/>
+      <w:r>
+        <w:rPr>
+          <w:b/>
+          <w:bCs/>
+          <w:lang w:val="en-US"/>
+        </w:rPr>
+        <w:t>script.src</w:t>
+      </w:r>
+      <w:proofErr w:type="spellEnd"/>
+      <w:r>
+        <w:rPr>
+          <w:b/>
+          <w:bCs/>
+          <w:lang w:val="en-US"/>
+        </w:rPr>
+        <w:t xml:space="preserve"> </w:t>
+      </w:r>
+      <w:r>
+        <w:rPr>
+          <w:lang w:val="en-US"/>
+        </w:rPr>
+        <w:t xml:space="preserve"> script</w:t>
+      </w:r>
+      <w:proofErr w:type="gramEnd"/>
+      <w:r>
+        <w:rPr>
+          <w:lang w:val="en-US"/>
+        </w:rPr>
+        <w:t xml:space="preserve"> tag with source attribute</w:t>
+      </w:r>
+      <w:r>
+        <w:rPr>
+          <w:lang w:val="en-US"/>
+        </w:rPr>
+        <w:t xml:space="preserve"> and created a </w:t>
+      </w:r>
+      <w:proofErr w:type="spellStart"/>
+      <w:r>
+        <w:rPr>
+          <w:lang w:val="en-US"/>
+        </w:rPr>
+        <w:t>js</w:t>
+      </w:r>
+      <w:proofErr w:type="spellEnd"/>
+      <w:r>
+        <w:rPr>
+          <w:lang w:val="en-US"/>
+        </w:rPr>
+        <w:t xml:space="preserve"> folder in </w:t>
+      </w:r>
+      <w:proofErr w:type="spellStart"/>
+      <w:r>
+        <w:rPr>
+          <w:lang w:val="en-US"/>
+        </w:rPr>
+        <w:t>dist</w:t>
+      </w:r>
+      <w:proofErr w:type="spellEnd"/>
+      <w:r>
+        <w:rPr>
+          <w:lang w:val="en-US"/>
+        </w:rPr>
+        <w:t xml:space="preserve">, and created a file name main.js in </w:t>
+      </w:r>
+      <w:proofErr w:type="spellStart"/>
+      <w:r>
+        <w:rPr>
+          <w:lang w:val="en-US"/>
+        </w:rPr>
+        <w:t>js</w:t>
+      </w:r>
+      <w:proofErr w:type="spellEnd"/>
+      <w:r>
+        <w:rPr>
+          <w:lang w:val="en-US"/>
+        </w:rPr>
+        <w:t>.</w:t>
+      </w:r>
+    </w:p>
+    <w:p>
+      <w:pPr>
+        <w:pStyle w:val="BodyText"/>
+        <w:rPr>
+          <w:i/>
+          <w:iCs/>
+          <w:lang w:val="en-US"/>
+        </w:rPr>
+      </w:pPr>
+    </w:p>
+    <w:p>
+      <w:pPr>
+        <w:pStyle w:val="BodyText"/>
+        <w:rPr>
+          <w:lang w:val="en-US"/>
+        </w:rPr>
+      </w:pPr>
+      <w:r>
+        <w:rPr>
+          <w:lang w:val="en-US"/>
+        </w:rPr>
+        <w:t xml:space="preserve">In main </w:t>
+      </w:r>
+      <w:proofErr w:type="spellStart"/>
+      <w:r>
+        <w:rPr>
+          <w:lang w:val="en-US"/>
+        </w:rPr>
+        <w:t>scss</w:t>
+      </w:r>
+      <w:proofErr w:type="spellEnd"/>
+    </w:p>
+    <w:p>
+      <w:pPr>
+        <w:pStyle w:val="BodyText"/>
+        <w:rPr>
+          <w:lang w:val="en-US"/>
+        </w:rPr>
+      </w:pPr>
+      <w:r>
+        <w:rPr>
+          <w:lang w:val="en-US"/>
+        </w:rPr>
+        <w:t>8.5.2021</w:t>
+      </w:r>
+    </w:p>
+    <w:p>
+      <w:pPr>
+        <w:pStyle w:val="BodyText"/>
+        <w:rPr>
+          <w:u w:val="single"/>
+          <w:lang w:val="en-US"/>
+        </w:rPr>
+      </w:pPr>
+      <w:r>
+        <w:rPr>
+          <w:u w:val="single"/>
+          <w:lang w:val="en-US"/>
+        </w:rPr>
+        <w:t>For headings</w:t>
+      </w:r>
+    </w:p>
+    <w:p>
+      <w:pPr>
+        <w:pStyle w:val="BodyText"/>
+        <w:rPr>
+          <w:lang w:val="en-US"/>
+        </w:rPr>
+      </w:pPr>
+      <w:r>
+        <w:rPr>
+          <w:lang w:val="en-US"/>
+        </w:rPr>
+        <w:t xml:space="preserve">rem is unit multiplier of font size in </w:t>
+      </w:r>
+      <w:proofErr w:type="gramStart"/>
+      <w:r>
+        <w:rPr>
+          <w:lang w:val="en-US"/>
+        </w:rPr>
+        <w:t>html</w:t>
+      </w:r>
+      <w:proofErr w:type="gramEnd"/>
+    </w:p>
+    <w:p>
+      <w:pPr>
+        <w:pStyle w:val="BodyText"/>
+        <w:rPr>
+          <w:lang w:val="en-US"/>
+        </w:rPr>
+      </w:pPr>
+      <w:r>
+        <w:rPr>
+          <w:lang w:val="en-US"/>
+        </w:rPr>
+        <w:t>&amp; is used in the line to attach to its class</w:t>
+      </w:r>
+    </w:p>
+    <w:p>
+      <w:pPr>
+        <w:pStyle w:val="BodyText"/>
+        <w:rPr>
+          <w:lang w:val="en-US"/>
+        </w:rPr>
+      </w:pPr>
+      <w:r>
+        <w:rPr>
+          <w:lang w:val="en-US"/>
+        </w:rPr>
+        <w:t xml:space="preserve">Padding is added in </w:t>
+      </w:r>
+      <w:proofErr w:type="spellStart"/>
+      <w:r>
+        <w:rPr>
+          <w:lang w:val="en-US"/>
+        </w:rPr>
+        <w:t>sm</w:t>
+      </w:r>
+      <w:proofErr w:type="spellEnd"/>
+      <w:r>
+        <w:rPr>
+          <w:lang w:val="en-US"/>
+        </w:rPr>
+        <w:t xml:space="preserve">-heading to highlight the </w:t>
+      </w:r>
+      <w:proofErr w:type="gramStart"/>
+      <w:r>
+        <w:rPr>
+          <w:lang w:val="en-US"/>
+        </w:rPr>
+        <w:t>heading</w:t>
+      </w:r>
+      <w:proofErr w:type="gramEnd"/>
+    </w:p>
+    <w:p>
+      <w:pPr>
+        <w:pStyle w:val="BodyText"/>
+        <w:rPr>
+          <w:lang w:val="en-US"/>
+        </w:rPr>
+      </w:pPr>
+      <w:proofErr w:type="spellStart"/>
+      <w:r>
+        <w:rPr>
+          <w:lang w:val="en-US"/>
+        </w:rPr>
+        <w:t>Rgba</w:t>
+      </w:r>
+      <w:proofErr w:type="spellEnd"/>
+      <w:r>
+        <w:rPr>
+          <w:lang w:val="en-US"/>
+        </w:rPr>
+        <w:t xml:space="preserve"> is added in the line to add background </w:t>
+      </w:r>
+      <w:proofErr w:type="gramStart"/>
+      <w:r>
+        <w:rPr>
+          <w:lang w:val="en-US"/>
+        </w:rPr>
+        <w:t>image</w:t>
+      </w:r>
+      <w:proofErr w:type="gramEnd"/>
+    </w:p>
+    <w:p>
+      <w:pPr>
+        <w:pStyle w:val="BodyText"/>
+        <w:rPr>
+          <w:u w:val="single"/>
+          <w:lang w:val="en-US"/>
+        </w:rPr>
+      </w:pPr>
+      <w:r>
+        <w:rPr>
+          <w:u w:val="single"/>
+          <w:lang w:val="en-US"/>
+        </w:rPr>
+        <w:t>For links</w:t>
+      </w:r>
+    </w:p>
+    <w:p>
+      <w:pPr>
+        <w:pStyle w:val="BodyText"/>
+        <w:rPr>
+          <w:u w:val="single"/>
           <w:lang w:val="en-US"/>
         </w:rPr>
       </w:pPr>
@@ -652,6 +1690,118 @@
 <file path=word/numbering.xml><?xml version="1.0" encoding="utf-8"?>
 <w:numbering xmlns:wpc="http://schemas.microsoft.com/office/word/2010/wordprocessingCanvas" xmlns:cx="http://schemas.microsoft.com/office/drawing/2014/chartex" xmlns:cx1="http://schemas.microsoft.com/office/drawing/2015/9/8/chartex" xmlns:cx2="http://schemas.microsoft.com/office/drawing/2015/10/21/chartex" xmlns:cx3="http://schemas.microsoft.com/office/drawing/2016/5/9/chartex" xmlns:cx4="http://schemas.microsoft.com/office/drawing/2016/5/10/chartex" xmlns:cx5="http://schemas.microsoft.com/office/drawing/2016/5/11/chartex" xmlns:cx6="http://schemas.microsoft.com/office/drawing/2016/5/12/chartex" xmlns:cx7="http://schemas.microsoft.com/office/drawing/2016/5/13/chartex" xmlns:cx8="http://schemas.microsoft.com/office/drawing/2016/5/14/chartex" xmlns:mc="http://schemas.openxmlformats.org/markup-compatibility/2006" xmlns:aink="http://schemas.microsoft.com/office/drawing/2016/ink" xmlns:am3d="http://schemas.microsoft.com/office/drawing/2017/model3d" xmlns:o="urn:schemas-microsoft-com:office:office" xmlns:r="http://schemas.openxmlformats.org/officeDocument/2006/relationships" xmlns:m="http://schemas.openxmlformats.org/officeDocument/2006/math" xmlns:v="urn:schemas-microsoft-com:vml" xmlns:wp14="http://schemas.microsoft.com/office/word/2010/wordprocessingDrawing" xmlns:wp="http://schemas.openxmlformats.org/drawingml/2006/wordprocessingDrawing" xmlns:w10="urn:schemas-microsoft-com:office:word" xmlns:w="http://schemas.openxmlformats.org/wordprocessingml/2006/main" xmlns:w14="http://schemas.microsoft.com/office/word/2010/wordml" xmlns:w15="http://schemas.microsoft.com/office/word/2012/wordml" xmlns:w16cex="http://schemas.microsoft.com/office/word/2018/wordml/cex" xmlns:w16cid="http://schemas.microsoft.com/office/word/2016/wordml/cid" xmlns:w16="http://schemas.microsoft.com/office/word/2018/wordml" xmlns:w16sdtdh="http://schemas.microsoft.com/office/word/2020/wordml/sdtdatahash" xmlns:w16se="http://schemas.microsoft.com/office/word/2015/wordml/symex" xmlns:wpg="http://schemas.microsoft.com/office/word/2010/wordprocessingGroup" xmlns:wpi="http://schemas.microsoft.com/office/word/2010/wordprocessingInk" xmlns:wne="http://schemas.microsoft.com/office/word/2006/wordml" xmlns:wps="http://schemas.microsoft.com/office/word/2010/wordprocessingShape" mc:Ignorable="w14 w15 w16se w16cid w16 w16cex w16sdtdh wp14">
   <w:abstractNum w:abstractNumId="0" w15:restartNumberingAfterBreak="0">
+    <w:nsid w:val="0489338A"/>
+    <w:multiLevelType w:val="hybridMultilevel"/>
+    <w:tmpl w:val="D92CEAFC"/>
+    <w:lvl w:ilvl="0" w:tplc="20000001">
+      <w:numFmt w:val="bullet"/>
+      <w:lvlText w:val=""/>
+      <w:lvlJc w:val="left"/>
+      <w:pPr>
+        <w:ind w:left="720" w:hanging="360"/>
+      </w:pPr>
+      <w:rPr>
+        <w:rFonts w:ascii="Symbol" w:eastAsia="Times New Roman" w:hAnsi="Symbol" w:cs="Times New Roman" w:hint="default"/>
+      </w:rPr>
+    </w:lvl>
+    <w:lvl w:ilvl="1" w:tplc="20000003" w:tentative="1">
+      <w:start w:val="1"/>
+      <w:numFmt w:val="bullet"/>
+      <w:lvlText w:val="o"/>
+      <w:lvlJc w:val="left"/>
+      <w:pPr>
+        <w:ind w:left="1440" w:hanging="360"/>
+      </w:pPr>
+      <w:rPr>
+        <w:rFonts w:ascii="Courier New" w:hAnsi="Courier New" w:cs="Courier New" w:hint="default"/>
+      </w:rPr>
+    </w:lvl>
+    <w:lvl w:ilvl="2" w:tplc="20000005" w:tentative="1">
+      <w:start w:val="1"/>
+      <w:numFmt w:val="bullet"/>
+      <w:lvlText w:val=""/>
+      <w:lvlJc w:val="left"/>
+      <w:pPr>
+        <w:ind w:left="2160" w:hanging="360"/>
+      </w:pPr>
+      <w:rPr>
+        <w:rFonts w:ascii="Wingdings" w:hAnsi="Wingdings" w:hint="default"/>
+      </w:rPr>
+    </w:lvl>
+    <w:lvl w:ilvl="3" w:tplc="20000001" w:tentative="1">
+      <w:start w:val="1"/>
+      <w:numFmt w:val="bullet"/>
+      <w:lvlText w:val=""/>
+      <w:lvlJc w:val="left"/>
+      <w:pPr>
+        <w:ind w:left="2880" w:hanging="360"/>
+      </w:pPr>
+      <w:rPr>
+        <w:rFonts w:ascii="Symbol" w:hAnsi="Symbol" w:hint="default"/>
+      </w:rPr>
+    </w:lvl>
+    <w:lvl w:ilvl="4" w:tplc="20000003" w:tentative="1">
+      <w:start w:val="1"/>
+      <w:numFmt w:val="bullet"/>
+      <w:lvlText w:val="o"/>
+      <w:lvlJc w:val="left"/>
+      <w:pPr>
+        <w:ind w:left="3600" w:hanging="360"/>
+      </w:pPr>
+      <w:rPr>
+        <w:rFonts w:ascii="Courier New" w:hAnsi="Courier New" w:cs="Courier New" w:hint="default"/>
+      </w:rPr>
+    </w:lvl>
+    <w:lvl w:ilvl="5" w:tplc="20000005" w:tentative="1">
+      <w:start w:val="1"/>
+      <w:numFmt w:val="bullet"/>
+      <w:lvlText w:val=""/>
+      <w:lvlJc w:val="left"/>
+      <w:pPr>
+        <w:ind w:left="4320" w:hanging="360"/>
+      </w:pPr>
+      <w:rPr>
+        <w:rFonts w:ascii="Wingdings" w:hAnsi="Wingdings" w:hint="default"/>
+      </w:rPr>
+    </w:lvl>
+    <w:lvl w:ilvl="6" w:tplc="20000001" w:tentative="1">
+      <w:start w:val="1"/>
+      <w:numFmt w:val="bullet"/>
+      <w:lvlText w:val=""/>
+      <w:lvlJc w:val="left"/>
+      <w:pPr>
+        <w:ind w:left="5040" w:hanging="360"/>
+      </w:pPr>
+      <w:rPr>
+        <w:rFonts w:ascii="Symbol" w:hAnsi="Symbol" w:hint="default"/>
+      </w:rPr>
+    </w:lvl>
+    <w:lvl w:ilvl="7" w:tplc="20000003" w:tentative="1">
+      <w:start w:val="1"/>
+      <w:numFmt w:val="bullet"/>
+      <w:lvlText w:val="o"/>
+      <w:lvlJc w:val="left"/>
+      <w:pPr>
+        <w:ind w:left="5760" w:hanging="360"/>
+      </w:pPr>
+      <w:rPr>
+        <w:rFonts w:ascii="Courier New" w:hAnsi="Courier New" w:cs="Courier New" w:hint="default"/>
+      </w:rPr>
+    </w:lvl>
+    <w:lvl w:ilvl="8" w:tplc="20000005" w:tentative="1">
+      <w:start w:val="1"/>
+      <w:numFmt w:val="bullet"/>
+      <w:lvlText w:val=""/>
+      <w:lvlJc w:val="left"/>
+      <w:pPr>
+        <w:ind w:left="6480" w:hanging="360"/>
+      </w:pPr>
+      <w:rPr>
+        <w:rFonts w:ascii="Wingdings" w:hAnsi="Wingdings" w:hint="default"/>
+      </w:rPr>
+    </w:lvl>
+  </w:abstractNum>
+  <w:abstractNum w:abstractNumId="1" w15:restartNumberingAfterBreak="0">
     <w:nsid w:val="102623E2"/>
     <w:multiLevelType w:val="hybridMultilevel"/>
     <w:tmpl w:val="047EBE70"/>
@@ -740,7 +1890,7 @@
       </w:pPr>
     </w:lvl>
   </w:abstractNum>
-  <w:abstractNum w:abstractNumId="1" w15:restartNumberingAfterBreak="0">
+  <w:abstractNum w:abstractNumId="2" w15:restartNumberingAfterBreak="0">
     <w:nsid w:val="3B530E8E"/>
     <w:multiLevelType w:val="hybridMultilevel"/>
     <w:tmpl w:val="0C86E060"/>
@@ -856,7 +2006,7 @@
       </w:pPr>
     </w:lvl>
   </w:abstractNum>
-  <w:abstractNum w:abstractNumId="2" w15:restartNumberingAfterBreak="0">
+  <w:abstractNum w:abstractNumId="3" w15:restartNumberingAfterBreak="0">
     <w:nsid w:val="3D2A2F30"/>
     <w:multiLevelType w:val="hybridMultilevel"/>
     <w:tmpl w:val="6720BA68"/>
@@ -972,7 +2122,7 @@
       </w:pPr>
     </w:lvl>
   </w:abstractNum>
-  <w:abstractNum w:abstractNumId="3" w15:restartNumberingAfterBreak="0">
+  <w:abstractNum w:abstractNumId="4" w15:restartNumberingAfterBreak="0">
     <w:nsid w:val="455049AF"/>
     <w:multiLevelType w:val="multilevel"/>
     <w:tmpl w:val="034853E2"/>
@@ -1085,7 +2235,7 @@
       </w:pPr>
     </w:lvl>
   </w:abstractNum>
-  <w:abstractNum w:abstractNumId="4" w15:restartNumberingAfterBreak="0">
+  <w:abstractNum w:abstractNumId="5" w15:restartNumberingAfterBreak="0">
     <w:nsid w:val="5E9F3BDB"/>
     <w:multiLevelType w:val="hybridMultilevel"/>
     <w:tmpl w:val="2524393A"/>
@@ -1201,7 +2351,7 @@
       </w:pPr>
     </w:lvl>
   </w:abstractNum>
-  <w:abstractNum w:abstractNumId="5" w15:restartNumberingAfterBreak="0">
+  <w:abstractNum w:abstractNumId="6" w15:restartNumberingAfterBreak="0">
     <w:nsid w:val="7411730C"/>
     <w:multiLevelType w:val="hybridMultilevel"/>
     <w:tmpl w:val="220EE75A"/>
@@ -1317,7 +2467,7 @@
       </w:pPr>
     </w:lvl>
   </w:abstractNum>
-  <w:abstractNum w:abstractNumId="6" w15:restartNumberingAfterBreak="0">
+  <w:abstractNum w:abstractNumId="7" w15:restartNumberingAfterBreak="0">
     <w:nsid w:val="75702816"/>
     <w:multiLevelType w:val="hybridMultilevel"/>
     <w:tmpl w:val="43CEABBE"/>
@@ -1433,7 +2583,7 @@
       </w:pPr>
     </w:lvl>
   </w:abstractNum>
-  <w:abstractNum w:abstractNumId="7" w15:restartNumberingAfterBreak="0">
+  <w:abstractNum w:abstractNumId="8" w15:restartNumberingAfterBreak="0">
     <w:nsid w:val="7B275709"/>
     <w:multiLevelType w:val="hybridMultilevel"/>
     <w:tmpl w:val="49C43494"/>
@@ -1549,7 +2699,7 @@
       </w:pPr>
     </w:lvl>
   </w:abstractNum>
-  <w:abstractNum w:abstractNumId="8" w15:restartNumberingAfterBreak="0">
+  <w:abstractNum w:abstractNumId="9" w15:restartNumberingAfterBreak="0">
     <w:nsid w:val="7C981A45"/>
     <w:multiLevelType w:val="multilevel"/>
     <w:tmpl w:val="034853E2"/>
@@ -1672,30 +2822,33 @@
     </w:lvl>
   </w:abstractNum>
   <w:num w:numId="1">
+    <w:abstractNumId w:val="7"/>
+  </w:num>
+  <w:num w:numId="2">
+    <w:abstractNumId w:val="3"/>
+  </w:num>
+  <w:num w:numId="3">
+    <w:abstractNumId w:val="9"/>
+  </w:num>
+  <w:num w:numId="4">
+    <w:abstractNumId w:val="2"/>
+  </w:num>
+  <w:num w:numId="5">
     <w:abstractNumId w:val="6"/>
   </w:num>
-  <w:num w:numId="2">
-    <w:abstractNumId w:val="2"/>
-  </w:num>
-  <w:num w:numId="3">
+  <w:num w:numId="6">
     <w:abstractNumId w:val="8"/>
   </w:num>
-  <w:num w:numId="4">
+  <w:num w:numId="7">
+    <w:abstractNumId w:val="5"/>
+  </w:num>
+  <w:num w:numId="8">
+    <w:abstractNumId w:val="4"/>
+  </w:num>
+  <w:num w:numId="9">
     <w:abstractNumId w:val="1"/>
   </w:num>
-  <w:num w:numId="5">
-    <w:abstractNumId w:val="5"/>
-  </w:num>
-  <w:num w:numId="6">
-    <w:abstractNumId w:val="7"/>
-  </w:num>
-  <w:num w:numId="7">
-    <w:abstractNumId w:val="4"/>
-  </w:num>
-  <w:num w:numId="8">
-    <w:abstractNumId w:val="3"/>
-  </w:num>
-  <w:num w:numId="9">
+  <w:num w:numId="10">
     <w:abstractNumId w:val="0"/>
   </w:num>
 </w:numbering>

</xml_diff>

<commit_message>
improving stylesheet and updating learning diary
</commit_message>
<xml_diff>
--- a/coursework/SDS_learning_diary.docx
+++ b/coursework/SDS_learning_diary.docx
@@ -1600,6 +1600,236 @@
           <w:lang w:val="en-US"/>
         </w:rPr>
       </w:pPr>
+    </w:p>
+    <w:p>
+      <w:pPr>
+        <w:pStyle w:val="BodyText"/>
+        <w:rPr>
+          <w:u w:val="single"/>
+          <w:lang w:val="en-US"/>
+        </w:rPr>
+      </w:pPr>
+    </w:p>
+    <w:p>
+      <w:pPr>
+        <w:pStyle w:val="BodyText"/>
+        <w:rPr>
+          <w:u w:val="single"/>
+          <w:lang w:val="en-US"/>
+        </w:rPr>
+      </w:pPr>
+      <w:r>
+        <w:rPr>
+          <w:u w:val="single"/>
+          <w:lang w:val="en-US"/>
+        </w:rPr>
+        <w:t>10.5.2021</w:t>
+      </w:r>
+    </w:p>
+    <w:p>
+      <w:pPr>
+        <w:pStyle w:val="BodyText"/>
+        <w:rPr>
+          <w:u w:val="single"/>
+          <w:lang w:val="en-US"/>
+        </w:rPr>
+      </w:pPr>
+      <w:r>
+        <w:rPr>
+          <w:u w:val="single"/>
+          <w:lang w:val="en-US"/>
+        </w:rPr>
+        <w:t>Learned about adding color on header in the secondary text, defined the secondary text variable.</w:t>
+      </w:r>
+    </w:p>
+    <w:p>
+      <w:pPr>
+        <w:pStyle w:val="BodyText"/>
+        <w:rPr>
+          <w:u w:val="single"/>
+          <w:lang w:val="en-US"/>
+        </w:rPr>
+      </w:pPr>
+      <w:r>
+        <w:rPr>
+          <w:u w:val="single"/>
+          <w:lang w:val="en-US"/>
+        </w:rPr>
+        <w:t>In the main added padding and height and</w:t>
+      </w:r>
+    </w:p>
+    <w:p>
+      <w:pPr>
+        <w:pStyle w:val="BodyText"/>
+        <w:rPr>
+          <w:u w:val="single"/>
+          <w:lang w:val="en-US"/>
+        </w:rPr>
+      </w:pPr>
+      <w:r>
+        <w:rPr>
+          <w:u w:val="single"/>
+          <w:lang w:val="en-US"/>
+        </w:rPr>
+        <w:t xml:space="preserve"> to style only icons used nesting to add hover effect on icons</w:t>
+      </w:r>
+    </w:p>
+    <w:p>
+      <w:pPr>
+        <w:pStyle w:val="BodyText"/>
+        <w:rPr>
+          <w:u w:val="single"/>
+          <w:lang w:val="en-US"/>
+        </w:rPr>
+      </w:pPr>
+      <w:r>
+        <w:rPr>
+          <w:u w:val="single"/>
+          <w:lang w:val="en-US"/>
+        </w:rPr>
+        <w:t xml:space="preserve">Icons are wrapped in </w:t>
+      </w:r>
+      <w:proofErr w:type="gramStart"/>
+      <w:r>
+        <w:rPr>
+          <w:u w:val="single"/>
+          <w:lang w:val="en-US"/>
+        </w:rPr>
+        <w:t>a{</w:t>
+      </w:r>
+      <w:proofErr w:type="gramEnd"/>
+      <w:r>
+        <w:rPr>
+          <w:u w:val="single"/>
+          <w:lang w:val="en-US"/>
+        </w:rPr>
+        <w:t>}, so a is put into the icons to link.</w:t>
+      </w:r>
+    </w:p>
+    <w:p>
+      <w:pPr>
+        <w:pStyle w:val="BodyText"/>
+        <w:rPr>
+          <w:u w:val="single"/>
+          <w:lang w:val="en-US"/>
+        </w:rPr>
+      </w:pPr>
+      <w:proofErr w:type="gramStart"/>
+      <w:r>
+        <w:rPr>
+          <w:u w:val="single"/>
+          <w:lang w:val="en-US"/>
+        </w:rPr>
+        <w:t>&amp;:hover</w:t>
+      </w:r>
+      <w:proofErr w:type="gramEnd"/>
+      <w:r>
+        <w:rPr>
+          <w:u w:val="single"/>
+          <w:lang w:val="en-US"/>
+        </w:rPr>
+        <w:t xml:space="preserve"> {} is used for hover</w:t>
+      </w:r>
+    </w:p>
+    <w:p>
+      <w:pPr>
+        <w:pStyle w:val="BodyText"/>
+        <w:rPr>
+          <w:u w:val="single"/>
+          <w:lang w:val="en-US"/>
+        </w:rPr>
+      </w:pPr>
+    </w:p>
+    <w:p>
+      <w:pPr>
+        <w:pStyle w:val="BodyText"/>
+        <w:rPr>
+          <w:u w:val="single"/>
+          <w:lang w:val="en-US"/>
+        </w:rPr>
+      </w:pPr>
+    </w:p>
+    <w:p>
+      <w:pPr>
+        <w:pStyle w:val="BodyText"/>
+        <w:rPr>
+          <w:u w:val="single"/>
+          <w:lang w:val="en-US"/>
+        </w:rPr>
+      </w:pPr>
+    </w:p>
+    <w:p>
+      <w:pPr>
+        <w:pStyle w:val="BodyText"/>
+        <w:rPr>
+          <w:u w:val="single"/>
+          <w:lang w:val="en-US"/>
+        </w:rPr>
+      </w:pPr>
+    </w:p>
+    <w:p>
+      <w:pPr>
+        <w:pStyle w:val="BodyText"/>
+        <w:rPr>
+          <w:u w:val="single"/>
+          <w:lang w:val="en-US"/>
+        </w:rPr>
+      </w:pPr>
+      <w:r>
+        <w:rPr>
+          <w:u w:val="single"/>
+          <w:lang w:val="en-US"/>
+        </w:rPr>
+        <w:t xml:space="preserve">  13.5.2021</w:t>
+      </w:r>
+    </w:p>
+    <w:p>
+      <w:pPr>
+        <w:pStyle w:val="BodyText"/>
+        <w:rPr>
+          <w:u w:val="single"/>
+          <w:lang w:val="en-US"/>
+        </w:rPr>
+      </w:pPr>
+      <w:r>
+        <w:rPr>
+          <w:u w:val="single"/>
+          <w:lang w:val="en-US"/>
+        </w:rPr>
+        <w:t xml:space="preserve">To go outside </w:t>
+      </w:r>
+      <w:proofErr w:type="spellStart"/>
+      <w:r>
+        <w:rPr>
+          <w:u w:val="single"/>
+          <w:lang w:val="en-US"/>
+        </w:rPr>
+        <w:t>css</w:t>
+      </w:r>
+      <w:proofErr w:type="spellEnd"/>
+      <w:r>
+        <w:rPr>
+          <w:u w:val="single"/>
+          <w:lang w:val="en-US"/>
+        </w:rPr>
+        <w:t xml:space="preserve"> folder </w:t>
+      </w:r>
+      <w:proofErr w:type="gramStart"/>
+      <w:r>
+        <w:rPr>
+          <w:u w:val="single"/>
+          <w:lang w:val="en-US"/>
+        </w:rPr>
+        <w:t xml:space="preserve"> ..</w:t>
+      </w:r>
+      <w:proofErr w:type="gramEnd"/>
+      <w:r>
+        <w:rPr>
+          <w:u w:val="single"/>
+          <w:lang w:val="en-US"/>
+        </w:rPr>
+        <w:t xml:space="preserve">/ is used in the in home-image variable </w:t>
+      </w:r>
     </w:p>
     <w:sectPr>
       <w:headerReference w:type="default" r:id="rId10"/>

</xml_diff>

<commit_message>
updating git commands in learning diary
</commit_message>
<xml_diff>
--- a/coursework/SDS_learning_diary.docx
+++ b/coursework/SDS_learning_diary.docx
@@ -14,7 +14,6 @@
           <w:lang w:val="en-US"/>
         </w:rPr>
       </w:pPr>
-      <w:proofErr w:type="spellStart"/>
       <w:r>
         <w:rPr>
           <w:rFonts w:ascii="Times New Roman" w:hAnsi="Times New Roman" w:cs="Times New Roman"/>
@@ -23,10 +22,13 @@
           <w:szCs w:val="24"/>
           <w:lang w:val="en-US"/>
         </w:rPr>
-        <w:t>Lappeenrannan</w:t>
-      </w:r>
-      <w:proofErr w:type="spellEnd"/>
-      <w:r>
+        <w:t>Lappeenrannan teknillinen yliopisto</w:t>
+      </w:r>
+    </w:p>
+    <w:p>
+      <w:pPr>
+        <w:pStyle w:val="Title"/>
+        <w:jc w:val="both"/>
         <w:rPr>
           <w:rFonts w:ascii="Times New Roman" w:hAnsi="Times New Roman" w:cs="Times New Roman"/>
           <w:b w:val="0"/>
@@ -34,9 +36,7 @@
           <w:szCs w:val="24"/>
           <w:lang w:val="en-US"/>
         </w:rPr>
-        <w:t xml:space="preserve"> </w:t>
-      </w:r>
-      <w:proofErr w:type="spellStart"/>
+      </w:pPr>
       <w:r>
         <w:rPr>
           <w:rFonts w:ascii="Times New Roman" w:hAnsi="Times New Roman" w:cs="Times New Roman"/>
@@ -45,10 +45,13 @@
           <w:szCs w:val="24"/>
           <w:lang w:val="en-US"/>
         </w:rPr>
-        <w:t>teknillinen</w:t>
-      </w:r>
-      <w:proofErr w:type="spellEnd"/>
-      <w:r>
+        <w:t>School of Business and Management</w:t>
+      </w:r>
+    </w:p>
+    <w:p>
+      <w:pPr>
+        <w:pStyle w:val="Title"/>
+        <w:jc w:val="both"/>
         <w:rPr>
           <w:rFonts w:ascii="Times New Roman" w:hAnsi="Times New Roman" w:cs="Times New Roman"/>
           <w:b w:val="0"/>
@@ -56,10 +59,69 @@
           <w:szCs w:val="24"/>
           <w:lang w:val="en-US"/>
         </w:rPr>
-        <w:t xml:space="preserve"> </w:t>
-      </w:r>
-      <w:proofErr w:type="spellStart"/>
-      <w:r>
+      </w:pPr>
+    </w:p>
+    <w:p>
+      <w:pPr>
+        <w:pStyle w:val="Title"/>
+        <w:jc w:val="left"/>
+        <w:rPr>
+          <w:rFonts w:ascii="Times New Roman" w:hAnsi="Times New Roman"/>
+          <w:b w:val="0"/>
+          <w:sz w:val="24"/>
+          <w:szCs w:val="24"/>
+          <w:lang w:val="en-US"/>
+        </w:rPr>
+      </w:pPr>
+    </w:p>
+    <w:p>
+      <w:pPr>
+        <w:pStyle w:val="Title"/>
+        <w:jc w:val="left"/>
+        <w:rPr>
+          <w:sz w:val="24"/>
+          <w:szCs w:val="24"/>
+          <w:lang w:val="en-US"/>
+        </w:rPr>
+      </w:pPr>
+    </w:p>
+    <w:p>
+      <w:pPr>
+        <w:pStyle w:val="Title"/>
+        <w:jc w:val="left"/>
+        <w:rPr>
+          <w:sz w:val="24"/>
+          <w:szCs w:val="24"/>
+          <w:lang w:val="en-US"/>
+        </w:rPr>
+      </w:pPr>
+    </w:p>
+    <w:p>
+      <w:pPr>
+        <w:pStyle w:val="Title"/>
+        <w:jc w:val="left"/>
+        <w:rPr>
+          <w:sz w:val="24"/>
+          <w:szCs w:val="24"/>
+          <w:lang w:val="en-US"/>
+        </w:rPr>
+      </w:pPr>
+    </w:p>
+    <w:p>
+      <w:pPr>
+        <w:pStyle w:val="Title"/>
+        <w:jc w:val="left"/>
+        <w:rPr>
+          <w:sz w:val="24"/>
+          <w:szCs w:val="24"/>
+          <w:lang w:val="en-US"/>
+        </w:rPr>
+      </w:pPr>
+    </w:p>
+    <w:p>
+      <w:pPr>
+        <w:pStyle w:val="Title"/>
+        <w:jc w:val="both"/>
         <w:rPr>
           <w:rFonts w:ascii="Times New Roman" w:hAnsi="Times New Roman" w:cs="Times New Roman"/>
           <w:b w:val="0"/>
@@ -67,14 +129,8 @@
           <w:szCs w:val="24"/>
           <w:lang w:val="en-US"/>
         </w:rPr>
-        <w:t>yliopisto</w:t>
-      </w:r>
-      <w:proofErr w:type="spellEnd"/>
-    </w:p>
-    <w:p>
-      <w:pPr>
-        <w:pStyle w:val="Title"/>
-        <w:jc w:val="both"/>
+      </w:pPr>
+      <w:r>
         <w:rPr>
           <w:rFonts w:ascii="Times New Roman" w:hAnsi="Times New Roman" w:cs="Times New Roman"/>
           <w:b w:val="0"/>
@@ -82,121 +138,7 @@
           <w:szCs w:val="24"/>
           <w:lang w:val="en-US"/>
         </w:rPr>
-      </w:pPr>
-      <w:r>
-        <w:rPr>
-          <w:rFonts w:ascii="Times New Roman" w:hAnsi="Times New Roman" w:cs="Times New Roman"/>
-          <w:b w:val="0"/>
-          <w:sz w:val="24"/>
-          <w:szCs w:val="24"/>
-          <w:lang w:val="en-US"/>
-        </w:rPr>
-        <w:t>School of Business and Management</w:t>
-      </w:r>
-    </w:p>
-    <w:p>
-      <w:pPr>
-        <w:pStyle w:val="Title"/>
-        <w:jc w:val="both"/>
-        <w:rPr>
-          <w:rFonts w:ascii="Times New Roman" w:hAnsi="Times New Roman" w:cs="Times New Roman"/>
-          <w:b w:val="0"/>
-          <w:sz w:val="24"/>
-          <w:szCs w:val="24"/>
-          <w:lang w:val="en-US"/>
-        </w:rPr>
-      </w:pPr>
-    </w:p>
-    <w:p>
-      <w:pPr>
-        <w:pStyle w:val="Title"/>
-        <w:jc w:val="left"/>
-        <w:rPr>
-          <w:rFonts w:ascii="Times New Roman" w:hAnsi="Times New Roman"/>
-          <w:b w:val="0"/>
-          <w:sz w:val="24"/>
-          <w:szCs w:val="24"/>
-          <w:lang w:val="en-US"/>
-        </w:rPr>
-      </w:pPr>
-    </w:p>
-    <w:p>
-      <w:pPr>
-        <w:pStyle w:val="Title"/>
-        <w:jc w:val="left"/>
-        <w:rPr>
-          <w:sz w:val="24"/>
-          <w:szCs w:val="24"/>
-          <w:lang w:val="en-US"/>
-        </w:rPr>
-      </w:pPr>
-    </w:p>
-    <w:p>
-      <w:pPr>
-        <w:pStyle w:val="Title"/>
-        <w:jc w:val="left"/>
-        <w:rPr>
-          <w:sz w:val="24"/>
-          <w:szCs w:val="24"/>
-          <w:lang w:val="en-US"/>
-        </w:rPr>
-      </w:pPr>
-    </w:p>
-    <w:p>
-      <w:pPr>
-        <w:pStyle w:val="Title"/>
-        <w:jc w:val="left"/>
-        <w:rPr>
-          <w:sz w:val="24"/>
-          <w:szCs w:val="24"/>
-          <w:lang w:val="en-US"/>
-        </w:rPr>
-      </w:pPr>
-    </w:p>
-    <w:p>
-      <w:pPr>
-        <w:pStyle w:val="Title"/>
-        <w:jc w:val="left"/>
-        <w:rPr>
-          <w:sz w:val="24"/>
-          <w:szCs w:val="24"/>
-          <w:lang w:val="en-US"/>
-        </w:rPr>
-      </w:pPr>
-    </w:p>
-    <w:p>
-      <w:pPr>
-        <w:pStyle w:val="Title"/>
-        <w:jc w:val="both"/>
-        <w:rPr>
-          <w:rFonts w:ascii="Times New Roman" w:hAnsi="Times New Roman" w:cs="Times New Roman"/>
-          <w:b w:val="0"/>
-          <w:sz w:val="24"/>
-          <w:szCs w:val="24"/>
-          <w:lang w:val="en-US"/>
-        </w:rPr>
-      </w:pPr>
-      <w:proofErr w:type="spellStart"/>
-      <w:r>
-        <w:rPr>
-          <w:rFonts w:ascii="Times New Roman" w:hAnsi="Times New Roman" w:cs="Times New Roman"/>
-          <w:b w:val="0"/>
-          <w:sz w:val="24"/>
-          <w:szCs w:val="24"/>
-          <w:lang w:val="en-US"/>
-        </w:rPr>
-        <w:t>Sofware</w:t>
-      </w:r>
-      <w:proofErr w:type="spellEnd"/>
-      <w:r>
-        <w:rPr>
-          <w:rFonts w:ascii="Times New Roman" w:hAnsi="Times New Roman" w:cs="Times New Roman"/>
-          <w:b w:val="0"/>
-          <w:sz w:val="24"/>
-          <w:szCs w:val="24"/>
-          <w:lang w:val="en-US"/>
-        </w:rPr>
-        <w:t xml:space="preserve"> Development Skills</w:t>
+        <w:t>Sofware Development Skills</w:t>
       </w:r>
     </w:p>
     <w:p>
@@ -456,38 +398,505 @@
         <w:rPr>
           <w:lang w:val="en-US"/>
         </w:rPr>
-        <w:t xml:space="preserve">I watched the git tutorial and I learn about basic commands of git and how to use them. So basic idea is to create a </w:t>
-      </w:r>
-      <w:proofErr w:type="spellStart"/>
-      <w:r>
-        <w:rPr>
-          <w:lang w:val="en-US"/>
-        </w:rPr>
-        <w:t>git</w:t>
-      </w:r>
-      <w:proofErr w:type="spellEnd"/>
-      <w:r>
-        <w:rPr>
-          <w:lang w:val="en-US"/>
-        </w:rPr>
-        <w:t xml:space="preserve"> repo, add remote, commit and push. Once changes are pushed, others can pull the changes.</w:t>
-      </w:r>
-    </w:p>
-    <w:p>
-      <w:pPr>
-        <w:pStyle w:val="BodyText"/>
-        <w:rPr>
-          <w:lang w:val="en-US"/>
-        </w:rPr>
-      </w:pPr>
-    </w:p>
-    <w:p>
-      <w:pPr>
-        <w:pStyle w:val="BodyText"/>
-        <w:rPr>
-          <w:lang w:val="en-US"/>
-        </w:rPr>
-      </w:pPr>
+        <w:t>I watched the git tutorial and I learn about basic commands of git and how to use them. So basic idea is to create a git repo, add remote, commit and push. Once changes are pushed, others can pull the changes.</w:t>
+      </w:r>
+    </w:p>
+    <w:tbl>
+      <w:tblPr>
+        <w:tblStyle w:val="GridTable4"/>
+        <w:tblW w:w="0" w:type="auto"/>
+        <w:tblLook w:val="04A0" w:firstRow="1" w:lastRow="0" w:firstColumn="1" w:lastColumn="0" w:noHBand="0" w:noVBand="1"/>
+      </w:tblPr>
+      <w:tblGrid>
+        <w:gridCol w:w="4388"/>
+        <w:gridCol w:w="4389"/>
+      </w:tblGrid>
+      <w:tr>
+        <w:trPr>
+          <w:cnfStyle w:val="100000000000" w:firstRow="1" w:lastRow="0" w:firstColumn="0" w:lastColumn="0" w:oddVBand="0" w:evenVBand="0" w:oddHBand="0" w:evenHBand="0" w:firstRowFirstColumn="0" w:firstRowLastColumn="0" w:lastRowFirstColumn="0" w:lastRowLastColumn="0"/>
+        </w:trPr>
+        <w:tc>
+          <w:tcPr>
+            <w:cnfStyle w:val="001000000000" w:firstRow="0" w:lastRow="0" w:firstColumn="1" w:lastColumn="0" w:oddVBand="0" w:evenVBand="0" w:oddHBand="0" w:evenHBand="0" w:firstRowFirstColumn="0" w:firstRowLastColumn="0" w:lastRowFirstColumn="0" w:lastRowLastColumn="0"/>
+            <w:tcW w:w="4388" w:type="dxa"/>
+          </w:tcPr>
+          <w:p>
+            <w:pPr>
+              <w:pStyle w:val="BodyText"/>
+              <w:rPr>
+                <w:lang w:val="en-US"/>
+              </w:rPr>
+            </w:pPr>
+            <w:r>
+              <w:rPr>
+                <w:lang w:val="en-US"/>
+              </w:rPr>
+              <w:t>Git commands</w:t>
+            </w:r>
+          </w:p>
+        </w:tc>
+        <w:tc>
+          <w:tcPr>
+            <w:tcW w:w="4389" w:type="dxa"/>
+          </w:tcPr>
+          <w:p>
+            <w:pPr>
+              <w:pStyle w:val="BodyText"/>
+              <w:cnfStyle w:val="100000000000" w:firstRow="1" w:lastRow="0" w:firstColumn="0" w:lastColumn="0" w:oddVBand="0" w:evenVBand="0" w:oddHBand="0" w:evenHBand="0" w:firstRowFirstColumn="0" w:firstRowLastColumn="0" w:lastRowFirstColumn="0" w:lastRowLastColumn="0"/>
+              <w:rPr>
+                <w:lang w:val="en-US"/>
+              </w:rPr>
+            </w:pPr>
+            <w:r>
+              <w:rPr>
+                <w:lang w:val="en-US"/>
+              </w:rPr>
+              <w:t>Description</w:t>
+            </w:r>
+          </w:p>
+        </w:tc>
+      </w:tr>
+      <w:tr>
+        <w:trPr>
+          <w:cnfStyle w:val="000000100000" w:firstRow="0" w:lastRow="0" w:firstColumn="0" w:lastColumn="0" w:oddVBand="0" w:evenVBand="0" w:oddHBand="1" w:evenHBand="0" w:firstRowFirstColumn="0" w:firstRowLastColumn="0" w:lastRowFirstColumn="0" w:lastRowLastColumn="0"/>
+        </w:trPr>
+        <w:tc>
+          <w:tcPr>
+            <w:cnfStyle w:val="001000000000" w:firstRow="0" w:lastRow="0" w:firstColumn="1" w:lastColumn="0" w:oddVBand="0" w:evenVBand="0" w:oddHBand="0" w:evenHBand="0" w:firstRowFirstColumn="0" w:firstRowLastColumn="0" w:lastRowFirstColumn="0" w:lastRowLastColumn="0"/>
+            <w:tcW w:w="4388" w:type="dxa"/>
+          </w:tcPr>
+          <w:p>
+            <w:pPr>
+              <w:pStyle w:val="BodyText"/>
+              <w:rPr>
+                <w:lang w:val="en-US"/>
+              </w:rPr>
+            </w:pPr>
+            <w:r>
+              <w:rPr>
+                <w:lang w:val="en-US"/>
+              </w:rPr>
+              <w:t>Git init</w:t>
+            </w:r>
+          </w:p>
+        </w:tc>
+        <w:tc>
+          <w:tcPr>
+            <w:tcW w:w="4389" w:type="dxa"/>
+          </w:tcPr>
+          <w:p>
+            <w:pPr>
+              <w:pStyle w:val="BodyText"/>
+              <w:cnfStyle w:val="000000100000" w:firstRow="0" w:lastRow="0" w:firstColumn="0" w:lastColumn="0" w:oddVBand="0" w:evenVBand="0" w:oddHBand="1" w:evenHBand="0" w:firstRowFirstColumn="0" w:firstRowLastColumn="0" w:lastRowFirstColumn="0" w:lastRowLastColumn="0"/>
+              <w:rPr>
+                <w:lang w:val="en-US"/>
+              </w:rPr>
+            </w:pPr>
+            <w:r>
+              <w:rPr>
+                <w:lang w:val="en-US"/>
+              </w:rPr>
+              <w:t>To setup a git repository in project folder</w:t>
+            </w:r>
+          </w:p>
+        </w:tc>
+      </w:tr>
+      <w:tr>
+        <w:tc>
+          <w:tcPr>
+            <w:cnfStyle w:val="001000000000" w:firstRow="0" w:lastRow="0" w:firstColumn="1" w:lastColumn="0" w:oddVBand="0" w:evenVBand="0" w:oddHBand="0" w:evenHBand="0" w:firstRowFirstColumn="0" w:firstRowLastColumn="0" w:lastRowFirstColumn="0" w:lastRowLastColumn="0"/>
+            <w:tcW w:w="4388" w:type="dxa"/>
+          </w:tcPr>
+          <w:p>
+            <w:pPr>
+              <w:pStyle w:val="BodyText"/>
+              <w:rPr>
+                <w:lang w:val="en-US"/>
+              </w:rPr>
+            </w:pPr>
+            <w:r>
+              <w:rPr>
+                <w:lang w:val="en-US"/>
+              </w:rPr>
+              <w:t>Git status</w:t>
+            </w:r>
+          </w:p>
+        </w:tc>
+        <w:tc>
+          <w:tcPr>
+            <w:tcW w:w="4389" w:type="dxa"/>
+          </w:tcPr>
+          <w:p>
+            <w:pPr>
+              <w:pStyle w:val="BodyText"/>
+              <w:cnfStyle w:val="000000000000" w:firstRow="0" w:lastRow="0" w:firstColumn="0" w:lastColumn="0" w:oddVBand="0" w:evenVBand="0" w:oddHBand="0" w:evenHBand="0" w:firstRowFirstColumn="0" w:firstRowLastColumn="0" w:lastRowFirstColumn="0" w:lastRowLastColumn="0"/>
+              <w:rPr>
+                <w:lang w:val="en-US"/>
+              </w:rPr>
+            </w:pPr>
+            <w:r>
+              <w:rPr>
+                <w:lang w:val="en-US"/>
+              </w:rPr>
+              <w:t>To check the status of the repo</w:t>
+            </w:r>
+          </w:p>
+        </w:tc>
+      </w:tr>
+      <w:tr>
+        <w:trPr>
+          <w:cnfStyle w:val="000000100000" w:firstRow="0" w:lastRow="0" w:firstColumn="0" w:lastColumn="0" w:oddVBand="0" w:evenVBand="0" w:oddHBand="1" w:evenHBand="0" w:firstRowFirstColumn="0" w:firstRowLastColumn="0" w:lastRowFirstColumn="0" w:lastRowLastColumn="0"/>
+        </w:trPr>
+        <w:tc>
+          <w:tcPr>
+            <w:cnfStyle w:val="001000000000" w:firstRow="0" w:lastRow="0" w:firstColumn="1" w:lastColumn="0" w:oddVBand="0" w:evenVBand="0" w:oddHBand="0" w:evenHBand="0" w:firstRowFirstColumn="0" w:firstRowLastColumn="0" w:lastRowFirstColumn="0" w:lastRowLastColumn="0"/>
+            <w:tcW w:w="4388" w:type="dxa"/>
+          </w:tcPr>
+          <w:p>
+            <w:pPr>
+              <w:pStyle w:val="BodyText"/>
+              <w:rPr>
+                <w:lang w:val="en-US"/>
+              </w:rPr>
+            </w:pPr>
+            <w:r>
+              <w:rPr>
+                <w:lang w:val="en-US"/>
+              </w:rPr>
+              <w:t>Git add .</w:t>
+            </w:r>
+          </w:p>
+        </w:tc>
+        <w:tc>
+          <w:tcPr>
+            <w:tcW w:w="4389" w:type="dxa"/>
+          </w:tcPr>
+          <w:p>
+            <w:pPr>
+              <w:pStyle w:val="BodyText"/>
+              <w:cnfStyle w:val="000000100000" w:firstRow="0" w:lastRow="0" w:firstColumn="0" w:lastColumn="0" w:oddVBand="0" w:evenVBand="0" w:oddHBand="1" w:evenHBand="0" w:firstRowFirstColumn="0" w:firstRowLastColumn="0" w:lastRowFirstColumn="0" w:lastRowLastColumn="0"/>
+              <w:rPr>
+                <w:lang w:val="en-US"/>
+              </w:rPr>
+            </w:pPr>
+            <w:r>
+              <w:rPr>
+                <w:lang w:val="en-US"/>
+              </w:rPr>
+              <w:t xml:space="preserve"> add files to be committed</w:t>
+            </w:r>
+          </w:p>
+        </w:tc>
+      </w:tr>
+      <w:tr>
+        <w:tc>
+          <w:tcPr>
+            <w:cnfStyle w:val="001000000000" w:firstRow="0" w:lastRow="0" w:firstColumn="1" w:lastColumn="0" w:oddVBand="0" w:evenVBand="0" w:oddHBand="0" w:evenHBand="0" w:firstRowFirstColumn="0" w:firstRowLastColumn="0" w:lastRowFirstColumn="0" w:lastRowLastColumn="0"/>
+            <w:tcW w:w="4388" w:type="dxa"/>
+          </w:tcPr>
+          <w:p>
+            <w:pPr>
+              <w:pStyle w:val="BodyText"/>
+              <w:rPr>
+                <w:lang w:val="en-US"/>
+              </w:rPr>
+            </w:pPr>
+            <w:r>
+              <w:rPr>
+                <w:lang w:val="en-US"/>
+              </w:rPr>
+              <w:t>Git commit-m “sample commit message”</w:t>
+            </w:r>
+          </w:p>
+        </w:tc>
+        <w:tc>
+          <w:tcPr>
+            <w:tcW w:w="4389" w:type="dxa"/>
+          </w:tcPr>
+          <w:p>
+            <w:pPr>
+              <w:pStyle w:val="BodyText"/>
+              <w:cnfStyle w:val="000000000000" w:firstRow="0" w:lastRow="0" w:firstColumn="0" w:lastColumn="0" w:oddVBand="0" w:evenVBand="0" w:oddHBand="0" w:evenHBand="0" w:firstRowFirstColumn="0" w:firstRowLastColumn="0" w:lastRowFirstColumn="0" w:lastRowLastColumn="0"/>
+              <w:rPr>
+                <w:lang w:val="en-US"/>
+              </w:rPr>
+            </w:pPr>
+            <w:r>
+              <w:rPr>
+                <w:lang w:val="en-US"/>
+              </w:rPr>
+              <w:t>To commit the file to local repo with a commit message</w:t>
+            </w:r>
+          </w:p>
+        </w:tc>
+      </w:tr>
+      <w:tr>
+        <w:trPr>
+          <w:cnfStyle w:val="000000100000" w:firstRow="0" w:lastRow="0" w:firstColumn="0" w:lastColumn="0" w:oddVBand="0" w:evenVBand="0" w:oddHBand="1" w:evenHBand="0" w:firstRowFirstColumn="0" w:firstRowLastColumn="0" w:lastRowFirstColumn="0" w:lastRowLastColumn="0"/>
+        </w:trPr>
+        <w:tc>
+          <w:tcPr>
+            <w:cnfStyle w:val="001000000000" w:firstRow="0" w:lastRow="0" w:firstColumn="1" w:lastColumn="0" w:oddVBand="0" w:evenVBand="0" w:oddHBand="0" w:evenHBand="0" w:firstRowFirstColumn="0" w:firstRowLastColumn="0" w:lastRowFirstColumn="0" w:lastRowLastColumn="0"/>
+            <w:tcW w:w="4388" w:type="dxa"/>
+          </w:tcPr>
+          <w:p>
+            <w:pPr>
+              <w:pStyle w:val="BodyText"/>
+              <w:rPr>
+                <w:lang w:val="en-US"/>
+              </w:rPr>
+            </w:pPr>
+            <w:r>
+              <w:rPr>
+                <w:lang w:val="en-US"/>
+              </w:rPr>
+              <w:t xml:space="preserve">Git add remote  &lt;link to the </w:t>
+            </w:r>
+            <w:r>
+              <w:rPr>
+                <w:lang w:val="en-US"/>
+              </w:rPr>
+              <w:t>remote github repo&gt;</w:t>
+            </w:r>
+          </w:p>
+        </w:tc>
+        <w:tc>
+          <w:tcPr>
+            <w:tcW w:w="4389" w:type="dxa"/>
+          </w:tcPr>
+          <w:p>
+            <w:pPr>
+              <w:pStyle w:val="BodyText"/>
+              <w:cnfStyle w:val="000000100000" w:firstRow="0" w:lastRow="0" w:firstColumn="0" w:lastColumn="0" w:oddVBand="0" w:evenVBand="0" w:oddHBand="1" w:evenHBand="0" w:firstRowFirstColumn="0" w:firstRowLastColumn="0" w:lastRowFirstColumn="0" w:lastRowLastColumn="0"/>
+              <w:rPr>
+                <w:lang w:val="en-US"/>
+              </w:rPr>
+            </w:pPr>
+            <w:r>
+              <w:rPr>
+                <w:lang w:val="en-US"/>
+              </w:rPr>
+              <w:t>To add the remote repo link to my local repo</w:t>
+            </w:r>
+          </w:p>
+        </w:tc>
+      </w:tr>
+      <w:tr>
+        <w:tc>
+          <w:tcPr>
+            <w:cnfStyle w:val="001000000000" w:firstRow="0" w:lastRow="0" w:firstColumn="1" w:lastColumn="0" w:oddVBand="0" w:evenVBand="0" w:oddHBand="0" w:evenHBand="0" w:firstRowFirstColumn="0" w:firstRowLastColumn="0" w:lastRowFirstColumn="0" w:lastRowLastColumn="0"/>
+            <w:tcW w:w="4388" w:type="dxa"/>
+          </w:tcPr>
+          <w:p>
+            <w:pPr>
+              <w:pStyle w:val="BodyText"/>
+              <w:rPr>
+                <w:lang w:val="en-US"/>
+              </w:rPr>
+            </w:pPr>
+            <w:r>
+              <w:rPr>
+                <w:lang w:val="en-US"/>
+              </w:rPr>
+              <w:t>Git push origin master</w:t>
+            </w:r>
+          </w:p>
+        </w:tc>
+        <w:tc>
+          <w:tcPr>
+            <w:tcW w:w="4389" w:type="dxa"/>
+          </w:tcPr>
+          <w:p>
+            <w:pPr>
+              <w:pStyle w:val="BodyText"/>
+              <w:cnfStyle w:val="000000000000" w:firstRow="0" w:lastRow="0" w:firstColumn="0" w:lastColumn="0" w:oddVBand="0" w:evenVBand="0" w:oddHBand="0" w:evenHBand="0" w:firstRowFirstColumn="0" w:firstRowLastColumn="0" w:lastRowFirstColumn="0" w:lastRowLastColumn="0"/>
+              <w:rPr>
+                <w:lang w:val="en-US"/>
+              </w:rPr>
+            </w:pPr>
+            <w:r>
+              <w:rPr>
+                <w:lang w:val="en-US"/>
+              </w:rPr>
+              <w:t>To push the repo to the remote</w:t>
+            </w:r>
+          </w:p>
+        </w:tc>
+      </w:tr>
+      <w:tr>
+        <w:trPr>
+          <w:cnfStyle w:val="000000100000" w:firstRow="0" w:lastRow="0" w:firstColumn="0" w:lastColumn="0" w:oddVBand="0" w:evenVBand="0" w:oddHBand="1" w:evenHBand="0" w:firstRowFirstColumn="0" w:firstRowLastColumn="0" w:lastRowFirstColumn="0" w:lastRowLastColumn="0"/>
+        </w:trPr>
+        <w:tc>
+          <w:tcPr>
+            <w:cnfStyle w:val="001000000000" w:firstRow="0" w:lastRow="0" w:firstColumn="1" w:lastColumn="0" w:oddVBand="0" w:evenVBand="0" w:oddHBand="0" w:evenHBand="0" w:firstRowFirstColumn="0" w:firstRowLastColumn="0" w:lastRowFirstColumn="0" w:lastRowLastColumn="0"/>
+            <w:tcW w:w="4388" w:type="dxa"/>
+          </w:tcPr>
+          <w:p>
+            <w:pPr>
+              <w:pStyle w:val="BodyText"/>
+              <w:rPr>
+                <w:lang w:val="en-US"/>
+              </w:rPr>
+            </w:pPr>
+            <w:r>
+              <w:rPr>
+                <w:lang w:val="en-US"/>
+              </w:rPr>
+              <w:t xml:space="preserve">Git pull </w:t>
+            </w:r>
+          </w:p>
+        </w:tc>
+        <w:tc>
+          <w:tcPr>
+            <w:tcW w:w="4389" w:type="dxa"/>
+          </w:tcPr>
+          <w:p>
+            <w:pPr>
+              <w:pStyle w:val="BodyText"/>
+              <w:cnfStyle w:val="000000100000" w:firstRow="0" w:lastRow="0" w:firstColumn="0" w:lastColumn="0" w:oddVBand="0" w:evenVBand="0" w:oddHBand="1" w:evenHBand="0" w:firstRowFirstColumn="0" w:firstRowLastColumn="0" w:lastRowFirstColumn="0" w:lastRowLastColumn="0"/>
+              <w:rPr>
+                <w:lang w:val="en-US"/>
+              </w:rPr>
+            </w:pPr>
+            <w:r>
+              <w:rPr>
+                <w:lang w:val="en-US"/>
+              </w:rPr>
+              <w:t>To get all the changes in the remote repository</w:t>
+            </w:r>
+          </w:p>
+        </w:tc>
+      </w:tr>
+      <w:tr>
+        <w:tc>
+          <w:tcPr>
+            <w:cnfStyle w:val="001000000000" w:firstRow="0" w:lastRow="0" w:firstColumn="1" w:lastColumn="0" w:oddVBand="0" w:evenVBand="0" w:oddHBand="0" w:evenHBand="0" w:firstRowFirstColumn="0" w:firstRowLastColumn="0" w:lastRowFirstColumn="0" w:lastRowLastColumn="0"/>
+            <w:tcW w:w="4388" w:type="dxa"/>
+          </w:tcPr>
+          <w:p>
+            <w:pPr>
+              <w:pStyle w:val="BodyText"/>
+              <w:rPr>
+                <w:lang w:val="en-US"/>
+              </w:rPr>
+            </w:pPr>
+          </w:p>
+        </w:tc>
+        <w:tc>
+          <w:tcPr>
+            <w:tcW w:w="4389" w:type="dxa"/>
+          </w:tcPr>
+          <w:p>
+            <w:pPr>
+              <w:pStyle w:val="BodyText"/>
+              <w:cnfStyle w:val="000000000000" w:firstRow="0" w:lastRow="0" w:firstColumn="0" w:lastColumn="0" w:oddVBand="0" w:evenVBand="0" w:oddHBand="0" w:evenHBand="0" w:firstRowFirstColumn="0" w:firstRowLastColumn="0" w:lastRowFirstColumn="0" w:lastRowLastColumn="0"/>
+              <w:rPr>
+                <w:lang w:val="en-US"/>
+              </w:rPr>
+            </w:pPr>
+          </w:p>
+        </w:tc>
+      </w:tr>
+      <w:tr>
+        <w:trPr>
+          <w:cnfStyle w:val="000000100000" w:firstRow="0" w:lastRow="0" w:firstColumn="0" w:lastColumn="0" w:oddVBand="0" w:evenVBand="0" w:oddHBand="1" w:evenHBand="0" w:firstRowFirstColumn="0" w:firstRowLastColumn="0" w:lastRowFirstColumn="0" w:lastRowLastColumn="0"/>
+        </w:trPr>
+        <w:tc>
+          <w:tcPr>
+            <w:cnfStyle w:val="001000000000" w:firstRow="0" w:lastRow="0" w:firstColumn="1" w:lastColumn="0" w:oddVBand="0" w:evenVBand="0" w:oddHBand="0" w:evenHBand="0" w:firstRowFirstColumn="0" w:firstRowLastColumn="0" w:lastRowFirstColumn="0" w:lastRowLastColumn="0"/>
+            <w:tcW w:w="4388" w:type="dxa"/>
+          </w:tcPr>
+          <w:p>
+            <w:pPr>
+              <w:pStyle w:val="BodyText"/>
+              <w:rPr>
+                <w:lang w:val="en-US"/>
+              </w:rPr>
+            </w:pPr>
+          </w:p>
+        </w:tc>
+        <w:tc>
+          <w:tcPr>
+            <w:tcW w:w="4389" w:type="dxa"/>
+          </w:tcPr>
+          <w:p>
+            <w:pPr>
+              <w:pStyle w:val="BodyText"/>
+              <w:cnfStyle w:val="000000100000" w:firstRow="0" w:lastRow="0" w:firstColumn="0" w:lastColumn="0" w:oddVBand="0" w:evenVBand="0" w:oddHBand="1" w:evenHBand="0" w:firstRowFirstColumn="0" w:firstRowLastColumn="0" w:lastRowFirstColumn="0" w:lastRowLastColumn="0"/>
+              <w:rPr>
+                <w:lang w:val="en-US"/>
+              </w:rPr>
+            </w:pPr>
+          </w:p>
+        </w:tc>
+      </w:tr>
+    </w:tbl>
+    <w:p>
+      <w:pPr>
+        <w:pStyle w:val="BodyText"/>
+        <w:rPr>
+          <w:i/>
+          <w:iCs/>
+          <w:lang w:val="en-US"/>
+        </w:rPr>
+      </w:pPr>
+    </w:p>
+    <w:p>
+      <w:pPr>
+        <w:pStyle w:val="BodyText"/>
+        <w:rPr>
+          <w:i/>
+          <w:iCs/>
+          <w:lang w:val="en-US"/>
+        </w:rPr>
+      </w:pPr>
+    </w:p>
+    <w:p>
+      <w:pPr>
+        <w:pStyle w:val="BodyText"/>
+        <w:rPr>
+          <w:i/>
+          <w:iCs/>
+          <w:lang w:val="en-US"/>
+        </w:rPr>
+      </w:pPr>
+    </w:p>
+    <w:p>
+      <w:pPr>
+        <w:pStyle w:val="BodyText"/>
+        <w:rPr>
+          <w:i/>
+          <w:iCs/>
+          <w:lang w:val="en-US"/>
+        </w:rPr>
+      </w:pPr>
+    </w:p>
+    <w:p>
+      <w:pPr>
+        <w:pStyle w:val="BodyText"/>
+        <w:rPr>
+          <w:i/>
+          <w:iCs/>
+          <w:lang w:val="en-US"/>
+        </w:rPr>
+      </w:pPr>
+    </w:p>
+    <w:p>
+      <w:pPr>
+        <w:pStyle w:val="BodyText"/>
+        <w:rPr>
+          <w:lang w:val="en-US"/>
+        </w:rPr>
+      </w:pPr>
+      <w:r>
+        <w:rPr>
+          <w:i/>
+          <w:iCs/>
+          <w:lang w:val="en-US"/>
+        </w:rPr>
+        <w:t>Date-</w:t>
+      </w:r>
       <w:r>
         <w:rPr>
           <w:lang w:val="en-US"/>
@@ -520,21 +929,7 @@
         <w:rPr>
           <w:lang w:val="en-US"/>
         </w:rPr>
-        <w:t xml:space="preserve">Created node module and </w:t>
-      </w:r>
-      <w:proofErr w:type="spellStart"/>
-      <w:r>
-        <w:rPr>
-          <w:lang w:val="en-US"/>
-        </w:rPr>
-        <w:t>scss</w:t>
-      </w:r>
-      <w:proofErr w:type="spellEnd"/>
-      <w:r>
-        <w:rPr>
-          <w:lang w:val="en-US"/>
-        </w:rPr>
-        <w:t xml:space="preserve"> folder inside </w:t>
+        <w:t xml:space="preserve">Created node module and scss folder inside </w:t>
       </w:r>
       <w:r>
         <w:rPr>
@@ -570,23 +965,8 @@
         <w:rPr>
           <w:lang w:val="en-US"/>
         </w:rPr>
-        <w:t xml:space="preserve">browser </w:t>
-      </w:r>
-      <w:proofErr w:type="gramStart"/>
-      <w:r>
-        <w:rPr>
-          <w:lang w:val="en-US"/>
-        </w:rPr>
-        <w:t>doesn’t</w:t>
-      </w:r>
-      <w:proofErr w:type="gramEnd"/>
-      <w:r>
-        <w:rPr>
-          <w:lang w:val="en-US"/>
-        </w:rPr>
-        <w:t xml:space="preserve"> read </w:t>
-      </w:r>
-      <w:proofErr w:type="spellStart"/>
+        <w:t xml:space="preserve">browser doesn’t read </w:t>
+      </w:r>
       <w:r>
         <w:rPr>
           <w:lang w:val="en-US"/>
@@ -597,14 +977,7 @@
         <w:rPr>
           <w:lang w:val="en-US"/>
         </w:rPr>
-        <w:t>css</w:t>
-      </w:r>
-      <w:proofErr w:type="spellEnd"/>
-      <w:r>
-        <w:rPr>
-          <w:lang w:val="en-US"/>
-        </w:rPr>
-        <w:t xml:space="preserve"> file</w:t>
+        <w:t>css file</w:t>
       </w:r>
       <w:r>
         <w:rPr>
@@ -616,41 +989,13 @@
         <w:rPr>
           <w:lang w:val="en-US"/>
         </w:rPr>
-        <w:t xml:space="preserve"> for that node is required to compile the </w:t>
-      </w:r>
-      <w:proofErr w:type="spellStart"/>
-      <w:r>
-        <w:rPr>
-          <w:lang w:val="en-US"/>
-        </w:rPr>
-        <w:t>scss</w:t>
-      </w:r>
-      <w:proofErr w:type="spellEnd"/>
-      <w:r>
-        <w:rPr>
-          <w:lang w:val="en-US"/>
-        </w:rPr>
-        <w:t xml:space="preserve"> file</w:t>
-      </w:r>
-      <w:r>
-        <w:rPr>
-          <w:lang w:val="en-US"/>
-        </w:rPr>
-        <w:t xml:space="preserve"> to </w:t>
-      </w:r>
-      <w:proofErr w:type="spellStart"/>
-      <w:r>
-        <w:rPr>
-          <w:lang w:val="en-US"/>
-        </w:rPr>
-        <w:t>css</w:t>
-      </w:r>
-      <w:proofErr w:type="spellEnd"/>
-      <w:r>
-        <w:rPr>
-          <w:lang w:val="en-US"/>
-        </w:rPr>
-        <w:t xml:space="preserve"> file</w:t>
+        <w:t xml:space="preserve"> for that node is required to compile the scss file</w:t>
+      </w:r>
+      <w:r>
+        <w:rPr>
+          <w:lang w:val="en-US"/>
+        </w:rPr>
+        <w:t xml:space="preserve"> to css file</w:t>
       </w:r>
       <w:r>
         <w:rPr>
@@ -680,46 +1025,8 @@
         <w:rPr>
           <w:lang w:val="en-US"/>
         </w:rPr>
-        <w:t xml:space="preserve">Command </w:t>
-      </w:r>
-      <w:proofErr w:type="spellStart"/>
-      <w:r>
-        <w:rPr>
-          <w:lang w:val="en-US"/>
-        </w:rPr>
-        <w:t>npm</w:t>
-      </w:r>
-      <w:proofErr w:type="spellEnd"/>
-      <w:r>
-        <w:rPr>
-          <w:lang w:val="en-US"/>
-        </w:rPr>
-        <w:t xml:space="preserve"> </w:t>
-      </w:r>
-      <w:proofErr w:type="spellStart"/>
-      <w:r>
-        <w:rPr>
-          <w:lang w:val="en-US"/>
-        </w:rPr>
-        <w:t>init</w:t>
-      </w:r>
-      <w:proofErr w:type="spellEnd"/>
-      <w:r>
-        <w:rPr>
-          <w:lang w:val="en-US"/>
-        </w:rPr>
-        <w:t xml:space="preserve"> is used in the terminal to create </w:t>
-      </w:r>
-      <w:proofErr w:type="spellStart"/>
-      <w:proofErr w:type="gramStart"/>
-      <w:r>
-        <w:rPr>
-          <w:lang w:val="en-US"/>
-        </w:rPr>
-        <w:t>package.json</w:t>
-      </w:r>
-      <w:proofErr w:type="spellEnd"/>
-      <w:proofErr w:type="gramEnd"/>
+        <w:t>Command npm init is used in the terminal to create package.json</w:t>
+      </w:r>
       <w:r>
         <w:rPr>
           <w:lang w:val="en-US"/>
@@ -760,253 +1067,137 @@
         <w:rPr>
           <w:lang w:val="en-US"/>
         </w:rPr>
-        <w:t xml:space="preserve">Command </w:t>
-      </w:r>
-      <w:proofErr w:type="spellStart"/>
-      <w:r>
-        <w:rPr>
-          <w:lang w:val="en-US"/>
-        </w:rPr>
-        <w:t>npm</w:t>
-      </w:r>
-      <w:proofErr w:type="spellEnd"/>
+        <w:t xml:space="preserve">Command npm i node-sass is used </w:t>
+      </w:r>
+      <w:r>
+        <w:rPr>
+          <w:lang w:val="en-US"/>
+        </w:rPr>
+        <w:t>install</w:t>
+      </w:r>
+      <w:r>
+        <w:rPr>
+          <w:lang w:val="en-US"/>
+        </w:rPr>
+        <w:t xml:space="preserve"> node</w:t>
+      </w:r>
+      <w:r>
+        <w:rPr>
+          <w:lang w:val="en-US"/>
+        </w:rPr>
+        <w:t>-sass</w:t>
+      </w:r>
+      <w:r>
+        <w:rPr>
+          <w:lang w:val="en-US"/>
+        </w:rPr>
+        <w:t xml:space="preserve"> module.</w:t>
+      </w:r>
+    </w:p>
+    <w:p>
+      <w:pPr>
+        <w:pStyle w:val="BodyText"/>
+        <w:rPr>
+          <w:lang w:val="en-US"/>
+        </w:rPr>
+      </w:pPr>
+    </w:p>
+    <w:p>
+      <w:pPr>
+        <w:pStyle w:val="BodyText"/>
+        <w:rPr>
+          <w:lang w:val="en-US"/>
+        </w:rPr>
+      </w:pPr>
+    </w:p>
+    <w:p>
+      <w:pPr>
+        <w:pStyle w:val="BodyText"/>
+        <w:rPr>
+          <w:lang w:val="en-US"/>
+        </w:rPr>
+      </w:pPr>
+      <w:r>
+        <w:rPr>
+          <w:lang w:val="en-US"/>
+        </w:rPr>
+        <w:t>6.5.2021</w:t>
+      </w:r>
+    </w:p>
+    <w:p>
+      <w:pPr>
+        <w:pStyle w:val="BodyText"/>
+        <w:rPr>
+          <w:lang w:val="en-US"/>
+        </w:rPr>
+      </w:pPr>
+      <w:r>
+        <w:rPr>
+          <w:lang w:val="en-US"/>
+        </w:rPr>
+        <w:t>Created header in html file</w:t>
+      </w:r>
+    </w:p>
+    <w:p>
+      <w:pPr>
+        <w:pStyle w:val="BodyText"/>
+        <w:rPr>
+          <w:lang w:val="en-US"/>
+        </w:rPr>
+      </w:pPr>
+      <w:r>
+        <w:rPr>
+          <w:lang w:val="en-US"/>
+        </w:rPr>
+        <w:t xml:space="preserve">And created menu button inside the header using &lt;div class = “menu btn”&gt; (all css </w:t>
+      </w:r>
+    </w:p>
+    <w:p>
+      <w:pPr>
+        <w:pStyle w:val="BodyText"/>
+        <w:rPr>
+          <w:lang w:val="en-US"/>
+        </w:rPr>
+      </w:pPr>
+      <w:r>
+        <w:rPr>
+          <w:lang w:val="en-US"/>
+        </w:rPr>
+        <w:t>will be used in the buttons)</w:t>
+      </w:r>
+    </w:p>
+    <w:p>
+      <w:pPr>
+        <w:pStyle w:val="BodyText"/>
+        <w:rPr>
+          <w:lang w:val="en-US"/>
+        </w:rPr>
+      </w:pPr>
+      <w:r>
+        <w:rPr>
+          <w:lang w:val="en-US"/>
+        </w:rPr>
+        <w:t>.btn-menu*3 is used to create three divs in the button</w:t>
+      </w:r>
       <w:r>
         <w:rPr>
           <w:lang w:val="en-US"/>
         </w:rPr>
         <w:t xml:space="preserve"> </w:t>
       </w:r>
-      <w:proofErr w:type="spellStart"/>
-      <w:r>
-        <w:rPr>
-          <w:lang w:val="en-US"/>
-        </w:rPr>
-        <w:t>i</w:t>
-      </w:r>
-      <w:proofErr w:type="spellEnd"/>
-      <w:r>
-        <w:rPr>
-          <w:lang w:val="en-US"/>
-        </w:rPr>
-        <w:t xml:space="preserve"> node-sass is used </w:t>
-      </w:r>
-      <w:r>
-        <w:rPr>
-          <w:lang w:val="en-US"/>
-        </w:rPr>
-        <w:t>install</w:t>
-      </w:r>
-      <w:r>
-        <w:rPr>
-          <w:lang w:val="en-US"/>
-        </w:rPr>
-        <w:t xml:space="preserve"> node</w:t>
-      </w:r>
-      <w:r>
-        <w:rPr>
-          <w:lang w:val="en-US"/>
-        </w:rPr>
-        <w:t>-sass</w:t>
-      </w:r>
-      <w:r>
-        <w:rPr>
-          <w:lang w:val="en-US"/>
-        </w:rPr>
-        <w:t xml:space="preserve"> module.</w:t>
-      </w:r>
-    </w:p>
-    <w:p>
-      <w:pPr>
-        <w:pStyle w:val="BodyText"/>
-        <w:rPr>
-          <w:lang w:val="en-US"/>
-        </w:rPr>
-      </w:pPr>
-    </w:p>
-    <w:p>
-      <w:pPr>
-        <w:pStyle w:val="BodyText"/>
-        <w:rPr>
-          <w:lang w:val="en-US"/>
-        </w:rPr>
-      </w:pPr>
-    </w:p>
-    <w:p>
-      <w:pPr>
-        <w:pStyle w:val="BodyText"/>
-        <w:rPr>
-          <w:lang w:val="en-US"/>
-        </w:rPr>
-      </w:pPr>
-      <w:r>
-        <w:rPr>
-          <w:lang w:val="en-US"/>
-        </w:rPr>
-        <w:t>6.5.2021</w:t>
-      </w:r>
-    </w:p>
-    <w:p>
-      <w:pPr>
-        <w:pStyle w:val="BodyText"/>
-        <w:rPr>
-          <w:lang w:val="en-US"/>
-        </w:rPr>
-      </w:pPr>
-      <w:r>
-        <w:rPr>
-          <w:lang w:val="en-US"/>
-        </w:rPr>
-        <w:t xml:space="preserve">Created header in html </w:t>
-      </w:r>
-      <w:proofErr w:type="gramStart"/>
-      <w:r>
-        <w:rPr>
-          <w:lang w:val="en-US"/>
-        </w:rPr>
-        <w:t>file</w:t>
-      </w:r>
-      <w:proofErr w:type="gramEnd"/>
-    </w:p>
-    <w:p>
-      <w:pPr>
-        <w:pStyle w:val="BodyText"/>
-        <w:rPr>
-          <w:lang w:val="en-US"/>
-        </w:rPr>
-      </w:pPr>
-      <w:r>
-        <w:rPr>
-          <w:lang w:val="en-US"/>
-        </w:rPr>
-        <w:t xml:space="preserve">And created menu button inside the header using &lt;div class = “menu </w:t>
-      </w:r>
-      <w:proofErr w:type="spellStart"/>
-      <w:r>
-        <w:rPr>
-          <w:lang w:val="en-US"/>
-        </w:rPr>
-        <w:t>btn</w:t>
-      </w:r>
-      <w:proofErr w:type="spellEnd"/>
-      <w:r>
-        <w:rPr>
-          <w:lang w:val="en-US"/>
-        </w:rPr>
-        <w:t xml:space="preserve">”&gt; (all </w:t>
-      </w:r>
-      <w:proofErr w:type="spellStart"/>
-      <w:r>
-        <w:rPr>
-          <w:lang w:val="en-US"/>
-        </w:rPr>
-        <w:t>css</w:t>
-      </w:r>
-      <w:proofErr w:type="spellEnd"/>
-      <w:r>
-        <w:rPr>
-          <w:lang w:val="en-US"/>
-        </w:rPr>
-        <w:t xml:space="preserve"> </w:t>
-      </w:r>
-    </w:p>
-    <w:p>
-      <w:pPr>
-        <w:pStyle w:val="BodyText"/>
-        <w:rPr>
-          <w:lang w:val="en-US"/>
-        </w:rPr>
-      </w:pPr>
-      <w:r>
-        <w:rPr>
-          <w:lang w:val="en-US"/>
-        </w:rPr>
-        <w:t>will be used in the buttons)</w:t>
-      </w:r>
-    </w:p>
-    <w:p>
-      <w:pPr>
-        <w:pStyle w:val="BodyText"/>
-        <w:rPr>
-          <w:lang w:val="en-US"/>
-        </w:rPr>
-      </w:pPr>
-      <w:proofErr w:type="gramStart"/>
-      <w:r>
-        <w:rPr>
-          <w:lang w:val="en-US"/>
-        </w:rPr>
-        <w:t>.</w:t>
-      </w:r>
-      <w:proofErr w:type="spellStart"/>
-      <w:r>
-        <w:rPr>
-          <w:lang w:val="en-US"/>
-        </w:rPr>
-        <w:t>btn</w:t>
-      </w:r>
-      <w:proofErr w:type="spellEnd"/>
-      <w:proofErr w:type="gramEnd"/>
-      <w:r>
-        <w:rPr>
-          <w:lang w:val="en-US"/>
-        </w:rPr>
-        <w:t xml:space="preserve">-menu*3 is used to create three </w:t>
-      </w:r>
-      <w:proofErr w:type="spellStart"/>
-      <w:r>
-        <w:rPr>
-          <w:lang w:val="en-US"/>
-        </w:rPr>
-        <w:t>divs</w:t>
-      </w:r>
-      <w:proofErr w:type="spellEnd"/>
-      <w:r>
-        <w:rPr>
-          <w:lang w:val="en-US"/>
-        </w:rPr>
-        <w:t xml:space="preserve"> in the button</w:t>
-      </w:r>
-      <w:r>
-        <w:rPr>
-          <w:lang w:val="en-US"/>
-        </w:rPr>
-        <w:t xml:space="preserve"> </w:t>
-      </w:r>
-    </w:p>
-    <w:p>
-      <w:pPr>
-        <w:pStyle w:val="BodyText"/>
-        <w:rPr>
-          <w:lang w:val="en-US"/>
-        </w:rPr>
-      </w:pPr>
-      <w:r>
-        <w:rPr>
-          <w:lang w:val="en-US"/>
-        </w:rPr>
-        <w:t xml:space="preserve">Nav is created with the class of </w:t>
-      </w:r>
-      <w:proofErr w:type="gramStart"/>
-      <w:r>
-        <w:rPr>
-          <w:lang w:val="en-US"/>
-        </w:rPr>
-        <w:t>menu(</w:t>
-      </w:r>
-      <w:proofErr w:type="spellStart"/>
-      <w:proofErr w:type="gramEnd"/>
-      <w:r>
-        <w:rPr>
-          <w:lang w:val="en-US"/>
-        </w:rPr>
-        <w:t>nav.menu</w:t>
-      </w:r>
-      <w:proofErr w:type="spellEnd"/>
-      <w:r>
-        <w:rPr>
-          <w:lang w:val="en-US"/>
-        </w:rPr>
-        <w:t xml:space="preserve">  )</w:t>
+    </w:p>
+    <w:p>
+      <w:pPr>
+        <w:pStyle w:val="BodyText"/>
+        <w:rPr>
+          <w:lang w:val="en-US"/>
+        </w:rPr>
+      </w:pPr>
+      <w:r>
+        <w:rPr>
+          <w:lang w:val="en-US"/>
+        </w:rPr>
+        <w:t>Nav is created with the class of menu(nav.menu  )</w:t>
       </w:r>
     </w:p>
     <w:p>
@@ -1024,18 +1215,8 @@
         <w:rPr>
           <w:lang w:val="en-US"/>
         </w:rPr>
-        <w:t xml:space="preserve">* sign Is used to select everything in </w:t>
-      </w:r>
-      <w:proofErr w:type="spellStart"/>
-      <w:proofErr w:type="gramStart"/>
-      <w:r>
-        <w:rPr>
-          <w:lang w:val="en-US"/>
-        </w:rPr>
-        <w:t>css</w:t>
-      </w:r>
-      <w:proofErr w:type="spellEnd"/>
-      <w:proofErr w:type="gramEnd"/>
+        <w:t>* sign Is used to select everything in css</w:t>
+      </w:r>
     </w:p>
     <w:p>
       <w:pPr>
@@ -1078,30 +1259,8 @@
         <w:rPr>
           <w:lang w:val="en-US"/>
         </w:rPr>
-        <w:t xml:space="preserve">In the html pasted </w:t>
-      </w:r>
-      <w:proofErr w:type="gramStart"/>
-      <w:r>
-        <w:rPr>
-          <w:lang w:val="en-US"/>
-        </w:rPr>
-        <w:t>a  font</w:t>
-      </w:r>
-      <w:proofErr w:type="gramEnd"/>
-      <w:r>
-        <w:rPr>
-          <w:lang w:val="en-US"/>
-        </w:rPr>
-        <w:t xml:space="preserve"> link  from </w:t>
-      </w:r>
-      <w:proofErr w:type="spellStart"/>
-      <w:r>
-        <w:rPr>
-          <w:lang w:val="en-US"/>
-        </w:rPr>
-        <w:t>fontawesome</w:t>
-      </w:r>
-      <w:proofErr w:type="spellEnd"/>
+        <w:t>In the html pasted a  font link  from fontawesome</w:t>
+      </w:r>
     </w:p>
     <w:p>
       <w:pPr>
@@ -1116,14 +1275,7 @@
         <w:rPr>
           <w:lang w:val="en-US"/>
         </w:rPr>
-        <w:t xml:space="preserve">Under &lt;\h2&gt; created a class of icons </w:t>
-      </w:r>
-      <w:proofErr w:type="gramStart"/>
-      <w:r>
-        <w:rPr>
-          <w:lang w:val="en-US"/>
-        </w:rPr>
-        <w:t xml:space="preserve">using  </w:t>
+        <w:t xml:space="preserve">Under &lt;\h2&gt; created a class of icons using  </w:t>
       </w:r>
       <w:r>
         <w:rPr>
@@ -1131,16 +1283,35 @@
           <w:bCs/>
           <w:lang w:val="en-US"/>
         </w:rPr>
-        <w:t>.</w:t>
-      </w:r>
-      <w:proofErr w:type="gramEnd"/>
+        <w:t>.icon</w:t>
+      </w:r>
       <w:r>
         <w:rPr>
           <w:b/>
           <w:bCs/>
           <w:lang w:val="en-US"/>
         </w:rPr>
-        <w:t>icon</w:t>
+        <w:t>s</w:t>
+      </w:r>
+    </w:p>
+    <w:p>
+      <w:pPr>
+        <w:pStyle w:val="BodyText"/>
+        <w:rPr>
+          <w:lang w:val="en-US"/>
+        </w:rPr>
+      </w:pPr>
+      <w:r>
+        <w:rPr>
+          <w:lang w:val="en-US"/>
+        </w:rPr>
+        <w:t xml:space="preserve"> </w:t>
+      </w:r>
+      <w:r>
+        <w:rPr>
+          <w:lang w:val="en-US"/>
+        </w:rPr>
+        <w:t>.</w:t>
       </w:r>
       <w:r>
         <w:rPr>
@@ -1148,27 +1319,13 @@
           <w:bCs/>
           <w:lang w:val="en-US"/>
         </w:rPr>
-        <w:t>s</w:t>
-      </w:r>
-    </w:p>
-    <w:p>
-      <w:pPr>
-        <w:pStyle w:val="BodyText"/>
-        <w:rPr>
-          <w:lang w:val="en-US"/>
-        </w:rPr>
-      </w:pPr>
-      <w:r>
-        <w:rPr>
-          <w:lang w:val="en-US"/>
-        </w:rPr>
         <w:t xml:space="preserve"> </w:t>
       </w:r>
       <w:r>
         <w:rPr>
           <w:lang w:val="en-US"/>
         </w:rPr>
-        <w:t>.</w:t>
+        <w:t xml:space="preserve">To add add a link </w:t>
       </w:r>
       <w:r>
         <w:rPr>
@@ -1176,27 +1333,39 @@
           <w:bCs/>
           <w:lang w:val="en-US"/>
         </w:rPr>
-        <w:t xml:space="preserve"> </w:t>
-      </w:r>
-      <w:r>
-        <w:rPr>
-          <w:lang w:val="en-US"/>
-        </w:rPr>
-        <w:t xml:space="preserve">To add </w:t>
-      </w:r>
-      <w:proofErr w:type="spellStart"/>
-      <w:r>
-        <w:rPr>
-          <w:lang w:val="en-US"/>
-        </w:rPr>
-        <w:t>add</w:t>
-      </w:r>
-      <w:proofErr w:type="spellEnd"/>
-      <w:r>
-        <w:rPr>
-          <w:lang w:val="en-US"/>
-        </w:rPr>
-        <w:t xml:space="preserve"> a link </w:t>
+        <w:t xml:space="preserve">A </w:t>
+      </w:r>
+      <w:r>
+        <w:rPr>
+          <w:lang w:val="en-US"/>
+        </w:rPr>
+        <w:t>enter</w:t>
+      </w:r>
+      <w:r>
+        <w:rPr>
+          <w:lang w:val="en-US"/>
+        </w:rPr>
+        <w:t xml:space="preserve"> is used</w:t>
+      </w:r>
+    </w:p>
+    <w:p>
+      <w:pPr>
+        <w:pStyle w:val="BodyText"/>
+        <w:rPr>
+          <w:lang w:val="en-US"/>
+        </w:rPr>
+      </w:pPr>
+      <w:r>
+        <w:rPr>
+          <w:lang w:val="en-US"/>
+        </w:rPr>
+        <w:t>. added twitter icon</w:t>
+      </w:r>
+      <w:r>
+        <w:rPr>
+          <w:lang w:val="en-US"/>
+        </w:rPr>
+        <w:t xml:space="preserve"> using</w:t>
       </w:r>
       <w:r>
         <w:rPr>
@@ -1204,207 +1373,68 @@
           <w:bCs/>
           <w:lang w:val="en-US"/>
         </w:rPr>
-        <w:t xml:space="preserve">A </w:t>
-      </w:r>
-      <w:r>
-        <w:rPr>
-          <w:lang w:val="en-US"/>
-        </w:rPr>
-        <w:t>enter</w:t>
-      </w:r>
-      <w:r>
-        <w:rPr>
-          <w:lang w:val="en-US"/>
-        </w:rPr>
-        <w:t xml:space="preserve"> is </w:t>
-      </w:r>
-      <w:proofErr w:type="gramStart"/>
-      <w:r>
-        <w:rPr>
-          <w:lang w:val="en-US"/>
-        </w:rPr>
-        <w:t>used</w:t>
-      </w:r>
-      <w:proofErr w:type="gramEnd"/>
-    </w:p>
-    <w:p>
-      <w:pPr>
-        <w:pStyle w:val="BodyText"/>
-        <w:rPr>
-          <w:lang w:val="en-US"/>
-        </w:rPr>
-      </w:pPr>
-      <w:r>
-        <w:rPr>
-          <w:lang w:val="en-US"/>
-        </w:rPr>
-        <w:t>. added twitter icon</w:t>
-      </w:r>
-      <w:r>
-        <w:rPr>
-          <w:lang w:val="en-US"/>
-        </w:rPr>
-        <w:t xml:space="preserve"> </w:t>
-      </w:r>
-      <w:proofErr w:type="gramStart"/>
-      <w:r>
-        <w:rPr>
-          <w:lang w:val="en-US"/>
-        </w:rPr>
-        <w:t>using</w:t>
-      </w:r>
-      <w:r>
+        <w:t xml:space="preserve">  i.fab.fa-twitter</w:t>
+      </w:r>
+    </w:p>
+    <w:p>
+      <w:pPr>
+        <w:pStyle w:val="BodyText"/>
         <w:rPr>
           <w:b/>
           <w:bCs/>
           <w:lang w:val="en-US"/>
         </w:rPr>
-        <w:t xml:space="preserve">  </w:t>
-      </w:r>
-      <w:proofErr w:type="spellStart"/>
+      </w:pPr>
       <w:r>
         <w:rPr>
           <w:b/>
           <w:bCs/>
           <w:lang w:val="en-US"/>
         </w:rPr>
-        <w:t>i.fab</w:t>
-      </w:r>
-      <w:proofErr w:type="gramEnd"/>
+        <w:t>. increased the size of twitter icon by adding fa-2x in the line</w:t>
+      </w:r>
+    </w:p>
+    <w:p>
+      <w:pPr>
+        <w:pStyle w:val="BodyText"/>
+        <w:rPr>
+          <w:lang w:val="en-US"/>
+        </w:rPr>
+      </w:pPr>
+      <w:r>
+        <w:rPr>
+          <w:lang w:val="en-US"/>
+        </w:rPr>
+        <w:t xml:space="preserve">Java script file is created using </w:t>
+      </w:r>
       <w:r>
         <w:rPr>
           <w:b/>
           <w:bCs/>
           <w:lang w:val="en-US"/>
         </w:rPr>
-        <w:t>.fa</w:t>
-      </w:r>
-      <w:proofErr w:type="spellEnd"/>
+        <w:t>script.src</w:t>
+      </w:r>
       <w:r>
         <w:rPr>
           <w:b/>
           <w:bCs/>
           <w:lang w:val="en-US"/>
         </w:rPr>
-        <w:t>-twitter</w:t>
-      </w:r>
-    </w:p>
-    <w:p>
-      <w:pPr>
-        <w:pStyle w:val="BodyText"/>
-        <w:rPr>
-          <w:b/>
-          <w:bCs/>
-          <w:lang w:val="en-US"/>
-        </w:rPr>
-      </w:pPr>
-      <w:r>
-        <w:rPr>
-          <w:b/>
-          <w:bCs/>
-          <w:lang w:val="en-US"/>
-        </w:rPr>
-        <w:t xml:space="preserve">. increased the size of twitter icon by adding fa-2x in the </w:t>
-      </w:r>
-      <w:proofErr w:type="gramStart"/>
-      <w:r>
-        <w:rPr>
-          <w:b/>
-          <w:bCs/>
-          <w:lang w:val="en-US"/>
-        </w:rPr>
-        <w:t>line</w:t>
-      </w:r>
-      <w:proofErr w:type="gramEnd"/>
-    </w:p>
-    <w:p>
-      <w:pPr>
-        <w:pStyle w:val="BodyText"/>
-        <w:rPr>
-          <w:lang w:val="en-US"/>
-        </w:rPr>
-      </w:pPr>
-      <w:r>
-        <w:rPr>
-          <w:lang w:val="en-US"/>
-        </w:rPr>
-        <w:lastRenderedPageBreak/>
-        <w:t xml:space="preserve">Java script file is created using </w:t>
-      </w:r>
-      <w:proofErr w:type="spellStart"/>
-      <w:proofErr w:type="gramStart"/>
-      <w:r>
-        <w:rPr>
-          <w:b/>
-          <w:bCs/>
-          <w:lang w:val="en-US"/>
-        </w:rPr>
-        <w:t>script.src</w:t>
-      </w:r>
-      <w:proofErr w:type="spellEnd"/>
-      <w:r>
-        <w:rPr>
-          <w:b/>
-          <w:bCs/>
-          <w:lang w:val="en-US"/>
-        </w:rPr>
         <w:t xml:space="preserve"> </w:t>
       </w:r>
       <w:r>
         <w:rPr>
           <w:lang w:val="en-US"/>
         </w:rPr>
-        <w:t xml:space="preserve"> script</w:t>
-      </w:r>
-      <w:proofErr w:type="gramEnd"/>
-      <w:r>
-        <w:rPr>
-          <w:lang w:val="en-US"/>
-        </w:rPr>
-        <w:t xml:space="preserve"> tag with source attribute</w:t>
-      </w:r>
-      <w:r>
-        <w:rPr>
-          <w:lang w:val="en-US"/>
-        </w:rPr>
-        <w:t xml:space="preserve"> and created a </w:t>
-      </w:r>
-      <w:proofErr w:type="spellStart"/>
-      <w:r>
-        <w:rPr>
-          <w:lang w:val="en-US"/>
-        </w:rPr>
-        <w:t>js</w:t>
-      </w:r>
-      <w:proofErr w:type="spellEnd"/>
-      <w:r>
-        <w:rPr>
-          <w:lang w:val="en-US"/>
-        </w:rPr>
-        <w:t xml:space="preserve"> folder in </w:t>
-      </w:r>
-      <w:proofErr w:type="spellStart"/>
-      <w:r>
-        <w:rPr>
-          <w:lang w:val="en-US"/>
-        </w:rPr>
-        <w:t>dist</w:t>
-      </w:r>
-      <w:proofErr w:type="spellEnd"/>
-      <w:r>
-        <w:rPr>
-          <w:lang w:val="en-US"/>
-        </w:rPr>
-        <w:t xml:space="preserve">, and created a file name main.js in </w:t>
-      </w:r>
-      <w:proofErr w:type="spellStart"/>
-      <w:r>
-        <w:rPr>
-          <w:lang w:val="en-US"/>
-        </w:rPr>
-        <w:t>js</w:t>
-      </w:r>
-      <w:proofErr w:type="spellEnd"/>
+        <w:t xml:space="preserve"> script tag with source attribute</w:t>
+      </w:r>
+      <w:r>
+        <w:rPr>
+          <w:lang w:val="en-US"/>
+        </w:rPr>
+        <w:t xml:space="preserve"> and created a js folder in dist, and created a file name main.js in js</w:t>
+      </w:r>
       <w:r>
         <w:rPr>
           <w:lang w:val="en-US"/>
@@ -1433,16 +1463,8 @@
         <w:rPr>
           <w:lang w:val="en-US"/>
         </w:rPr>
-        <w:t xml:space="preserve">In main </w:t>
-      </w:r>
-      <w:proofErr w:type="spellStart"/>
-      <w:r>
-        <w:rPr>
-          <w:lang w:val="en-US"/>
-        </w:rPr>
-        <w:t>scss</w:t>
-      </w:r>
-      <w:proofErr w:type="spellEnd"/>
+        <w:t>In main scss</w:t>
+      </w:r>
     </w:p>
     <w:p>
       <w:pPr>
@@ -1485,16 +1507,8 @@
         <w:rPr>
           <w:lang w:val="en-US"/>
         </w:rPr>
-        <w:t xml:space="preserve">rem is unit multiplier of font size in </w:t>
-      </w:r>
-      <w:proofErr w:type="gramStart"/>
-      <w:r>
-        <w:rPr>
-          <w:lang w:val="en-US"/>
-        </w:rPr>
-        <w:t>html</w:t>
-      </w:r>
-      <w:proofErr w:type="gramEnd"/>
+        <w:t>rem is unit multiplier of font size in html</w:t>
+      </w:r>
     </w:p>
     <w:p>
       <w:pPr>
@@ -1521,60 +1535,22 @@
         <w:rPr>
           <w:lang w:val="en-US"/>
         </w:rPr>
-        <w:t xml:space="preserve">Padding is added in </w:t>
-      </w:r>
-      <w:proofErr w:type="spellStart"/>
-      <w:r>
-        <w:rPr>
-          <w:lang w:val="en-US"/>
-        </w:rPr>
-        <w:t>sm</w:t>
-      </w:r>
-      <w:proofErr w:type="spellEnd"/>
-      <w:r>
-        <w:rPr>
-          <w:lang w:val="en-US"/>
-        </w:rPr>
-        <w:t xml:space="preserve">-heading to highlight the </w:t>
-      </w:r>
-      <w:proofErr w:type="gramStart"/>
-      <w:r>
-        <w:rPr>
-          <w:lang w:val="en-US"/>
-        </w:rPr>
-        <w:t>heading</w:t>
-      </w:r>
-      <w:proofErr w:type="gramEnd"/>
-    </w:p>
-    <w:p>
-      <w:pPr>
-        <w:pStyle w:val="BodyText"/>
-        <w:rPr>
-          <w:lang w:val="en-US"/>
-        </w:rPr>
-      </w:pPr>
-      <w:proofErr w:type="spellStart"/>
-      <w:r>
-        <w:rPr>
-          <w:lang w:val="en-US"/>
-        </w:rPr>
-        <w:t>Rgba</w:t>
-      </w:r>
-      <w:proofErr w:type="spellEnd"/>
-      <w:r>
-        <w:rPr>
-          <w:lang w:val="en-US"/>
-        </w:rPr>
-        <w:t xml:space="preserve"> is added in the line to add background </w:t>
-      </w:r>
-      <w:proofErr w:type="gramStart"/>
-      <w:r>
-        <w:rPr>
-          <w:lang w:val="en-US"/>
-        </w:rPr>
-        <w:t>image</w:t>
-      </w:r>
-      <w:proofErr w:type="gramEnd"/>
+        <w:t>Padding is added in sm-heading to highlight the heading</w:t>
+      </w:r>
+    </w:p>
+    <w:p>
+      <w:pPr>
+        <w:pStyle w:val="BodyText"/>
+        <w:rPr>
+          <w:lang w:val="en-US"/>
+        </w:rPr>
+      </w:pPr>
+      <w:r>
+        <w:rPr>
+          <w:lang w:val="en-US"/>
+        </w:rPr>
+        <w:t>Rgba is added in the line to add background image</w:t>
+      </w:r>
     </w:p>
     <w:p>
       <w:pPr>
@@ -1655,6 +1631,7 @@
           <w:u w:val="single"/>
           <w:lang w:val="en-US"/>
         </w:rPr>
+        <w:lastRenderedPageBreak/>
         <w:t>In the main added padding and height and</w:t>
       </w:r>
     </w:p>
@@ -1687,23 +1664,23 @@
           <w:u w:val="single"/>
           <w:lang w:val="en-US"/>
         </w:rPr>
-        <w:t xml:space="preserve">Icons are wrapped in </w:t>
-      </w:r>
-      <w:proofErr w:type="gramStart"/>
-      <w:r>
+        <w:t>Icons are wrapped in a{}, so a is put into the icons to link.</w:t>
+      </w:r>
+    </w:p>
+    <w:p>
+      <w:pPr>
+        <w:pStyle w:val="BodyText"/>
         <w:rPr>
           <w:u w:val="single"/>
           <w:lang w:val="en-US"/>
         </w:rPr>
-        <w:t>a{</w:t>
-      </w:r>
-      <w:proofErr w:type="gramEnd"/>
+      </w:pPr>
       <w:r>
         <w:rPr>
           <w:u w:val="single"/>
           <w:lang w:val="en-US"/>
         </w:rPr>
-        <w:t>}, so a is put into the icons to link.</w:t>
+        <w:t>&amp;:hover {} is used for hover</w:t>
       </w:r>
     </w:p>
     <w:p>
@@ -1714,22 +1691,24 @@
           <w:lang w:val="en-US"/>
         </w:rPr>
       </w:pPr>
-      <w:proofErr w:type="gramStart"/>
-      <w:r>
+    </w:p>
+    <w:p>
+      <w:pPr>
+        <w:pStyle w:val="BodyText"/>
         <w:rPr>
           <w:u w:val="single"/>
           <w:lang w:val="en-US"/>
         </w:rPr>
-        <w:t>&amp;:hover</w:t>
-      </w:r>
-      <w:proofErr w:type="gramEnd"/>
-      <w:r>
+      </w:pPr>
+    </w:p>
+    <w:p>
+      <w:pPr>
+        <w:pStyle w:val="BodyText"/>
         <w:rPr>
           <w:u w:val="single"/>
           <w:lang w:val="en-US"/>
         </w:rPr>
-        <w:t xml:space="preserve"> {} is used for hover</w:t>
-      </w:r>
+      </w:pPr>
     </w:p>
     <w:p>
       <w:pPr>
@@ -1748,15 +1727,13 @@
           <w:lang w:val="en-US"/>
         </w:rPr>
       </w:pPr>
-    </w:p>
-    <w:p>
-      <w:pPr>
-        <w:pStyle w:val="BodyText"/>
+      <w:r>
         <w:rPr>
           <w:u w:val="single"/>
           <w:lang w:val="en-US"/>
         </w:rPr>
-      </w:pPr>
+        <w:t xml:space="preserve">  13.5.2021</w:t>
+      </w:r>
     </w:p>
     <w:p>
       <w:pPr>
@@ -1766,69 +1743,12 @@
           <w:lang w:val="en-US"/>
         </w:rPr>
       </w:pPr>
-    </w:p>
-    <w:p>
-      <w:pPr>
-        <w:pStyle w:val="BodyText"/>
+      <w:r>
         <w:rPr>
           <w:u w:val="single"/>
           <w:lang w:val="en-US"/>
         </w:rPr>
-      </w:pPr>
-      <w:r>
-        <w:rPr>
-          <w:u w:val="single"/>
-          <w:lang w:val="en-US"/>
-        </w:rPr>
-        <w:t xml:space="preserve">  13.5.2021</w:t>
-      </w:r>
-    </w:p>
-    <w:p>
-      <w:pPr>
-        <w:pStyle w:val="BodyText"/>
-        <w:rPr>
-          <w:u w:val="single"/>
-          <w:lang w:val="en-US"/>
-        </w:rPr>
-      </w:pPr>
-      <w:r>
-        <w:rPr>
-          <w:u w:val="single"/>
-          <w:lang w:val="en-US"/>
-        </w:rPr>
-        <w:t xml:space="preserve">To go outside </w:t>
-      </w:r>
-      <w:proofErr w:type="spellStart"/>
-      <w:r>
-        <w:rPr>
-          <w:u w:val="single"/>
-          <w:lang w:val="en-US"/>
-        </w:rPr>
-        <w:t>css</w:t>
-      </w:r>
-      <w:proofErr w:type="spellEnd"/>
-      <w:r>
-        <w:rPr>
-          <w:u w:val="single"/>
-          <w:lang w:val="en-US"/>
-        </w:rPr>
-        <w:t xml:space="preserve"> folder </w:t>
-      </w:r>
-      <w:proofErr w:type="gramStart"/>
-      <w:r>
-        <w:rPr>
-          <w:u w:val="single"/>
-          <w:lang w:val="en-US"/>
-        </w:rPr>
-        <w:t xml:space="preserve"> ..</w:t>
-      </w:r>
-      <w:proofErr w:type="gramEnd"/>
-      <w:r>
-        <w:rPr>
-          <w:u w:val="single"/>
-          <w:lang w:val="en-US"/>
-        </w:rPr>
-        <w:t xml:space="preserve">/ is used in the in home-image variable </w:t>
+        <w:t xml:space="preserve">To go outside css folder  ../ is used in the in home-image variable </w:t>
       </w:r>
     </w:p>
     <w:sectPr>
@@ -4187,6 +4107,79 @@
       <w:lang w:eastAsia="en-US"/>
     </w:rPr>
   </w:style>
+  <w:style w:type="table" w:styleId="GridTable4">
+    <w:name w:val="Grid Table 4"/>
+    <w:basedOn w:val="TableNormal"/>
+    <w:uiPriority w:val="49"/>
+    <w:rsid w:val="00605AFB"/>
+    <w:tblPr>
+      <w:tblStyleRowBandSize w:val="1"/>
+      <w:tblStyleColBandSize w:val="1"/>
+      <w:tblBorders>
+        <w:top w:val="single" w:sz="4" w:space="0" w:color="666666" w:themeColor="text1" w:themeTint="99"/>
+        <w:left w:val="single" w:sz="4" w:space="0" w:color="666666" w:themeColor="text1" w:themeTint="99"/>
+        <w:bottom w:val="single" w:sz="4" w:space="0" w:color="666666" w:themeColor="text1" w:themeTint="99"/>
+        <w:right w:val="single" w:sz="4" w:space="0" w:color="666666" w:themeColor="text1" w:themeTint="99"/>
+        <w:insideH w:val="single" w:sz="4" w:space="0" w:color="666666" w:themeColor="text1" w:themeTint="99"/>
+        <w:insideV w:val="single" w:sz="4" w:space="0" w:color="666666" w:themeColor="text1" w:themeTint="99"/>
+      </w:tblBorders>
+    </w:tblPr>
+    <w:tblStylePr w:type="firstRow">
+      <w:rPr>
+        <w:b/>
+        <w:bCs/>
+        <w:color w:val="FFFFFF" w:themeColor="background1"/>
+      </w:rPr>
+      <w:tblPr/>
+      <w:tcPr>
+        <w:tcBorders>
+          <w:top w:val="single" w:sz="4" w:space="0" w:color="000000" w:themeColor="text1"/>
+          <w:left w:val="single" w:sz="4" w:space="0" w:color="000000" w:themeColor="text1"/>
+          <w:bottom w:val="single" w:sz="4" w:space="0" w:color="000000" w:themeColor="text1"/>
+          <w:right w:val="single" w:sz="4" w:space="0" w:color="000000" w:themeColor="text1"/>
+          <w:insideH w:val="nil"/>
+          <w:insideV w:val="nil"/>
+        </w:tcBorders>
+        <w:shd w:val="clear" w:color="auto" w:fill="000000" w:themeFill="text1"/>
+      </w:tcPr>
+    </w:tblStylePr>
+    <w:tblStylePr w:type="lastRow">
+      <w:rPr>
+        <w:b/>
+        <w:bCs/>
+      </w:rPr>
+      <w:tblPr/>
+      <w:tcPr>
+        <w:tcBorders>
+          <w:top w:val="double" w:sz="4" w:space="0" w:color="000000" w:themeColor="text1"/>
+        </w:tcBorders>
+      </w:tcPr>
+    </w:tblStylePr>
+    <w:tblStylePr w:type="firstCol">
+      <w:rPr>
+        <w:b/>
+        <w:bCs/>
+      </w:rPr>
+    </w:tblStylePr>
+    <w:tblStylePr w:type="lastCol">
+      <w:rPr>
+        <w:b/>
+        <w:bCs/>
+      </w:rPr>
+    </w:tblStylePr>
+    <w:tblStylePr w:type="band1Vert">
+      <w:tblPr/>
+      <w:tcPr>
+        <w:shd w:val="clear" w:color="auto" w:fill="CCCCCC" w:themeFill="text1" w:themeFillTint="33"/>
+      </w:tcPr>
+    </w:tblStylePr>
+    <w:tblStylePr w:type="band1Horz">
+      <w:tblPr/>
+      <w:tcPr>
+        <w:shd w:val="clear" w:color="auto" w:fill="CCCCCC" w:themeFill="text1" w:themeFillTint="33"/>
+      </w:tcPr>
+    </w:tblStylePr>
+  </w:style>
 </w:styles>
 </file>
 
@@ -4486,6 +4479,15 @@
 </file>
 
 <file path=customXml/item1.xml><?xml version="1.0" encoding="utf-8"?>
+<?mso-contentType ?>
+<FormTemplates xmlns="http://schemas.microsoft.com/sharepoint/v3/contenttype/forms">
+  <Display>DocumentLibraryForm</Display>
+  <Edit>DocumentLibraryForm</Edit>
+  <New>DocumentLibraryForm</New>
+</FormTemplates>
+</file>
+
+<file path=customXml/item2.xml><?xml version="1.0" encoding="utf-8"?>
 <ct:contentTypeSchema xmlns:ct="http://schemas.microsoft.com/office/2006/metadata/contentType" xmlns:ma="http://schemas.microsoft.com/office/2006/metadata/properties/metaAttributes" ct:_="" ma:_="" ma:contentTypeName="Asiakirja" ma:contentTypeID="0x01010017418C401CCB2042A3A99A19F43F356D" ma:contentTypeVersion="1" ma:contentTypeDescription="Luo uusi asiakirja." ma:contentTypeScope="" ma:versionID="f4b075d3ca74a5dbaed73e767a156aa0">
   <xsd:schema xmlns:xsd="http://www.w3.org/2001/XMLSchema" xmlns:p="http://schemas.microsoft.com/office/2006/metadata/properties" xmlns:ns1="http://schemas.microsoft.com/sharepoint/v3" targetNamespace="http://schemas.microsoft.com/office/2006/metadata/properties" ma:root="true" ma:fieldsID="4340a008e99365d80b71206bae222996" ns1:_="">
     <xsd:import namespace="http://schemas.microsoft.com/sharepoint/v3"/>
@@ -4551,15 +4553,6 @@
 </ct:contentTypeSchema>
 </file>
 
-<file path=customXml/item2.xml><?xml version="1.0" encoding="utf-8"?>
-<?mso-contentType ?>
-<FormTemplates xmlns="http://schemas.microsoft.com/sharepoint/v3/contenttype/forms">
-  <Display>DocumentLibraryForm</Display>
-  <Edit>DocumentLibraryForm</Edit>
-  <New>DocumentLibraryForm</New>
-</FormTemplates>
-</file>
-
 <file path=customXml/item3.xml><?xml version="1.0" encoding="utf-8"?>
 <p:properties xmlns:p="http://schemas.microsoft.com/office/2006/metadata/properties" xmlns:xsi="http://www.w3.org/2001/XMLSchema-instance" xmlns:pc="http://schemas.microsoft.com/office/infopath/2007/PartnerControls">
   <documentManagement>
@@ -4570,6 +4563,14 @@
 </file>
 
 <file path=customXml/itemProps1.xml><?xml version="1.0" encoding="utf-8"?>
+<ds:datastoreItem xmlns:ds="http://schemas.openxmlformats.org/officeDocument/2006/customXml" ds:itemID="{13FBD2FA-5696-460D-A278-9A302A0F72AE}">
+  <ds:schemaRefs>
+    <ds:schemaRef ds:uri="http://schemas.microsoft.com/sharepoint/v3/contenttype/forms"/>
+  </ds:schemaRefs>
+</ds:datastoreItem>
+</file>
+
+<file path=customXml/itemProps2.xml><?xml version="1.0" encoding="utf-8"?>
 <ds:datastoreItem xmlns:ds="http://schemas.openxmlformats.org/officeDocument/2006/customXml" ds:itemID="{B9A87442-5A7B-46FD-BD28-170CE9B7256F}">
   <ds:schemaRefs>
     <ds:schemaRef ds:uri="http://schemas.microsoft.com/office/2006/metadata/contentType"/>
@@ -4586,14 +4587,6 @@
 </ds:datastoreItem>
 </file>
 
-<file path=customXml/itemProps2.xml><?xml version="1.0" encoding="utf-8"?>
-<ds:datastoreItem xmlns:ds="http://schemas.openxmlformats.org/officeDocument/2006/customXml" ds:itemID="{13FBD2FA-5696-460D-A278-9A302A0F72AE}">
-  <ds:schemaRefs>
-    <ds:schemaRef ds:uri="http://schemas.microsoft.com/sharepoint/v3/contenttype/forms"/>
-  </ds:schemaRefs>
-</ds:datastoreItem>
-</file>
-
 <file path=customXml/itemProps3.xml><?xml version="1.0" encoding="utf-8"?>
 <ds:datastoreItem xmlns:ds="http://schemas.openxmlformats.org/officeDocument/2006/customXml" ds:itemID="{FA8F0064-303C-446D-896E-46EEB9A79DC3}">
   <ds:schemaRefs>

</xml_diff>

<commit_message>
rotating menu button using css and javascript
</commit_message>
<xml_diff>
--- a/coursework/SDS_learning_diary.docx
+++ b/coursework/SDS_learning_diary.docx
@@ -14,6 +14,7 @@
           <w:lang w:val="en-US"/>
         </w:rPr>
       </w:pPr>
+      <w:proofErr w:type="spellStart"/>
       <w:r>
         <w:rPr>
           <w:rFonts w:ascii="Times New Roman" w:hAnsi="Times New Roman" w:cs="Times New Roman"/>
@@ -22,13 +23,10 @@
           <w:szCs w:val="24"/>
           <w:lang w:val="en-US"/>
         </w:rPr>
-        <w:t>Lappeenrannan teknillinen yliopisto</w:t>
-      </w:r>
-    </w:p>
-    <w:p>
-      <w:pPr>
-        <w:pStyle w:val="Title"/>
-        <w:jc w:val="both"/>
+        <w:t>Lappeenrannan</w:t>
+      </w:r>
+      <w:proofErr w:type="spellEnd"/>
+      <w:r>
         <w:rPr>
           <w:rFonts w:ascii="Times New Roman" w:hAnsi="Times New Roman" w:cs="Times New Roman"/>
           <w:b w:val="0"/>
@@ -36,7 +34,9 @@
           <w:szCs w:val="24"/>
           <w:lang w:val="en-US"/>
         </w:rPr>
-      </w:pPr>
+        <w:t xml:space="preserve"> </w:t>
+      </w:r>
+      <w:proofErr w:type="spellStart"/>
       <w:r>
         <w:rPr>
           <w:rFonts w:ascii="Times New Roman" w:hAnsi="Times New Roman" w:cs="Times New Roman"/>
@@ -45,13 +45,10 @@
           <w:szCs w:val="24"/>
           <w:lang w:val="en-US"/>
         </w:rPr>
-        <w:t>School of Business and Management</w:t>
-      </w:r>
-    </w:p>
-    <w:p>
-      <w:pPr>
-        <w:pStyle w:val="Title"/>
-        <w:jc w:val="both"/>
+        <w:t>teknillinen</w:t>
+      </w:r>
+      <w:proofErr w:type="spellEnd"/>
+      <w:r>
         <w:rPr>
           <w:rFonts w:ascii="Times New Roman" w:hAnsi="Times New Roman" w:cs="Times New Roman"/>
           <w:b w:val="0"/>
@@ -59,6 +56,55 @@
           <w:szCs w:val="24"/>
           <w:lang w:val="en-US"/>
         </w:rPr>
+        <w:t xml:space="preserve"> </w:t>
+      </w:r>
+      <w:proofErr w:type="spellStart"/>
+      <w:r>
+        <w:rPr>
+          <w:rFonts w:ascii="Times New Roman" w:hAnsi="Times New Roman" w:cs="Times New Roman"/>
+          <w:b w:val="0"/>
+          <w:sz w:val="24"/>
+          <w:szCs w:val="24"/>
+          <w:lang w:val="en-US"/>
+        </w:rPr>
+        <w:t>yliopisto</w:t>
+      </w:r>
+      <w:proofErr w:type="spellEnd"/>
+    </w:p>
+    <w:p>
+      <w:pPr>
+        <w:pStyle w:val="Title"/>
+        <w:jc w:val="both"/>
+        <w:rPr>
+          <w:rFonts w:ascii="Times New Roman" w:hAnsi="Times New Roman" w:cs="Times New Roman"/>
+          <w:b w:val="0"/>
+          <w:sz w:val="24"/>
+          <w:szCs w:val="24"/>
+          <w:lang w:val="en-US"/>
+        </w:rPr>
+      </w:pPr>
+      <w:r>
+        <w:rPr>
+          <w:rFonts w:ascii="Times New Roman" w:hAnsi="Times New Roman" w:cs="Times New Roman"/>
+          <w:b w:val="0"/>
+          <w:sz w:val="24"/>
+          <w:szCs w:val="24"/>
+          <w:lang w:val="en-US"/>
+        </w:rPr>
+        <w:t>School of Business and Management</w:t>
+      </w:r>
+    </w:p>
+    <w:p>
+      <w:pPr>
+        <w:pStyle w:val="Title"/>
+        <w:jc w:val="both"/>
+        <w:rPr>
+          <w:rFonts w:ascii="Times New Roman" w:hAnsi="Times New Roman" w:cs="Times New Roman"/>
+          <w:b w:val="0"/>
+          <w:sz w:val="24"/>
+          <w:szCs w:val="24"/>
+          <w:lang w:val="en-US"/>
+        </w:rPr>
       </w:pPr>
     </w:p>
     <w:p>
@@ -130,6 +176,7 @@
           <w:lang w:val="en-US"/>
         </w:rPr>
       </w:pPr>
+      <w:proofErr w:type="spellStart"/>
       <w:r>
         <w:rPr>
           <w:rFonts w:ascii="Times New Roman" w:hAnsi="Times New Roman" w:cs="Times New Roman"/>
@@ -138,7 +185,18 @@
           <w:szCs w:val="24"/>
           <w:lang w:val="en-US"/>
         </w:rPr>
-        <w:t>Sofware Development Skills</w:t>
+        <w:t>Sofware</w:t>
+      </w:r>
+      <w:proofErr w:type="spellEnd"/>
+      <w:r>
+        <w:rPr>
+          <w:rFonts w:ascii="Times New Roman" w:hAnsi="Times New Roman" w:cs="Times New Roman"/>
+          <w:b w:val="0"/>
+          <w:sz w:val="24"/>
+          <w:szCs w:val="24"/>
+          <w:lang w:val="en-US"/>
+        </w:rPr>
+        <w:t xml:space="preserve"> Development Skills</w:t>
       </w:r>
     </w:p>
     <w:p>
@@ -398,7 +456,21 @@
         <w:rPr>
           <w:lang w:val="en-US"/>
         </w:rPr>
-        <w:t>I watched the git tutorial and I learn about basic commands of git and how to use them. So basic idea is to create a git repo, add remote, commit and push. Once changes are pushed, others can pull the changes.</w:t>
+        <w:t xml:space="preserve">I watched the git tutorial and I learn about basic commands of git and how to use them. So basic idea is to create a </w:t>
+      </w:r>
+      <w:proofErr w:type="spellStart"/>
+      <w:r>
+        <w:rPr>
+          <w:lang w:val="en-US"/>
+        </w:rPr>
+        <w:t>git</w:t>
+      </w:r>
+      <w:proofErr w:type="spellEnd"/>
+      <w:r>
+        <w:rPr>
+          <w:lang w:val="en-US"/>
+        </w:rPr>
+        <w:t xml:space="preserve"> repo, add remote, commit and push. Once changes are pushed, others can pull the changes.</w:t>
       </w:r>
     </w:p>
     <w:tbl>
@@ -476,8 +548,16 @@
               <w:rPr>
                 <w:lang w:val="en-US"/>
               </w:rPr>
-              <w:t>Git init</w:t>
+              <w:t xml:space="preserve">Git </w:t>
             </w:r>
+            <w:proofErr w:type="spellStart"/>
+            <w:r>
+              <w:rPr>
+                <w:lang w:val="en-US"/>
+              </w:rPr>
+              <w:t>init</w:t>
+            </w:r>
+            <w:proofErr w:type="spellEnd"/>
           </w:p>
         </w:tc>
         <w:tc>
@@ -563,8 +643,16 @@
               <w:rPr>
                 <w:lang w:val="en-US"/>
               </w:rPr>
-              <w:t>Git add .</w:t>
+              <w:t xml:space="preserve">Git </w:t>
             </w:r>
+            <w:proofErr w:type="gramStart"/>
+            <w:r>
+              <w:rPr>
+                <w:lang w:val="en-US"/>
+              </w:rPr>
+              <w:t>add .</w:t>
+            </w:r>
+            <w:proofErr w:type="gramEnd"/>
           </w:p>
         </w:tc>
         <w:tc>
@@ -650,13 +738,41 @@
               <w:rPr>
                 <w:lang w:val="en-US"/>
               </w:rPr>
-              <w:t xml:space="preserve">Git add remote  &lt;link to the </w:t>
+              <w:t xml:space="preserve">Git add </w:t>
+            </w:r>
+            <w:proofErr w:type="gramStart"/>
+            <w:r>
+              <w:rPr>
+                <w:lang w:val="en-US"/>
+              </w:rPr>
+              <w:t>remote  &lt;</w:t>
+            </w:r>
+            <w:proofErr w:type="gramEnd"/>
+            <w:r>
+              <w:rPr>
+                <w:lang w:val="en-US"/>
+              </w:rPr>
+              <w:t xml:space="preserve">link to the </w:t>
             </w:r>
             <w:r>
               <w:rPr>
                 <w:lang w:val="en-US"/>
               </w:rPr>
-              <w:t>remote github repo&gt;</w:t>
+              <w:t xml:space="preserve">remote </w:t>
+            </w:r>
+            <w:proofErr w:type="spellStart"/>
+            <w:r>
+              <w:rPr>
+                <w:lang w:val="en-US"/>
+              </w:rPr>
+              <w:t>github</w:t>
+            </w:r>
+            <w:proofErr w:type="spellEnd"/>
+            <w:r>
+              <w:rPr>
+                <w:lang w:val="en-US"/>
+              </w:rPr>
+              <w:t xml:space="preserve"> repo&gt;</w:t>
             </w:r>
           </w:p>
         </w:tc>
@@ -929,7 +1045,21 @@
         <w:rPr>
           <w:lang w:val="en-US"/>
         </w:rPr>
-        <w:t xml:space="preserve">Created node module and scss folder inside </w:t>
+        <w:t xml:space="preserve">Created node module and </w:t>
+      </w:r>
+      <w:proofErr w:type="spellStart"/>
+      <w:r>
+        <w:rPr>
+          <w:lang w:val="en-US"/>
+        </w:rPr>
+        <w:t>scss</w:t>
+      </w:r>
+      <w:proofErr w:type="spellEnd"/>
+      <w:r>
+        <w:rPr>
+          <w:lang w:val="en-US"/>
+        </w:rPr>
+        <w:t xml:space="preserve"> folder inside </w:t>
       </w:r>
       <w:r>
         <w:rPr>
@@ -965,8 +1095,23 @@
         <w:rPr>
           <w:lang w:val="en-US"/>
         </w:rPr>
-        <w:t xml:space="preserve">browser doesn’t read </w:t>
-      </w:r>
+        <w:t xml:space="preserve">browser </w:t>
+      </w:r>
+      <w:proofErr w:type="gramStart"/>
+      <w:r>
+        <w:rPr>
+          <w:lang w:val="en-US"/>
+        </w:rPr>
+        <w:t>doesn’t</w:t>
+      </w:r>
+      <w:proofErr w:type="gramEnd"/>
+      <w:r>
+        <w:rPr>
+          <w:lang w:val="en-US"/>
+        </w:rPr>
+        <w:t xml:space="preserve"> read </w:t>
+      </w:r>
+      <w:proofErr w:type="spellStart"/>
       <w:r>
         <w:rPr>
           <w:lang w:val="en-US"/>
@@ -977,7 +1122,14 @@
         <w:rPr>
           <w:lang w:val="en-US"/>
         </w:rPr>
-        <w:t>css file</w:t>
+        <w:t>css</w:t>
+      </w:r>
+      <w:proofErr w:type="spellEnd"/>
+      <w:r>
+        <w:rPr>
+          <w:lang w:val="en-US"/>
+        </w:rPr>
+        <w:t xml:space="preserve"> file</w:t>
       </w:r>
       <w:r>
         <w:rPr>
@@ -989,13 +1141,41 @@
         <w:rPr>
           <w:lang w:val="en-US"/>
         </w:rPr>
-        <w:t xml:space="preserve"> for that node is required to compile the scss file</w:t>
-      </w:r>
-      <w:r>
-        <w:rPr>
-          <w:lang w:val="en-US"/>
-        </w:rPr>
-        <w:t xml:space="preserve"> to css file</w:t>
+        <w:t xml:space="preserve"> for that node is required to compile the </w:t>
+      </w:r>
+      <w:proofErr w:type="spellStart"/>
+      <w:r>
+        <w:rPr>
+          <w:lang w:val="en-US"/>
+        </w:rPr>
+        <w:t>scss</w:t>
+      </w:r>
+      <w:proofErr w:type="spellEnd"/>
+      <w:r>
+        <w:rPr>
+          <w:lang w:val="en-US"/>
+        </w:rPr>
+        <w:t xml:space="preserve"> file</w:t>
+      </w:r>
+      <w:r>
+        <w:rPr>
+          <w:lang w:val="en-US"/>
+        </w:rPr>
+        <w:t xml:space="preserve"> to </w:t>
+      </w:r>
+      <w:proofErr w:type="spellStart"/>
+      <w:r>
+        <w:rPr>
+          <w:lang w:val="en-US"/>
+        </w:rPr>
+        <w:t>css</w:t>
+      </w:r>
+      <w:proofErr w:type="spellEnd"/>
+      <w:r>
+        <w:rPr>
+          <w:lang w:val="en-US"/>
+        </w:rPr>
+        <w:t xml:space="preserve"> file</w:t>
       </w:r>
       <w:r>
         <w:rPr>
@@ -1025,8 +1205,46 @@
         <w:rPr>
           <w:lang w:val="en-US"/>
         </w:rPr>
-        <w:t>Command npm init is used in the terminal to create package.json</w:t>
-      </w:r>
+        <w:t xml:space="preserve">Command </w:t>
+      </w:r>
+      <w:proofErr w:type="spellStart"/>
+      <w:r>
+        <w:rPr>
+          <w:lang w:val="en-US"/>
+        </w:rPr>
+        <w:t>npm</w:t>
+      </w:r>
+      <w:proofErr w:type="spellEnd"/>
+      <w:r>
+        <w:rPr>
+          <w:lang w:val="en-US"/>
+        </w:rPr>
+        <w:t xml:space="preserve"> </w:t>
+      </w:r>
+      <w:proofErr w:type="spellStart"/>
+      <w:r>
+        <w:rPr>
+          <w:lang w:val="en-US"/>
+        </w:rPr>
+        <w:t>init</w:t>
+      </w:r>
+      <w:proofErr w:type="spellEnd"/>
+      <w:r>
+        <w:rPr>
+          <w:lang w:val="en-US"/>
+        </w:rPr>
+        <w:t xml:space="preserve"> is used in the terminal to create </w:t>
+      </w:r>
+      <w:proofErr w:type="spellStart"/>
+      <w:proofErr w:type="gramStart"/>
+      <w:r>
+        <w:rPr>
+          <w:lang w:val="en-US"/>
+        </w:rPr>
+        <w:t>package.json</w:t>
+      </w:r>
+      <w:proofErr w:type="spellEnd"/>
+      <w:proofErr w:type="gramEnd"/>
       <w:r>
         <w:rPr>
           <w:lang w:val="en-US"/>
@@ -1067,7 +1285,35 @@
         <w:rPr>
           <w:lang w:val="en-US"/>
         </w:rPr>
-        <w:t xml:space="preserve">Command npm i node-sass is used </w:t>
+        <w:t xml:space="preserve">Command </w:t>
+      </w:r>
+      <w:proofErr w:type="spellStart"/>
+      <w:r>
+        <w:rPr>
+          <w:lang w:val="en-US"/>
+        </w:rPr>
+        <w:t>npm</w:t>
+      </w:r>
+      <w:proofErr w:type="spellEnd"/>
+      <w:r>
+        <w:rPr>
+          <w:lang w:val="en-US"/>
+        </w:rPr>
+        <w:t xml:space="preserve"> </w:t>
+      </w:r>
+      <w:proofErr w:type="spellStart"/>
+      <w:r>
+        <w:rPr>
+          <w:lang w:val="en-US"/>
+        </w:rPr>
+        <w:t>i</w:t>
+      </w:r>
+      <w:proofErr w:type="spellEnd"/>
+      <w:r>
+        <w:rPr>
+          <w:lang w:val="en-US"/>
+        </w:rPr>
+        <w:t xml:space="preserve"> node-sass is used </w:t>
       </w:r>
       <w:r>
         <w:rPr>
@@ -1135,21 +1381,57 @@
         <w:rPr>
           <w:lang w:val="en-US"/>
         </w:rPr>
-        <w:t>Created header in html file</w:t>
-      </w:r>
-    </w:p>
-    <w:p>
-      <w:pPr>
-        <w:pStyle w:val="BodyText"/>
-        <w:rPr>
-          <w:lang w:val="en-US"/>
-        </w:rPr>
-      </w:pPr>
-      <w:r>
-        <w:rPr>
-          <w:lang w:val="en-US"/>
-        </w:rPr>
-        <w:t xml:space="preserve">And created menu button inside the header using &lt;div class = “menu btn”&gt; (all css </w:t>
+        <w:t xml:space="preserve">Created header in html </w:t>
+      </w:r>
+      <w:proofErr w:type="gramStart"/>
+      <w:r>
+        <w:rPr>
+          <w:lang w:val="en-US"/>
+        </w:rPr>
+        <w:t>file</w:t>
+      </w:r>
+      <w:proofErr w:type="gramEnd"/>
+    </w:p>
+    <w:p>
+      <w:pPr>
+        <w:pStyle w:val="BodyText"/>
+        <w:rPr>
+          <w:lang w:val="en-US"/>
+        </w:rPr>
+      </w:pPr>
+      <w:r>
+        <w:rPr>
+          <w:lang w:val="en-US"/>
+        </w:rPr>
+        <w:t xml:space="preserve">And created menu button inside the header using &lt;div class = “menu </w:t>
+      </w:r>
+      <w:proofErr w:type="spellStart"/>
+      <w:r>
+        <w:rPr>
+          <w:lang w:val="en-US"/>
+        </w:rPr>
+        <w:t>btn</w:t>
+      </w:r>
+      <w:proofErr w:type="spellEnd"/>
+      <w:r>
+        <w:rPr>
+          <w:lang w:val="en-US"/>
+        </w:rPr>
+        <w:t xml:space="preserve">”&gt; (all </w:t>
+      </w:r>
+      <w:proofErr w:type="spellStart"/>
+      <w:r>
+        <w:rPr>
+          <w:lang w:val="en-US"/>
+        </w:rPr>
+        <w:t>css</w:t>
+      </w:r>
+      <w:proofErr w:type="spellEnd"/>
+      <w:r>
+        <w:rPr>
+          <w:lang w:val="en-US"/>
+        </w:rPr>
+        <w:t xml:space="preserve"> </w:t>
       </w:r>
     </w:p>
     <w:p>
@@ -1173,11 +1455,41 @@
           <w:lang w:val="en-US"/>
         </w:rPr>
       </w:pPr>
-      <w:r>
-        <w:rPr>
-          <w:lang w:val="en-US"/>
-        </w:rPr>
-        <w:t>.btn-menu*3 is used to create three divs in the button</w:t>
+      <w:proofErr w:type="gramStart"/>
+      <w:r>
+        <w:rPr>
+          <w:lang w:val="en-US"/>
+        </w:rPr>
+        <w:t>.</w:t>
+      </w:r>
+      <w:proofErr w:type="spellStart"/>
+      <w:r>
+        <w:rPr>
+          <w:lang w:val="en-US"/>
+        </w:rPr>
+        <w:t>btn</w:t>
+      </w:r>
+      <w:proofErr w:type="spellEnd"/>
+      <w:proofErr w:type="gramEnd"/>
+      <w:r>
+        <w:rPr>
+          <w:lang w:val="en-US"/>
+        </w:rPr>
+        <w:t xml:space="preserve">-menu*3 is used to create three </w:t>
+      </w:r>
+      <w:proofErr w:type="spellStart"/>
+      <w:r>
+        <w:rPr>
+          <w:lang w:val="en-US"/>
+        </w:rPr>
+        <w:t>divs</w:t>
+      </w:r>
+      <w:proofErr w:type="spellEnd"/>
+      <w:r>
+        <w:rPr>
+          <w:lang w:val="en-US"/>
+        </w:rPr>
+        <w:t xml:space="preserve"> in the button</w:t>
       </w:r>
       <w:r>
         <w:rPr>
@@ -1197,7 +1509,29 @@
         <w:rPr>
           <w:lang w:val="en-US"/>
         </w:rPr>
-        <w:t>Nav is created with the class of menu(nav.menu  )</w:t>
+        <w:t xml:space="preserve">Nav is created with the class of </w:t>
+      </w:r>
+      <w:proofErr w:type="gramStart"/>
+      <w:r>
+        <w:rPr>
+          <w:lang w:val="en-US"/>
+        </w:rPr>
+        <w:t>menu(</w:t>
+      </w:r>
+      <w:proofErr w:type="spellStart"/>
+      <w:proofErr w:type="gramEnd"/>
+      <w:r>
+        <w:rPr>
+          <w:lang w:val="en-US"/>
+        </w:rPr>
+        <w:t>nav.menu</w:t>
+      </w:r>
+      <w:proofErr w:type="spellEnd"/>
+      <w:r>
+        <w:rPr>
+          <w:lang w:val="en-US"/>
+        </w:rPr>
+        <w:t xml:space="preserve">  )</w:t>
       </w:r>
     </w:p>
     <w:p>
@@ -1215,8 +1549,18 @@
         <w:rPr>
           <w:lang w:val="en-US"/>
         </w:rPr>
-        <w:t>* sign Is used to select everything in css</w:t>
-      </w:r>
+        <w:t xml:space="preserve">* sign Is used to select everything in </w:t>
+      </w:r>
+      <w:proofErr w:type="spellStart"/>
+      <w:proofErr w:type="gramStart"/>
+      <w:r>
+        <w:rPr>
+          <w:lang w:val="en-US"/>
+        </w:rPr>
+        <w:t>css</w:t>
+      </w:r>
+      <w:proofErr w:type="spellEnd"/>
+      <w:proofErr w:type="gramEnd"/>
     </w:p>
     <w:p>
       <w:pPr>
@@ -1259,8 +1603,30 @@
         <w:rPr>
           <w:lang w:val="en-US"/>
         </w:rPr>
-        <w:t>In the html pasted a  font link  from fontawesome</w:t>
-      </w:r>
+        <w:t xml:space="preserve">In the html pasted </w:t>
+      </w:r>
+      <w:proofErr w:type="gramStart"/>
+      <w:r>
+        <w:rPr>
+          <w:lang w:val="en-US"/>
+        </w:rPr>
+        <w:t>a  font</w:t>
+      </w:r>
+      <w:proofErr w:type="gramEnd"/>
+      <w:r>
+        <w:rPr>
+          <w:lang w:val="en-US"/>
+        </w:rPr>
+        <w:t xml:space="preserve"> link  from </w:t>
+      </w:r>
+      <w:proofErr w:type="spellStart"/>
+      <w:r>
+        <w:rPr>
+          <w:lang w:val="en-US"/>
+        </w:rPr>
+        <w:t>fontawesome</w:t>
+      </w:r>
+      <w:proofErr w:type="spellEnd"/>
     </w:p>
     <w:p>
       <w:pPr>
@@ -1275,7 +1641,14 @@
         <w:rPr>
           <w:lang w:val="en-US"/>
         </w:rPr>
-        <w:t xml:space="preserve">Under &lt;\h2&gt; created a class of icons using  </w:t>
+        <w:t xml:space="preserve">Under &lt;\h2&gt; created a class of icons </w:t>
+      </w:r>
+      <w:proofErr w:type="gramStart"/>
+      <w:r>
+        <w:rPr>
+          <w:lang w:val="en-US"/>
+        </w:rPr>
+        <w:t xml:space="preserve">using  </w:t>
       </w:r>
       <w:r>
         <w:rPr>
@@ -1283,35 +1656,16 @@
           <w:bCs/>
           <w:lang w:val="en-US"/>
         </w:rPr>
-        <w:t>.icon</w:t>
-      </w:r>
+        <w:t>.</w:t>
+      </w:r>
+      <w:proofErr w:type="gramEnd"/>
       <w:r>
         <w:rPr>
           <w:b/>
           <w:bCs/>
           <w:lang w:val="en-US"/>
         </w:rPr>
-        <w:t>s</w:t>
-      </w:r>
-    </w:p>
-    <w:p>
-      <w:pPr>
-        <w:pStyle w:val="BodyText"/>
-        <w:rPr>
-          <w:lang w:val="en-US"/>
-        </w:rPr>
-      </w:pPr>
-      <w:r>
-        <w:rPr>
-          <w:lang w:val="en-US"/>
-        </w:rPr>
-        <w:t xml:space="preserve"> </w:t>
-      </w:r>
-      <w:r>
-        <w:rPr>
-          <w:lang w:val="en-US"/>
-        </w:rPr>
-        <w:t>.</w:t>
+        <w:t>icon</w:t>
       </w:r>
       <w:r>
         <w:rPr>
@@ -1319,13 +1673,27 @@
           <w:bCs/>
           <w:lang w:val="en-US"/>
         </w:rPr>
+        <w:t>s</w:t>
+      </w:r>
+    </w:p>
+    <w:p>
+      <w:pPr>
+        <w:pStyle w:val="BodyText"/>
+        <w:rPr>
+          <w:lang w:val="en-US"/>
+        </w:rPr>
+      </w:pPr>
+      <w:r>
+        <w:rPr>
+          <w:lang w:val="en-US"/>
+        </w:rPr>
         <w:t xml:space="preserve"> </w:t>
       </w:r>
       <w:r>
         <w:rPr>
           <w:lang w:val="en-US"/>
         </w:rPr>
-        <w:t xml:space="preserve">To add add a link </w:t>
+        <w:t>.</w:t>
       </w:r>
       <w:r>
         <w:rPr>
@@ -1333,39 +1701,27 @@
           <w:bCs/>
           <w:lang w:val="en-US"/>
         </w:rPr>
-        <w:t xml:space="preserve">A </w:t>
-      </w:r>
-      <w:r>
-        <w:rPr>
-          <w:lang w:val="en-US"/>
-        </w:rPr>
-        <w:t>enter</w:t>
-      </w:r>
-      <w:r>
-        <w:rPr>
-          <w:lang w:val="en-US"/>
-        </w:rPr>
-        <w:t xml:space="preserve"> is used</w:t>
-      </w:r>
-    </w:p>
-    <w:p>
-      <w:pPr>
-        <w:pStyle w:val="BodyText"/>
-        <w:rPr>
-          <w:lang w:val="en-US"/>
-        </w:rPr>
-      </w:pPr>
-      <w:r>
-        <w:rPr>
-          <w:lang w:val="en-US"/>
-        </w:rPr>
-        <w:t>. added twitter icon</w:t>
-      </w:r>
-      <w:r>
-        <w:rPr>
-          <w:lang w:val="en-US"/>
-        </w:rPr>
-        <w:t xml:space="preserve"> using</w:t>
+        <w:t xml:space="preserve"> </w:t>
+      </w:r>
+      <w:r>
+        <w:rPr>
+          <w:lang w:val="en-US"/>
+        </w:rPr>
+        <w:t xml:space="preserve">To add </w:t>
+      </w:r>
+      <w:proofErr w:type="spellStart"/>
+      <w:r>
+        <w:rPr>
+          <w:lang w:val="en-US"/>
+        </w:rPr>
+        <w:t>add</w:t>
+      </w:r>
+      <w:proofErr w:type="spellEnd"/>
+      <w:r>
+        <w:rPr>
+          <w:lang w:val="en-US"/>
+        </w:rPr>
+        <w:t xml:space="preserve"> a link </w:t>
       </w:r>
       <w:r>
         <w:rPr>
@@ -1373,68 +1729,206 @@
           <w:bCs/>
           <w:lang w:val="en-US"/>
         </w:rPr>
-        <w:t xml:space="preserve">  i.fab.fa-twitter</w:t>
-      </w:r>
-    </w:p>
-    <w:p>
-      <w:pPr>
-        <w:pStyle w:val="BodyText"/>
+        <w:t xml:space="preserve">A </w:t>
+      </w:r>
+      <w:r>
+        <w:rPr>
+          <w:lang w:val="en-US"/>
+        </w:rPr>
+        <w:t>enter</w:t>
+      </w:r>
+      <w:r>
+        <w:rPr>
+          <w:lang w:val="en-US"/>
+        </w:rPr>
+        <w:t xml:space="preserve"> is </w:t>
+      </w:r>
+      <w:proofErr w:type="gramStart"/>
+      <w:r>
+        <w:rPr>
+          <w:lang w:val="en-US"/>
+        </w:rPr>
+        <w:t>used</w:t>
+      </w:r>
+      <w:proofErr w:type="gramEnd"/>
+    </w:p>
+    <w:p>
+      <w:pPr>
+        <w:pStyle w:val="BodyText"/>
+        <w:rPr>
+          <w:lang w:val="en-US"/>
+        </w:rPr>
+      </w:pPr>
+      <w:r>
+        <w:rPr>
+          <w:lang w:val="en-US"/>
+        </w:rPr>
+        <w:t>. added twitter icon</w:t>
+      </w:r>
+      <w:r>
+        <w:rPr>
+          <w:lang w:val="en-US"/>
+        </w:rPr>
+        <w:t xml:space="preserve"> </w:t>
+      </w:r>
+      <w:proofErr w:type="gramStart"/>
+      <w:r>
+        <w:rPr>
+          <w:lang w:val="en-US"/>
+        </w:rPr>
+        <w:t>using</w:t>
+      </w:r>
+      <w:r>
         <w:rPr>
           <w:b/>
           <w:bCs/>
           <w:lang w:val="en-US"/>
         </w:rPr>
-      </w:pPr>
+        <w:t xml:space="preserve">  </w:t>
+      </w:r>
+      <w:proofErr w:type="spellStart"/>
       <w:r>
         <w:rPr>
           <w:b/>
           <w:bCs/>
           <w:lang w:val="en-US"/>
         </w:rPr>
-        <w:t>. increased the size of twitter icon by adding fa-2x in the line</w:t>
-      </w:r>
-    </w:p>
-    <w:p>
-      <w:pPr>
-        <w:pStyle w:val="BodyText"/>
-        <w:rPr>
-          <w:lang w:val="en-US"/>
-        </w:rPr>
-      </w:pPr>
-      <w:r>
-        <w:rPr>
-          <w:lang w:val="en-US"/>
-        </w:rPr>
-        <w:t xml:space="preserve">Java script file is created using </w:t>
-      </w:r>
+        <w:t>i.fab</w:t>
+      </w:r>
+      <w:proofErr w:type="gramEnd"/>
       <w:r>
         <w:rPr>
           <w:b/>
           <w:bCs/>
           <w:lang w:val="en-US"/>
         </w:rPr>
-        <w:t>script.src</w:t>
-      </w:r>
+        <w:t>.fa</w:t>
+      </w:r>
+      <w:proofErr w:type="spellEnd"/>
       <w:r>
         <w:rPr>
           <w:b/>
           <w:bCs/>
           <w:lang w:val="en-US"/>
         </w:rPr>
+        <w:t>-twitter</w:t>
+      </w:r>
+    </w:p>
+    <w:p>
+      <w:pPr>
+        <w:pStyle w:val="BodyText"/>
+        <w:rPr>
+          <w:b/>
+          <w:bCs/>
+          <w:lang w:val="en-US"/>
+        </w:rPr>
+      </w:pPr>
+      <w:r>
+        <w:rPr>
+          <w:b/>
+          <w:bCs/>
+          <w:lang w:val="en-US"/>
+        </w:rPr>
+        <w:t xml:space="preserve">. increased the size of twitter icon by adding fa-2x in the </w:t>
+      </w:r>
+      <w:proofErr w:type="gramStart"/>
+      <w:r>
+        <w:rPr>
+          <w:b/>
+          <w:bCs/>
+          <w:lang w:val="en-US"/>
+        </w:rPr>
+        <w:t>line</w:t>
+      </w:r>
+      <w:proofErr w:type="gramEnd"/>
+    </w:p>
+    <w:p>
+      <w:pPr>
+        <w:pStyle w:val="BodyText"/>
+        <w:rPr>
+          <w:lang w:val="en-US"/>
+        </w:rPr>
+      </w:pPr>
+      <w:r>
+        <w:rPr>
+          <w:lang w:val="en-US"/>
+        </w:rPr>
+        <w:t xml:space="preserve">Java script file is created using </w:t>
+      </w:r>
+      <w:proofErr w:type="spellStart"/>
+      <w:proofErr w:type="gramStart"/>
+      <w:r>
+        <w:rPr>
+          <w:b/>
+          <w:bCs/>
+          <w:lang w:val="en-US"/>
+        </w:rPr>
+        <w:t>script.src</w:t>
+      </w:r>
+      <w:proofErr w:type="spellEnd"/>
+      <w:r>
+        <w:rPr>
+          <w:b/>
+          <w:bCs/>
+          <w:lang w:val="en-US"/>
+        </w:rPr>
         <w:t xml:space="preserve"> </w:t>
       </w:r>
       <w:r>
         <w:rPr>
           <w:lang w:val="en-US"/>
         </w:rPr>
-        <w:t xml:space="preserve"> script tag with source attribute</w:t>
-      </w:r>
-      <w:r>
-        <w:rPr>
-          <w:lang w:val="en-US"/>
-        </w:rPr>
-        <w:t xml:space="preserve"> and created a js folder in dist, and created a file name main.js in js</w:t>
-      </w:r>
+        <w:t xml:space="preserve"> script</w:t>
+      </w:r>
+      <w:proofErr w:type="gramEnd"/>
+      <w:r>
+        <w:rPr>
+          <w:lang w:val="en-US"/>
+        </w:rPr>
+        <w:t xml:space="preserve"> tag with source attribute</w:t>
+      </w:r>
+      <w:r>
+        <w:rPr>
+          <w:lang w:val="en-US"/>
+        </w:rPr>
+        <w:t xml:space="preserve"> and created a </w:t>
+      </w:r>
+      <w:proofErr w:type="spellStart"/>
+      <w:r>
+        <w:rPr>
+          <w:lang w:val="en-US"/>
+        </w:rPr>
+        <w:t>js</w:t>
+      </w:r>
+      <w:proofErr w:type="spellEnd"/>
+      <w:r>
+        <w:rPr>
+          <w:lang w:val="en-US"/>
+        </w:rPr>
+        <w:t xml:space="preserve"> folder in </w:t>
+      </w:r>
+      <w:proofErr w:type="spellStart"/>
+      <w:r>
+        <w:rPr>
+          <w:lang w:val="en-US"/>
+        </w:rPr>
+        <w:t>dist</w:t>
+      </w:r>
+      <w:proofErr w:type="spellEnd"/>
+      <w:r>
+        <w:rPr>
+          <w:lang w:val="en-US"/>
+        </w:rPr>
+        <w:t xml:space="preserve">, and created a file name main.js in </w:t>
+      </w:r>
+      <w:proofErr w:type="spellStart"/>
+      <w:r>
+        <w:rPr>
+          <w:lang w:val="en-US"/>
+        </w:rPr>
+        <w:t>js</w:t>
+      </w:r>
+      <w:proofErr w:type="spellEnd"/>
       <w:r>
         <w:rPr>
           <w:lang w:val="en-US"/>
@@ -1463,8 +1957,16 @@
         <w:rPr>
           <w:lang w:val="en-US"/>
         </w:rPr>
-        <w:t>In main scss</w:t>
-      </w:r>
+        <w:t xml:space="preserve">In main </w:t>
+      </w:r>
+      <w:proofErr w:type="spellStart"/>
+      <w:r>
+        <w:rPr>
+          <w:lang w:val="en-US"/>
+        </w:rPr>
+        <w:t>scss</w:t>
+      </w:r>
+      <w:proofErr w:type="spellEnd"/>
     </w:p>
     <w:p>
       <w:pPr>
@@ -1507,8 +2009,16 @@
         <w:rPr>
           <w:lang w:val="en-US"/>
         </w:rPr>
-        <w:t>rem is unit multiplier of font size in html</w:t>
-      </w:r>
+        <w:t xml:space="preserve">rem is unit multiplier of font size in </w:t>
+      </w:r>
+      <w:proofErr w:type="gramStart"/>
+      <w:r>
+        <w:rPr>
+          <w:lang w:val="en-US"/>
+        </w:rPr>
+        <w:t>html</w:t>
+      </w:r>
+      <w:proofErr w:type="gramEnd"/>
     </w:p>
     <w:p>
       <w:pPr>
@@ -1535,22 +2045,60 @@
         <w:rPr>
           <w:lang w:val="en-US"/>
         </w:rPr>
-        <w:t>Padding is added in sm-heading to highlight the heading</w:t>
-      </w:r>
-    </w:p>
-    <w:p>
-      <w:pPr>
-        <w:pStyle w:val="BodyText"/>
-        <w:rPr>
-          <w:lang w:val="en-US"/>
-        </w:rPr>
-      </w:pPr>
-      <w:r>
-        <w:rPr>
-          <w:lang w:val="en-US"/>
-        </w:rPr>
-        <w:t>Rgba is added in the line to add background image</w:t>
-      </w:r>
+        <w:t xml:space="preserve">Padding is added in </w:t>
+      </w:r>
+      <w:proofErr w:type="spellStart"/>
+      <w:r>
+        <w:rPr>
+          <w:lang w:val="en-US"/>
+        </w:rPr>
+        <w:t>sm</w:t>
+      </w:r>
+      <w:proofErr w:type="spellEnd"/>
+      <w:r>
+        <w:rPr>
+          <w:lang w:val="en-US"/>
+        </w:rPr>
+        <w:t xml:space="preserve">-heading to highlight the </w:t>
+      </w:r>
+      <w:proofErr w:type="gramStart"/>
+      <w:r>
+        <w:rPr>
+          <w:lang w:val="en-US"/>
+        </w:rPr>
+        <w:t>heading</w:t>
+      </w:r>
+      <w:proofErr w:type="gramEnd"/>
+    </w:p>
+    <w:p>
+      <w:pPr>
+        <w:pStyle w:val="BodyText"/>
+        <w:rPr>
+          <w:lang w:val="en-US"/>
+        </w:rPr>
+      </w:pPr>
+      <w:proofErr w:type="spellStart"/>
+      <w:r>
+        <w:rPr>
+          <w:lang w:val="en-US"/>
+        </w:rPr>
+        <w:t>Rgba</w:t>
+      </w:r>
+      <w:proofErr w:type="spellEnd"/>
+      <w:r>
+        <w:rPr>
+          <w:lang w:val="en-US"/>
+        </w:rPr>
+        <w:t xml:space="preserve"> is added in the line to add background </w:t>
+      </w:r>
+      <w:proofErr w:type="gramStart"/>
+      <w:r>
+        <w:rPr>
+          <w:lang w:val="en-US"/>
+        </w:rPr>
+        <w:t>image</w:t>
+      </w:r>
+      <w:proofErr w:type="gramEnd"/>
     </w:p>
     <w:p>
       <w:pPr>
@@ -1664,23 +2212,23 @@
           <w:u w:val="single"/>
           <w:lang w:val="en-US"/>
         </w:rPr>
-        <w:t>Icons are wrapped in a{}, so a is put into the icons to link.</w:t>
-      </w:r>
-    </w:p>
-    <w:p>
-      <w:pPr>
-        <w:pStyle w:val="BodyText"/>
+        <w:t xml:space="preserve">Icons are wrapped in </w:t>
+      </w:r>
+      <w:proofErr w:type="gramStart"/>
+      <w:r>
         <w:rPr>
           <w:u w:val="single"/>
           <w:lang w:val="en-US"/>
         </w:rPr>
-      </w:pPr>
+        <w:t>a{</w:t>
+      </w:r>
+      <w:proofErr w:type="gramEnd"/>
       <w:r>
         <w:rPr>
           <w:u w:val="single"/>
           <w:lang w:val="en-US"/>
         </w:rPr>
-        <w:t>&amp;:hover {} is used for hover</w:t>
+        <w:t>}, so a is put into the icons to link.</w:t>
       </w:r>
     </w:p>
     <w:p>
@@ -1691,24 +2239,22 @@
           <w:lang w:val="en-US"/>
         </w:rPr>
       </w:pPr>
-    </w:p>
-    <w:p>
-      <w:pPr>
-        <w:pStyle w:val="BodyText"/>
+      <w:proofErr w:type="gramStart"/>
+      <w:r>
         <w:rPr>
           <w:u w:val="single"/>
           <w:lang w:val="en-US"/>
         </w:rPr>
-      </w:pPr>
-    </w:p>
-    <w:p>
-      <w:pPr>
-        <w:pStyle w:val="BodyText"/>
+        <w:t>&amp;:hover</w:t>
+      </w:r>
+      <w:proofErr w:type="gramEnd"/>
+      <w:r>
         <w:rPr>
           <w:u w:val="single"/>
           <w:lang w:val="en-US"/>
         </w:rPr>
-      </w:pPr>
+        <w:t xml:space="preserve"> {} is used for hover</w:t>
+      </w:r>
     </w:p>
     <w:p>
       <w:pPr>
@@ -1727,11 +2273,38 @@
           <w:lang w:val="en-US"/>
         </w:rPr>
       </w:pPr>
-      <w:r>
+    </w:p>
+    <w:p>
+      <w:pPr>
+        <w:pStyle w:val="BodyText"/>
         <w:rPr>
           <w:u w:val="single"/>
           <w:lang w:val="en-US"/>
         </w:rPr>
+      </w:pPr>
+    </w:p>
+    <w:p>
+      <w:pPr>
+        <w:pStyle w:val="BodyText"/>
+        <w:rPr>
+          <w:u w:val="single"/>
+          <w:lang w:val="en-US"/>
+        </w:rPr>
+      </w:pPr>
+    </w:p>
+    <w:p>
+      <w:pPr>
+        <w:pStyle w:val="BodyText"/>
+        <w:rPr>
+          <w:u w:val="single"/>
+          <w:lang w:val="en-US"/>
+        </w:rPr>
+      </w:pPr>
+      <w:r>
+        <w:rPr>
+          <w:u w:val="single"/>
+          <w:lang w:val="en-US"/>
+        </w:rPr>
         <w:t xml:space="preserve">  13.5.2021</w:t>
       </w:r>
     </w:p>
@@ -1746,7 +2319,35 @@
         <w:rPr>
           <w:lang w:val="en-US"/>
         </w:rPr>
-        <w:t xml:space="preserve">To go outside css folder  ../ is used in the in home-image variable </w:t>
+        <w:t xml:space="preserve">To go outside </w:t>
+      </w:r>
+      <w:proofErr w:type="spellStart"/>
+      <w:r>
+        <w:rPr>
+          <w:lang w:val="en-US"/>
+        </w:rPr>
+        <w:t>css</w:t>
+      </w:r>
+      <w:proofErr w:type="spellEnd"/>
+      <w:r>
+        <w:rPr>
+          <w:lang w:val="en-US"/>
+        </w:rPr>
+        <w:t xml:space="preserve"> folder </w:t>
+      </w:r>
+      <w:proofErr w:type="gramStart"/>
+      <w:r>
+        <w:rPr>
+          <w:lang w:val="en-US"/>
+        </w:rPr>
+        <w:t xml:space="preserve"> ..</w:t>
+      </w:r>
+      <w:proofErr w:type="gramEnd"/>
+      <w:r>
+        <w:rPr>
+          <w:lang w:val="en-US"/>
+        </w:rPr>
+        <w:t xml:space="preserve">/ is used in the in home-image variable </w:t>
       </w:r>
     </w:p>
     <w:p>
@@ -1777,7 +2378,14 @@
         <w:rPr>
           <w:lang w:val="en-US"/>
         </w:rPr>
-        <w:t>To add back</w:t>
+        <w:t xml:space="preserve">To add </w:t>
+      </w:r>
+      <w:proofErr w:type="spellStart"/>
+      <w:r>
+        <w:rPr>
+          <w:lang w:val="en-US"/>
+        </w:rPr>
+        <w:t>back</w:t>
       </w:r>
       <w:r>
         <w:rPr>
@@ -1785,6 +2393,7 @@
         </w:rPr>
         <w:t>groud</w:t>
       </w:r>
+      <w:proofErr w:type="spellEnd"/>
       <w:r>
         <w:rPr>
           <w:lang w:val="en-US"/>
@@ -1821,13 +2430,29 @@
           <w:bCs/>
           <w:lang w:val="en-US"/>
         </w:rPr>
-        <w:t xml:space="preserve"> and </w:t>
-      </w:r>
-      <w:r>
-        <w:rPr>
-          <w:lang w:val="en-US"/>
-        </w:rPr>
-        <w:t xml:space="preserve"> is </w:t>
+        <w:t xml:space="preserve"> </w:t>
+      </w:r>
+      <w:proofErr w:type="gramStart"/>
+      <w:r>
+        <w:rPr>
+          <w:b/>
+          <w:bCs/>
+          <w:lang w:val="en-US"/>
+        </w:rPr>
+        <w:t xml:space="preserve">and </w:t>
+      </w:r>
+      <w:r>
+        <w:rPr>
+          <w:lang w:val="en-US"/>
+        </w:rPr>
+        <w:t xml:space="preserve"> is</w:t>
+      </w:r>
+      <w:proofErr w:type="gramEnd"/>
+      <w:r>
+        <w:rPr>
+          <w:lang w:val="en-US"/>
+        </w:rPr>
+        <w:t xml:space="preserve"> </w:t>
       </w:r>
       <w:r>
         <w:rPr>
@@ -1839,7 +2464,21 @@
         <w:rPr>
           <w:lang w:val="en-US"/>
         </w:rPr>
-        <w:t>image folder(which has all images for the project) is created  is in the dist folder</w:t>
+        <w:t xml:space="preserve">image folder(which has all images for the project) is created  is in the </w:t>
+      </w:r>
+      <w:proofErr w:type="spellStart"/>
+      <w:r>
+        <w:rPr>
+          <w:lang w:val="en-US"/>
+        </w:rPr>
+        <w:t>dist</w:t>
+      </w:r>
+      <w:proofErr w:type="spellEnd"/>
+      <w:r>
+        <w:rPr>
+          <w:lang w:val="en-US"/>
+        </w:rPr>
+        <w:t xml:space="preserve"> folder</w:t>
       </w:r>
       <w:r>
         <w:rPr>
@@ -1921,40 +2560,72 @@
           <w:u w:val="single"/>
           <w:lang w:val="en-US"/>
         </w:rPr>
-        <w:t>Added background image  and created special mixin using @mixin background outside the body and included the background in  in the body(using @include background)</w:t>
-      </w:r>
-    </w:p>
-    <w:p>
-      <w:pPr>
-        <w:pStyle w:val="BodyText"/>
+        <w:t xml:space="preserve">Added background </w:t>
+      </w:r>
+      <w:proofErr w:type="gramStart"/>
+      <w:r>
         <w:rPr>
           <w:u w:val="single"/>
           <w:lang w:val="en-US"/>
         </w:rPr>
-      </w:pPr>
-    </w:p>
-    <w:p>
-      <w:pPr>
-        <w:pStyle w:val="BodyText"/>
+        <w:t>image  and</w:t>
+      </w:r>
+      <w:proofErr w:type="gramEnd"/>
+      <w:r>
         <w:rPr>
           <w:u w:val="single"/>
           <w:lang w:val="en-US"/>
         </w:rPr>
-      </w:pPr>
-    </w:p>
-    <w:p>
-      <w:pPr>
-        <w:pStyle w:val="BodyText"/>
+        <w:t xml:space="preserve"> created special </w:t>
+      </w:r>
+      <w:proofErr w:type="spellStart"/>
+      <w:r>
         <w:rPr>
           <w:u w:val="single"/>
           <w:lang w:val="en-US"/>
         </w:rPr>
-      </w:pPr>
+        <w:t>mixin</w:t>
+      </w:r>
+      <w:proofErr w:type="spellEnd"/>
       <w:r>
         <w:rPr>
           <w:u w:val="single"/>
           <w:lang w:val="en-US"/>
         </w:rPr>
+        <w:t xml:space="preserve"> using @mixin background outside the body and included the background in  in the body(using @include background)</w:t>
+      </w:r>
+    </w:p>
+    <w:p>
+      <w:pPr>
+        <w:pStyle w:val="BodyText"/>
+        <w:rPr>
+          <w:u w:val="single"/>
+          <w:lang w:val="en-US"/>
+        </w:rPr>
+      </w:pPr>
+    </w:p>
+    <w:p>
+      <w:pPr>
+        <w:pStyle w:val="BodyText"/>
+        <w:rPr>
+          <w:u w:val="single"/>
+          <w:lang w:val="en-US"/>
+        </w:rPr>
+      </w:pPr>
+    </w:p>
+    <w:p>
+      <w:pPr>
+        <w:pStyle w:val="BodyText"/>
+        <w:rPr>
+          <w:u w:val="single"/>
+          <w:lang w:val="en-US"/>
+        </w:rPr>
+      </w:pPr>
+      <w:r>
+        <w:rPr>
+          <w:u w:val="single"/>
+          <w:lang w:val="en-US"/>
+        </w:rPr>
         <w:t>21.5.2021</w:t>
       </w:r>
     </w:p>
@@ -1976,7 +2647,35 @@
         <w:rPr>
           <w:lang w:val="en-US"/>
         </w:rPr>
-        <w:t>ted a new  partial file  in the scss folder(</w:t>
+        <w:t xml:space="preserve">ted a </w:t>
+      </w:r>
+      <w:proofErr w:type="gramStart"/>
+      <w:r>
+        <w:rPr>
+          <w:lang w:val="en-US"/>
+        </w:rPr>
+        <w:t>new  partial</w:t>
+      </w:r>
+      <w:proofErr w:type="gramEnd"/>
+      <w:r>
+        <w:rPr>
+          <w:lang w:val="en-US"/>
+        </w:rPr>
+        <w:t xml:space="preserve"> file  in the </w:t>
+      </w:r>
+      <w:proofErr w:type="spellStart"/>
+      <w:r>
+        <w:rPr>
+          <w:lang w:val="en-US"/>
+        </w:rPr>
+        <w:t>scss</w:t>
+      </w:r>
+      <w:proofErr w:type="spellEnd"/>
+      <w:r>
+        <w:rPr>
+          <w:lang w:val="en-US"/>
+        </w:rPr>
+        <w:t xml:space="preserve"> folder(</w:t>
       </w:r>
       <w:r>
         <w:rPr>
@@ -1988,27 +2687,482 @@
         <w:rPr>
           <w:lang w:val="en-US"/>
         </w:rPr>
-        <w:t>_config</w:t>
-      </w:r>
-      <w:r>
-        <w:rPr>
-          <w:lang w:val="en-US"/>
-        </w:rPr>
-        <w:t>.scss)</w:t>
-      </w:r>
-    </w:p>
-    <w:p>
-      <w:pPr>
-        <w:pStyle w:val="BodyText"/>
-        <w:rPr>
-          <w:lang w:val="en-US"/>
-        </w:rPr>
-      </w:pPr>
-      <w:r>
-        <w:rPr>
-          <w:lang w:val="en-US"/>
-        </w:rPr>
-        <w:t>Cut out all the variable of mixin and pasted on _config file.</w:t>
+        <w:t>_</w:t>
+      </w:r>
+      <w:proofErr w:type="spellStart"/>
+      <w:r>
+        <w:rPr>
+          <w:lang w:val="en-US"/>
+        </w:rPr>
+        <w:t>config</w:t>
+      </w:r>
+      <w:r>
+        <w:rPr>
+          <w:lang w:val="en-US"/>
+        </w:rPr>
+        <w:t>.scss</w:t>
+      </w:r>
+      <w:proofErr w:type="spellEnd"/>
+      <w:r>
+        <w:rPr>
+          <w:lang w:val="en-US"/>
+        </w:rPr>
+        <w:t>)</w:t>
+      </w:r>
+    </w:p>
+    <w:p>
+      <w:pPr>
+        <w:pStyle w:val="BodyText"/>
+        <w:rPr>
+          <w:lang w:val="en-US"/>
+        </w:rPr>
+      </w:pPr>
+      <w:r>
+        <w:rPr>
+          <w:lang w:val="en-US"/>
+        </w:rPr>
+        <w:t xml:space="preserve">Cut out all the variable of </w:t>
+      </w:r>
+      <w:proofErr w:type="spellStart"/>
+      <w:r>
+        <w:rPr>
+          <w:lang w:val="en-US"/>
+        </w:rPr>
+        <w:t>mixin</w:t>
+      </w:r>
+      <w:proofErr w:type="spellEnd"/>
+      <w:r>
+        <w:rPr>
+          <w:lang w:val="en-US"/>
+        </w:rPr>
+        <w:t xml:space="preserve"> and pasted on _config file.</w:t>
+      </w:r>
+    </w:p>
+    <w:p>
+      <w:pPr>
+        <w:pStyle w:val="BodyText"/>
+        <w:rPr>
+          <w:lang w:val="en-US"/>
+        </w:rPr>
+      </w:pPr>
+      <w:r>
+        <w:rPr>
+          <w:lang w:val="en-US"/>
+        </w:rPr>
+        <w:t xml:space="preserve">And imported _config file on main </w:t>
+      </w:r>
+      <w:proofErr w:type="spellStart"/>
+      <w:r>
+        <w:rPr>
+          <w:lang w:val="en-US"/>
+        </w:rPr>
+        <w:t>scss</w:t>
+      </w:r>
+      <w:proofErr w:type="spellEnd"/>
+      <w:r>
+        <w:rPr>
+          <w:lang w:val="en-US"/>
+        </w:rPr>
+        <w:t xml:space="preserve"> file using @mixin ‘</w:t>
+      </w:r>
+      <w:proofErr w:type="gramStart"/>
+      <w:r>
+        <w:rPr>
+          <w:lang w:val="en-US"/>
+        </w:rPr>
+        <w:t>config</w:t>
+      </w:r>
+      <w:proofErr w:type="gramEnd"/>
+      <w:r>
+        <w:rPr>
+          <w:lang w:val="en-US"/>
+        </w:rPr>
+        <w:t>’</w:t>
+      </w:r>
+    </w:p>
+    <w:p>
+      <w:pPr>
+        <w:pStyle w:val="BodyText"/>
+        <w:rPr>
+          <w:lang w:val="en-US"/>
+        </w:rPr>
+      </w:pPr>
+    </w:p>
+    <w:p>
+      <w:pPr>
+        <w:pStyle w:val="BodyText"/>
+        <w:rPr>
+          <w:lang w:val="en-US"/>
+        </w:rPr>
+      </w:pPr>
+      <w:r>
+        <w:rPr>
+          <w:lang w:val="en-US"/>
+        </w:rPr>
+        <w:t>Created new file file(_</w:t>
+      </w:r>
+      <w:proofErr w:type="spellStart"/>
+      <w:proofErr w:type="gramStart"/>
+      <w:r>
+        <w:rPr>
+          <w:lang w:val="en-US"/>
+        </w:rPr>
+        <w:t>menu.scss</w:t>
+      </w:r>
+      <w:proofErr w:type="spellEnd"/>
+      <w:proofErr w:type="gramEnd"/>
+      <w:r>
+        <w:rPr>
+          <w:lang w:val="en-US"/>
+        </w:rPr>
+        <w:t xml:space="preserve">) in </w:t>
+      </w:r>
+      <w:proofErr w:type="spellStart"/>
+      <w:r>
+        <w:rPr>
+          <w:lang w:val="en-US"/>
+        </w:rPr>
+        <w:t>scss</w:t>
+      </w:r>
+      <w:proofErr w:type="spellEnd"/>
+      <w:r>
+        <w:rPr>
+          <w:lang w:val="en-US"/>
+        </w:rPr>
+        <w:t xml:space="preserve"> folder for menu and imported in the </w:t>
+      </w:r>
+      <w:proofErr w:type="spellStart"/>
+      <w:r>
+        <w:rPr>
+          <w:lang w:val="en-US"/>
+        </w:rPr>
+        <w:t>main.scss</w:t>
+      </w:r>
+      <w:proofErr w:type="spellEnd"/>
+      <w:r>
+        <w:rPr>
+          <w:lang w:val="en-US"/>
+        </w:rPr>
+        <w:t xml:space="preserve"> file</w:t>
+      </w:r>
+      <w:r>
+        <w:rPr>
+          <w:lang w:val="en-US"/>
+        </w:rPr>
+        <w:t>.</w:t>
+      </w:r>
+    </w:p>
+    <w:p>
+      <w:pPr>
+        <w:pStyle w:val="BodyText"/>
+        <w:rPr>
+          <w:lang w:val="en-US"/>
+        </w:rPr>
+      </w:pPr>
+      <w:r>
+        <w:rPr>
+          <w:lang w:val="en-US"/>
+        </w:rPr>
+        <w:t xml:space="preserve"> In </w:t>
+      </w:r>
+      <w:proofErr w:type="spellStart"/>
+      <w:proofErr w:type="gramStart"/>
+      <w:r>
+        <w:rPr>
+          <w:lang w:val="en-US"/>
+        </w:rPr>
+        <w:t>menu.scss</w:t>
+      </w:r>
+      <w:proofErr w:type="spellEnd"/>
+      <w:proofErr w:type="gramEnd"/>
+      <w:r>
+        <w:rPr>
+          <w:lang w:val="en-US"/>
+        </w:rPr>
+        <w:t xml:space="preserve"> folder </w:t>
+      </w:r>
+      <w:r>
+        <w:rPr>
+          <w:lang w:val="en-US"/>
+        </w:rPr>
+        <w:t xml:space="preserve">created a class of menu </w:t>
+      </w:r>
+      <w:proofErr w:type="spellStart"/>
+      <w:r>
+        <w:rPr>
+          <w:lang w:val="en-US"/>
+        </w:rPr>
+        <w:t>btn</w:t>
+      </w:r>
+      <w:proofErr w:type="spellEnd"/>
+    </w:p>
+    <w:p>
+      <w:pPr>
+        <w:pStyle w:val="BodyText"/>
+        <w:rPr>
+          <w:lang w:val="en-US"/>
+        </w:rPr>
+      </w:pPr>
+      <w:r>
+        <w:rPr>
+          <w:lang w:val="en-US"/>
+        </w:rPr>
+        <w:t xml:space="preserve">In class of menu button </w:t>
+      </w:r>
+      <w:proofErr w:type="gramStart"/>
+      <w:r>
+        <w:rPr>
+          <w:lang w:val="en-US"/>
+        </w:rPr>
+        <w:t>( .menu</w:t>
+      </w:r>
+      <w:proofErr w:type="gramEnd"/>
+      <w:r>
+        <w:rPr>
+          <w:lang w:val="en-US"/>
+        </w:rPr>
+        <w:t>-</w:t>
+      </w:r>
+      <w:proofErr w:type="spellStart"/>
+      <w:r>
+        <w:rPr>
+          <w:lang w:val="en-US"/>
+        </w:rPr>
+        <w:t>btn</w:t>
+      </w:r>
+      <w:proofErr w:type="spellEnd"/>
+      <w:r>
+        <w:rPr>
+          <w:lang w:val="en-US"/>
+        </w:rPr>
+        <w:t>)</w:t>
+      </w:r>
+    </w:p>
+    <w:p>
+      <w:pPr>
+        <w:pStyle w:val="BodyText"/>
+        <w:rPr>
+          <w:lang w:val="en-US"/>
+        </w:rPr>
+      </w:pPr>
+      <w:r>
+        <w:rPr>
+          <w:lang w:val="en-US"/>
+        </w:rPr>
+        <w:lastRenderedPageBreak/>
+        <w:t xml:space="preserve">Position is set to absolute for fixed place. Z-index to be always on top and is set to 3 and added right, top pixels and cursor with pointer and added </w:t>
+      </w:r>
+      <w:proofErr w:type="spellStart"/>
+      <w:r>
+        <w:rPr>
+          <w:lang w:val="en-US"/>
+        </w:rPr>
+        <w:t>easeout</w:t>
+      </w:r>
+      <w:proofErr w:type="spellEnd"/>
+      <w:r>
+        <w:rPr>
+          <w:lang w:val="en-US"/>
+        </w:rPr>
+        <w:t xml:space="preserve"> transition</w:t>
+      </w:r>
+      <w:r>
+        <w:rPr>
+          <w:lang w:val="en-US"/>
+        </w:rPr>
+        <w:t xml:space="preserve">. Within </w:t>
+      </w:r>
+      <w:proofErr w:type="spellStart"/>
+      <w:r>
+        <w:rPr>
+          <w:lang w:val="en-US"/>
+        </w:rPr>
+        <w:t>theclass</w:t>
+      </w:r>
+      <w:proofErr w:type="spellEnd"/>
+      <w:r>
+        <w:rPr>
+          <w:lang w:val="en-US"/>
+        </w:rPr>
+        <w:t xml:space="preserve"> of menu button created a class of menu line </w:t>
+      </w:r>
+      <w:proofErr w:type="gramStart"/>
+      <w:r>
+        <w:rPr>
+          <w:lang w:val="en-US"/>
+        </w:rPr>
+        <w:t>(.menu</w:t>
+      </w:r>
+      <w:proofErr w:type="gramEnd"/>
+      <w:r>
+        <w:rPr>
+          <w:lang w:val="en-US"/>
+        </w:rPr>
+        <w:t>-line) .</w:t>
+      </w:r>
+    </w:p>
+    <w:p>
+      <w:pPr>
+        <w:pStyle w:val="BodyText"/>
+        <w:rPr>
+          <w:lang w:val="en-US"/>
+        </w:rPr>
+      </w:pPr>
+      <w:r>
+        <w:rPr>
+          <w:lang w:val="en-US"/>
+        </w:rPr>
+        <w:t xml:space="preserve">Added width, height, margin with top 0 top right 0 </w:t>
+      </w:r>
+      <w:proofErr w:type="spellStart"/>
+      <w:r>
+        <w:rPr>
+          <w:lang w:val="en-US"/>
+        </w:rPr>
+        <w:t>buttom</w:t>
+      </w:r>
+      <w:proofErr w:type="spellEnd"/>
+      <w:r>
+        <w:rPr>
+          <w:lang w:val="en-US"/>
+        </w:rPr>
+        <w:t xml:space="preserve"> 5</w:t>
+      </w:r>
+      <w:r>
+        <w:rPr>
+          <w:lang w:val="en-US"/>
+        </w:rPr>
+        <w:t xml:space="preserve"> left 0</w:t>
+      </w:r>
+      <w:r>
+        <w:rPr>
+          <w:lang w:val="en-US"/>
+        </w:rPr>
+        <w:t xml:space="preserve">, background and </w:t>
+      </w:r>
+      <w:proofErr w:type="spellStart"/>
+      <w:r>
+        <w:rPr>
+          <w:lang w:val="en-US"/>
+        </w:rPr>
+        <w:t>easeout</w:t>
+      </w:r>
+      <w:proofErr w:type="spellEnd"/>
+      <w:r>
+        <w:rPr>
+          <w:lang w:val="en-US"/>
+        </w:rPr>
+        <w:t xml:space="preserve"> transition</w:t>
+      </w:r>
+      <w:r>
+        <w:rPr>
+          <w:lang w:val="en-US"/>
+        </w:rPr>
+        <w:t xml:space="preserve"> in button line class.</w:t>
+      </w:r>
+    </w:p>
+    <w:p>
+      <w:pPr>
+        <w:pStyle w:val="BodyText"/>
+        <w:rPr>
+          <w:lang w:val="en-US"/>
+        </w:rPr>
+      </w:pPr>
+      <w:r>
+        <w:rPr>
+          <w:lang w:val="en-US"/>
+        </w:rPr>
+        <w:t xml:space="preserve">   </w:t>
+      </w:r>
+    </w:p>
+    <w:p>
+      <w:pPr>
+        <w:pStyle w:val="BodyText"/>
+        <w:rPr>
+          <w:lang w:val="en-US"/>
+        </w:rPr>
+      </w:pPr>
+    </w:p>
+    <w:p>
+      <w:pPr>
+        <w:pStyle w:val="BodyText"/>
+        <w:rPr>
+          <w:lang w:val="en-US"/>
+        </w:rPr>
+      </w:pPr>
+      <w:r>
+        <w:rPr>
+          <w:lang w:val="en-US"/>
+        </w:rPr>
+        <w:t xml:space="preserve">  In main.js file of </w:t>
+      </w:r>
+      <w:proofErr w:type="spellStart"/>
+      <w:r>
+        <w:rPr>
+          <w:lang w:val="en-US"/>
+        </w:rPr>
+        <w:t>js</w:t>
+      </w:r>
+      <w:proofErr w:type="spellEnd"/>
+      <w:r>
+        <w:rPr>
+          <w:lang w:val="en-US"/>
+        </w:rPr>
+        <w:t xml:space="preserve"> folder variables </w:t>
+      </w:r>
+      <w:proofErr w:type="gramStart"/>
+      <w:r>
+        <w:rPr>
+          <w:lang w:val="en-US"/>
+        </w:rPr>
+        <w:t>are</w:t>
+      </w:r>
+      <w:proofErr w:type="gramEnd"/>
+      <w:r>
+        <w:rPr>
+          <w:lang w:val="en-US"/>
+        </w:rPr>
+        <w:t xml:space="preserve"> created add more transition in the button</w:t>
+      </w:r>
+    </w:p>
+    <w:p>
+      <w:pPr>
+        <w:pStyle w:val="BodyText"/>
+        <w:rPr>
+          <w:lang w:val="en-US"/>
+        </w:rPr>
+      </w:pPr>
+      <w:r>
+        <w:rPr>
+          <w:lang w:val="en-US"/>
+        </w:rPr>
+        <w:t>Using DOM (document object module)</w:t>
+      </w:r>
+      <w:r>
+        <w:rPr>
+          <w:lang w:val="en-US"/>
+        </w:rPr>
+        <w:t xml:space="preserve"> and created constant variable with </w:t>
+      </w:r>
+      <w:proofErr w:type="spellStart"/>
+      <w:r>
+        <w:rPr>
+          <w:lang w:val="en-US"/>
+        </w:rPr>
+        <w:t>queryselector</w:t>
+      </w:r>
+      <w:proofErr w:type="spellEnd"/>
+      <w:r>
+        <w:rPr>
+          <w:lang w:val="en-US"/>
+        </w:rPr>
+        <w:t>, added toggle function using if else</w:t>
+      </w:r>
+      <w:r>
+        <w:rPr>
+          <w:lang w:val="en-US"/>
+        </w:rPr>
+        <w:t>.</w:t>
       </w:r>
     </w:p>
     <w:p>
@@ -2025,7 +3179,35 @@
         <w:rPr>
           <w:lang w:val="en-US"/>
         </w:rPr>
-        <w:t>And imported _config file on main scss file using @mixin ‘config’</w:t>
+        <w:t xml:space="preserve">Added event </w:t>
+      </w:r>
+      <w:proofErr w:type="gramStart"/>
+      <w:r>
+        <w:rPr>
+          <w:lang w:val="en-US"/>
+        </w:rPr>
+        <w:t>listener ,</w:t>
+      </w:r>
+      <w:proofErr w:type="gramEnd"/>
+      <w:r>
+        <w:rPr>
+          <w:lang w:val="en-US"/>
+        </w:rPr>
+        <w:t xml:space="preserve"> in if set to false for initial opening </w:t>
+      </w:r>
+      <w:proofErr w:type="spellStart"/>
+      <w:r>
+        <w:rPr>
+          <w:lang w:val="en-US"/>
+        </w:rPr>
+        <w:t>og</w:t>
+      </w:r>
+      <w:proofErr w:type="spellEnd"/>
+      <w:r>
+        <w:rPr>
+          <w:lang w:val="en-US"/>
+        </w:rPr>
+        <w:t xml:space="preserve"> button, and else to true for closed function of buttons.</w:t>
       </w:r>
     </w:p>
     <w:p>
@@ -2049,14 +3231,88 @@
           <w:lang w:val="en-US"/>
         </w:rPr>
       </w:pPr>
-    </w:p>
-    <w:p>
-      <w:pPr>
-        <w:pStyle w:val="BodyText"/>
+      <w:r>
         <w:rPr>
           <w:b/>
           <w:bCs/>
           <w:u w:val="single"/>
+          <w:lang w:val="en-US"/>
+        </w:rPr>
+        <w:t>24.5.2021</w:t>
+      </w:r>
+    </w:p>
+    <w:p>
+      <w:pPr>
+        <w:pStyle w:val="BodyText"/>
+        <w:rPr>
+          <w:lang w:val="en-US"/>
+        </w:rPr>
+      </w:pPr>
+      <w:r>
+        <w:rPr>
+          <w:lang w:val="en-US"/>
+        </w:rPr>
+        <w:t xml:space="preserve">In </w:t>
+      </w:r>
+      <w:proofErr w:type="spellStart"/>
+      <w:r>
+        <w:rPr>
+          <w:lang w:val="en-US"/>
+        </w:rPr>
+        <w:t>menu.cs</w:t>
+      </w:r>
+      <w:proofErr w:type="spellEnd"/>
+      <w:r>
+        <w:rPr>
+          <w:lang w:val="en-US"/>
+        </w:rPr>
+        <w:t xml:space="preserve"> to style menu button when its closed,</w:t>
+      </w:r>
+      <w:r>
+        <w:rPr>
+          <w:lang w:val="en-US"/>
+        </w:rPr>
+        <w:t xml:space="preserve"> close is nested by using &amp;.class</w:t>
+      </w:r>
+      <w:r>
+        <w:rPr>
+          <w:lang w:val="en-US"/>
+        </w:rPr>
+        <w:t xml:space="preserve"> transformation is added with rotation </w:t>
+      </w:r>
+      <w:proofErr w:type="gramStart"/>
+      <w:r>
+        <w:rPr>
+          <w:lang w:val="en-US"/>
+        </w:rPr>
+        <w:t>and  transition</w:t>
+      </w:r>
+      <w:proofErr w:type="gramEnd"/>
+      <w:r>
+        <w:rPr>
+          <w:lang w:val="en-US"/>
+        </w:rPr>
+        <w:t xml:space="preserve"> each button line pseudo selector nth line is used</w:t>
+      </w:r>
+      <w:r>
+        <w:rPr>
+          <w:lang w:val="en-US"/>
+        </w:rPr>
+        <w:t>.in the button line1 added transform with translate and rotate. To hide button line 2 opacity is set to 0.</w:t>
+      </w:r>
+      <w:r>
+        <w:rPr>
+          <w:lang w:val="en-US"/>
+        </w:rPr>
+        <w:t xml:space="preserve"> And button line3 different values of translate and rotate are added.</w:t>
+      </w:r>
+    </w:p>
+    <w:p>
+      <w:pPr>
+        <w:pStyle w:val="BodyText"/>
+        <w:rPr>
+          <w:b/>
+          <w:bCs/>
           <w:lang w:val="en-US"/>
         </w:rPr>
       </w:pPr>

</xml_diff>

<commit_message>
about page and setting text color
</commit_message>
<xml_diff>
--- a/coursework/SDS_learning_diary.docx
+++ b/coursework/SDS_learning_diary.docx
@@ -14,6 +14,7 @@
           <w:lang w:val="en-US"/>
         </w:rPr>
       </w:pPr>
+      <w:proofErr w:type="spellStart"/>
       <w:r>
         <w:rPr>
           <w:rFonts w:ascii="Times New Roman" w:hAnsi="Times New Roman" w:cs="Times New Roman"/>
@@ -22,13 +23,10 @@
           <w:szCs w:val="24"/>
           <w:lang w:val="en-US"/>
         </w:rPr>
-        <w:t>Lappeenrannan teknillinen yliopisto</w:t>
-      </w:r>
-    </w:p>
-    <w:p>
-      <w:pPr>
-        <w:pStyle w:val="Title"/>
-        <w:jc w:val="both"/>
+        <w:t>Lappeenrannan</w:t>
+      </w:r>
+      <w:proofErr w:type="spellEnd"/>
+      <w:r>
         <w:rPr>
           <w:rFonts w:ascii="Times New Roman" w:hAnsi="Times New Roman" w:cs="Times New Roman"/>
           <w:b w:val="0"/>
@@ -36,7 +34,9 @@
           <w:szCs w:val="24"/>
           <w:lang w:val="en-US"/>
         </w:rPr>
-      </w:pPr>
+        <w:t xml:space="preserve"> </w:t>
+      </w:r>
+      <w:proofErr w:type="spellStart"/>
       <w:r>
         <w:rPr>
           <w:rFonts w:ascii="Times New Roman" w:hAnsi="Times New Roman" w:cs="Times New Roman"/>
@@ -45,13 +45,10 @@
           <w:szCs w:val="24"/>
           <w:lang w:val="en-US"/>
         </w:rPr>
-        <w:t>School of Business and Management</w:t>
-      </w:r>
-    </w:p>
-    <w:p>
-      <w:pPr>
-        <w:pStyle w:val="Title"/>
-        <w:jc w:val="both"/>
+        <w:t>teknillinen</w:t>
+      </w:r>
+      <w:proofErr w:type="spellEnd"/>
+      <w:r>
         <w:rPr>
           <w:rFonts w:ascii="Times New Roman" w:hAnsi="Times New Roman" w:cs="Times New Roman"/>
           <w:b w:val="0"/>
@@ -59,6 +56,55 @@
           <w:szCs w:val="24"/>
           <w:lang w:val="en-US"/>
         </w:rPr>
+        <w:t xml:space="preserve"> </w:t>
+      </w:r>
+      <w:proofErr w:type="spellStart"/>
+      <w:r>
+        <w:rPr>
+          <w:rFonts w:ascii="Times New Roman" w:hAnsi="Times New Roman" w:cs="Times New Roman"/>
+          <w:b w:val="0"/>
+          <w:sz w:val="24"/>
+          <w:szCs w:val="24"/>
+          <w:lang w:val="en-US"/>
+        </w:rPr>
+        <w:t>yliopisto</w:t>
+      </w:r>
+      <w:proofErr w:type="spellEnd"/>
+    </w:p>
+    <w:p>
+      <w:pPr>
+        <w:pStyle w:val="Title"/>
+        <w:jc w:val="both"/>
+        <w:rPr>
+          <w:rFonts w:ascii="Times New Roman" w:hAnsi="Times New Roman" w:cs="Times New Roman"/>
+          <w:b w:val="0"/>
+          <w:sz w:val="24"/>
+          <w:szCs w:val="24"/>
+          <w:lang w:val="en-US"/>
+        </w:rPr>
+      </w:pPr>
+      <w:r>
+        <w:rPr>
+          <w:rFonts w:ascii="Times New Roman" w:hAnsi="Times New Roman" w:cs="Times New Roman"/>
+          <w:b w:val="0"/>
+          <w:sz w:val="24"/>
+          <w:szCs w:val="24"/>
+          <w:lang w:val="en-US"/>
+        </w:rPr>
+        <w:t>School of Business and Management</w:t>
+      </w:r>
+    </w:p>
+    <w:p>
+      <w:pPr>
+        <w:pStyle w:val="Title"/>
+        <w:jc w:val="both"/>
+        <w:rPr>
+          <w:rFonts w:ascii="Times New Roman" w:hAnsi="Times New Roman" w:cs="Times New Roman"/>
+          <w:b w:val="0"/>
+          <w:sz w:val="24"/>
+          <w:szCs w:val="24"/>
+          <w:lang w:val="en-US"/>
+        </w:rPr>
       </w:pPr>
     </w:p>
     <w:p>
@@ -130,6 +176,7 @@
           <w:lang w:val="en-US"/>
         </w:rPr>
       </w:pPr>
+      <w:proofErr w:type="spellStart"/>
       <w:r>
         <w:rPr>
           <w:rFonts w:ascii="Times New Roman" w:hAnsi="Times New Roman" w:cs="Times New Roman"/>
@@ -138,7 +185,18 @@
           <w:szCs w:val="24"/>
           <w:lang w:val="en-US"/>
         </w:rPr>
-        <w:t>Sofware Development Skills</w:t>
+        <w:t>Sofware</w:t>
+      </w:r>
+      <w:proofErr w:type="spellEnd"/>
+      <w:r>
+        <w:rPr>
+          <w:rFonts w:ascii="Times New Roman" w:hAnsi="Times New Roman" w:cs="Times New Roman"/>
+          <w:b w:val="0"/>
+          <w:sz w:val="24"/>
+          <w:szCs w:val="24"/>
+          <w:lang w:val="en-US"/>
+        </w:rPr>
+        <w:t xml:space="preserve"> Development Skills</w:t>
       </w:r>
     </w:p>
     <w:p>
@@ -398,7 +456,21 @@
         <w:rPr>
           <w:lang w:val="en-US"/>
         </w:rPr>
-        <w:t>I watched the git tutorial and I learn about basic commands of git and how to use them. So basic idea is to create a git repo, add remote, commit and push. Once changes are pushed, others can pull the changes.</w:t>
+        <w:t xml:space="preserve">I watched the git tutorial and I learn about basic commands of git and how to use them. So basic idea is to create a </w:t>
+      </w:r>
+      <w:proofErr w:type="spellStart"/>
+      <w:r>
+        <w:rPr>
+          <w:lang w:val="en-US"/>
+        </w:rPr>
+        <w:t>git</w:t>
+      </w:r>
+      <w:proofErr w:type="spellEnd"/>
+      <w:r>
+        <w:rPr>
+          <w:lang w:val="en-US"/>
+        </w:rPr>
+        <w:t xml:space="preserve"> repo, add remote, commit and push. Once changes are pushed, others can pull the changes.</w:t>
       </w:r>
     </w:p>
     <w:tbl>
@@ -476,8 +548,16 @@
               <w:rPr>
                 <w:lang w:val="en-US"/>
               </w:rPr>
-              <w:t>Git init</w:t>
+              <w:t xml:space="preserve">Git </w:t>
             </w:r>
+            <w:proofErr w:type="spellStart"/>
+            <w:r>
+              <w:rPr>
+                <w:lang w:val="en-US"/>
+              </w:rPr>
+              <w:t>init</w:t>
+            </w:r>
+            <w:proofErr w:type="spellEnd"/>
           </w:p>
         </w:tc>
         <w:tc>
@@ -656,7 +736,21 @@
               <w:rPr>
                 <w:lang w:val="en-US"/>
               </w:rPr>
-              <w:t>remote github repo&gt;</w:t>
+              <w:t xml:space="preserve">remote </w:t>
+            </w:r>
+            <w:proofErr w:type="spellStart"/>
+            <w:r>
+              <w:rPr>
+                <w:lang w:val="en-US"/>
+              </w:rPr>
+              <w:t>github</w:t>
+            </w:r>
+            <w:proofErr w:type="spellEnd"/>
+            <w:r>
+              <w:rPr>
+                <w:lang w:val="en-US"/>
+              </w:rPr>
+              <w:t xml:space="preserve"> repo&gt;</w:t>
             </w:r>
           </w:p>
         </w:tc>
@@ -929,7 +1023,21 @@
         <w:rPr>
           <w:lang w:val="en-US"/>
         </w:rPr>
-        <w:t xml:space="preserve">Created node module and scss folder inside </w:t>
+        <w:t xml:space="preserve">Created node module and </w:t>
+      </w:r>
+      <w:proofErr w:type="spellStart"/>
+      <w:r>
+        <w:rPr>
+          <w:lang w:val="en-US"/>
+        </w:rPr>
+        <w:t>scss</w:t>
+      </w:r>
+      <w:proofErr w:type="spellEnd"/>
+      <w:r>
+        <w:rPr>
+          <w:lang w:val="en-US"/>
+        </w:rPr>
+        <w:t xml:space="preserve"> folder inside </w:t>
       </w:r>
       <w:r>
         <w:rPr>
@@ -967,6 +1075,7 @@
         </w:rPr>
         <w:t xml:space="preserve">browser doesn’t read </w:t>
       </w:r>
+      <w:proofErr w:type="spellStart"/>
       <w:r>
         <w:rPr>
           <w:lang w:val="en-US"/>
@@ -977,7 +1086,14 @@
         <w:rPr>
           <w:lang w:val="en-US"/>
         </w:rPr>
-        <w:t>css file</w:t>
+        <w:t>css</w:t>
+      </w:r>
+      <w:proofErr w:type="spellEnd"/>
+      <w:r>
+        <w:rPr>
+          <w:lang w:val="en-US"/>
+        </w:rPr>
+        <w:t xml:space="preserve"> file</w:t>
       </w:r>
       <w:r>
         <w:rPr>
@@ -989,13 +1105,41 @@
         <w:rPr>
           <w:lang w:val="en-US"/>
         </w:rPr>
-        <w:t xml:space="preserve"> for that node is required to compile the scss file</w:t>
-      </w:r>
-      <w:r>
-        <w:rPr>
-          <w:lang w:val="en-US"/>
-        </w:rPr>
-        <w:t xml:space="preserve"> to css file</w:t>
+        <w:t xml:space="preserve"> for that node is required to compile the </w:t>
+      </w:r>
+      <w:proofErr w:type="spellStart"/>
+      <w:r>
+        <w:rPr>
+          <w:lang w:val="en-US"/>
+        </w:rPr>
+        <w:t>scss</w:t>
+      </w:r>
+      <w:proofErr w:type="spellEnd"/>
+      <w:r>
+        <w:rPr>
+          <w:lang w:val="en-US"/>
+        </w:rPr>
+        <w:t xml:space="preserve"> file</w:t>
+      </w:r>
+      <w:r>
+        <w:rPr>
+          <w:lang w:val="en-US"/>
+        </w:rPr>
+        <w:t xml:space="preserve"> to </w:t>
+      </w:r>
+      <w:proofErr w:type="spellStart"/>
+      <w:r>
+        <w:rPr>
+          <w:lang w:val="en-US"/>
+        </w:rPr>
+        <w:t>css</w:t>
+      </w:r>
+      <w:proofErr w:type="spellEnd"/>
+      <w:r>
+        <w:rPr>
+          <w:lang w:val="en-US"/>
+        </w:rPr>
+        <w:t xml:space="preserve"> file</w:t>
       </w:r>
       <w:r>
         <w:rPr>
@@ -1025,8 +1169,44 @@
         <w:rPr>
           <w:lang w:val="en-US"/>
         </w:rPr>
-        <w:t>Command npm init is used in the terminal to create package.json</w:t>
-      </w:r>
+        <w:t xml:space="preserve">Command </w:t>
+      </w:r>
+      <w:proofErr w:type="spellStart"/>
+      <w:r>
+        <w:rPr>
+          <w:lang w:val="en-US"/>
+        </w:rPr>
+        <w:t>npm</w:t>
+      </w:r>
+      <w:proofErr w:type="spellEnd"/>
+      <w:r>
+        <w:rPr>
+          <w:lang w:val="en-US"/>
+        </w:rPr>
+        <w:t xml:space="preserve"> </w:t>
+      </w:r>
+      <w:proofErr w:type="spellStart"/>
+      <w:r>
+        <w:rPr>
+          <w:lang w:val="en-US"/>
+        </w:rPr>
+        <w:t>init</w:t>
+      </w:r>
+      <w:proofErr w:type="spellEnd"/>
+      <w:r>
+        <w:rPr>
+          <w:lang w:val="en-US"/>
+        </w:rPr>
+        <w:t xml:space="preserve"> is used in the terminal to create </w:t>
+      </w:r>
+      <w:proofErr w:type="spellStart"/>
+      <w:r>
+        <w:rPr>
+          <w:lang w:val="en-US"/>
+        </w:rPr>
+        <w:t>package.json</w:t>
+      </w:r>
+      <w:proofErr w:type="spellEnd"/>
       <w:r>
         <w:rPr>
           <w:lang w:val="en-US"/>
@@ -1067,7 +1247,35 @@
         <w:rPr>
           <w:lang w:val="en-US"/>
         </w:rPr>
-        <w:t xml:space="preserve">Command npm i node-sass is used </w:t>
+        <w:t xml:space="preserve">Command </w:t>
+      </w:r>
+      <w:proofErr w:type="spellStart"/>
+      <w:r>
+        <w:rPr>
+          <w:lang w:val="en-US"/>
+        </w:rPr>
+        <w:t>npm</w:t>
+      </w:r>
+      <w:proofErr w:type="spellEnd"/>
+      <w:r>
+        <w:rPr>
+          <w:lang w:val="en-US"/>
+        </w:rPr>
+        <w:t xml:space="preserve"> </w:t>
+      </w:r>
+      <w:proofErr w:type="spellStart"/>
+      <w:r>
+        <w:rPr>
+          <w:lang w:val="en-US"/>
+        </w:rPr>
+        <w:t>i</w:t>
+      </w:r>
+      <w:proofErr w:type="spellEnd"/>
+      <w:r>
+        <w:rPr>
+          <w:lang w:val="en-US"/>
+        </w:rPr>
+        <w:t xml:space="preserve"> node-sass is used </w:t>
       </w:r>
       <w:r>
         <w:rPr>
@@ -1149,7 +1357,35 @@
         <w:rPr>
           <w:lang w:val="en-US"/>
         </w:rPr>
-        <w:t xml:space="preserve">And created menu button inside the header using &lt;div class = “menu btn”&gt; (all css </w:t>
+        <w:t xml:space="preserve">And created menu button inside the header using &lt;div class = “menu </w:t>
+      </w:r>
+      <w:proofErr w:type="spellStart"/>
+      <w:r>
+        <w:rPr>
+          <w:lang w:val="en-US"/>
+        </w:rPr>
+        <w:t>btn</w:t>
+      </w:r>
+      <w:proofErr w:type="spellEnd"/>
+      <w:r>
+        <w:rPr>
+          <w:lang w:val="en-US"/>
+        </w:rPr>
+        <w:t xml:space="preserve">”&gt; (all </w:t>
+      </w:r>
+      <w:proofErr w:type="spellStart"/>
+      <w:r>
+        <w:rPr>
+          <w:lang w:val="en-US"/>
+        </w:rPr>
+        <w:t>css</w:t>
+      </w:r>
+      <w:proofErr w:type="spellEnd"/>
+      <w:r>
+        <w:rPr>
+          <w:lang w:val="en-US"/>
+        </w:rPr>
+        <w:t xml:space="preserve"> </w:t>
       </w:r>
     </w:p>
     <w:p>
@@ -1177,7 +1413,35 @@
         <w:rPr>
           <w:lang w:val="en-US"/>
         </w:rPr>
-        <w:t>.btn-menu*3 is used to create three divs in the button</w:t>
+        <w:t>.</w:t>
+      </w:r>
+      <w:proofErr w:type="spellStart"/>
+      <w:r>
+        <w:rPr>
+          <w:lang w:val="en-US"/>
+        </w:rPr>
+        <w:t>btn</w:t>
+      </w:r>
+      <w:proofErr w:type="spellEnd"/>
+      <w:r>
+        <w:rPr>
+          <w:lang w:val="en-US"/>
+        </w:rPr>
+        <w:t xml:space="preserve">-menu*3 is used to create three </w:t>
+      </w:r>
+      <w:proofErr w:type="spellStart"/>
+      <w:r>
+        <w:rPr>
+          <w:lang w:val="en-US"/>
+        </w:rPr>
+        <w:t>divs</w:t>
+      </w:r>
+      <w:proofErr w:type="spellEnd"/>
+      <w:r>
+        <w:rPr>
+          <w:lang w:val="en-US"/>
+        </w:rPr>
+        <w:t xml:space="preserve"> in the button</w:t>
       </w:r>
       <w:r>
         <w:rPr>
@@ -1197,7 +1461,21 @@
         <w:rPr>
           <w:lang w:val="en-US"/>
         </w:rPr>
-        <w:t>Nav is created with the class of menu(nav.menu  )</w:t>
+        <w:t>Nav is created with the class of menu(</w:t>
+      </w:r>
+      <w:proofErr w:type="spellStart"/>
+      <w:r>
+        <w:rPr>
+          <w:lang w:val="en-US"/>
+        </w:rPr>
+        <w:t>nav.menu</w:t>
+      </w:r>
+      <w:proofErr w:type="spellEnd"/>
+      <w:r>
+        <w:rPr>
+          <w:lang w:val="en-US"/>
+        </w:rPr>
+        <w:t xml:space="preserve">  )</w:t>
       </w:r>
     </w:p>
     <w:p>
@@ -1215,8 +1493,16 @@
         <w:rPr>
           <w:lang w:val="en-US"/>
         </w:rPr>
-        <w:t>* sign Is used to select everything in css</w:t>
-      </w:r>
+        <w:t xml:space="preserve">* sign Is used to select everything in </w:t>
+      </w:r>
+      <w:proofErr w:type="spellStart"/>
+      <w:r>
+        <w:rPr>
+          <w:lang w:val="en-US"/>
+        </w:rPr>
+        <w:t>css</w:t>
+      </w:r>
+      <w:proofErr w:type="spellEnd"/>
     </w:p>
     <w:p>
       <w:pPr>
@@ -1259,8 +1545,16 @@
         <w:rPr>
           <w:lang w:val="en-US"/>
         </w:rPr>
-        <w:t>In the html pasted a  font link  from fontawesome</w:t>
-      </w:r>
+        <w:t xml:space="preserve">In the html pasted a  font link  from </w:t>
+      </w:r>
+      <w:proofErr w:type="spellStart"/>
+      <w:r>
+        <w:rPr>
+          <w:lang w:val="en-US"/>
+        </w:rPr>
+        <w:t>fontawesome</w:t>
+      </w:r>
+      <w:proofErr w:type="spellEnd"/>
     </w:p>
     <w:p>
       <w:pPr>
@@ -1325,7 +1619,21 @@
         <w:rPr>
           <w:lang w:val="en-US"/>
         </w:rPr>
-        <w:t xml:space="preserve">To add add a link </w:t>
+        <w:t xml:space="preserve">To add </w:t>
+      </w:r>
+      <w:proofErr w:type="spellStart"/>
+      <w:r>
+        <w:rPr>
+          <w:lang w:val="en-US"/>
+        </w:rPr>
+        <w:t>add</w:t>
+      </w:r>
+      <w:proofErr w:type="spellEnd"/>
+      <w:r>
+        <w:rPr>
+          <w:lang w:val="en-US"/>
+        </w:rPr>
+        <w:t xml:space="preserve"> a link </w:t>
       </w:r>
       <w:r>
         <w:rPr>
@@ -1373,54 +1681,74 @@
           <w:bCs/>
           <w:lang w:val="en-US"/>
         </w:rPr>
-        <w:t xml:space="preserve">  i.fab.fa-twitter</w:t>
-      </w:r>
-    </w:p>
-    <w:p>
-      <w:pPr>
-        <w:pStyle w:val="BodyText"/>
+        <w:t xml:space="preserve">  </w:t>
+      </w:r>
+      <w:proofErr w:type="spellStart"/>
+      <w:r>
         <w:rPr>
           <w:b/>
           <w:bCs/>
           <w:lang w:val="en-US"/>
         </w:rPr>
-      </w:pPr>
+        <w:t>i.fab.fa</w:t>
+      </w:r>
+      <w:proofErr w:type="spellEnd"/>
       <w:r>
         <w:rPr>
           <w:b/>
           <w:bCs/>
           <w:lang w:val="en-US"/>
         </w:rPr>
-        <w:t>. increased the size of twitter icon by adding fa-2x in the line</w:t>
-      </w:r>
-    </w:p>
-    <w:p>
-      <w:pPr>
-        <w:pStyle w:val="BodyText"/>
-        <w:rPr>
-          <w:lang w:val="en-US"/>
-        </w:rPr>
-      </w:pPr>
-      <w:r>
-        <w:rPr>
-          <w:lang w:val="en-US"/>
-        </w:rPr>
-        <w:t xml:space="preserve">Java script file is created using </w:t>
-      </w:r>
-      <w:r>
+        <w:t>-twitter</w:t>
+      </w:r>
+    </w:p>
+    <w:p>
+      <w:pPr>
+        <w:pStyle w:val="BodyText"/>
         <w:rPr>
           <w:b/>
           <w:bCs/>
           <w:lang w:val="en-US"/>
         </w:rPr>
-        <w:t>script.src</w:t>
-      </w:r>
+      </w:pPr>
       <w:r>
         <w:rPr>
           <w:b/>
           <w:bCs/>
           <w:lang w:val="en-US"/>
         </w:rPr>
+        <w:t>. increased the size of twitter icon by adding fa-2x in the line</w:t>
+      </w:r>
+    </w:p>
+    <w:p>
+      <w:pPr>
+        <w:pStyle w:val="BodyText"/>
+        <w:rPr>
+          <w:lang w:val="en-US"/>
+        </w:rPr>
+      </w:pPr>
+      <w:r>
+        <w:rPr>
+          <w:lang w:val="en-US"/>
+        </w:rPr>
+        <w:t xml:space="preserve">Java script file is created using </w:t>
+      </w:r>
+      <w:proofErr w:type="spellStart"/>
+      <w:r>
+        <w:rPr>
+          <w:b/>
+          <w:bCs/>
+          <w:lang w:val="en-US"/>
+        </w:rPr>
+        <w:t>script.src</w:t>
+      </w:r>
+      <w:proofErr w:type="spellEnd"/>
+      <w:r>
+        <w:rPr>
+          <w:b/>
+          <w:bCs/>
+          <w:lang w:val="en-US"/>
+        </w:rPr>
         <w:t xml:space="preserve"> </w:t>
       </w:r>
       <w:r>
@@ -1433,8 +1761,44 @@
         <w:rPr>
           <w:lang w:val="en-US"/>
         </w:rPr>
-        <w:t xml:space="preserve"> and created a js folder in dist, and created a file name main.js in js</w:t>
-      </w:r>
+        <w:t xml:space="preserve"> and created a </w:t>
+      </w:r>
+      <w:proofErr w:type="spellStart"/>
+      <w:r>
+        <w:rPr>
+          <w:lang w:val="en-US"/>
+        </w:rPr>
+        <w:t>js</w:t>
+      </w:r>
+      <w:proofErr w:type="spellEnd"/>
+      <w:r>
+        <w:rPr>
+          <w:lang w:val="en-US"/>
+        </w:rPr>
+        <w:t xml:space="preserve"> folder in </w:t>
+      </w:r>
+      <w:proofErr w:type="spellStart"/>
+      <w:r>
+        <w:rPr>
+          <w:lang w:val="en-US"/>
+        </w:rPr>
+        <w:t>dist</w:t>
+      </w:r>
+      <w:proofErr w:type="spellEnd"/>
+      <w:r>
+        <w:rPr>
+          <w:lang w:val="en-US"/>
+        </w:rPr>
+        <w:t xml:space="preserve">, and created a file name main.js in </w:t>
+      </w:r>
+      <w:proofErr w:type="spellStart"/>
+      <w:r>
+        <w:rPr>
+          <w:lang w:val="en-US"/>
+        </w:rPr>
+        <w:t>js</w:t>
+      </w:r>
+      <w:proofErr w:type="spellEnd"/>
       <w:r>
         <w:rPr>
           <w:lang w:val="en-US"/>
@@ -1463,8 +1827,16 @@
         <w:rPr>
           <w:lang w:val="en-US"/>
         </w:rPr>
-        <w:t>In main scss</w:t>
-      </w:r>
+        <w:t xml:space="preserve">In main </w:t>
+      </w:r>
+      <w:proofErr w:type="spellStart"/>
+      <w:r>
+        <w:rPr>
+          <w:lang w:val="en-US"/>
+        </w:rPr>
+        <w:t>scss</w:t>
+      </w:r>
+      <w:proofErr w:type="spellEnd"/>
     </w:p>
     <w:p>
       <w:pPr>
@@ -1535,21 +1907,43 @@
         <w:rPr>
           <w:lang w:val="en-US"/>
         </w:rPr>
-        <w:t>Padding is added in sm-heading to highlight the heading</w:t>
-      </w:r>
-    </w:p>
-    <w:p>
-      <w:pPr>
-        <w:pStyle w:val="BodyText"/>
-        <w:rPr>
-          <w:lang w:val="en-US"/>
-        </w:rPr>
-      </w:pPr>
-      <w:r>
-        <w:rPr>
-          <w:lang w:val="en-US"/>
-        </w:rPr>
-        <w:t>Rgba is added in the line to add background image</w:t>
+        <w:t xml:space="preserve">Padding is added in </w:t>
+      </w:r>
+      <w:proofErr w:type="spellStart"/>
+      <w:r>
+        <w:rPr>
+          <w:lang w:val="en-US"/>
+        </w:rPr>
+        <w:t>sm</w:t>
+      </w:r>
+      <w:proofErr w:type="spellEnd"/>
+      <w:r>
+        <w:rPr>
+          <w:lang w:val="en-US"/>
+        </w:rPr>
+        <w:t>-heading to highlight the heading</w:t>
+      </w:r>
+    </w:p>
+    <w:p>
+      <w:pPr>
+        <w:pStyle w:val="BodyText"/>
+        <w:rPr>
+          <w:lang w:val="en-US"/>
+        </w:rPr>
+      </w:pPr>
+      <w:proofErr w:type="spellStart"/>
+      <w:r>
+        <w:rPr>
+          <w:lang w:val="en-US"/>
+        </w:rPr>
+        <w:t>Rgba</w:t>
+      </w:r>
+      <w:proofErr w:type="spellEnd"/>
+      <w:r>
+        <w:rPr>
+          <w:lang w:val="en-US"/>
+        </w:rPr>
+        <w:t xml:space="preserve"> is added in the line to add background image</w:t>
       </w:r>
     </w:p>
     <w:p>
@@ -1746,7 +2140,21 @@
         <w:rPr>
           <w:lang w:val="en-US"/>
         </w:rPr>
-        <w:t xml:space="preserve">To go outside css folder  ../ is used in the in home-image variable </w:t>
+        <w:t xml:space="preserve">To go outside </w:t>
+      </w:r>
+      <w:proofErr w:type="spellStart"/>
+      <w:r>
+        <w:rPr>
+          <w:lang w:val="en-US"/>
+        </w:rPr>
+        <w:t>css</w:t>
+      </w:r>
+      <w:proofErr w:type="spellEnd"/>
+      <w:r>
+        <w:rPr>
+          <w:lang w:val="en-US"/>
+        </w:rPr>
+        <w:t xml:space="preserve"> folder  ../ is used in the in home-image variable </w:t>
       </w:r>
     </w:p>
     <w:p>
@@ -1777,7 +2185,14 @@
         <w:rPr>
           <w:lang w:val="en-US"/>
         </w:rPr>
-        <w:t>To add back</w:t>
+        <w:t xml:space="preserve">To add </w:t>
+      </w:r>
+      <w:proofErr w:type="spellStart"/>
+      <w:r>
+        <w:rPr>
+          <w:lang w:val="en-US"/>
+        </w:rPr>
+        <w:t>back</w:t>
       </w:r>
       <w:r>
         <w:rPr>
@@ -1785,6 +2200,7 @@
         </w:rPr>
         <w:t>groud</w:t>
       </w:r>
+      <w:proofErr w:type="spellEnd"/>
       <w:r>
         <w:rPr>
           <w:lang w:val="en-US"/>
@@ -1839,7 +2255,21 @@
         <w:rPr>
           <w:lang w:val="en-US"/>
         </w:rPr>
-        <w:t>image folder(which has all images for the project) is created  is in the dist folder</w:t>
+        <w:t xml:space="preserve">image folder(which has all images for the project) is created  is in the </w:t>
+      </w:r>
+      <w:proofErr w:type="spellStart"/>
+      <w:r>
+        <w:rPr>
+          <w:lang w:val="en-US"/>
+        </w:rPr>
+        <w:t>dist</w:t>
+      </w:r>
+      <w:proofErr w:type="spellEnd"/>
+      <w:r>
+        <w:rPr>
+          <w:lang w:val="en-US"/>
+        </w:rPr>
+        <w:t xml:space="preserve"> folder</w:t>
       </w:r>
       <w:r>
         <w:rPr>
@@ -1921,26 +2351,24 @@
           <w:u w:val="single"/>
           <w:lang w:val="en-US"/>
         </w:rPr>
-        <w:t>Added background image  and created special mixin using @mixin background outside the body and included the background in  in the body(using @include background)</w:t>
-      </w:r>
-    </w:p>
-    <w:p>
-      <w:pPr>
-        <w:pStyle w:val="BodyText"/>
+        <w:t xml:space="preserve">Added background image  and created special </w:t>
+      </w:r>
+      <w:proofErr w:type="spellStart"/>
+      <w:r>
         <w:rPr>
           <w:u w:val="single"/>
           <w:lang w:val="en-US"/>
         </w:rPr>
-      </w:pPr>
-    </w:p>
-    <w:p>
-      <w:pPr>
-        <w:pStyle w:val="BodyText"/>
+        <w:t>mixin</w:t>
+      </w:r>
+      <w:proofErr w:type="spellEnd"/>
+      <w:r>
         <w:rPr>
           <w:u w:val="single"/>
           <w:lang w:val="en-US"/>
         </w:rPr>
-      </w:pPr>
+        <w:t xml:space="preserve"> using @mixin background outside the body and included the background in  in the body(using @include background)</w:t>
+      </w:r>
     </w:p>
     <w:p>
       <w:pPr>
@@ -1950,11 +2378,29 @@
           <w:lang w:val="en-US"/>
         </w:rPr>
       </w:pPr>
-      <w:r>
+    </w:p>
+    <w:p>
+      <w:pPr>
+        <w:pStyle w:val="BodyText"/>
         <w:rPr>
           <w:u w:val="single"/>
           <w:lang w:val="en-US"/>
         </w:rPr>
+      </w:pPr>
+    </w:p>
+    <w:p>
+      <w:pPr>
+        <w:pStyle w:val="BodyText"/>
+        <w:rPr>
+          <w:u w:val="single"/>
+          <w:lang w:val="en-US"/>
+        </w:rPr>
+      </w:pPr>
+      <w:r>
+        <w:rPr>
+          <w:u w:val="single"/>
+          <w:lang w:val="en-US"/>
+        </w:rPr>
         <w:t>21.5.2021</w:t>
       </w:r>
     </w:p>
@@ -1976,7 +2422,21 @@
         <w:rPr>
           <w:lang w:val="en-US"/>
         </w:rPr>
-        <w:t>ted a new  partial file  in the scss folder(</w:t>
+        <w:t xml:space="preserve">ted a new  partial file  in the </w:t>
+      </w:r>
+      <w:proofErr w:type="spellStart"/>
+      <w:r>
+        <w:rPr>
+          <w:lang w:val="en-US"/>
+        </w:rPr>
+        <w:t>scss</w:t>
+      </w:r>
+      <w:proofErr w:type="spellEnd"/>
+      <w:r>
+        <w:rPr>
+          <w:lang w:val="en-US"/>
+        </w:rPr>
+        <w:t xml:space="preserve"> folder(</w:t>
       </w:r>
       <w:r>
         <w:rPr>
@@ -1988,63 +2448,147 @@
         <w:rPr>
           <w:lang w:val="en-US"/>
         </w:rPr>
-        <w:t>_config</w:t>
-      </w:r>
-      <w:r>
-        <w:rPr>
-          <w:lang w:val="en-US"/>
-        </w:rPr>
-        <w:t>.scss)</w:t>
-      </w:r>
-    </w:p>
-    <w:p>
-      <w:pPr>
-        <w:pStyle w:val="BodyText"/>
-        <w:rPr>
-          <w:lang w:val="en-US"/>
-        </w:rPr>
-      </w:pPr>
-      <w:r>
-        <w:rPr>
-          <w:lang w:val="en-US"/>
-        </w:rPr>
-        <w:t>Cut out all the variable of mixin and pasted on _config file.</w:t>
-      </w:r>
-    </w:p>
-    <w:p>
-      <w:pPr>
-        <w:pStyle w:val="BodyText"/>
-        <w:rPr>
-          <w:lang w:val="en-US"/>
-        </w:rPr>
-      </w:pPr>
-      <w:r>
-        <w:rPr>
-          <w:lang w:val="en-US"/>
-        </w:rPr>
-        <w:t>And imported _config file on main scss file using @mixin ‘config’</w:t>
-      </w:r>
-    </w:p>
-    <w:p>
-      <w:pPr>
-        <w:pStyle w:val="BodyText"/>
-        <w:rPr>
-          <w:lang w:val="en-US"/>
-        </w:rPr>
-      </w:pPr>
-    </w:p>
-    <w:p>
-      <w:pPr>
-        <w:pStyle w:val="BodyText"/>
-        <w:rPr>
-          <w:lang w:val="en-US"/>
-        </w:rPr>
-      </w:pPr>
-      <w:r>
-        <w:rPr>
-          <w:lang w:val="en-US"/>
-        </w:rPr>
-        <w:t>Created new file file(_menu.scss) in scss folder for menu and imported in the main.scss file</w:t>
+        <w:t>_</w:t>
+      </w:r>
+      <w:proofErr w:type="spellStart"/>
+      <w:r>
+        <w:rPr>
+          <w:lang w:val="en-US"/>
+        </w:rPr>
+        <w:t>config</w:t>
+      </w:r>
+      <w:r>
+        <w:rPr>
+          <w:lang w:val="en-US"/>
+        </w:rPr>
+        <w:t>.scss</w:t>
+      </w:r>
+      <w:proofErr w:type="spellEnd"/>
+      <w:r>
+        <w:rPr>
+          <w:lang w:val="en-US"/>
+        </w:rPr>
+        <w:t>)</w:t>
+      </w:r>
+    </w:p>
+    <w:p>
+      <w:pPr>
+        <w:pStyle w:val="BodyText"/>
+        <w:rPr>
+          <w:lang w:val="en-US"/>
+        </w:rPr>
+      </w:pPr>
+      <w:r>
+        <w:rPr>
+          <w:lang w:val="en-US"/>
+        </w:rPr>
+        <w:t xml:space="preserve">Cut out all the variable of </w:t>
+      </w:r>
+      <w:proofErr w:type="spellStart"/>
+      <w:r>
+        <w:rPr>
+          <w:lang w:val="en-US"/>
+        </w:rPr>
+        <w:t>mixin</w:t>
+      </w:r>
+      <w:proofErr w:type="spellEnd"/>
+      <w:r>
+        <w:rPr>
+          <w:lang w:val="en-US"/>
+        </w:rPr>
+        <w:t xml:space="preserve"> and pasted on _config file.</w:t>
+      </w:r>
+    </w:p>
+    <w:p>
+      <w:pPr>
+        <w:pStyle w:val="BodyText"/>
+        <w:rPr>
+          <w:lang w:val="en-US"/>
+        </w:rPr>
+      </w:pPr>
+      <w:r>
+        <w:rPr>
+          <w:lang w:val="en-US"/>
+        </w:rPr>
+        <w:t xml:space="preserve">And imported _config file on main </w:t>
+      </w:r>
+      <w:proofErr w:type="spellStart"/>
+      <w:r>
+        <w:rPr>
+          <w:lang w:val="en-US"/>
+        </w:rPr>
+        <w:t>scss</w:t>
+      </w:r>
+      <w:proofErr w:type="spellEnd"/>
+      <w:r>
+        <w:rPr>
+          <w:lang w:val="en-US"/>
+        </w:rPr>
+        <w:t xml:space="preserve"> file using @mixin ‘config’</w:t>
+      </w:r>
+    </w:p>
+    <w:p>
+      <w:pPr>
+        <w:pStyle w:val="BodyText"/>
+        <w:rPr>
+          <w:lang w:val="en-US"/>
+        </w:rPr>
+      </w:pPr>
+    </w:p>
+    <w:p>
+      <w:pPr>
+        <w:pStyle w:val="BodyText"/>
+        <w:rPr>
+          <w:lang w:val="en-US"/>
+        </w:rPr>
+      </w:pPr>
+      <w:r>
+        <w:rPr>
+          <w:lang w:val="en-US"/>
+        </w:rPr>
+        <w:t>Created new file file(_</w:t>
+      </w:r>
+      <w:proofErr w:type="spellStart"/>
+      <w:r>
+        <w:rPr>
+          <w:lang w:val="en-US"/>
+        </w:rPr>
+        <w:t>menu.scss</w:t>
+      </w:r>
+      <w:proofErr w:type="spellEnd"/>
+      <w:r>
+        <w:rPr>
+          <w:lang w:val="en-US"/>
+        </w:rPr>
+        <w:t xml:space="preserve">) in </w:t>
+      </w:r>
+      <w:proofErr w:type="spellStart"/>
+      <w:r>
+        <w:rPr>
+          <w:lang w:val="en-US"/>
+        </w:rPr>
+        <w:t>scss</w:t>
+      </w:r>
+      <w:proofErr w:type="spellEnd"/>
+      <w:r>
+        <w:rPr>
+          <w:lang w:val="en-US"/>
+        </w:rPr>
+        <w:t xml:space="preserve"> folder for menu and imported in the </w:t>
+      </w:r>
+      <w:proofErr w:type="spellStart"/>
+      <w:r>
+        <w:rPr>
+          <w:lang w:val="en-US"/>
+        </w:rPr>
+        <w:t>main.scss</w:t>
+      </w:r>
+      <w:proofErr w:type="spellEnd"/>
+      <w:r>
+        <w:rPr>
+          <w:lang w:val="en-US"/>
+        </w:rPr>
+        <w:t xml:space="preserve"> file</w:t>
       </w:r>
       <w:r>
         <w:rPr>
@@ -2064,27 +2608,63 @@
         <w:rPr>
           <w:lang w:val="en-US"/>
         </w:rPr>
-        <w:t xml:space="preserve"> In menu.scss folder </w:t>
-      </w:r>
-      <w:r>
-        <w:rPr>
-          <w:lang w:val="en-US"/>
-        </w:rPr>
-        <w:t>created a class of menu btn</w:t>
-      </w:r>
-    </w:p>
-    <w:p>
-      <w:pPr>
-        <w:pStyle w:val="BodyText"/>
-        <w:rPr>
-          <w:lang w:val="en-US"/>
-        </w:rPr>
-      </w:pPr>
-      <w:r>
-        <w:rPr>
-          <w:lang w:val="en-US"/>
-        </w:rPr>
-        <w:t>In class of menu button ( .menu-btn)</w:t>
+        <w:t xml:space="preserve"> In </w:t>
+      </w:r>
+      <w:proofErr w:type="spellStart"/>
+      <w:r>
+        <w:rPr>
+          <w:lang w:val="en-US"/>
+        </w:rPr>
+        <w:t>menu.scss</w:t>
+      </w:r>
+      <w:proofErr w:type="spellEnd"/>
+      <w:r>
+        <w:rPr>
+          <w:lang w:val="en-US"/>
+        </w:rPr>
+        <w:t xml:space="preserve"> folder </w:t>
+      </w:r>
+      <w:r>
+        <w:rPr>
+          <w:lang w:val="en-US"/>
+        </w:rPr>
+        <w:t xml:space="preserve">created a class of menu </w:t>
+      </w:r>
+      <w:proofErr w:type="spellStart"/>
+      <w:r>
+        <w:rPr>
+          <w:lang w:val="en-US"/>
+        </w:rPr>
+        <w:t>btn</w:t>
+      </w:r>
+      <w:proofErr w:type="spellEnd"/>
+    </w:p>
+    <w:p>
+      <w:pPr>
+        <w:pStyle w:val="BodyText"/>
+        <w:rPr>
+          <w:lang w:val="en-US"/>
+        </w:rPr>
+      </w:pPr>
+      <w:r>
+        <w:rPr>
+          <w:lang w:val="en-US"/>
+        </w:rPr>
+        <w:t>In class of menu button ( .menu-</w:t>
+      </w:r>
+      <w:proofErr w:type="spellStart"/>
+      <w:r>
+        <w:rPr>
+          <w:lang w:val="en-US"/>
+        </w:rPr>
+        <w:t>btn</w:t>
+      </w:r>
+      <w:proofErr w:type="spellEnd"/>
+      <w:r>
+        <w:rPr>
+          <w:lang w:val="en-US"/>
+        </w:rPr>
+        <w:t>)</w:t>
       </w:r>
     </w:p>
     <w:p>
@@ -2099,27 +2679,69 @@
           <w:lang w:val="en-US"/>
         </w:rPr>
         <w:lastRenderedPageBreak/>
-        <w:t>Position is set to absolute for fixed place. Z-index to be always on top and is set to 3 and added right, top pixels and cursor with pointer and added easeout transition</w:t>
-      </w:r>
-      <w:r>
-        <w:rPr>
-          <w:lang w:val="en-US"/>
-        </w:rPr>
-        <w:t>. Within theclass of menu button created a class of menu line (.menu-line) .</w:t>
-      </w:r>
-    </w:p>
-    <w:p>
-      <w:pPr>
-        <w:pStyle w:val="BodyText"/>
-        <w:rPr>
-          <w:lang w:val="en-US"/>
-        </w:rPr>
-      </w:pPr>
-      <w:r>
-        <w:rPr>
-          <w:lang w:val="en-US"/>
-        </w:rPr>
-        <w:t>Added width, height, margin with top 0 top right 0 buttom 5</w:t>
+        <w:t xml:space="preserve">Position is set to absolute for fixed place. Z-index to be always on top and is set to 3 and added right, top pixels and cursor with pointer and added </w:t>
+      </w:r>
+      <w:proofErr w:type="spellStart"/>
+      <w:r>
+        <w:rPr>
+          <w:lang w:val="en-US"/>
+        </w:rPr>
+        <w:t>easeout</w:t>
+      </w:r>
+      <w:proofErr w:type="spellEnd"/>
+      <w:r>
+        <w:rPr>
+          <w:lang w:val="en-US"/>
+        </w:rPr>
+        <w:t xml:space="preserve"> transition</w:t>
+      </w:r>
+      <w:r>
+        <w:rPr>
+          <w:lang w:val="en-US"/>
+        </w:rPr>
+        <w:t xml:space="preserve">. Within </w:t>
+      </w:r>
+      <w:proofErr w:type="spellStart"/>
+      <w:r>
+        <w:rPr>
+          <w:lang w:val="en-US"/>
+        </w:rPr>
+        <w:t>theclass</w:t>
+      </w:r>
+      <w:proofErr w:type="spellEnd"/>
+      <w:r>
+        <w:rPr>
+          <w:lang w:val="en-US"/>
+        </w:rPr>
+        <w:t xml:space="preserve"> of menu button created a class of menu line (.menu-line) .</w:t>
+      </w:r>
+    </w:p>
+    <w:p>
+      <w:pPr>
+        <w:pStyle w:val="BodyText"/>
+        <w:rPr>
+          <w:lang w:val="en-US"/>
+        </w:rPr>
+      </w:pPr>
+      <w:r>
+        <w:rPr>
+          <w:lang w:val="en-US"/>
+        </w:rPr>
+        <w:t xml:space="preserve">Added width, height, margin with top 0 top right 0 </w:t>
+      </w:r>
+      <w:proofErr w:type="spellStart"/>
+      <w:r>
+        <w:rPr>
+          <w:lang w:val="en-US"/>
+        </w:rPr>
+        <w:t>buttom</w:t>
+      </w:r>
+      <w:proofErr w:type="spellEnd"/>
+      <w:r>
+        <w:rPr>
+          <w:lang w:val="en-US"/>
+        </w:rPr>
+        <w:t xml:space="preserve"> 5</w:t>
       </w:r>
       <w:r>
         <w:rPr>
@@ -2131,7 +2753,21 @@
         <w:rPr>
           <w:lang w:val="en-US"/>
         </w:rPr>
-        <w:t>, background and easeout transition</w:t>
+        <w:t xml:space="preserve">, background and </w:t>
+      </w:r>
+      <w:proofErr w:type="spellStart"/>
+      <w:r>
+        <w:rPr>
+          <w:lang w:val="en-US"/>
+        </w:rPr>
+        <w:t>easeout</w:t>
+      </w:r>
+      <w:proofErr w:type="spellEnd"/>
+      <w:r>
+        <w:rPr>
+          <w:lang w:val="en-US"/>
+        </w:rPr>
+        <w:t xml:space="preserve"> transition</w:t>
       </w:r>
       <w:r>
         <w:rPr>
@@ -2173,7 +2809,21 @@
         <w:rPr>
           <w:lang w:val="en-US"/>
         </w:rPr>
-        <w:t xml:space="preserve">  In main.js file of js folder variables are created add more transition in the button</w:t>
+        <w:t xml:space="preserve">  In main.js file of </w:t>
+      </w:r>
+      <w:proofErr w:type="spellStart"/>
+      <w:r>
+        <w:rPr>
+          <w:lang w:val="en-US"/>
+        </w:rPr>
+        <w:t>js</w:t>
+      </w:r>
+      <w:proofErr w:type="spellEnd"/>
+      <w:r>
+        <w:rPr>
+          <w:lang w:val="en-US"/>
+        </w:rPr>
+        <w:t xml:space="preserve"> folder variables are created add more transition in the button</w:t>
       </w:r>
     </w:p>
     <w:p>
@@ -2193,7 +2843,21 @@
         <w:rPr>
           <w:lang w:val="en-US"/>
         </w:rPr>
-        <w:t xml:space="preserve"> and created constant variable with queryselector, added toggle function using if else</w:t>
+        <w:t xml:space="preserve"> and created constant variable with </w:t>
+      </w:r>
+      <w:proofErr w:type="spellStart"/>
+      <w:r>
+        <w:rPr>
+          <w:lang w:val="en-US"/>
+        </w:rPr>
+        <w:t>queryselector</w:t>
+      </w:r>
+      <w:proofErr w:type="spellEnd"/>
+      <w:r>
+        <w:rPr>
+          <w:lang w:val="en-US"/>
+        </w:rPr>
+        <w:t>, added toggle function using if else</w:t>
       </w:r>
       <w:r>
         <w:rPr>
@@ -2216,7 +2880,21 @@
         <w:rPr>
           <w:lang w:val="en-US"/>
         </w:rPr>
-        <w:t>Added event listener , in if set to false for initial opening og button, and else to true for closed function of buttons.</w:t>
+        <w:t xml:space="preserve">Added event listener , in if set to false for initial opening </w:t>
+      </w:r>
+      <w:proofErr w:type="spellStart"/>
+      <w:r>
+        <w:rPr>
+          <w:lang w:val="en-US"/>
+        </w:rPr>
+        <w:t>og</w:t>
+      </w:r>
+      <w:proofErr w:type="spellEnd"/>
+      <w:r>
+        <w:rPr>
+          <w:lang w:val="en-US"/>
+        </w:rPr>
+        <w:t xml:space="preserve"> button, and else to true for closed function of buttons.</w:t>
       </w:r>
     </w:p>
     <w:p>
@@ -2261,7 +2939,21 @@
         <w:rPr>
           <w:lang w:val="en-US"/>
         </w:rPr>
-        <w:t>In menu.cs to style menu button when its closed,</w:t>
+        <w:t xml:space="preserve">In </w:t>
+      </w:r>
+      <w:proofErr w:type="spellStart"/>
+      <w:r>
+        <w:rPr>
+          <w:lang w:val="en-US"/>
+        </w:rPr>
+        <w:t>menu.cs</w:t>
+      </w:r>
+      <w:proofErr w:type="spellEnd"/>
+      <w:r>
+        <w:rPr>
+          <w:lang w:val="en-US"/>
+        </w:rPr>
+        <w:t xml:space="preserve"> to style menu button when its closed,</w:t>
       </w:r>
       <w:r>
         <w:rPr>
@@ -2299,7 +2991,21 @@
         <w:rPr>
           <w:lang w:val="en-US"/>
         </w:rPr>
-        <w:t xml:space="preserve">  In menu css menu overlay is few transitions are added and with .show is nested in the menu.</w:t>
+        <w:t xml:space="preserve">  In menu </w:t>
+      </w:r>
+      <w:proofErr w:type="spellStart"/>
+      <w:r>
+        <w:rPr>
+          <w:lang w:val="en-US"/>
+        </w:rPr>
+        <w:t>css</w:t>
+      </w:r>
+      <w:proofErr w:type="spellEnd"/>
+      <w:r>
+        <w:rPr>
+          <w:lang w:val="en-US"/>
+        </w:rPr>
+        <w:t xml:space="preserve"> menu overlay is few transitions are added and with .show is nested in the menu.</w:t>
       </w:r>
     </w:p>
     <w:p>
@@ -2413,11 +3119,19 @@
         </w:rPr>
         <w:t xml:space="preserve"> </w:t>
       </w:r>
-      <w:r>
-        <w:rPr>
-          <w:lang w:val="en-US"/>
-        </w:rPr>
-        <w:t>easeOut are added later.</w:t>
+      <w:proofErr w:type="spellStart"/>
+      <w:r>
+        <w:rPr>
+          <w:lang w:val="en-US"/>
+        </w:rPr>
+        <w:t>easeOut</w:t>
+      </w:r>
+      <w:proofErr w:type="spellEnd"/>
+      <w:r>
+        <w:rPr>
+          <w:lang w:val="en-US"/>
+        </w:rPr>
+        <w:t xml:space="preserve"> are added later.</w:t>
       </w:r>
     </w:p>
     <w:p>
@@ -2484,7 +3198,21 @@
         <w:rPr>
           <w:lang w:val="en-US"/>
         </w:rPr>
-        <w:t>Watched additional lecture videos of css.</w:t>
+        <w:t xml:space="preserve">Watched additional lecture videos of </w:t>
+      </w:r>
+      <w:proofErr w:type="spellStart"/>
+      <w:r>
+        <w:rPr>
+          <w:lang w:val="en-US"/>
+        </w:rPr>
+        <w:t>css</w:t>
+      </w:r>
+      <w:proofErr w:type="spellEnd"/>
+      <w:r>
+        <w:rPr>
+          <w:lang w:val="en-US"/>
+        </w:rPr>
+        <w:t>.</w:t>
       </w:r>
     </w:p>
     <w:p>
@@ -2536,7 +3264,35 @@
         <w:rPr>
           <w:lang w:val="en-US"/>
         </w:rPr>
-        <w:t>In menu scss added delay transition on nav item, and inside menu button linked nav-link and added : display,text-align,color, font, padding</w:t>
+        <w:t xml:space="preserve">In menu </w:t>
+      </w:r>
+      <w:proofErr w:type="spellStart"/>
+      <w:r>
+        <w:rPr>
+          <w:lang w:val="en-US"/>
+        </w:rPr>
+        <w:t>scss</w:t>
+      </w:r>
+      <w:proofErr w:type="spellEnd"/>
+      <w:r>
+        <w:rPr>
+          <w:lang w:val="en-US"/>
+        </w:rPr>
+        <w:t xml:space="preserve"> added delay transition on nav item, and inside menu button linked nav-link and added : </w:t>
+      </w:r>
+      <w:proofErr w:type="spellStart"/>
+      <w:r>
+        <w:rPr>
+          <w:lang w:val="en-US"/>
+        </w:rPr>
+        <w:t>display,text-align,color</w:t>
+      </w:r>
+      <w:proofErr w:type="spellEnd"/>
+      <w:r>
+        <w:rPr>
+          <w:lang w:val="en-US"/>
+        </w:rPr>
+        <w:t>, font, padding</w:t>
       </w:r>
       <w:r>
         <w:rPr>
@@ -2594,7 +3350,21 @@
         <w:rPr>
           <w:lang w:val="en-US"/>
         </w:rPr>
-        <w:t xml:space="preserve">  Added portrait image on the the branding side with bottom slide.</w:t>
+        <w:t xml:space="preserve">  Added portrait image on the </w:t>
+      </w:r>
+      <w:proofErr w:type="spellStart"/>
+      <w:r>
+        <w:rPr>
+          <w:lang w:val="en-US"/>
+        </w:rPr>
+        <w:t>the</w:t>
+      </w:r>
+      <w:proofErr w:type="spellEnd"/>
+      <w:r>
+        <w:rPr>
+          <w:lang w:val="en-US"/>
+        </w:rPr>
+        <w:t xml:space="preserve"> branding side with bottom slide.</w:t>
       </w:r>
       <w:r>
         <w:rPr>
@@ -2606,7 +3376,21 @@
         <w:rPr>
           <w:lang w:val="en-US"/>
         </w:rPr>
-        <w:t xml:space="preserve"> For adding style in nav items nav-link is set inside menu with display,posiyion,decoration,color,padding,font-weight.</w:t>
+        <w:t xml:space="preserve"> For adding style in nav items nav-link is set inside menu with </w:t>
+      </w:r>
+      <w:proofErr w:type="spellStart"/>
+      <w:r>
+        <w:rPr>
+          <w:lang w:val="en-US"/>
+        </w:rPr>
+        <w:t>display,posiyion,decoration,color,padding,font</w:t>
+      </w:r>
+      <w:proofErr w:type="spellEnd"/>
+      <w:r>
+        <w:rPr>
+          <w:lang w:val="en-US"/>
+        </w:rPr>
+        <w:t>-weight.</w:t>
       </w:r>
       <w:r>
         <w:rPr>
@@ -2626,7 +3410,600 @@
         <w:rPr>
           <w:lang w:val="en-US"/>
         </w:rPr>
-        <w:t xml:space="preserve"> Added hover in the navlink with secondary color.</w:t>
+        <w:t xml:space="preserve"> Added hover in the </w:t>
+      </w:r>
+      <w:proofErr w:type="spellStart"/>
+      <w:r>
+        <w:rPr>
+          <w:lang w:val="en-US"/>
+        </w:rPr>
+        <w:t>navlink</w:t>
+      </w:r>
+      <w:proofErr w:type="spellEnd"/>
+      <w:r>
+        <w:rPr>
+          <w:lang w:val="en-US"/>
+        </w:rPr>
+        <w:t xml:space="preserve"> with secondary color.</w:t>
+      </w:r>
+      <w:r>
+        <w:rPr>
+          <w:lang w:val="en-US"/>
+        </w:rPr>
+        <w:t xml:space="preserve"> </w:t>
+      </w:r>
+    </w:p>
+    <w:p>
+      <w:pPr>
+        <w:pStyle w:val="BodyText"/>
+        <w:rPr>
+          <w:lang w:val="en-US"/>
+        </w:rPr>
+      </w:pPr>
+    </w:p>
+    <w:p>
+      <w:pPr>
+        <w:pStyle w:val="BodyText"/>
+        <w:rPr>
+          <w:lang w:val="en-US"/>
+        </w:rPr>
+      </w:pPr>
+      <w:r>
+        <w:rPr>
+          <w:lang w:val="en-US"/>
+        </w:rPr>
+        <w:t xml:space="preserve">In config file of </w:t>
+      </w:r>
+      <w:proofErr w:type="spellStart"/>
+      <w:r>
+        <w:rPr>
+          <w:lang w:val="en-US"/>
+        </w:rPr>
+        <w:t>scss</w:t>
+      </w:r>
+      <w:proofErr w:type="spellEnd"/>
+      <w:r>
+        <w:rPr>
+          <w:lang w:val="en-US"/>
+        </w:rPr>
+        <w:t xml:space="preserve"> folder added </w:t>
+      </w:r>
+      <w:proofErr w:type="spellStart"/>
+      <w:r>
+        <w:rPr>
+          <w:lang w:val="en-US"/>
+        </w:rPr>
+        <w:t>mixin</w:t>
+      </w:r>
+      <w:proofErr w:type="spellEnd"/>
+      <w:r>
+        <w:rPr>
+          <w:lang w:val="en-US"/>
+        </w:rPr>
+        <w:t xml:space="preserve"> for media</w:t>
+      </w:r>
+      <w:r>
+        <w:rPr>
+          <w:lang w:val="en-US"/>
+        </w:rPr>
+        <w:t>.</w:t>
+      </w:r>
+    </w:p>
+    <w:p>
+      <w:pPr>
+        <w:pStyle w:val="BodyText"/>
+        <w:rPr>
+          <w:lang w:val="en-US"/>
+        </w:rPr>
+      </w:pPr>
+    </w:p>
+    <w:p>
+      <w:pPr>
+        <w:pStyle w:val="BodyText"/>
+        <w:rPr>
+          <w:lang w:val="en-US"/>
+        </w:rPr>
+      </w:pPr>
+    </w:p>
+    <w:p>
+      <w:pPr>
+        <w:pStyle w:val="BodyText"/>
+        <w:rPr>
+          <w:lang w:val="en-US"/>
+        </w:rPr>
+      </w:pPr>
+      <w:r>
+        <w:rPr>
+          <w:lang w:val="en-US"/>
+        </w:rPr>
+        <w:t>9.6.2021</w:t>
+      </w:r>
+    </w:p>
+    <w:p>
+      <w:pPr>
+        <w:pStyle w:val="BodyText"/>
+        <w:rPr>
+          <w:lang w:val="en-US"/>
+        </w:rPr>
+      </w:pPr>
+      <w:r>
+        <w:rPr>
+          <w:lang w:val="en-US"/>
+        </w:rPr>
+        <w:t xml:space="preserve">In </w:t>
+      </w:r>
+      <w:proofErr w:type="spellStart"/>
+      <w:r>
+        <w:rPr>
+          <w:lang w:val="en-US"/>
+        </w:rPr>
+        <w:t>scss</w:t>
+      </w:r>
+      <w:proofErr w:type="spellEnd"/>
+      <w:r>
+        <w:rPr>
+          <w:lang w:val="en-US"/>
+        </w:rPr>
+        <w:t xml:space="preserve"> created a new file </w:t>
+      </w:r>
+      <w:proofErr w:type="spellStart"/>
+      <w:r>
+        <w:rPr>
+          <w:lang w:val="en-US"/>
+        </w:rPr>
+        <w:t>mobile.scss</w:t>
+      </w:r>
+      <w:proofErr w:type="spellEnd"/>
+    </w:p>
+    <w:p>
+      <w:pPr>
+        <w:pStyle w:val="BodyText"/>
+        <w:rPr>
+          <w:lang w:val="en-US"/>
+        </w:rPr>
+      </w:pPr>
+      <w:r>
+        <w:rPr>
+          <w:lang w:val="en-US"/>
+        </w:rPr>
+        <w:t xml:space="preserve">In config file </w:t>
+      </w:r>
+      <w:r>
+        <w:rPr>
+          <w:lang w:val="en-US"/>
+        </w:rPr>
+        <w:t>added alignment for small, medium, large  screens.</w:t>
+      </w:r>
+    </w:p>
+    <w:p>
+      <w:pPr>
+        <w:pStyle w:val="BodyText"/>
+        <w:rPr>
+          <w:lang w:val="en-US"/>
+        </w:rPr>
+      </w:pPr>
+      <w:r>
+        <w:rPr>
+          <w:lang w:val="en-US"/>
+        </w:rPr>
+        <w:t xml:space="preserve">To decrease the space between the words in medium screen  line-height and margin </w:t>
+      </w:r>
+      <w:proofErr w:type="spellStart"/>
+      <w:r>
+        <w:rPr>
+          <w:lang w:val="en-US"/>
+        </w:rPr>
+        <w:t>botton</w:t>
+      </w:r>
+      <w:proofErr w:type="spellEnd"/>
+      <w:r>
+        <w:rPr>
+          <w:lang w:val="en-US"/>
+        </w:rPr>
+        <w:t xml:space="preserve"> are set in the .lg-heading inside the main of </w:t>
+      </w:r>
+      <w:proofErr w:type="spellStart"/>
+      <w:r>
+        <w:rPr>
+          <w:lang w:val="en-US"/>
+        </w:rPr>
+        <w:t>mdiaMd</w:t>
+      </w:r>
+      <w:proofErr w:type="spellEnd"/>
+      <w:r>
+        <w:rPr>
+          <w:lang w:val="en-US"/>
+        </w:rPr>
+        <w:t xml:space="preserve"> also added float and width in </w:t>
+      </w:r>
+      <w:proofErr w:type="spellStart"/>
+      <w:r>
+        <w:rPr>
+          <w:lang w:val="en-US"/>
+        </w:rPr>
+        <w:t>ul.menu.nav</w:t>
+      </w:r>
+      <w:proofErr w:type="spellEnd"/>
+      <w:r>
+        <w:rPr>
+          <w:lang w:val="en-US"/>
+        </w:rPr>
+        <w:t xml:space="preserve"> and </w:t>
+      </w:r>
+      <w:proofErr w:type="spellStart"/>
+      <w:r>
+        <w:rPr>
+          <w:lang w:val="en-US"/>
+        </w:rPr>
+        <w:t>div.menubranding</w:t>
+      </w:r>
+      <w:proofErr w:type="spellEnd"/>
+      <w:r>
+        <w:rPr>
+          <w:lang w:val="en-US"/>
+        </w:rPr>
+        <w:t>-</w:t>
+      </w:r>
+    </w:p>
+    <w:p>
+      <w:pPr>
+        <w:pStyle w:val="BodyText"/>
+        <w:rPr>
+          <w:lang w:val="en-US"/>
+        </w:rPr>
+      </w:pPr>
+    </w:p>
+    <w:p>
+      <w:pPr>
+        <w:pStyle w:val="BodyText"/>
+        <w:rPr>
+          <w:lang w:val="en-US"/>
+        </w:rPr>
+      </w:pPr>
+    </w:p>
+    <w:p>
+      <w:pPr>
+        <w:pStyle w:val="BodyText"/>
+        <w:rPr>
+          <w:lang w:val="en-US"/>
+        </w:rPr>
+      </w:pPr>
+      <w:r>
+        <w:rPr>
+          <w:lang w:val="en-US"/>
+        </w:rPr>
+        <w:t xml:space="preserve"> </w:t>
+      </w:r>
+    </w:p>
+    <w:p>
+      <w:pPr>
+        <w:pStyle w:val="BodyText"/>
+        <w:rPr>
+          <w:lang w:val="en-US"/>
+        </w:rPr>
+      </w:pPr>
+    </w:p>
+    <w:p>
+      <w:pPr>
+        <w:pStyle w:val="BodyText"/>
+        <w:rPr>
+          <w:lang w:val="en-US"/>
+        </w:rPr>
+      </w:pPr>
+      <w:r>
+        <w:rPr>
+          <w:lang w:val="en-US"/>
+        </w:rPr>
+        <w:lastRenderedPageBreak/>
+        <w:t>11.6.2021</w:t>
+      </w:r>
+    </w:p>
+    <w:p>
+      <w:pPr>
+        <w:pStyle w:val="BodyText"/>
+        <w:rPr>
+          <w:lang w:val="en-US"/>
+        </w:rPr>
+      </w:pPr>
+      <w:r>
+        <w:rPr>
+          <w:lang w:val="en-US"/>
+        </w:rPr>
+        <w:t xml:space="preserve">  Created a function </w:t>
+      </w:r>
+      <w:r>
+        <w:rPr>
+          <w:lang w:val="en-US"/>
+        </w:rPr>
+        <w:t>to set the color and</w:t>
+      </w:r>
+      <w:r>
+        <w:rPr>
+          <w:lang w:val="en-US"/>
+        </w:rPr>
+        <w:t xml:space="preserve"> returning the color </w:t>
+      </w:r>
+      <w:r>
+        <w:rPr>
+          <w:lang w:val="en-US"/>
+        </w:rPr>
+        <w:t xml:space="preserve">using else if function </w:t>
+      </w:r>
+      <w:r>
+        <w:rPr>
+          <w:lang w:val="en-US"/>
+        </w:rPr>
+        <w:t xml:space="preserve">in config file of </w:t>
+      </w:r>
+      <w:proofErr w:type="spellStart"/>
+      <w:r>
+        <w:rPr>
+          <w:lang w:val="en-US"/>
+        </w:rPr>
+        <w:t>scss</w:t>
+      </w:r>
+      <w:proofErr w:type="spellEnd"/>
+      <w:r>
+        <w:rPr>
+          <w:lang w:val="en-US"/>
+        </w:rPr>
+        <w:t xml:space="preserve"> folder</w:t>
+      </w:r>
+      <w:r>
+        <w:rPr>
+          <w:lang w:val="en-US"/>
+        </w:rPr>
+        <w:t>.</w:t>
+      </w:r>
+      <w:r>
+        <w:rPr>
+          <w:lang w:val="en-US"/>
+        </w:rPr>
+        <w:t xml:space="preserve"> And in </w:t>
+      </w:r>
+      <w:proofErr w:type="spellStart"/>
+      <w:r>
+        <w:rPr>
+          <w:lang w:val="en-US"/>
+        </w:rPr>
+        <w:t>menu.scss</w:t>
+      </w:r>
+      <w:proofErr w:type="spellEnd"/>
+      <w:r>
+        <w:rPr>
+          <w:lang w:val="en-US"/>
+        </w:rPr>
+        <w:t xml:space="preserve"> file inside  the .</w:t>
+      </w:r>
+      <w:proofErr w:type="spellStart"/>
+      <w:r>
+        <w:rPr>
+          <w:lang w:val="en-US"/>
+        </w:rPr>
+        <w:t>btn</w:t>
+      </w:r>
+      <w:proofErr w:type="spellEnd"/>
+      <w:r>
+        <w:rPr>
+          <w:lang w:val="en-US"/>
+        </w:rPr>
+        <w:t>-line and .nav-link</w:t>
+      </w:r>
+      <w:r>
+        <w:rPr>
+          <w:lang w:val="en-US"/>
+        </w:rPr>
+        <w:t xml:space="preserve"> and </w:t>
+      </w:r>
+      <w:r>
+        <w:rPr>
+          <w:lang w:val="en-US"/>
+        </w:rPr>
+        <w:t xml:space="preserve"> changed the color of background by passing the </w:t>
+      </w:r>
+      <w:proofErr w:type="spellStart"/>
+      <w:r>
+        <w:rPr>
+          <w:lang w:val="en-US"/>
+        </w:rPr>
+        <w:t>primay</w:t>
+      </w:r>
+      <w:proofErr w:type="spellEnd"/>
+      <w:r>
+        <w:rPr>
+          <w:lang w:val="en-US"/>
+        </w:rPr>
+        <w:t xml:space="preserve"> color using set-text-color</w:t>
+      </w:r>
+      <w:r>
+        <w:rPr>
+          <w:lang w:val="en-US"/>
+        </w:rPr>
+        <w:t xml:space="preserve"> and checked the change of color.</w:t>
+      </w:r>
+    </w:p>
+    <w:p>
+      <w:pPr>
+        <w:pStyle w:val="BodyText"/>
+        <w:rPr>
+          <w:lang w:val="en-US"/>
+        </w:rPr>
+      </w:pPr>
+      <w:r>
+        <w:rPr>
+          <w:lang w:val="en-US"/>
+        </w:rPr>
+        <w:t xml:space="preserve">   </w:t>
+      </w:r>
+    </w:p>
+    <w:p>
+      <w:pPr>
+        <w:pStyle w:val="BodyText"/>
+        <w:rPr>
+          <w:lang w:val="en-US"/>
+        </w:rPr>
+      </w:pPr>
+    </w:p>
+    <w:p>
+      <w:pPr>
+        <w:pStyle w:val="BodyText"/>
+        <w:rPr>
+          <w:lang w:val="en-US"/>
+        </w:rPr>
+      </w:pPr>
+      <w:r>
+        <w:rPr>
+          <w:lang w:val="en-US"/>
+        </w:rPr>
+        <w:t xml:space="preserve">Created a new file (about.html) in </w:t>
+      </w:r>
+      <w:proofErr w:type="spellStart"/>
+      <w:r>
+        <w:rPr>
+          <w:lang w:val="en-US"/>
+        </w:rPr>
+        <w:t>dist</w:t>
+      </w:r>
+      <w:proofErr w:type="spellEnd"/>
+      <w:r>
+        <w:rPr>
+          <w:lang w:val="en-US"/>
+        </w:rPr>
+        <w:t xml:space="preserve"> folder. </w:t>
+      </w:r>
+      <w:r>
+        <w:rPr>
+          <w:lang w:val="en-US"/>
+        </w:rPr>
+        <w:t xml:space="preserve">And remove the slash from </w:t>
+      </w:r>
+      <w:proofErr w:type="spellStart"/>
+      <w:r>
+        <w:rPr>
+          <w:lang w:val="en-US"/>
+        </w:rPr>
+        <w:t>href</w:t>
+      </w:r>
+      <w:proofErr w:type="spellEnd"/>
+      <w:r>
+        <w:rPr>
+          <w:lang w:val="en-US"/>
+        </w:rPr>
+        <w:t xml:space="preserve">  nav links of </w:t>
+      </w:r>
+      <w:proofErr w:type="spellStart"/>
+      <w:r>
+        <w:rPr>
+          <w:lang w:val="en-US"/>
+        </w:rPr>
+        <w:t>anout</w:t>
+      </w:r>
+      <w:proofErr w:type="spellEnd"/>
+      <w:r>
+        <w:rPr>
+          <w:lang w:val="en-US"/>
+        </w:rPr>
+        <w:t xml:space="preserve"> me, my work and how to contact </w:t>
+      </w:r>
+      <w:proofErr w:type="spellStart"/>
+      <w:r>
+        <w:rPr>
+          <w:lang w:val="en-US"/>
+        </w:rPr>
+        <w:t>me,</w:t>
+      </w:r>
+      <w:r>
+        <w:rPr>
+          <w:lang w:val="en-US"/>
+        </w:rPr>
+        <w:t>Copied</w:t>
+      </w:r>
+      <w:proofErr w:type="spellEnd"/>
+      <w:r>
+        <w:rPr>
+          <w:lang w:val="en-US"/>
+        </w:rPr>
+        <w:t xml:space="preserve"> all the code from index.html file in about.html</w:t>
+      </w:r>
+      <w:r>
+        <w:rPr>
+          <w:lang w:val="en-US"/>
+        </w:rPr>
+        <w:t>.</w:t>
+      </w:r>
+    </w:p>
+    <w:p>
+      <w:pPr>
+        <w:pStyle w:val="BodyText"/>
+        <w:rPr>
+          <w:lang w:val="en-US"/>
+        </w:rPr>
+      </w:pPr>
+      <w:r>
+        <w:rPr>
+          <w:lang w:val="en-US"/>
+        </w:rPr>
+        <w:t xml:space="preserve"> In about.html changed the nav-item current list to about me list. Also changed the main id to about and secondary-text=me, wrote the changes in h2 class</w:t>
+      </w:r>
+      <w:r>
+        <w:rPr>
+          <w:lang w:val="en-US"/>
+        </w:rPr>
+        <w:t xml:space="preserve"> and removed div class of icons- added footer tag and id. Created a div class of about-info</w:t>
+      </w:r>
+      <w:r>
+        <w:rPr>
+          <w:lang w:val="en-US"/>
+        </w:rPr>
+        <w:t xml:space="preserve">. Linked portrait image in the </w:t>
+      </w:r>
+      <w:proofErr w:type="spellStart"/>
+      <w:r>
+        <w:rPr>
+          <w:lang w:val="en-US"/>
+        </w:rPr>
+        <w:t>img</w:t>
+      </w:r>
+      <w:proofErr w:type="spellEnd"/>
+      <w:r>
+        <w:rPr>
+          <w:lang w:val="en-US"/>
+        </w:rPr>
+        <w:t xml:space="preserve"> </w:t>
+      </w:r>
+      <w:proofErr w:type="spellStart"/>
+      <w:r>
+        <w:rPr>
+          <w:lang w:val="en-US"/>
+        </w:rPr>
+        <w:t>src</w:t>
+      </w:r>
+      <w:proofErr w:type="spellEnd"/>
+      <w:r>
+        <w:rPr>
+          <w:lang w:val="en-US"/>
+        </w:rPr>
+        <w:t xml:space="preserve"> </w:t>
+      </w:r>
+      <w:proofErr w:type="spellStart"/>
+      <w:r>
+        <w:rPr>
+          <w:lang w:val="en-US"/>
+        </w:rPr>
+        <w:t>ib</w:t>
+      </w:r>
+      <w:proofErr w:type="spellEnd"/>
+      <w:r>
+        <w:rPr>
+          <w:lang w:val="en-US"/>
+        </w:rPr>
+        <w:t xml:space="preserve"> div class of about info and removed the background image by removing the body id in the about.html file. </w:t>
+      </w:r>
+      <w:r>
+        <w:rPr>
+          <w:lang w:val="en-US"/>
+        </w:rPr>
+        <w:tab/>
       </w:r>
     </w:p>
     <w:sectPr>

</xml_diff>

<commit_message>
work and contact page styling using css
</commit_message>
<xml_diff>
--- a/coursework/SDS_learning_diary.docx
+++ b/coursework/SDS_learning_diary.docx
@@ -14,7 +14,6 @@
           <w:lang w:val="en-US"/>
         </w:rPr>
       </w:pPr>
-      <w:proofErr w:type="spellStart"/>
       <w:r>
         <w:rPr>
           <w:rFonts w:ascii="Times New Roman" w:hAnsi="Times New Roman" w:cs="Times New Roman"/>
@@ -23,10 +22,13 @@
           <w:szCs w:val="24"/>
           <w:lang w:val="en-US"/>
         </w:rPr>
-        <w:t>Lappeenrannan</w:t>
-      </w:r>
-      <w:proofErr w:type="spellEnd"/>
-      <w:r>
+        <w:t>Lappeenrannan teknillinen yliopisto</w:t>
+      </w:r>
+    </w:p>
+    <w:p>
+      <w:pPr>
+        <w:pStyle w:val="Title"/>
+        <w:jc w:val="both"/>
         <w:rPr>
           <w:rFonts w:ascii="Times New Roman" w:hAnsi="Times New Roman" w:cs="Times New Roman"/>
           <w:b w:val="0"/>
@@ -34,9 +36,7 @@
           <w:szCs w:val="24"/>
           <w:lang w:val="en-US"/>
         </w:rPr>
-        <w:t xml:space="preserve"> </w:t>
-      </w:r>
-      <w:proofErr w:type="spellStart"/>
+      </w:pPr>
       <w:r>
         <w:rPr>
           <w:rFonts w:ascii="Times New Roman" w:hAnsi="Times New Roman" w:cs="Times New Roman"/>
@@ -45,10 +45,13 @@
           <w:szCs w:val="24"/>
           <w:lang w:val="en-US"/>
         </w:rPr>
-        <w:t>teknillinen</w:t>
-      </w:r>
-      <w:proofErr w:type="spellEnd"/>
-      <w:r>
+        <w:t>School of Business and Management</w:t>
+      </w:r>
+    </w:p>
+    <w:p>
+      <w:pPr>
+        <w:pStyle w:val="Title"/>
+        <w:jc w:val="both"/>
         <w:rPr>
           <w:rFonts w:ascii="Times New Roman" w:hAnsi="Times New Roman" w:cs="Times New Roman"/>
           <w:b w:val="0"/>
@@ -56,10 +59,69 @@
           <w:szCs w:val="24"/>
           <w:lang w:val="en-US"/>
         </w:rPr>
-        <w:t xml:space="preserve"> </w:t>
-      </w:r>
-      <w:proofErr w:type="spellStart"/>
-      <w:r>
+      </w:pPr>
+    </w:p>
+    <w:p>
+      <w:pPr>
+        <w:pStyle w:val="Title"/>
+        <w:jc w:val="left"/>
+        <w:rPr>
+          <w:rFonts w:ascii="Times New Roman" w:hAnsi="Times New Roman"/>
+          <w:b w:val="0"/>
+          <w:sz w:val="24"/>
+          <w:szCs w:val="24"/>
+          <w:lang w:val="en-US"/>
+        </w:rPr>
+      </w:pPr>
+    </w:p>
+    <w:p>
+      <w:pPr>
+        <w:pStyle w:val="Title"/>
+        <w:jc w:val="left"/>
+        <w:rPr>
+          <w:sz w:val="24"/>
+          <w:szCs w:val="24"/>
+          <w:lang w:val="en-US"/>
+        </w:rPr>
+      </w:pPr>
+    </w:p>
+    <w:p>
+      <w:pPr>
+        <w:pStyle w:val="Title"/>
+        <w:jc w:val="left"/>
+        <w:rPr>
+          <w:sz w:val="24"/>
+          <w:szCs w:val="24"/>
+          <w:lang w:val="en-US"/>
+        </w:rPr>
+      </w:pPr>
+    </w:p>
+    <w:p>
+      <w:pPr>
+        <w:pStyle w:val="Title"/>
+        <w:jc w:val="left"/>
+        <w:rPr>
+          <w:sz w:val="24"/>
+          <w:szCs w:val="24"/>
+          <w:lang w:val="en-US"/>
+        </w:rPr>
+      </w:pPr>
+    </w:p>
+    <w:p>
+      <w:pPr>
+        <w:pStyle w:val="Title"/>
+        <w:jc w:val="left"/>
+        <w:rPr>
+          <w:sz w:val="24"/>
+          <w:szCs w:val="24"/>
+          <w:lang w:val="en-US"/>
+        </w:rPr>
+      </w:pPr>
+    </w:p>
+    <w:p>
+      <w:pPr>
+        <w:pStyle w:val="Title"/>
+        <w:jc w:val="both"/>
         <w:rPr>
           <w:rFonts w:ascii="Times New Roman" w:hAnsi="Times New Roman" w:cs="Times New Roman"/>
           <w:b w:val="0"/>
@@ -67,14 +129,8 @@
           <w:szCs w:val="24"/>
           <w:lang w:val="en-US"/>
         </w:rPr>
-        <w:t>yliopisto</w:t>
-      </w:r>
-      <w:proofErr w:type="spellEnd"/>
-    </w:p>
-    <w:p>
-      <w:pPr>
-        <w:pStyle w:val="Title"/>
-        <w:jc w:val="both"/>
+      </w:pPr>
+      <w:r>
         <w:rPr>
           <w:rFonts w:ascii="Times New Roman" w:hAnsi="Times New Roman" w:cs="Times New Roman"/>
           <w:b w:val="0"/>
@@ -82,121 +138,7 @@
           <w:szCs w:val="24"/>
           <w:lang w:val="en-US"/>
         </w:rPr>
-      </w:pPr>
-      <w:r>
-        <w:rPr>
-          <w:rFonts w:ascii="Times New Roman" w:hAnsi="Times New Roman" w:cs="Times New Roman"/>
-          <w:b w:val="0"/>
-          <w:sz w:val="24"/>
-          <w:szCs w:val="24"/>
-          <w:lang w:val="en-US"/>
-        </w:rPr>
-        <w:t>School of Business and Management</w:t>
-      </w:r>
-    </w:p>
-    <w:p>
-      <w:pPr>
-        <w:pStyle w:val="Title"/>
-        <w:jc w:val="both"/>
-        <w:rPr>
-          <w:rFonts w:ascii="Times New Roman" w:hAnsi="Times New Roman" w:cs="Times New Roman"/>
-          <w:b w:val="0"/>
-          <w:sz w:val="24"/>
-          <w:szCs w:val="24"/>
-          <w:lang w:val="en-US"/>
-        </w:rPr>
-      </w:pPr>
-    </w:p>
-    <w:p>
-      <w:pPr>
-        <w:pStyle w:val="Title"/>
-        <w:jc w:val="left"/>
-        <w:rPr>
-          <w:rFonts w:ascii="Times New Roman" w:hAnsi="Times New Roman"/>
-          <w:b w:val="0"/>
-          <w:sz w:val="24"/>
-          <w:szCs w:val="24"/>
-          <w:lang w:val="en-US"/>
-        </w:rPr>
-      </w:pPr>
-    </w:p>
-    <w:p>
-      <w:pPr>
-        <w:pStyle w:val="Title"/>
-        <w:jc w:val="left"/>
-        <w:rPr>
-          <w:sz w:val="24"/>
-          <w:szCs w:val="24"/>
-          <w:lang w:val="en-US"/>
-        </w:rPr>
-      </w:pPr>
-    </w:p>
-    <w:p>
-      <w:pPr>
-        <w:pStyle w:val="Title"/>
-        <w:jc w:val="left"/>
-        <w:rPr>
-          <w:sz w:val="24"/>
-          <w:szCs w:val="24"/>
-          <w:lang w:val="en-US"/>
-        </w:rPr>
-      </w:pPr>
-    </w:p>
-    <w:p>
-      <w:pPr>
-        <w:pStyle w:val="Title"/>
-        <w:jc w:val="left"/>
-        <w:rPr>
-          <w:sz w:val="24"/>
-          <w:szCs w:val="24"/>
-          <w:lang w:val="en-US"/>
-        </w:rPr>
-      </w:pPr>
-    </w:p>
-    <w:p>
-      <w:pPr>
-        <w:pStyle w:val="Title"/>
-        <w:jc w:val="left"/>
-        <w:rPr>
-          <w:sz w:val="24"/>
-          <w:szCs w:val="24"/>
-          <w:lang w:val="en-US"/>
-        </w:rPr>
-      </w:pPr>
-    </w:p>
-    <w:p>
-      <w:pPr>
-        <w:pStyle w:val="Title"/>
-        <w:jc w:val="both"/>
-        <w:rPr>
-          <w:rFonts w:ascii="Times New Roman" w:hAnsi="Times New Roman" w:cs="Times New Roman"/>
-          <w:b w:val="0"/>
-          <w:sz w:val="24"/>
-          <w:szCs w:val="24"/>
-          <w:lang w:val="en-US"/>
-        </w:rPr>
-      </w:pPr>
-      <w:proofErr w:type="spellStart"/>
-      <w:r>
-        <w:rPr>
-          <w:rFonts w:ascii="Times New Roman" w:hAnsi="Times New Roman" w:cs="Times New Roman"/>
-          <w:b w:val="0"/>
-          <w:sz w:val="24"/>
-          <w:szCs w:val="24"/>
-          <w:lang w:val="en-US"/>
-        </w:rPr>
-        <w:t>Sofware</w:t>
-      </w:r>
-      <w:proofErr w:type="spellEnd"/>
-      <w:r>
-        <w:rPr>
-          <w:rFonts w:ascii="Times New Roman" w:hAnsi="Times New Roman" w:cs="Times New Roman"/>
-          <w:b w:val="0"/>
-          <w:sz w:val="24"/>
-          <w:szCs w:val="24"/>
-          <w:lang w:val="en-US"/>
-        </w:rPr>
-        <w:t xml:space="preserve"> Development Skills</w:t>
+        <w:t>Sofware Development Skills</w:t>
       </w:r>
     </w:p>
     <w:p>
@@ -456,21 +398,7 @@
         <w:rPr>
           <w:lang w:val="en-US"/>
         </w:rPr>
-        <w:t xml:space="preserve">I watched the git tutorial and I learn about basic commands of git and how to use them. So basic idea is to create a </w:t>
-      </w:r>
-      <w:proofErr w:type="spellStart"/>
-      <w:r>
-        <w:rPr>
-          <w:lang w:val="en-US"/>
-        </w:rPr>
-        <w:t>git</w:t>
-      </w:r>
-      <w:proofErr w:type="spellEnd"/>
-      <w:r>
-        <w:rPr>
-          <w:lang w:val="en-US"/>
-        </w:rPr>
-        <w:t xml:space="preserve"> repo, add remote, commit and push. Once changes are pushed, others can pull the changes.</w:t>
+        <w:t>I watched the git tutorial and I learn about basic commands of git and how to use them. So basic idea is to create a git repo, add remote, commit and push. Once changes are pushed, others can pull the changes.</w:t>
       </w:r>
     </w:p>
     <w:tbl>
@@ -548,16 +476,8 @@
               <w:rPr>
                 <w:lang w:val="en-US"/>
               </w:rPr>
-              <w:t xml:space="preserve">Git </w:t>
+              <w:t>Git init</w:t>
             </w:r>
-            <w:proofErr w:type="spellStart"/>
-            <w:r>
-              <w:rPr>
-                <w:lang w:val="en-US"/>
-              </w:rPr>
-              <w:t>init</w:t>
-            </w:r>
-            <w:proofErr w:type="spellEnd"/>
           </w:p>
         </w:tc>
         <w:tc>
@@ -736,21 +656,7 @@
               <w:rPr>
                 <w:lang w:val="en-US"/>
               </w:rPr>
-              <w:t xml:space="preserve">remote </w:t>
-            </w:r>
-            <w:proofErr w:type="spellStart"/>
-            <w:r>
-              <w:rPr>
-                <w:lang w:val="en-US"/>
-              </w:rPr>
-              <w:t>github</w:t>
-            </w:r>
-            <w:proofErr w:type="spellEnd"/>
-            <w:r>
-              <w:rPr>
-                <w:lang w:val="en-US"/>
-              </w:rPr>
-              <w:t xml:space="preserve"> repo&gt;</w:t>
+              <w:t>remote github repo&gt;</w:t>
             </w:r>
           </w:p>
         </w:tc>
@@ -1023,21 +929,7 @@
         <w:rPr>
           <w:lang w:val="en-US"/>
         </w:rPr>
-        <w:t xml:space="preserve">Created node module and </w:t>
-      </w:r>
-      <w:proofErr w:type="spellStart"/>
-      <w:r>
-        <w:rPr>
-          <w:lang w:val="en-US"/>
-        </w:rPr>
-        <w:t>scss</w:t>
-      </w:r>
-      <w:proofErr w:type="spellEnd"/>
-      <w:r>
-        <w:rPr>
-          <w:lang w:val="en-US"/>
-        </w:rPr>
-        <w:t xml:space="preserve"> folder inside </w:t>
+        <w:t xml:space="preserve">Created node module and scss folder inside </w:t>
       </w:r>
       <w:r>
         <w:rPr>
@@ -1075,7 +967,6 @@
         </w:rPr>
         <w:t xml:space="preserve">browser doesn’t read </w:t>
       </w:r>
-      <w:proofErr w:type="spellStart"/>
       <w:r>
         <w:rPr>
           <w:lang w:val="en-US"/>
@@ -1086,14 +977,7 @@
         <w:rPr>
           <w:lang w:val="en-US"/>
         </w:rPr>
-        <w:t>css</w:t>
-      </w:r>
-      <w:proofErr w:type="spellEnd"/>
-      <w:r>
-        <w:rPr>
-          <w:lang w:val="en-US"/>
-        </w:rPr>
-        <w:t xml:space="preserve"> file</w:t>
+        <w:t>css file</w:t>
       </w:r>
       <w:r>
         <w:rPr>
@@ -1105,41 +989,13 @@
         <w:rPr>
           <w:lang w:val="en-US"/>
         </w:rPr>
-        <w:t xml:space="preserve"> for that node is required to compile the </w:t>
-      </w:r>
-      <w:proofErr w:type="spellStart"/>
-      <w:r>
-        <w:rPr>
-          <w:lang w:val="en-US"/>
-        </w:rPr>
-        <w:t>scss</w:t>
-      </w:r>
-      <w:proofErr w:type="spellEnd"/>
-      <w:r>
-        <w:rPr>
-          <w:lang w:val="en-US"/>
-        </w:rPr>
-        <w:t xml:space="preserve"> file</w:t>
-      </w:r>
-      <w:r>
-        <w:rPr>
-          <w:lang w:val="en-US"/>
-        </w:rPr>
-        <w:t xml:space="preserve"> to </w:t>
-      </w:r>
-      <w:proofErr w:type="spellStart"/>
-      <w:r>
-        <w:rPr>
-          <w:lang w:val="en-US"/>
-        </w:rPr>
-        <w:t>css</w:t>
-      </w:r>
-      <w:proofErr w:type="spellEnd"/>
-      <w:r>
-        <w:rPr>
-          <w:lang w:val="en-US"/>
-        </w:rPr>
-        <w:t xml:space="preserve"> file</w:t>
+        <w:t xml:space="preserve"> for that node is required to compile the scss file</w:t>
+      </w:r>
+      <w:r>
+        <w:rPr>
+          <w:lang w:val="en-US"/>
+        </w:rPr>
+        <w:t xml:space="preserve"> to css file</w:t>
       </w:r>
       <w:r>
         <w:rPr>
@@ -1169,44 +1025,8 @@
         <w:rPr>
           <w:lang w:val="en-US"/>
         </w:rPr>
-        <w:t xml:space="preserve">Command </w:t>
-      </w:r>
-      <w:proofErr w:type="spellStart"/>
-      <w:r>
-        <w:rPr>
-          <w:lang w:val="en-US"/>
-        </w:rPr>
-        <w:t>npm</w:t>
-      </w:r>
-      <w:proofErr w:type="spellEnd"/>
-      <w:r>
-        <w:rPr>
-          <w:lang w:val="en-US"/>
-        </w:rPr>
-        <w:t xml:space="preserve"> </w:t>
-      </w:r>
-      <w:proofErr w:type="spellStart"/>
-      <w:r>
-        <w:rPr>
-          <w:lang w:val="en-US"/>
-        </w:rPr>
-        <w:t>init</w:t>
-      </w:r>
-      <w:proofErr w:type="spellEnd"/>
-      <w:r>
-        <w:rPr>
-          <w:lang w:val="en-US"/>
-        </w:rPr>
-        <w:t xml:space="preserve"> is used in the terminal to create </w:t>
-      </w:r>
-      <w:proofErr w:type="spellStart"/>
-      <w:r>
-        <w:rPr>
-          <w:lang w:val="en-US"/>
-        </w:rPr>
-        <w:t>package.json</w:t>
-      </w:r>
-      <w:proofErr w:type="spellEnd"/>
+        <w:t>Command npm init is used in the terminal to create package.json</w:t>
+      </w:r>
       <w:r>
         <w:rPr>
           <w:lang w:val="en-US"/>
@@ -1247,235 +1067,137 @@
         <w:rPr>
           <w:lang w:val="en-US"/>
         </w:rPr>
-        <w:t xml:space="preserve">Command </w:t>
-      </w:r>
-      <w:proofErr w:type="spellStart"/>
-      <w:r>
-        <w:rPr>
-          <w:lang w:val="en-US"/>
-        </w:rPr>
-        <w:t>npm</w:t>
-      </w:r>
-      <w:proofErr w:type="spellEnd"/>
+        <w:t xml:space="preserve">Command npm i node-sass is used </w:t>
+      </w:r>
+      <w:r>
+        <w:rPr>
+          <w:lang w:val="en-US"/>
+        </w:rPr>
+        <w:t>install</w:t>
+      </w:r>
+      <w:r>
+        <w:rPr>
+          <w:lang w:val="en-US"/>
+        </w:rPr>
+        <w:t xml:space="preserve"> node</w:t>
+      </w:r>
+      <w:r>
+        <w:rPr>
+          <w:lang w:val="en-US"/>
+        </w:rPr>
+        <w:t>-sass</w:t>
+      </w:r>
+      <w:r>
+        <w:rPr>
+          <w:lang w:val="en-US"/>
+        </w:rPr>
+        <w:t xml:space="preserve"> module.</w:t>
+      </w:r>
+    </w:p>
+    <w:p>
+      <w:pPr>
+        <w:pStyle w:val="BodyText"/>
+        <w:rPr>
+          <w:lang w:val="en-US"/>
+        </w:rPr>
+      </w:pPr>
+    </w:p>
+    <w:p>
+      <w:pPr>
+        <w:pStyle w:val="BodyText"/>
+        <w:rPr>
+          <w:lang w:val="en-US"/>
+        </w:rPr>
+      </w:pPr>
+    </w:p>
+    <w:p>
+      <w:pPr>
+        <w:pStyle w:val="BodyText"/>
+        <w:rPr>
+          <w:lang w:val="en-US"/>
+        </w:rPr>
+      </w:pPr>
+      <w:r>
+        <w:rPr>
+          <w:lang w:val="en-US"/>
+        </w:rPr>
+        <w:t>6.5.2021</w:t>
+      </w:r>
+    </w:p>
+    <w:p>
+      <w:pPr>
+        <w:pStyle w:val="BodyText"/>
+        <w:rPr>
+          <w:lang w:val="en-US"/>
+        </w:rPr>
+      </w:pPr>
+      <w:r>
+        <w:rPr>
+          <w:lang w:val="en-US"/>
+        </w:rPr>
+        <w:t>Created header in html file</w:t>
+      </w:r>
+    </w:p>
+    <w:p>
+      <w:pPr>
+        <w:pStyle w:val="BodyText"/>
+        <w:rPr>
+          <w:lang w:val="en-US"/>
+        </w:rPr>
+      </w:pPr>
+      <w:r>
+        <w:rPr>
+          <w:lang w:val="en-US"/>
+        </w:rPr>
+        <w:t xml:space="preserve">And created menu button inside the header using &lt;div class = “menu btn”&gt; (all css </w:t>
+      </w:r>
+    </w:p>
+    <w:p>
+      <w:pPr>
+        <w:pStyle w:val="BodyText"/>
+        <w:rPr>
+          <w:lang w:val="en-US"/>
+        </w:rPr>
+      </w:pPr>
+      <w:r>
+        <w:rPr>
+          <w:lang w:val="en-US"/>
+        </w:rPr>
+        <w:t>will be used in the buttons)</w:t>
+      </w:r>
+    </w:p>
+    <w:p>
+      <w:pPr>
+        <w:pStyle w:val="BodyText"/>
+        <w:rPr>
+          <w:lang w:val="en-US"/>
+        </w:rPr>
+      </w:pPr>
+      <w:r>
+        <w:rPr>
+          <w:lang w:val="en-US"/>
+        </w:rPr>
+        <w:t>.btn-menu*3 is used to create three divs in the button</w:t>
+      </w:r>
       <w:r>
         <w:rPr>
           <w:lang w:val="en-US"/>
         </w:rPr>
         <w:t xml:space="preserve"> </w:t>
       </w:r>
-      <w:proofErr w:type="spellStart"/>
-      <w:r>
-        <w:rPr>
-          <w:lang w:val="en-US"/>
-        </w:rPr>
-        <w:t>i</w:t>
-      </w:r>
-      <w:proofErr w:type="spellEnd"/>
-      <w:r>
-        <w:rPr>
-          <w:lang w:val="en-US"/>
-        </w:rPr>
-        <w:t xml:space="preserve"> node-sass is used </w:t>
-      </w:r>
-      <w:r>
-        <w:rPr>
-          <w:lang w:val="en-US"/>
-        </w:rPr>
-        <w:t>install</w:t>
-      </w:r>
-      <w:r>
-        <w:rPr>
-          <w:lang w:val="en-US"/>
-        </w:rPr>
-        <w:t xml:space="preserve"> node</w:t>
-      </w:r>
-      <w:r>
-        <w:rPr>
-          <w:lang w:val="en-US"/>
-        </w:rPr>
-        <w:t>-sass</w:t>
-      </w:r>
-      <w:r>
-        <w:rPr>
-          <w:lang w:val="en-US"/>
-        </w:rPr>
-        <w:t xml:space="preserve"> module.</w:t>
-      </w:r>
-    </w:p>
-    <w:p>
-      <w:pPr>
-        <w:pStyle w:val="BodyText"/>
-        <w:rPr>
-          <w:lang w:val="en-US"/>
-        </w:rPr>
-      </w:pPr>
-    </w:p>
-    <w:p>
-      <w:pPr>
-        <w:pStyle w:val="BodyText"/>
-        <w:rPr>
-          <w:lang w:val="en-US"/>
-        </w:rPr>
-      </w:pPr>
-    </w:p>
-    <w:p>
-      <w:pPr>
-        <w:pStyle w:val="BodyText"/>
-        <w:rPr>
-          <w:lang w:val="en-US"/>
-        </w:rPr>
-      </w:pPr>
-      <w:r>
-        <w:rPr>
-          <w:lang w:val="en-US"/>
-        </w:rPr>
-        <w:t>6.5.2021</w:t>
-      </w:r>
-    </w:p>
-    <w:p>
-      <w:pPr>
-        <w:pStyle w:val="BodyText"/>
-        <w:rPr>
-          <w:lang w:val="en-US"/>
-        </w:rPr>
-      </w:pPr>
-      <w:r>
-        <w:rPr>
-          <w:lang w:val="en-US"/>
-        </w:rPr>
-        <w:t>Created header in html file</w:t>
-      </w:r>
-    </w:p>
-    <w:p>
-      <w:pPr>
-        <w:pStyle w:val="BodyText"/>
-        <w:rPr>
-          <w:lang w:val="en-US"/>
-        </w:rPr>
-      </w:pPr>
-      <w:r>
-        <w:rPr>
-          <w:lang w:val="en-US"/>
-        </w:rPr>
-        <w:t xml:space="preserve">And created menu button inside the header using &lt;div class = “menu </w:t>
-      </w:r>
-      <w:proofErr w:type="spellStart"/>
-      <w:r>
-        <w:rPr>
-          <w:lang w:val="en-US"/>
-        </w:rPr>
-        <w:t>btn</w:t>
-      </w:r>
-      <w:proofErr w:type="spellEnd"/>
-      <w:r>
-        <w:rPr>
-          <w:lang w:val="en-US"/>
-        </w:rPr>
-        <w:t xml:space="preserve">”&gt; (all </w:t>
-      </w:r>
-      <w:proofErr w:type="spellStart"/>
-      <w:r>
-        <w:rPr>
-          <w:lang w:val="en-US"/>
-        </w:rPr>
-        <w:t>css</w:t>
-      </w:r>
-      <w:proofErr w:type="spellEnd"/>
-      <w:r>
-        <w:rPr>
-          <w:lang w:val="en-US"/>
-        </w:rPr>
-        <w:t xml:space="preserve"> </w:t>
-      </w:r>
-    </w:p>
-    <w:p>
-      <w:pPr>
-        <w:pStyle w:val="BodyText"/>
-        <w:rPr>
-          <w:lang w:val="en-US"/>
-        </w:rPr>
-      </w:pPr>
-      <w:r>
-        <w:rPr>
-          <w:lang w:val="en-US"/>
-        </w:rPr>
-        <w:t>will be used in the buttons)</w:t>
-      </w:r>
-    </w:p>
-    <w:p>
-      <w:pPr>
-        <w:pStyle w:val="BodyText"/>
-        <w:rPr>
-          <w:lang w:val="en-US"/>
-        </w:rPr>
-      </w:pPr>
-      <w:r>
-        <w:rPr>
-          <w:lang w:val="en-US"/>
-        </w:rPr>
-        <w:t>.</w:t>
-      </w:r>
-      <w:proofErr w:type="spellStart"/>
-      <w:r>
-        <w:rPr>
-          <w:lang w:val="en-US"/>
-        </w:rPr>
-        <w:t>btn</w:t>
-      </w:r>
-      <w:proofErr w:type="spellEnd"/>
-      <w:r>
-        <w:rPr>
-          <w:lang w:val="en-US"/>
-        </w:rPr>
-        <w:t xml:space="preserve">-menu*3 is used to create three </w:t>
-      </w:r>
-      <w:proofErr w:type="spellStart"/>
-      <w:r>
-        <w:rPr>
-          <w:lang w:val="en-US"/>
-        </w:rPr>
-        <w:t>divs</w:t>
-      </w:r>
-      <w:proofErr w:type="spellEnd"/>
-      <w:r>
-        <w:rPr>
-          <w:lang w:val="en-US"/>
-        </w:rPr>
-        <w:t xml:space="preserve"> in the button</w:t>
-      </w:r>
-      <w:r>
-        <w:rPr>
-          <w:lang w:val="en-US"/>
-        </w:rPr>
-        <w:t xml:space="preserve"> </w:t>
-      </w:r>
-    </w:p>
-    <w:p>
-      <w:pPr>
-        <w:pStyle w:val="BodyText"/>
-        <w:rPr>
-          <w:lang w:val="en-US"/>
-        </w:rPr>
-      </w:pPr>
-      <w:r>
-        <w:rPr>
-          <w:lang w:val="en-US"/>
-        </w:rPr>
-        <w:t>Nav is created with the class of menu(</w:t>
-      </w:r>
-      <w:proofErr w:type="spellStart"/>
-      <w:r>
-        <w:rPr>
-          <w:lang w:val="en-US"/>
-        </w:rPr>
-        <w:t>nav.menu</w:t>
-      </w:r>
-      <w:proofErr w:type="spellEnd"/>
-      <w:r>
-        <w:rPr>
-          <w:lang w:val="en-US"/>
-        </w:rPr>
-        <w:t xml:space="preserve">  )</w:t>
+    </w:p>
+    <w:p>
+      <w:pPr>
+        <w:pStyle w:val="BodyText"/>
+        <w:rPr>
+          <w:lang w:val="en-US"/>
+        </w:rPr>
+      </w:pPr>
+      <w:r>
+        <w:rPr>
+          <w:lang w:val="en-US"/>
+        </w:rPr>
+        <w:t>Nav is created with the class of menu(nav.menu  )</w:t>
       </w:r>
     </w:p>
     <w:p>
@@ -1493,16 +1215,8 @@
         <w:rPr>
           <w:lang w:val="en-US"/>
         </w:rPr>
-        <w:t xml:space="preserve">* sign Is used to select everything in </w:t>
-      </w:r>
-      <w:proofErr w:type="spellStart"/>
-      <w:r>
-        <w:rPr>
-          <w:lang w:val="en-US"/>
-        </w:rPr>
-        <w:t>css</w:t>
-      </w:r>
-      <w:proofErr w:type="spellEnd"/>
+        <w:t>* sign Is used to select everything in css</w:t>
+      </w:r>
     </w:p>
     <w:p>
       <w:pPr>
@@ -1545,16 +1259,8 @@
         <w:rPr>
           <w:lang w:val="en-US"/>
         </w:rPr>
-        <w:t xml:space="preserve">In the html pasted a  font link  from </w:t>
-      </w:r>
-      <w:proofErr w:type="spellStart"/>
-      <w:r>
-        <w:rPr>
-          <w:lang w:val="en-US"/>
-        </w:rPr>
-        <w:t>fontawesome</w:t>
-      </w:r>
-      <w:proofErr w:type="spellEnd"/>
+        <w:t>In the html pasted a  font link  from fontawesome</w:t>
+      </w:r>
     </w:p>
     <w:p>
       <w:pPr>
@@ -1619,21 +1325,7 @@
         <w:rPr>
           <w:lang w:val="en-US"/>
         </w:rPr>
-        <w:t xml:space="preserve">To add </w:t>
-      </w:r>
-      <w:proofErr w:type="spellStart"/>
-      <w:r>
-        <w:rPr>
-          <w:lang w:val="en-US"/>
-        </w:rPr>
-        <w:t>add</w:t>
-      </w:r>
-      <w:proofErr w:type="spellEnd"/>
-      <w:r>
-        <w:rPr>
-          <w:lang w:val="en-US"/>
-        </w:rPr>
-        <w:t xml:space="preserve"> a link </w:t>
+        <w:t xml:space="preserve">To add add a link </w:t>
       </w:r>
       <w:r>
         <w:rPr>
@@ -1681,74 +1373,54 @@
           <w:bCs/>
           <w:lang w:val="en-US"/>
         </w:rPr>
-        <w:t xml:space="preserve">  </w:t>
-      </w:r>
-      <w:proofErr w:type="spellStart"/>
-      <w:r>
+        <w:t xml:space="preserve">  i.fab.fa-twitter</w:t>
+      </w:r>
+    </w:p>
+    <w:p>
+      <w:pPr>
+        <w:pStyle w:val="BodyText"/>
         <w:rPr>
           <w:b/>
           <w:bCs/>
           <w:lang w:val="en-US"/>
         </w:rPr>
-        <w:t>i.fab.fa</w:t>
-      </w:r>
-      <w:proofErr w:type="spellEnd"/>
+      </w:pPr>
       <w:r>
         <w:rPr>
           <w:b/>
           <w:bCs/>
           <w:lang w:val="en-US"/>
         </w:rPr>
-        <w:t>-twitter</w:t>
-      </w:r>
-    </w:p>
-    <w:p>
-      <w:pPr>
-        <w:pStyle w:val="BodyText"/>
+        <w:t>. increased the size of twitter icon by adding fa-2x in the line</w:t>
+      </w:r>
+    </w:p>
+    <w:p>
+      <w:pPr>
+        <w:pStyle w:val="BodyText"/>
+        <w:rPr>
+          <w:lang w:val="en-US"/>
+        </w:rPr>
+      </w:pPr>
+      <w:r>
+        <w:rPr>
+          <w:lang w:val="en-US"/>
+        </w:rPr>
+        <w:t xml:space="preserve">Java script file is created using </w:t>
+      </w:r>
+      <w:r>
         <w:rPr>
           <w:b/>
           <w:bCs/>
           <w:lang w:val="en-US"/>
         </w:rPr>
-      </w:pPr>
+        <w:t>script.src</w:t>
+      </w:r>
       <w:r>
         <w:rPr>
           <w:b/>
           <w:bCs/>
           <w:lang w:val="en-US"/>
         </w:rPr>
-        <w:t>. increased the size of twitter icon by adding fa-2x in the line</w:t>
-      </w:r>
-    </w:p>
-    <w:p>
-      <w:pPr>
-        <w:pStyle w:val="BodyText"/>
-        <w:rPr>
-          <w:lang w:val="en-US"/>
-        </w:rPr>
-      </w:pPr>
-      <w:r>
-        <w:rPr>
-          <w:lang w:val="en-US"/>
-        </w:rPr>
-        <w:t xml:space="preserve">Java script file is created using </w:t>
-      </w:r>
-      <w:proofErr w:type="spellStart"/>
-      <w:r>
-        <w:rPr>
-          <w:b/>
-          <w:bCs/>
-          <w:lang w:val="en-US"/>
-        </w:rPr>
-        <w:t>script.src</w:t>
-      </w:r>
-      <w:proofErr w:type="spellEnd"/>
-      <w:r>
-        <w:rPr>
-          <w:b/>
-          <w:bCs/>
-          <w:lang w:val="en-US"/>
-        </w:rPr>
         <w:t xml:space="preserve"> </w:t>
       </w:r>
       <w:r>
@@ -1761,44 +1433,8 @@
         <w:rPr>
           <w:lang w:val="en-US"/>
         </w:rPr>
-        <w:t xml:space="preserve"> and created a </w:t>
-      </w:r>
-      <w:proofErr w:type="spellStart"/>
-      <w:r>
-        <w:rPr>
-          <w:lang w:val="en-US"/>
-        </w:rPr>
-        <w:t>js</w:t>
-      </w:r>
-      <w:proofErr w:type="spellEnd"/>
-      <w:r>
-        <w:rPr>
-          <w:lang w:val="en-US"/>
-        </w:rPr>
-        <w:t xml:space="preserve"> folder in </w:t>
-      </w:r>
-      <w:proofErr w:type="spellStart"/>
-      <w:r>
-        <w:rPr>
-          <w:lang w:val="en-US"/>
-        </w:rPr>
-        <w:t>dist</w:t>
-      </w:r>
-      <w:proofErr w:type="spellEnd"/>
-      <w:r>
-        <w:rPr>
-          <w:lang w:val="en-US"/>
-        </w:rPr>
-        <w:t xml:space="preserve">, and created a file name main.js in </w:t>
-      </w:r>
-      <w:proofErr w:type="spellStart"/>
-      <w:r>
-        <w:rPr>
-          <w:lang w:val="en-US"/>
-        </w:rPr>
-        <w:t>js</w:t>
-      </w:r>
-      <w:proofErr w:type="spellEnd"/>
+        <w:t xml:space="preserve"> and created a js folder in dist, and created a file name main.js in js</w:t>
+      </w:r>
       <w:r>
         <w:rPr>
           <w:lang w:val="en-US"/>
@@ -1827,16 +1463,8 @@
         <w:rPr>
           <w:lang w:val="en-US"/>
         </w:rPr>
-        <w:t xml:space="preserve">In main </w:t>
-      </w:r>
-      <w:proofErr w:type="spellStart"/>
-      <w:r>
-        <w:rPr>
-          <w:lang w:val="en-US"/>
-        </w:rPr>
-        <w:t>scss</w:t>
-      </w:r>
-      <w:proofErr w:type="spellEnd"/>
+        <w:t>In main scss</w:t>
+      </w:r>
     </w:p>
     <w:p>
       <w:pPr>
@@ -1907,43 +1535,21 @@
         <w:rPr>
           <w:lang w:val="en-US"/>
         </w:rPr>
-        <w:t xml:space="preserve">Padding is added in </w:t>
-      </w:r>
-      <w:proofErr w:type="spellStart"/>
-      <w:r>
-        <w:rPr>
-          <w:lang w:val="en-US"/>
-        </w:rPr>
-        <w:t>sm</w:t>
-      </w:r>
-      <w:proofErr w:type="spellEnd"/>
-      <w:r>
-        <w:rPr>
-          <w:lang w:val="en-US"/>
-        </w:rPr>
-        <w:t>-heading to highlight the heading</w:t>
-      </w:r>
-    </w:p>
-    <w:p>
-      <w:pPr>
-        <w:pStyle w:val="BodyText"/>
-        <w:rPr>
-          <w:lang w:val="en-US"/>
-        </w:rPr>
-      </w:pPr>
-      <w:proofErr w:type="spellStart"/>
-      <w:r>
-        <w:rPr>
-          <w:lang w:val="en-US"/>
-        </w:rPr>
-        <w:t>Rgba</w:t>
-      </w:r>
-      <w:proofErr w:type="spellEnd"/>
-      <w:r>
-        <w:rPr>
-          <w:lang w:val="en-US"/>
-        </w:rPr>
-        <w:t xml:space="preserve"> is added in the line to add background image</w:t>
+        <w:t>Padding is added in sm-heading to highlight the heading</w:t>
+      </w:r>
+    </w:p>
+    <w:p>
+      <w:pPr>
+        <w:pStyle w:val="BodyText"/>
+        <w:rPr>
+          <w:lang w:val="en-US"/>
+        </w:rPr>
+      </w:pPr>
+      <w:r>
+        <w:rPr>
+          <w:lang w:val="en-US"/>
+        </w:rPr>
+        <w:t>Rgba is added in the line to add background image</w:t>
       </w:r>
     </w:p>
     <w:p>
@@ -2140,21 +1746,7 @@
         <w:rPr>
           <w:lang w:val="en-US"/>
         </w:rPr>
-        <w:t xml:space="preserve">To go outside </w:t>
-      </w:r>
-      <w:proofErr w:type="spellStart"/>
-      <w:r>
-        <w:rPr>
-          <w:lang w:val="en-US"/>
-        </w:rPr>
-        <w:t>css</w:t>
-      </w:r>
-      <w:proofErr w:type="spellEnd"/>
-      <w:r>
-        <w:rPr>
-          <w:lang w:val="en-US"/>
-        </w:rPr>
-        <w:t xml:space="preserve"> folder  ../ is used in the in home-image variable </w:t>
+        <w:t xml:space="preserve">To go outside css folder  ../ is used in the in home-image variable </w:t>
       </w:r>
     </w:p>
     <w:p>
@@ -2185,14 +1777,7 @@
         <w:rPr>
           <w:lang w:val="en-US"/>
         </w:rPr>
-        <w:t xml:space="preserve">To add </w:t>
-      </w:r>
-      <w:proofErr w:type="spellStart"/>
-      <w:r>
-        <w:rPr>
-          <w:lang w:val="en-US"/>
-        </w:rPr>
-        <w:t>back</w:t>
+        <w:t>To add back</w:t>
       </w:r>
       <w:r>
         <w:rPr>
@@ -2200,7 +1785,6 @@
         </w:rPr>
         <w:t>groud</w:t>
       </w:r>
-      <w:proofErr w:type="spellEnd"/>
       <w:r>
         <w:rPr>
           <w:lang w:val="en-US"/>
@@ -2255,21 +1839,7 @@
         <w:rPr>
           <w:lang w:val="en-US"/>
         </w:rPr>
-        <w:t xml:space="preserve">image folder(which has all images for the project) is created  is in the </w:t>
-      </w:r>
-      <w:proofErr w:type="spellStart"/>
-      <w:r>
-        <w:rPr>
-          <w:lang w:val="en-US"/>
-        </w:rPr>
-        <w:t>dist</w:t>
-      </w:r>
-      <w:proofErr w:type="spellEnd"/>
-      <w:r>
-        <w:rPr>
-          <w:lang w:val="en-US"/>
-        </w:rPr>
-        <w:t xml:space="preserve"> folder</w:t>
+        <w:t>image folder(which has all images for the project) is created  is in the dist folder</w:t>
       </w:r>
       <w:r>
         <w:rPr>
@@ -2351,24 +1921,26 @@
           <w:u w:val="single"/>
           <w:lang w:val="en-US"/>
         </w:rPr>
-        <w:t xml:space="preserve">Added background image  and created special </w:t>
-      </w:r>
-      <w:proofErr w:type="spellStart"/>
-      <w:r>
+        <w:t>Added background image  and created special mixin using @mixin background outside the body and included the background in  in the body(using @include background)</w:t>
+      </w:r>
+    </w:p>
+    <w:p>
+      <w:pPr>
+        <w:pStyle w:val="BodyText"/>
         <w:rPr>
           <w:u w:val="single"/>
           <w:lang w:val="en-US"/>
         </w:rPr>
-        <w:t>mixin</w:t>
-      </w:r>
-      <w:proofErr w:type="spellEnd"/>
-      <w:r>
+      </w:pPr>
+    </w:p>
+    <w:p>
+      <w:pPr>
+        <w:pStyle w:val="BodyText"/>
         <w:rPr>
           <w:u w:val="single"/>
           <w:lang w:val="en-US"/>
         </w:rPr>
-        <w:t xml:space="preserve"> using @mixin background outside the body and included the background in  in the body(using @include background)</w:t>
-      </w:r>
+      </w:pPr>
     </w:p>
     <w:p>
       <w:pPr>
@@ -2378,65 +1950,33 @@
           <w:lang w:val="en-US"/>
         </w:rPr>
       </w:pPr>
-    </w:p>
-    <w:p>
-      <w:pPr>
-        <w:pStyle w:val="BodyText"/>
+      <w:r>
         <w:rPr>
           <w:u w:val="single"/>
           <w:lang w:val="en-US"/>
         </w:rPr>
-      </w:pPr>
-    </w:p>
-    <w:p>
-      <w:pPr>
-        <w:pStyle w:val="BodyText"/>
+        <w:t>21.5.2021</w:t>
+      </w:r>
+    </w:p>
+    <w:p>
+      <w:pPr>
+        <w:pStyle w:val="BodyText"/>
+        <w:rPr>
+          <w:lang w:val="en-US"/>
+        </w:rPr>
+      </w:pPr>
+      <w:r>
         <w:rPr>
           <w:u w:val="single"/>
           <w:lang w:val="en-US"/>
         </w:rPr>
-      </w:pPr>
-      <w:r>
-        <w:rPr>
-          <w:u w:val="single"/>
-          <w:lang w:val="en-US"/>
-        </w:rPr>
-        <w:t>21.5.2021</w:t>
-      </w:r>
-    </w:p>
-    <w:p>
-      <w:pPr>
-        <w:pStyle w:val="BodyText"/>
-        <w:rPr>
-          <w:lang w:val="en-US"/>
-        </w:rPr>
-      </w:pPr>
-      <w:r>
-        <w:rPr>
-          <w:u w:val="single"/>
-          <w:lang w:val="en-US"/>
-        </w:rPr>
         <w:t>Crea</w:t>
       </w:r>
       <w:r>
         <w:rPr>
           <w:lang w:val="en-US"/>
         </w:rPr>
-        <w:t xml:space="preserve">ted a new  partial file  in the </w:t>
-      </w:r>
-      <w:proofErr w:type="spellStart"/>
-      <w:r>
-        <w:rPr>
-          <w:lang w:val="en-US"/>
-        </w:rPr>
-        <w:t>scss</w:t>
-      </w:r>
-      <w:proofErr w:type="spellEnd"/>
-      <w:r>
-        <w:rPr>
-          <w:lang w:val="en-US"/>
-        </w:rPr>
-        <w:t xml:space="preserve"> folder(</w:t>
+        <w:t>ted a new  partial file  in the scss folder(</w:t>
       </w:r>
       <w:r>
         <w:rPr>
@@ -2448,147 +1988,63 @@
         <w:rPr>
           <w:lang w:val="en-US"/>
         </w:rPr>
-        <w:t>_</w:t>
-      </w:r>
-      <w:proofErr w:type="spellStart"/>
-      <w:r>
-        <w:rPr>
-          <w:lang w:val="en-US"/>
-        </w:rPr>
-        <w:t>config</w:t>
-      </w:r>
-      <w:r>
-        <w:rPr>
-          <w:lang w:val="en-US"/>
-        </w:rPr>
-        <w:t>.scss</w:t>
-      </w:r>
-      <w:proofErr w:type="spellEnd"/>
-      <w:r>
-        <w:rPr>
-          <w:lang w:val="en-US"/>
-        </w:rPr>
-        <w:t>)</w:t>
-      </w:r>
-    </w:p>
-    <w:p>
-      <w:pPr>
-        <w:pStyle w:val="BodyText"/>
-        <w:rPr>
-          <w:lang w:val="en-US"/>
-        </w:rPr>
-      </w:pPr>
-      <w:r>
-        <w:rPr>
-          <w:lang w:val="en-US"/>
-        </w:rPr>
-        <w:t xml:space="preserve">Cut out all the variable of </w:t>
-      </w:r>
-      <w:proofErr w:type="spellStart"/>
-      <w:r>
-        <w:rPr>
-          <w:lang w:val="en-US"/>
-        </w:rPr>
-        <w:t>mixin</w:t>
-      </w:r>
-      <w:proofErr w:type="spellEnd"/>
-      <w:r>
-        <w:rPr>
-          <w:lang w:val="en-US"/>
-        </w:rPr>
-        <w:t xml:space="preserve"> and pasted on _config file.</w:t>
-      </w:r>
-    </w:p>
-    <w:p>
-      <w:pPr>
-        <w:pStyle w:val="BodyText"/>
-        <w:rPr>
-          <w:lang w:val="en-US"/>
-        </w:rPr>
-      </w:pPr>
-      <w:r>
-        <w:rPr>
-          <w:lang w:val="en-US"/>
-        </w:rPr>
-        <w:t xml:space="preserve">And imported _config file on main </w:t>
-      </w:r>
-      <w:proofErr w:type="spellStart"/>
-      <w:r>
-        <w:rPr>
-          <w:lang w:val="en-US"/>
-        </w:rPr>
-        <w:t>scss</w:t>
-      </w:r>
-      <w:proofErr w:type="spellEnd"/>
-      <w:r>
-        <w:rPr>
-          <w:lang w:val="en-US"/>
-        </w:rPr>
-        <w:t xml:space="preserve"> file using @mixin ‘config’</w:t>
-      </w:r>
-    </w:p>
-    <w:p>
-      <w:pPr>
-        <w:pStyle w:val="BodyText"/>
-        <w:rPr>
-          <w:lang w:val="en-US"/>
-        </w:rPr>
-      </w:pPr>
-    </w:p>
-    <w:p>
-      <w:pPr>
-        <w:pStyle w:val="BodyText"/>
-        <w:rPr>
-          <w:lang w:val="en-US"/>
-        </w:rPr>
-      </w:pPr>
-      <w:r>
-        <w:rPr>
-          <w:lang w:val="en-US"/>
-        </w:rPr>
-        <w:t>Created new file file(_</w:t>
-      </w:r>
-      <w:proofErr w:type="spellStart"/>
-      <w:r>
-        <w:rPr>
-          <w:lang w:val="en-US"/>
-        </w:rPr>
-        <w:t>menu.scss</w:t>
-      </w:r>
-      <w:proofErr w:type="spellEnd"/>
-      <w:r>
-        <w:rPr>
-          <w:lang w:val="en-US"/>
-        </w:rPr>
-        <w:t xml:space="preserve">) in </w:t>
-      </w:r>
-      <w:proofErr w:type="spellStart"/>
-      <w:r>
-        <w:rPr>
-          <w:lang w:val="en-US"/>
-        </w:rPr>
-        <w:t>scss</w:t>
-      </w:r>
-      <w:proofErr w:type="spellEnd"/>
-      <w:r>
-        <w:rPr>
-          <w:lang w:val="en-US"/>
-        </w:rPr>
-        <w:t xml:space="preserve"> folder for menu and imported in the </w:t>
-      </w:r>
-      <w:proofErr w:type="spellStart"/>
-      <w:r>
-        <w:rPr>
-          <w:lang w:val="en-US"/>
-        </w:rPr>
-        <w:t>main.scss</w:t>
-      </w:r>
-      <w:proofErr w:type="spellEnd"/>
-      <w:r>
-        <w:rPr>
-          <w:lang w:val="en-US"/>
-        </w:rPr>
-        <w:t xml:space="preserve"> file</w:t>
+        <w:t>_config</w:t>
+      </w:r>
+      <w:r>
+        <w:rPr>
+          <w:lang w:val="en-US"/>
+        </w:rPr>
+        <w:t>.scss)</w:t>
+      </w:r>
+    </w:p>
+    <w:p>
+      <w:pPr>
+        <w:pStyle w:val="BodyText"/>
+        <w:rPr>
+          <w:lang w:val="en-US"/>
+        </w:rPr>
+      </w:pPr>
+      <w:r>
+        <w:rPr>
+          <w:lang w:val="en-US"/>
+        </w:rPr>
+        <w:t>Cut out all the variable of mixin and pasted on _config file.</w:t>
+      </w:r>
+    </w:p>
+    <w:p>
+      <w:pPr>
+        <w:pStyle w:val="BodyText"/>
+        <w:rPr>
+          <w:lang w:val="en-US"/>
+        </w:rPr>
+      </w:pPr>
+      <w:r>
+        <w:rPr>
+          <w:lang w:val="en-US"/>
+        </w:rPr>
+        <w:t>And imported _config file on main scss file using @mixin ‘config’</w:t>
+      </w:r>
+    </w:p>
+    <w:p>
+      <w:pPr>
+        <w:pStyle w:val="BodyText"/>
+        <w:rPr>
+          <w:lang w:val="en-US"/>
+        </w:rPr>
+      </w:pPr>
+    </w:p>
+    <w:p>
+      <w:pPr>
+        <w:pStyle w:val="BodyText"/>
+        <w:rPr>
+          <w:lang w:val="en-US"/>
+        </w:rPr>
+      </w:pPr>
+      <w:r>
+        <w:rPr>
+          <w:lang w:val="en-US"/>
+        </w:rPr>
+        <w:t>Created new file file(_menu.scss) in scss folder for menu and imported in the main.scss file</w:t>
       </w:r>
       <w:r>
         <w:rPr>
@@ -2608,63 +2064,27 @@
         <w:rPr>
           <w:lang w:val="en-US"/>
         </w:rPr>
-        <w:t xml:space="preserve"> In </w:t>
-      </w:r>
-      <w:proofErr w:type="spellStart"/>
-      <w:r>
-        <w:rPr>
-          <w:lang w:val="en-US"/>
-        </w:rPr>
-        <w:t>menu.scss</w:t>
-      </w:r>
-      <w:proofErr w:type="spellEnd"/>
-      <w:r>
-        <w:rPr>
-          <w:lang w:val="en-US"/>
-        </w:rPr>
-        <w:t xml:space="preserve"> folder </w:t>
-      </w:r>
-      <w:r>
-        <w:rPr>
-          <w:lang w:val="en-US"/>
-        </w:rPr>
-        <w:t xml:space="preserve">created a class of menu </w:t>
-      </w:r>
-      <w:proofErr w:type="spellStart"/>
-      <w:r>
-        <w:rPr>
-          <w:lang w:val="en-US"/>
-        </w:rPr>
-        <w:t>btn</w:t>
-      </w:r>
-      <w:proofErr w:type="spellEnd"/>
-    </w:p>
-    <w:p>
-      <w:pPr>
-        <w:pStyle w:val="BodyText"/>
-        <w:rPr>
-          <w:lang w:val="en-US"/>
-        </w:rPr>
-      </w:pPr>
-      <w:r>
-        <w:rPr>
-          <w:lang w:val="en-US"/>
-        </w:rPr>
-        <w:t>In class of menu button ( .menu-</w:t>
-      </w:r>
-      <w:proofErr w:type="spellStart"/>
-      <w:r>
-        <w:rPr>
-          <w:lang w:val="en-US"/>
-        </w:rPr>
-        <w:t>btn</w:t>
-      </w:r>
-      <w:proofErr w:type="spellEnd"/>
-      <w:r>
-        <w:rPr>
-          <w:lang w:val="en-US"/>
-        </w:rPr>
-        <w:t>)</w:t>
+        <w:t xml:space="preserve"> In menu.scss folder </w:t>
+      </w:r>
+      <w:r>
+        <w:rPr>
+          <w:lang w:val="en-US"/>
+        </w:rPr>
+        <w:t>created a class of menu btn</w:t>
+      </w:r>
+    </w:p>
+    <w:p>
+      <w:pPr>
+        <w:pStyle w:val="BodyText"/>
+        <w:rPr>
+          <w:lang w:val="en-US"/>
+        </w:rPr>
+      </w:pPr>
+      <w:r>
+        <w:rPr>
+          <w:lang w:val="en-US"/>
+        </w:rPr>
+        <w:t>In class of menu button ( .menu-btn)</w:t>
       </w:r>
     </w:p>
     <w:p>
@@ -2679,69 +2099,27 @@
           <w:lang w:val="en-US"/>
         </w:rPr>
         <w:lastRenderedPageBreak/>
-        <w:t xml:space="preserve">Position is set to absolute for fixed place. Z-index to be always on top and is set to 3 and added right, top pixels and cursor with pointer and added </w:t>
-      </w:r>
-      <w:proofErr w:type="spellStart"/>
-      <w:r>
-        <w:rPr>
-          <w:lang w:val="en-US"/>
-        </w:rPr>
-        <w:t>easeout</w:t>
-      </w:r>
-      <w:proofErr w:type="spellEnd"/>
-      <w:r>
-        <w:rPr>
-          <w:lang w:val="en-US"/>
-        </w:rPr>
-        <w:t xml:space="preserve"> transition</w:t>
-      </w:r>
-      <w:r>
-        <w:rPr>
-          <w:lang w:val="en-US"/>
-        </w:rPr>
-        <w:t xml:space="preserve">. Within </w:t>
-      </w:r>
-      <w:proofErr w:type="spellStart"/>
-      <w:r>
-        <w:rPr>
-          <w:lang w:val="en-US"/>
-        </w:rPr>
-        <w:t>theclass</w:t>
-      </w:r>
-      <w:proofErr w:type="spellEnd"/>
-      <w:r>
-        <w:rPr>
-          <w:lang w:val="en-US"/>
-        </w:rPr>
-        <w:t xml:space="preserve"> of menu button created a class of menu line (.menu-line) .</w:t>
-      </w:r>
-    </w:p>
-    <w:p>
-      <w:pPr>
-        <w:pStyle w:val="BodyText"/>
-        <w:rPr>
-          <w:lang w:val="en-US"/>
-        </w:rPr>
-      </w:pPr>
-      <w:r>
-        <w:rPr>
-          <w:lang w:val="en-US"/>
-        </w:rPr>
-        <w:t xml:space="preserve">Added width, height, margin with top 0 top right 0 </w:t>
-      </w:r>
-      <w:proofErr w:type="spellStart"/>
-      <w:r>
-        <w:rPr>
-          <w:lang w:val="en-US"/>
-        </w:rPr>
-        <w:t>buttom</w:t>
-      </w:r>
-      <w:proofErr w:type="spellEnd"/>
-      <w:r>
-        <w:rPr>
-          <w:lang w:val="en-US"/>
-        </w:rPr>
-        <w:t xml:space="preserve"> 5</w:t>
+        <w:t>Position is set to absolute for fixed place. Z-index to be always on top and is set to 3 and added right, top pixels and cursor with pointer and added easeout transition</w:t>
+      </w:r>
+      <w:r>
+        <w:rPr>
+          <w:lang w:val="en-US"/>
+        </w:rPr>
+        <w:t>. Within theclass of menu button created a class of menu line (.menu-line) .</w:t>
+      </w:r>
+    </w:p>
+    <w:p>
+      <w:pPr>
+        <w:pStyle w:val="BodyText"/>
+        <w:rPr>
+          <w:lang w:val="en-US"/>
+        </w:rPr>
+      </w:pPr>
+      <w:r>
+        <w:rPr>
+          <w:lang w:val="en-US"/>
+        </w:rPr>
+        <w:t>Added width, height, margin with top 0 top right 0 buttom 5</w:t>
       </w:r>
       <w:r>
         <w:rPr>
@@ -2753,21 +2131,7 @@
         <w:rPr>
           <w:lang w:val="en-US"/>
         </w:rPr>
-        <w:t xml:space="preserve">, background and </w:t>
-      </w:r>
-      <w:proofErr w:type="spellStart"/>
-      <w:r>
-        <w:rPr>
-          <w:lang w:val="en-US"/>
-        </w:rPr>
-        <w:t>easeout</w:t>
-      </w:r>
-      <w:proofErr w:type="spellEnd"/>
-      <w:r>
-        <w:rPr>
-          <w:lang w:val="en-US"/>
-        </w:rPr>
-        <w:t xml:space="preserve"> transition</w:t>
+        <w:t>, background and easeout transition</w:t>
       </w:r>
       <w:r>
         <w:rPr>
@@ -2809,21 +2173,7 @@
         <w:rPr>
           <w:lang w:val="en-US"/>
         </w:rPr>
-        <w:t xml:space="preserve">  In main.js file of </w:t>
-      </w:r>
-      <w:proofErr w:type="spellStart"/>
-      <w:r>
-        <w:rPr>
-          <w:lang w:val="en-US"/>
-        </w:rPr>
-        <w:t>js</w:t>
-      </w:r>
-      <w:proofErr w:type="spellEnd"/>
-      <w:r>
-        <w:rPr>
-          <w:lang w:val="en-US"/>
-        </w:rPr>
-        <w:t xml:space="preserve"> folder variables are created add more transition in the button</w:t>
+        <w:t xml:space="preserve">  In main.js file of js folder variables are created add more transition in the button</w:t>
       </w:r>
     </w:p>
     <w:p>
@@ -2843,21 +2193,7 @@
         <w:rPr>
           <w:lang w:val="en-US"/>
         </w:rPr>
-        <w:t xml:space="preserve"> and created constant variable with </w:t>
-      </w:r>
-      <w:proofErr w:type="spellStart"/>
-      <w:r>
-        <w:rPr>
-          <w:lang w:val="en-US"/>
-        </w:rPr>
-        <w:t>queryselector</w:t>
-      </w:r>
-      <w:proofErr w:type="spellEnd"/>
-      <w:r>
-        <w:rPr>
-          <w:lang w:val="en-US"/>
-        </w:rPr>
-        <w:t>, added toggle function using if else</w:t>
+        <w:t xml:space="preserve"> and created constant variable with queryselector, added toggle function using if else</w:t>
       </w:r>
       <w:r>
         <w:rPr>
@@ -2880,21 +2216,7 @@
         <w:rPr>
           <w:lang w:val="en-US"/>
         </w:rPr>
-        <w:t xml:space="preserve">Added event listener , in if set to false for initial opening </w:t>
-      </w:r>
-      <w:proofErr w:type="spellStart"/>
-      <w:r>
-        <w:rPr>
-          <w:lang w:val="en-US"/>
-        </w:rPr>
-        <w:t>og</w:t>
-      </w:r>
-      <w:proofErr w:type="spellEnd"/>
-      <w:r>
-        <w:rPr>
-          <w:lang w:val="en-US"/>
-        </w:rPr>
-        <w:t xml:space="preserve"> button, and else to true for closed function of buttons.</w:t>
+        <w:t>Added event listener , in if set to false for initial opening og button, and else to true for closed function of buttons.</w:t>
       </w:r>
     </w:p>
     <w:p>
@@ -2939,21 +2261,7 @@
         <w:rPr>
           <w:lang w:val="en-US"/>
         </w:rPr>
-        <w:t xml:space="preserve">In </w:t>
-      </w:r>
-      <w:proofErr w:type="spellStart"/>
-      <w:r>
-        <w:rPr>
-          <w:lang w:val="en-US"/>
-        </w:rPr>
-        <w:t>menu.cs</w:t>
-      </w:r>
-      <w:proofErr w:type="spellEnd"/>
-      <w:r>
-        <w:rPr>
-          <w:lang w:val="en-US"/>
-        </w:rPr>
-        <w:t xml:space="preserve"> to style menu button when its closed,</w:t>
+        <w:t>In menu.cs to style menu button when its closed,</w:t>
       </w:r>
       <w:r>
         <w:rPr>
@@ -2991,21 +2299,7 @@
         <w:rPr>
           <w:lang w:val="en-US"/>
         </w:rPr>
-        <w:t xml:space="preserve">  In menu </w:t>
-      </w:r>
-      <w:proofErr w:type="spellStart"/>
-      <w:r>
-        <w:rPr>
-          <w:lang w:val="en-US"/>
-        </w:rPr>
-        <w:t>css</w:t>
-      </w:r>
-      <w:proofErr w:type="spellEnd"/>
-      <w:r>
-        <w:rPr>
-          <w:lang w:val="en-US"/>
-        </w:rPr>
-        <w:t xml:space="preserve"> menu overlay is few transitions are added and with .show is nested in the menu.</w:t>
+        <w:t xml:space="preserve">  In menu css menu overlay is few transitions are added and with .show is nested in the menu.</w:t>
       </w:r>
     </w:p>
     <w:p>
@@ -3119,19 +2413,11 @@
         </w:rPr>
         <w:t xml:space="preserve"> </w:t>
       </w:r>
-      <w:proofErr w:type="spellStart"/>
-      <w:r>
-        <w:rPr>
-          <w:lang w:val="en-US"/>
-        </w:rPr>
-        <w:t>easeOut</w:t>
-      </w:r>
-      <w:proofErr w:type="spellEnd"/>
-      <w:r>
-        <w:rPr>
-          <w:lang w:val="en-US"/>
-        </w:rPr>
-        <w:t xml:space="preserve"> are added later.</w:t>
+      <w:r>
+        <w:rPr>
+          <w:lang w:val="en-US"/>
+        </w:rPr>
+        <w:t>easeOut are added later.</w:t>
       </w:r>
     </w:p>
     <w:p>
@@ -3198,16 +2484,60 @@
         <w:rPr>
           <w:lang w:val="en-US"/>
         </w:rPr>
-        <w:t xml:space="preserve">Watched additional lecture videos of </w:t>
-      </w:r>
-      <w:proofErr w:type="spellStart"/>
-      <w:r>
-        <w:rPr>
-          <w:lang w:val="en-US"/>
-        </w:rPr>
-        <w:t>css</w:t>
-      </w:r>
-      <w:proofErr w:type="spellEnd"/>
+        <w:t>Watched additional lecture videos of css.</w:t>
+      </w:r>
+    </w:p>
+    <w:p>
+      <w:pPr>
+        <w:pStyle w:val="BodyText"/>
+        <w:rPr>
+          <w:lang w:val="en-US"/>
+        </w:rPr>
+      </w:pPr>
+    </w:p>
+    <w:p>
+      <w:pPr>
+        <w:pStyle w:val="BodyText"/>
+        <w:rPr>
+          <w:lang w:val="en-US"/>
+        </w:rPr>
+      </w:pPr>
+    </w:p>
+    <w:p>
+      <w:pPr>
+        <w:pStyle w:val="BodyText"/>
+        <w:rPr>
+          <w:lang w:val="en-US"/>
+        </w:rPr>
+      </w:pPr>
+      <w:r>
+        <w:rPr>
+          <w:lang w:val="en-US"/>
+        </w:rPr>
+        <w:t>31-5.2021</w:t>
+      </w:r>
+    </w:p>
+    <w:p>
+      <w:pPr>
+        <w:pStyle w:val="BodyText"/>
+        <w:rPr>
+          <w:lang w:val="en-US"/>
+        </w:rPr>
+      </w:pPr>
+    </w:p>
+    <w:p>
+      <w:pPr>
+        <w:pStyle w:val="BodyText"/>
+        <w:rPr>
+          <w:lang w:val="en-US"/>
+        </w:rPr>
+      </w:pPr>
+      <w:r>
+        <w:rPr>
+          <w:lang w:val="en-US"/>
+        </w:rPr>
+        <w:t>In menu scss added delay transition on nav item, and inside menu button linked nav-link and added : display,text-align,color, font, padding</w:t>
+      </w:r>
       <w:r>
         <w:rPr>
           <w:lang w:val="en-US"/>
@@ -3238,61 +2568,93 @@
           <w:lang w:val="en-US"/>
         </w:rPr>
       </w:pPr>
-      <w:r>
-        <w:rPr>
-          <w:lang w:val="en-US"/>
-        </w:rPr>
-        <w:t>31-5.2021</w:t>
-      </w:r>
-    </w:p>
-    <w:p>
-      <w:pPr>
-        <w:pStyle w:val="BodyText"/>
-        <w:rPr>
-          <w:lang w:val="en-US"/>
-        </w:rPr>
-      </w:pPr>
-    </w:p>
-    <w:p>
-      <w:pPr>
-        <w:pStyle w:val="BodyText"/>
-        <w:rPr>
-          <w:lang w:val="en-US"/>
-        </w:rPr>
-      </w:pPr>
-      <w:r>
-        <w:rPr>
-          <w:lang w:val="en-US"/>
-        </w:rPr>
-        <w:t xml:space="preserve">In menu </w:t>
-      </w:r>
-      <w:proofErr w:type="spellStart"/>
-      <w:r>
-        <w:rPr>
-          <w:lang w:val="en-US"/>
-        </w:rPr>
-        <w:t>scss</w:t>
-      </w:r>
-      <w:proofErr w:type="spellEnd"/>
-      <w:r>
-        <w:rPr>
-          <w:lang w:val="en-US"/>
-        </w:rPr>
-        <w:t xml:space="preserve"> added delay transition on nav item, and inside menu button linked nav-link and added : </w:t>
-      </w:r>
-      <w:proofErr w:type="spellStart"/>
-      <w:r>
-        <w:rPr>
-          <w:lang w:val="en-US"/>
-        </w:rPr>
-        <w:t>display,text-align,color</w:t>
-      </w:r>
-      <w:proofErr w:type="spellEnd"/>
-      <w:r>
-        <w:rPr>
-          <w:lang w:val="en-US"/>
-        </w:rPr>
-        <w:t>, font, padding</w:t>
+    </w:p>
+    <w:p>
+      <w:pPr>
+        <w:pStyle w:val="BodyText"/>
+        <w:rPr>
+          <w:lang w:val="en-US"/>
+        </w:rPr>
+      </w:pPr>
+      <w:r>
+        <w:rPr>
+          <w:lang w:val="en-US"/>
+        </w:rPr>
+        <w:t>8.6.2021</w:t>
+      </w:r>
+    </w:p>
+    <w:p>
+      <w:pPr>
+        <w:pStyle w:val="BodyText"/>
+        <w:rPr>
+          <w:lang w:val="en-US"/>
+        </w:rPr>
+      </w:pPr>
+      <w:r>
+        <w:rPr>
+          <w:lang w:val="en-US"/>
+        </w:rPr>
+        <w:t xml:space="preserve">  Added portrait image on the the branding side with bottom slide.</w:t>
+      </w:r>
+      <w:r>
+        <w:rPr>
+          <w:lang w:val="en-US"/>
+        </w:rPr>
+        <w:t xml:space="preserve"> To add transition in each nav item , nth child is used and transition delay is set to a variable x, and nav items appear one by one.</w:t>
+      </w:r>
+      <w:r>
+        <w:rPr>
+          <w:lang w:val="en-US"/>
+        </w:rPr>
+        <w:t xml:space="preserve"> For adding style in nav items nav-link is set inside menu with display,posiyion,decoration,color,padding,font-weight.</w:t>
+      </w:r>
+      <w:r>
+        <w:rPr>
+          <w:lang w:val="en-US"/>
+        </w:rPr>
+        <w:t xml:space="preserve"> Secondary color is set to nav-item home using  &amp;.current and link &gt;. </w:t>
+      </w:r>
+    </w:p>
+    <w:p>
+      <w:pPr>
+        <w:pStyle w:val="BodyText"/>
+        <w:rPr>
+          <w:lang w:val="en-US"/>
+        </w:rPr>
+      </w:pPr>
+      <w:r>
+        <w:rPr>
+          <w:lang w:val="en-US"/>
+        </w:rPr>
+        <w:t xml:space="preserve"> Added hover in the navlink with secondary color.</w:t>
+      </w:r>
+      <w:r>
+        <w:rPr>
+          <w:lang w:val="en-US"/>
+        </w:rPr>
+        <w:t xml:space="preserve"> </w:t>
+      </w:r>
+    </w:p>
+    <w:p>
+      <w:pPr>
+        <w:pStyle w:val="BodyText"/>
+        <w:rPr>
+          <w:lang w:val="en-US"/>
+        </w:rPr>
+      </w:pPr>
+    </w:p>
+    <w:p>
+      <w:pPr>
+        <w:pStyle w:val="BodyText"/>
+        <w:rPr>
+          <w:lang w:val="en-US"/>
+        </w:rPr>
+      </w:pPr>
+      <w:r>
+        <w:rPr>
+          <w:lang w:val="en-US"/>
+        </w:rPr>
+        <w:t>In config file of scss folder added mixin for media</w:t>
       </w:r>
       <w:r>
         <w:rPr>
@@ -3324,194 +2686,6 @@
           <w:lang w:val="en-US"/>
         </w:rPr>
       </w:pPr>
-    </w:p>
-    <w:p>
-      <w:pPr>
-        <w:pStyle w:val="BodyText"/>
-        <w:rPr>
-          <w:lang w:val="en-US"/>
-        </w:rPr>
-      </w:pPr>
-      <w:r>
-        <w:rPr>
-          <w:lang w:val="en-US"/>
-        </w:rPr>
-        <w:t>8.6.2021</w:t>
-      </w:r>
-    </w:p>
-    <w:p>
-      <w:pPr>
-        <w:pStyle w:val="BodyText"/>
-        <w:rPr>
-          <w:lang w:val="en-US"/>
-        </w:rPr>
-      </w:pPr>
-      <w:r>
-        <w:rPr>
-          <w:lang w:val="en-US"/>
-        </w:rPr>
-        <w:t xml:space="preserve">  Added portrait image on the </w:t>
-      </w:r>
-      <w:proofErr w:type="spellStart"/>
-      <w:r>
-        <w:rPr>
-          <w:lang w:val="en-US"/>
-        </w:rPr>
-        <w:t>the</w:t>
-      </w:r>
-      <w:proofErr w:type="spellEnd"/>
-      <w:r>
-        <w:rPr>
-          <w:lang w:val="en-US"/>
-        </w:rPr>
-        <w:t xml:space="preserve"> branding side with bottom slide.</w:t>
-      </w:r>
-      <w:r>
-        <w:rPr>
-          <w:lang w:val="en-US"/>
-        </w:rPr>
-        <w:t xml:space="preserve"> To add transition in each nav item , nth child is used and transition delay is set to a variable x, and nav items appear one by one.</w:t>
-      </w:r>
-      <w:r>
-        <w:rPr>
-          <w:lang w:val="en-US"/>
-        </w:rPr>
-        <w:t xml:space="preserve"> For adding style in nav items nav-link is set inside menu with </w:t>
-      </w:r>
-      <w:proofErr w:type="spellStart"/>
-      <w:r>
-        <w:rPr>
-          <w:lang w:val="en-US"/>
-        </w:rPr>
-        <w:t>display,posiyion,decoration,color,padding,font</w:t>
-      </w:r>
-      <w:proofErr w:type="spellEnd"/>
-      <w:r>
-        <w:rPr>
-          <w:lang w:val="en-US"/>
-        </w:rPr>
-        <w:t>-weight.</w:t>
-      </w:r>
-      <w:r>
-        <w:rPr>
-          <w:lang w:val="en-US"/>
-        </w:rPr>
-        <w:t xml:space="preserve"> Secondary color is set to nav-item home using  &amp;.current and link &gt;. </w:t>
-      </w:r>
-    </w:p>
-    <w:p>
-      <w:pPr>
-        <w:pStyle w:val="BodyText"/>
-        <w:rPr>
-          <w:lang w:val="en-US"/>
-        </w:rPr>
-      </w:pPr>
-      <w:r>
-        <w:rPr>
-          <w:lang w:val="en-US"/>
-        </w:rPr>
-        <w:t xml:space="preserve"> Added hover in the </w:t>
-      </w:r>
-      <w:proofErr w:type="spellStart"/>
-      <w:r>
-        <w:rPr>
-          <w:lang w:val="en-US"/>
-        </w:rPr>
-        <w:t>navlink</w:t>
-      </w:r>
-      <w:proofErr w:type="spellEnd"/>
-      <w:r>
-        <w:rPr>
-          <w:lang w:val="en-US"/>
-        </w:rPr>
-        <w:t xml:space="preserve"> with secondary color.</w:t>
-      </w:r>
-      <w:r>
-        <w:rPr>
-          <w:lang w:val="en-US"/>
-        </w:rPr>
-        <w:t xml:space="preserve"> </w:t>
-      </w:r>
-    </w:p>
-    <w:p>
-      <w:pPr>
-        <w:pStyle w:val="BodyText"/>
-        <w:rPr>
-          <w:lang w:val="en-US"/>
-        </w:rPr>
-      </w:pPr>
-    </w:p>
-    <w:p>
-      <w:pPr>
-        <w:pStyle w:val="BodyText"/>
-        <w:rPr>
-          <w:lang w:val="en-US"/>
-        </w:rPr>
-      </w:pPr>
-      <w:r>
-        <w:rPr>
-          <w:lang w:val="en-US"/>
-        </w:rPr>
-        <w:t xml:space="preserve">In config file of </w:t>
-      </w:r>
-      <w:proofErr w:type="spellStart"/>
-      <w:r>
-        <w:rPr>
-          <w:lang w:val="en-US"/>
-        </w:rPr>
-        <w:t>scss</w:t>
-      </w:r>
-      <w:proofErr w:type="spellEnd"/>
-      <w:r>
-        <w:rPr>
-          <w:lang w:val="en-US"/>
-        </w:rPr>
-        <w:t xml:space="preserve"> folder added </w:t>
-      </w:r>
-      <w:proofErr w:type="spellStart"/>
-      <w:r>
-        <w:rPr>
-          <w:lang w:val="en-US"/>
-        </w:rPr>
-        <w:t>mixin</w:t>
-      </w:r>
-      <w:proofErr w:type="spellEnd"/>
-      <w:r>
-        <w:rPr>
-          <w:lang w:val="en-US"/>
-        </w:rPr>
-        <w:t xml:space="preserve"> for media</w:t>
-      </w:r>
-      <w:r>
-        <w:rPr>
-          <w:lang w:val="en-US"/>
-        </w:rPr>
-        <w:t>.</w:t>
-      </w:r>
-    </w:p>
-    <w:p>
-      <w:pPr>
-        <w:pStyle w:val="BodyText"/>
-        <w:rPr>
-          <w:lang w:val="en-US"/>
-        </w:rPr>
-      </w:pPr>
-    </w:p>
-    <w:p>
-      <w:pPr>
-        <w:pStyle w:val="BodyText"/>
-        <w:rPr>
-          <w:lang w:val="en-US"/>
-        </w:rPr>
-      </w:pPr>
-    </w:p>
-    <w:p>
-      <w:pPr>
-        <w:pStyle w:val="BodyText"/>
-        <w:rPr>
-          <w:lang w:val="en-US"/>
-        </w:rPr>
-      </w:pPr>
       <w:r>
         <w:rPr>
           <w:lang w:val="en-US"/>
@@ -3530,30 +2704,8 @@
         <w:rPr>
           <w:lang w:val="en-US"/>
         </w:rPr>
-        <w:t xml:space="preserve">In </w:t>
-      </w:r>
-      <w:proofErr w:type="spellStart"/>
-      <w:r>
-        <w:rPr>
-          <w:lang w:val="en-US"/>
-        </w:rPr>
-        <w:t>scss</w:t>
-      </w:r>
-      <w:proofErr w:type="spellEnd"/>
-      <w:r>
-        <w:rPr>
-          <w:lang w:val="en-US"/>
-        </w:rPr>
-        <w:t xml:space="preserve"> created a new file </w:t>
-      </w:r>
-      <w:proofErr w:type="spellStart"/>
-      <w:r>
-        <w:rPr>
-          <w:lang w:val="en-US"/>
-        </w:rPr>
-        <w:t>mobile.scss</w:t>
-      </w:r>
-      <w:proofErr w:type="spellEnd"/>
+        <w:t>In scss created a new file mobile.scss</w:t>
+      </w:r>
     </w:p>
     <w:p>
       <w:pPr>
@@ -3586,58 +2738,14 @@
         <w:rPr>
           <w:lang w:val="en-US"/>
         </w:rPr>
-        <w:t xml:space="preserve">To decrease the space between the words in medium screen  line-height and margin </w:t>
-      </w:r>
-      <w:proofErr w:type="spellStart"/>
-      <w:r>
-        <w:rPr>
-          <w:lang w:val="en-US"/>
-        </w:rPr>
-        <w:t>botton</w:t>
-      </w:r>
-      <w:proofErr w:type="spellEnd"/>
-      <w:r>
-        <w:rPr>
-          <w:lang w:val="en-US"/>
-        </w:rPr>
-        <w:t xml:space="preserve"> are set in the .lg-heading inside the main of </w:t>
-      </w:r>
-      <w:proofErr w:type="spellStart"/>
-      <w:r>
-        <w:rPr>
-          <w:lang w:val="en-US"/>
-        </w:rPr>
-        <w:t>mdiaMd</w:t>
-      </w:r>
-      <w:proofErr w:type="spellEnd"/>
-      <w:r>
-        <w:rPr>
-          <w:lang w:val="en-US"/>
-        </w:rPr>
-        <w:t xml:space="preserve"> also added float and width in </w:t>
-      </w:r>
-      <w:proofErr w:type="spellStart"/>
-      <w:r>
-        <w:rPr>
-          <w:lang w:val="en-US"/>
-        </w:rPr>
-        <w:t>ul.menu.nav</w:t>
-      </w:r>
-      <w:proofErr w:type="spellEnd"/>
-      <w:r>
-        <w:rPr>
-          <w:lang w:val="en-US"/>
-        </w:rPr>
-        <w:t xml:space="preserve"> and </w:t>
-      </w:r>
-      <w:proofErr w:type="spellStart"/>
-      <w:r>
-        <w:rPr>
-          <w:lang w:val="en-US"/>
-        </w:rPr>
-        <w:t>div.menubranding</w:t>
-      </w:r>
-      <w:proofErr w:type="spellEnd"/>
+        <w:t>To decrease the space between the words in medium screen  line-height and margin botton are set in the .lg-heading inside the main of mdiaMd</w:t>
+      </w:r>
+      <w:r>
+        <w:rPr>
+          <w:lang w:val="en-US"/>
+        </w:rPr>
+        <w:t xml:space="preserve"> also added float and width in ul.menu.nav and div.menubranding</w:t>
+      </w:r>
       <w:r>
         <w:rPr>
           <w:lang w:val="en-US"/>
@@ -3733,21 +2841,7 @@
         <w:rPr>
           <w:lang w:val="en-US"/>
         </w:rPr>
-        <w:t xml:space="preserve">in config file of </w:t>
-      </w:r>
-      <w:proofErr w:type="spellStart"/>
-      <w:r>
-        <w:rPr>
-          <w:lang w:val="en-US"/>
-        </w:rPr>
-        <w:t>scss</w:t>
-      </w:r>
-      <w:proofErr w:type="spellEnd"/>
-      <w:r>
-        <w:rPr>
-          <w:lang w:val="en-US"/>
-        </w:rPr>
-        <w:t xml:space="preserve"> folder</w:t>
+        <w:t>in config file of scss folder</w:t>
       </w:r>
       <w:r>
         <w:rPr>
@@ -3759,35 +2853,7 @@
         <w:rPr>
           <w:lang w:val="en-US"/>
         </w:rPr>
-        <w:t xml:space="preserve"> And in </w:t>
-      </w:r>
-      <w:proofErr w:type="spellStart"/>
-      <w:r>
-        <w:rPr>
-          <w:lang w:val="en-US"/>
-        </w:rPr>
-        <w:t>menu.scss</w:t>
-      </w:r>
-      <w:proofErr w:type="spellEnd"/>
-      <w:r>
-        <w:rPr>
-          <w:lang w:val="en-US"/>
-        </w:rPr>
-        <w:t xml:space="preserve"> file inside  the .</w:t>
-      </w:r>
-      <w:proofErr w:type="spellStart"/>
-      <w:r>
-        <w:rPr>
-          <w:lang w:val="en-US"/>
-        </w:rPr>
-        <w:t>btn</w:t>
-      </w:r>
-      <w:proofErr w:type="spellEnd"/>
-      <w:r>
-        <w:rPr>
-          <w:lang w:val="en-US"/>
-        </w:rPr>
-        <w:t>-line and .nav-link</w:t>
+        <w:t xml:space="preserve"> And in menu.scss file inside  the .btn-line and .nav-link</w:t>
       </w:r>
       <w:r>
         <w:rPr>
@@ -3799,21 +2865,7 @@
         <w:rPr>
           <w:lang w:val="en-US"/>
         </w:rPr>
-        <w:t xml:space="preserve"> changed the color of background by passing the </w:t>
-      </w:r>
-      <w:proofErr w:type="spellStart"/>
-      <w:r>
-        <w:rPr>
-          <w:lang w:val="en-US"/>
-        </w:rPr>
-        <w:t>primay</w:t>
-      </w:r>
-      <w:proofErr w:type="spellEnd"/>
-      <w:r>
-        <w:rPr>
-          <w:lang w:val="en-US"/>
-        </w:rPr>
-        <w:t xml:space="preserve"> color using set-text-color</w:t>
+        <w:t xml:space="preserve"> changed the color of background by passing the primay color using set-text-color</w:t>
       </w:r>
       <w:r>
         <w:rPr>
@@ -3855,75 +2907,19 @@
         <w:rPr>
           <w:lang w:val="en-US"/>
         </w:rPr>
-        <w:t xml:space="preserve">Created a new file (about.html) in </w:t>
-      </w:r>
-      <w:proofErr w:type="spellStart"/>
-      <w:r>
-        <w:rPr>
-          <w:lang w:val="en-US"/>
-        </w:rPr>
-        <w:t>dist</w:t>
-      </w:r>
-      <w:proofErr w:type="spellEnd"/>
-      <w:r>
-        <w:rPr>
-          <w:lang w:val="en-US"/>
-        </w:rPr>
-        <w:t xml:space="preserve"> folder. </w:t>
-      </w:r>
-      <w:r>
-        <w:rPr>
-          <w:lang w:val="en-US"/>
-        </w:rPr>
-        <w:t xml:space="preserve">And remove the slash from </w:t>
-      </w:r>
-      <w:proofErr w:type="spellStart"/>
-      <w:r>
-        <w:rPr>
-          <w:lang w:val="en-US"/>
-        </w:rPr>
-        <w:t>href</w:t>
-      </w:r>
-      <w:proofErr w:type="spellEnd"/>
-      <w:r>
-        <w:rPr>
-          <w:lang w:val="en-US"/>
-        </w:rPr>
-        <w:t xml:space="preserve">  nav links of </w:t>
-      </w:r>
-      <w:proofErr w:type="spellStart"/>
-      <w:r>
-        <w:rPr>
-          <w:lang w:val="en-US"/>
-        </w:rPr>
-        <w:t>anout</w:t>
-      </w:r>
-      <w:proofErr w:type="spellEnd"/>
-      <w:r>
-        <w:rPr>
-          <w:lang w:val="en-US"/>
-        </w:rPr>
-        <w:t xml:space="preserve"> me, my work and how to contact </w:t>
-      </w:r>
-      <w:proofErr w:type="spellStart"/>
-      <w:r>
-        <w:rPr>
-          <w:lang w:val="en-US"/>
-        </w:rPr>
-        <w:t>me,</w:t>
-      </w:r>
-      <w:r>
-        <w:rPr>
-          <w:lang w:val="en-US"/>
-        </w:rPr>
-        <w:t>Copied</w:t>
-      </w:r>
-      <w:proofErr w:type="spellEnd"/>
-      <w:r>
-        <w:rPr>
-          <w:lang w:val="en-US"/>
-        </w:rPr>
-        <w:t xml:space="preserve"> all the code from index.html file in about.html</w:t>
+        <w:t xml:space="preserve">Created a new file (about.html) in dist folder. </w:t>
+      </w:r>
+      <w:r>
+        <w:rPr>
+          <w:lang w:val="en-US"/>
+        </w:rPr>
+        <w:t>And remove the slash from href  nav links of anout me, my work and how to contact me,</w:t>
+      </w:r>
+      <w:r>
+        <w:rPr>
+          <w:lang w:val="en-US"/>
+        </w:rPr>
+        <w:t>Copied all the code from index.html file in about.html</w:t>
       </w:r>
       <w:r>
         <w:rPr>
@@ -3955,55 +2951,336 @@
         <w:rPr>
           <w:lang w:val="en-US"/>
         </w:rPr>
-        <w:t xml:space="preserve">. Linked portrait image in the </w:t>
-      </w:r>
-      <w:proofErr w:type="spellStart"/>
-      <w:r>
-        <w:rPr>
-          <w:lang w:val="en-US"/>
-        </w:rPr>
-        <w:t>img</w:t>
-      </w:r>
-      <w:proofErr w:type="spellEnd"/>
+        <w:t xml:space="preserve">. Linked portrait image in the img src ib div class of about info and removed the background image by removing the body id in the about.html file. </w:t>
+      </w:r>
+      <w:r>
+        <w:rPr>
+          <w:lang w:val="en-US"/>
+        </w:rPr>
+        <w:tab/>
+      </w:r>
+    </w:p>
+    <w:p>
+      <w:pPr>
+        <w:pStyle w:val="BodyText"/>
+        <w:rPr>
+          <w:lang w:val="en-US"/>
+        </w:rPr>
+      </w:pPr>
+    </w:p>
+    <w:p>
+      <w:pPr>
+        <w:pStyle w:val="BodyText"/>
+        <w:rPr>
+          <w:lang w:val="en-US"/>
+        </w:rPr>
+      </w:pPr>
+    </w:p>
+    <w:p>
+      <w:pPr>
+        <w:pStyle w:val="BodyText"/>
+        <w:rPr>
+          <w:lang w:val="en-US"/>
+        </w:rPr>
+      </w:pPr>
+    </w:p>
+    <w:p>
+      <w:pPr>
+        <w:pStyle w:val="BodyText"/>
+        <w:rPr>
+          <w:lang w:val="en-US"/>
+        </w:rPr>
+      </w:pPr>
+      <w:r>
+        <w:rPr>
+          <w:lang w:val="en-US"/>
+        </w:rPr>
+        <w:t>14,06.2021</w:t>
+      </w:r>
+    </w:p>
+    <w:p>
+      <w:pPr>
+        <w:pStyle w:val="BodyText"/>
+        <w:rPr>
+          <w:lang w:val="en-US"/>
+        </w:rPr>
+      </w:pPr>
+    </w:p>
+    <w:p>
+      <w:pPr>
+        <w:pStyle w:val="BodyText"/>
+        <w:rPr>
+          <w:lang w:val="en-US"/>
+        </w:rPr>
+      </w:pPr>
+      <w:r>
+        <w:rPr>
+          <w:lang w:val="en-US"/>
+        </w:rPr>
+        <w:t>To align all the pages of about page grid css is added in main.scss</w:t>
+      </w:r>
+      <w:r>
+        <w:rPr>
+          <w:lang w:val="en-US"/>
+        </w:rPr>
+        <w:t>.</w:t>
+      </w:r>
+    </w:p>
+    <w:p>
+      <w:pPr>
+        <w:pStyle w:val="BodyText"/>
+        <w:rPr>
+          <w:lang w:val="en-US"/>
+        </w:rPr>
+      </w:pPr>
+    </w:p>
+    <w:p>
+      <w:pPr>
+        <w:pStyle w:val="BodyText"/>
+        <w:rPr>
+          <w:lang w:val="en-US"/>
+        </w:rPr>
+      </w:pPr>
+    </w:p>
+    <w:p>
+      <w:pPr>
+        <w:pStyle w:val="BodyText"/>
+        <w:rPr>
+          <w:lang w:val="en-US"/>
+        </w:rPr>
+      </w:pPr>
+      <w:r>
+        <w:rPr>
+          <w:lang w:val="en-US"/>
+        </w:rPr>
+        <w:t>16.6.2021</w:t>
+      </w:r>
+    </w:p>
+    <w:p>
+      <w:pPr>
+        <w:pStyle w:val="BodyText"/>
+        <w:rPr>
+          <w:lang w:val="en-US"/>
+        </w:rPr>
+      </w:pPr>
+      <w:r>
+        <w:rPr>
+          <w:lang w:val="en-US"/>
+        </w:rPr>
+        <w:t>Created work.html in dist folder and copied all the codes from about.html</w:t>
+      </w:r>
+      <w:r>
+        <w:rPr>
+          <w:lang w:val="en-US"/>
+        </w:rPr>
+        <w:t>. changed current to my work, in h2 as well. Removed div class of bio,about me and created div class of project and inside it created a class of item</w:t>
+      </w:r>
+      <w:r>
+        <w:rPr>
+          <w:lang w:val="en-US"/>
+        </w:rPr>
+        <w:t>. Included project1 image in image source. And then created button light with a.btn-light inside it created a class of icon (i.fas.fa-eye)</w:t>
+      </w:r>
+      <w:r>
+        <w:rPr>
+          <w:lang w:val="en-US"/>
+        </w:rPr>
+        <w:t>. Copied five image source and linked all 5 images of the project.</w:t>
+      </w:r>
+    </w:p>
+    <w:p>
+      <w:pPr>
+        <w:pStyle w:val="BodyText"/>
+        <w:rPr>
+          <w:lang w:val="en-US"/>
+        </w:rPr>
+      </w:pPr>
+    </w:p>
+    <w:p>
+      <w:pPr>
+        <w:pStyle w:val="BodyText"/>
+        <w:rPr>
+          <w:lang w:val="en-US"/>
+        </w:rPr>
+      </w:pPr>
+      <w:r>
+        <w:rPr>
+          <w:lang w:val="en-US"/>
+        </w:rPr>
+        <w:t>In main.css file in class of project added display, and set to shrink the image inside the project by setting the width</w:t>
+      </w:r>
+      <w:r>
+        <w:rPr>
+          <w:lang w:val="en-US"/>
+        </w:rPr>
+        <w:t>.</w:t>
+      </w:r>
+    </w:p>
+    <w:p>
+      <w:pPr>
+        <w:pStyle w:val="BodyText"/>
+        <w:rPr>
+          <w:lang w:val="en-US"/>
+        </w:rPr>
+      </w:pPr>
+      <w:r>
+        <w:rPr>
+          <w:lang w:val="en-US"/>
+        </w:rPr>
+        <w:lastRenderedPageBreak/>
+        <w:t>17.6.21</w:t>
+      </w:r>
+    </w:p>
+    <w:p>
+      <w:pPr>
+        <w:pStyle w:val="BodyText"/>
+        <w:rPr>
+          <w:lang w:val="en-US"/>
+        </w:rPr>
+      </w:pPr>
+      <w:r>
+        <w:rPr>
+          <w:lang w:val="en-US"/>
+        </w:rPr>
+        <w:t xml:space="preserve">For any social media icons classof icons (i.fab.fa-eye) is used. </w:t>
+      </w:r>
+    </w:p>
+    <w:p>
+      <w:pPr>
+        <w:pStyle w:val="BodyText"/>
+        <w:rPr>
+          <w:lang w:val="en-US"/>
+        </w:rPr>
+      </w:pPr>
+    </w:p>
+    <w:p>
+      <w:pPr>
+        <w:pStyle w:val="BodyText"/>
+        <w:rPr>
+          <w:lang w:val="en-US"/>
+        </w:rPr>
+      </w:pPr>
+      <w:r>
+        <w:rPr>
+          <w:lang w:val="en-US"/>
+        </w:rPr>
+        <w:t>Created class of button in main.css for styling buttons</w:t>
+      </w:r>
+      <w:r>
+        <w:rPr>
+          <w:lang w:val="en-US"/>
+        </w:rPr>
+        <w:t xml:space="preserve"> and extended btn class in .btn-dark and .btn-light using @extend .btn.</w:t>
+      </w:r>
+    </w:p>
+    <w:p>
+      <w:pPr>
+        <w:pStyle w:val="BodyText"/>
+        <w:rPr>
+          <w:lang w:val="en-US"/>
+        </w:rPr>
+      </w:pPr>
+      <w:r>
+        <w:rPr>
+          <w:lang w:val="en-US"/>
+        </w:rPr>
+        <w:t xml:space="preserve">     </w:t>
+      </w:r>
+    </w:p>
+    <w:p>
+      <w:pPr>
+        <w:pStyle w:val="BodyText"/>
+        <w:rPr>
+          <w:lang w:val="en-US"/>
+        </w:rPr>
+      </w:pPr>
+    </w:p>
+    <w:p>
+      <w:pPr>
+        <w:pStyle w:val="BodyText"/>
+        <w:rPr>
+          <w:lang w:val="en-US"/>
+        </w:rPr>
+      </w:pPr>
+      <w:r>
+        <w:rPr>
+          <w:lang w:val="en-US"/>
+        </w:rPr>
+        <w:t>In mobile.css file inside media</w:t>
+      </w:r>
+      <w:r>
+        <w:rPr>
+          <w:lang w:val="en-US"/>
+        </w:rPr>
+        <w:t xml:space="preserve">Xl for setting 4 items in the row for bigger screen of project image appearance. Grid template columns is set to 4, 3 for large screen and 2 for medium </w:t>
+      </w:r>
+      <w:r>
+        <w:rPr>
+          <w:lang w:val="en-US"/>
+        </w:rPr>
+        <w:t>screen. And for smaal screen 1fr is set.</w:t>
+      </w:r>
+    </w:p>
+    <w:p>
+      <w:pPr>
+        <w:pStyle w:val="BodyText"/>
+        <w:rPr>
+          <w:lang w:val="en-US"/>
+        </w:rPr>
+      </w:pPr>
+      <w:r>
+        <w:rPr>
+          <w:lang w:val="en-US"/>
+        </w:rPr>
+        <w:t xml:space="preserve">   </w:t>
+      </w:r>
+    </w:p>
+    <w:p>
+      <w:pPr>
+        <w:pStyle w:val="BodyText"/>
+        <w:rPr>
+          <w:lang w:val="en-US"/>
+        </w:rPr>
+      </w:pPr>
+    </w:p>
+    <w:p>
+      <w:pPr>
+        <w:pStyle w:val="BodyText"/>
+        <w:rPr>
+          <w:lang w:val="en-US"/>
+        </w:rPr>
+      </w:pPr>
+      <w:r>
+        <w:rPr>
+          <w:lang w:val="en-US"/>
+        </w:rPr>
+        <w:t>In dist folder created a file contact.html and copied all fron about</w:t>
+      </w:r>
+      <w:r>
+        <w:rPr>
+          <w:lang w:val="en-US"/>
+        </w:rPr>
+        <w:t>.html and changed main id, current to how to reach me list. Div class is set to boxes.</w:t>
+      </w:r>
       <w:r>
         <w:rPr>
           <w:lang w:val="en-US"/>
         </w:rPr>
         <w:t xml:space="preserve"> </w:t>
       </w:r>
-      <w:proofErr w:type="spellStart"/>
-      <w:r>
-        <w:rPr>
-          <w:lang w:val="en-US"/>
-        </w:rPr>
-        <w:t>src</w:t>
-      </w:r>
-      <w:proofErr w:type="spellEnd"/>
-      <w:r>
-        <w:rPr>
-          <w:lang w:val="en-US"/>
-        </w:rPr>
-        <w:t xml:space="preserve"> </w:t>
-      </w:r>
-      <w:proofErr w:type="spellStart"/>
-      <w:r>
-        <w:rPr>
-          <w:lang w:val="en-US"/>
-        </w:rPr>
-        <w:t>ib</w:t>
-      </w:r>
-      <w:proofErr w:type="spellEnd"/>
-      <w:r>
-        <w:rPr>
-          <w:lang w:val="en-US"/>
-        </w:rPr>
-        <w:t xml:space="preserve"> div class of about info and removed the background image by removing the body id in the about.html file. </w:t>
-      </w:r>
-      <w:r>
-        <w:rPr>
-          <w:lang w:val="en-US"/>
-        </w:rPr>
-        <w:tab/>
+    </w:p>
+    <w:p>
+      <w:pPr>
+        <w:pStyle w:val="BodyText"/>
+        <w:rPr>
+          <w:lang w:val="en-US"/>
+        </w:rPr>
+      </w:pPr>
+      <w:r>
+        <w:rPr>
+          <w:lang w:val="en-US"/>
+        </w:rPr>
+        <w:t>In main.css inside class of boxes styles are set</w:t>
       </w:r>
     </w:p>
     <w:sectPr>
@@ -6734,6 +6011,15 @@
 </file>
 
 <file path=customXml/item1.xml><?xml version="1.0" encoding="utf-8"?>
+<?mso-contentType ?>
+<FormTemplates xmlns="http://schemas.microsoft.com/sharepoint/v3/contenttype/forms">
+  <Display>DocumentLibraryForm</Display>
+  <Edit>DocumentLibraryForm</Edit>
+  <New>DocumentLibraryForm</New>
+</FormTemplates>
+</file>
+
+<file path=customXml/item2.xml><?xml version="1.0" encoding="utf-8"?>
 <ct:contentTypeSchema xmlns:ct="http://schemas.microsoft.com/office/2006/metadata/contentType" xmlns:ma="http://schemas.microsoft.com/office/2006/metadata/properties/metaAttributes" ct:_="" ma:_="" ma:contentTypeName="Asiakirja" ma:contentTypeID="0x01010017418C401CCB2042A3A99A19F43F356D" ma:contentTypeVersion="1" ma:contentTypeDescription="Luo uusi asiakirja." ma:contentTypeScope="" ma:versionID="f4b075d3ca74a5dbaed73e767a156aa0">
   <xsd:schema xmlns:xsd="http://www.w3.org/2001/XMLSchema" xmlns:p="http://schemas.microsoft.com/office/2006/metadata/properties" xmlns:ns1="http://schemas.microsoft.com/sharepoint/v3" targetNamespace="http://schemas.microsoft.com/office/2006/metadata/properties" ma:root="true" ma:fieldsID="4340a008e99365d80b71206bae222996" ns1:_="">
     <xsd:import namespace="http://schemas.microsoft.com/sharepoint/v3"/>
@@ -6799,15 +6085,6 @@
 </ct:contentTypeSchema>
 </file>
 
-<file path=customXml/item2.xml><?xml version="1.0" encoding="utf-8"?>
-<?mso-contentType ?>
-<FormTemplates xmlns="http://schemas.microsoft.com/sharepoint/v3/contenttype/forms">
-  <Display>DocumentLibraryForm</Display>
-  <Edit>DocumentLibraryForm</Edit>
-  <New>DocumentLibraryForm</New>
-</FormTemplates>
-</file>
-
 <file path=customXml/item3.xml><?xml version="1.0" encoding="utf-8"?>
 <p:properties xmlns:p="http://schemas.microsoft.com/office/2006/metadata/properties" xmlns:xsi="http://www.w3.org/2001/XMLSchema-instance" xmlns:pc="http://schemas.microsoft.com/office/infopath/2007/PartnerControls">
   <documentManagement>
@@ -6818,6 +6095,14 @@
 </file>
 
 <file path=customXml/itemProps1.xml><?xml version="1.0" encoding="utf-8"?>
+<ds:datastoreItem xmlns:ds="http://schemas.openxmlformats.org/officeDocument/2006/customXml" ds:itemID="{13FBD2FA-5696-460D-A278-9A302A0F72AE}">
+  <ds:schemaRefs>
+    <ds:schemaRef ds:uri="http://schemas.microsoft.com/sharepoint/v3/contenttype/forms"/>
+  </ds:schemaRefs>
+</ds:datastoreItem>
+</file>
+
+<file path=customXml/itemProps2.xml><?xml version="1.0" encoding="utf-8"?>
 <ds:datastoreItem xmlns:ds="http://schemas.openxmlformats.org/officeDocument/2006/customXml" ds:itemID="{B9A87442-5A7B-46FD-BD28-170CE9B7256F}">
   <ds:schemaRefs>
     <ds:schemaRef ds:uri="http://schemas.microsoft.com/office/2006/metadata/contentType"/>
@@ -6834,14 +6119,6 @@
 </ds:datastoreItem>
 </file>
 
-<file path=customXml/itemProps2.xml><?xml version="1.0" encoding="utf-8"?>
-<ds:datastoreItem xmlns:ds="http://schemas.openxmlformats.org/officeDocument/2006/customXml" ds:itemID="{13FBD2FA-5696-460D-A278-9A302A0F72AE}">
-  <ds:schemaRefs>
-    <ds:schemaRef ds:uri="http://schemas.microsoft.com/sharepoint/v3/contenttype/forms"/>
-  </ds:schemaRefs>
-</ds:datastoreItem>
-</file>
-
 <file path=customXml/itemProps3.xml><?xml version="1.0" encoding="utf-8"?>
 <ds:datastoreItem xmlns:ds="http://schemas.openxmlformats.org/officeDocument/2006/customXml" ds:itemID="{FA8F0064-303C-446D-896E-46EEB9A79DC3}">
   <ds:schemaRefs>

</xml_diff>

<commit_message>
final commit and updates to learning diary
</commit_message>
<xml_diff>
--- a/coursework/SDS_learning_diary.docx
+++ b/coursework/SDS_learning_diary.docx
@@ -14,7 +14,6 @@
           <w:lang w:val="en-US"/>
         </w:rPr>
       </w:pPr>
-      <w:proofErr w:type="spellStart"/>
       <w:r>
         <w:rPr>
           <w:rFonts w:ascii="Times New Roman" w:hAnsi="Times New Roman" w:cs="Times New Roman"/>
@@ -23,10 +22,13 @@
           <w:szCs w:val="24"/>
           <w:lang w:val="en-US"/>
         </w:rPr>
-        <w:t>Lappeenrannan</w:t>
-      </w:r>
-      <w:proofErr w:type="spellEnd"/>
-      <w:r>
+        <w:t>Lappeenrannan teknillinen yliopisto</w:t>
+      </w:r>
+    </w:p>
+    <w:p>
+      <w:pPr>
+        <w:pStyle w:val="Title"/>
+        <w:jc w:val="both"/>
         <w:rPr>
           <w:rFonts w:ascii="Times New Roman" w:hAnsi="Times New Roman" w:cs="Times New Roman"/>
           <w:b w:val="0"/>
@@ -34,9 +36,7 @@
           <w:szCs w:val="24"/>
           <w:lang w:val="en-US"/>
         </w:rPr>
-        <w:t xml:space="preserve"> </w:t>
-      </w:r>
-      <w:proofErr w:type="spellStart"/>
+      </w:pPr>
       <w:r>
         <w:rPr>
           <w:rFonts w:ascii="Times New Roman" w:hAnsi="Times New Roman" w:cs="Times New Roman"/>
@@ -45,10 +45,13 @@
           <w:szCs w:val="24"/>
           <w:lang w:val="en-US"/>
         </w:rPr>
-        <w:t>teknillinen</w:t>
-      </w:r>
-      <w:proofErr w:type="spellEnd"/>
-      <w:r>
+        <w:t>School of Business and Management</w:t>
+      </w:r>
+    </w:p>
+    <w:p>
+      <w:pPr>
+        <w:pStyle w:val="Title"/>
+        <w:jc w:val="both"/>
         <w:rPr>
           <w:rFonts w:ascii="Times New Roman" w:hAnsi="Times New Roman" w:cs="Times New Roman"/>
           <w:b w:val="0"/>
@@ -56,10 +59,69 @@
           <w:szCs w:val="24"/>
           <w:lang w:val="en-US"/>
         </w:rPr>
-        <w:t xml:space="preserve"> </w:t>
-      </w:r>
-      <w:proofErr w:type="spellStart"/>
-      <w:r>
+      </w:pPr>
+    </w:p>
+    <w:p>
+      <w:pPr>
+        <w:pStyle w:val="Title"/>
+        <w:jc w:val="left"/>
+        <w:rPr>
+          <w:rFonts w:ascii="Times New Roman" w:hAnsi="Times New Roman"/>
+          <w:b w:val="0"/>
+          <w:sz w:val="24"/>
+          <w:szCs w:val="24"/>
+          <w:lang w:val="en-US"/>
+        </w:rPr>
+      </w:pPr>
+    </w:p>
+    <w:p>
+      <w:pPr>
+        <w:pStyle w:val="Title"/>
+        <w:jc w:val="left"/>
+        <w:rPr>
+          <w:sz w:val="24"/>
+          <w:szCs w:val="24"/>
+          <w:lang w:val="en-US"/>
+        </w:rPr>
+      </w:pPr>
+    </w:p>
+    <w:p>
+      <w:pPr>
+        <w:pStyle w:val="Title"/>
+        <w:jc w:val="left"/>
+        <w:rPr>
+          <w:sz w:val="24"/>
+          <w:szCs w:val="24"/>
+          <w:lang w:val="en-US"/>
+        </w:rPr>
+      </w:pPr>
+    </w:p>
+    <w:p>
+      <w:pPr>
+        <w:pStyle w:val="Title"/>
+        <w:jc w:val="left"/>
+        <w:rPr>
+          <w:sz w:val="24"/>
+          <w:szCs w:val="24"/>
+          <w:lang w:val="en-US"/>
+        </w:rPr>
+      </w:pPr>
+    </w:p>
+    <w:p>
+      <w:pPr>
+        <w:pStyle w:val="Title"/>
+        <w:jc w:val="left"/>
+        <w:rPr>
+          <w:sz w:val="24"/>
+          <w:szCs w:val="24"/>
+          <w:lang w:val="en-US"/>
+        </w:rPr>
+      </w:pPr>
+    </w:p>
+    <w:p>
+      <w:pPr>
+        <w:pStyle w:val="Title"/>
+        <w:jc w:val="both"/>
         <w:rPr>
           <w:rFonts w:ascii="Times New Roman" w:hAnsi="Times New Roman" w:cs="Times New Roman"/>
           <w:b w:val="0"/>
@@ -67,14 +129,8 @@
           <w:szCs w:val="24"/>
           <w:lang w:val="en-US"/>
         </w:rPr>
-        <w:t>yliopisto</w:t>
-      </w:r>
-      <w:proofErr w:type="spellEnd"/>
-    </w:p>
-    <w:p>
-      <w:pPr>
-        <w:pStyle w:val="Title"/>
-        <w:jc w:val="both"/>
+      </w:pPr>
+      <w:r>
         <w:rPr>
           <w:rFonts w:ascii="Times New Roman" w:hAnsi="Times New Roman" w:cs="Times New Roman"/>
           <w:b w:val="0"/>
@@ -82,121 +138,7 @@
           <w:szCs w:val="24"/>
           <w:lang w:val="en-US"/>
         </w:rPr>
-      </w:pPr>
-      <w:r>
-        <w:rPr>
-          <w:rFonts w:ascii="Times New Roman" w:hAnsi="Times New Roman" w:cs="Times New Roman"/>
-          <w:b w:val="0"/>
-          <w:sz w:val="24"/>
-          <w:szCs w:val="24"/>
-          <w:lang w:val="en-US"/>
-        </w:rPr>
-        <w:t>School of Business and Management</w:t>
-      </w:r>
-    </w:p>
-    <w:p>
-      <w:pPr>
-        <w:pStyle w:val="Title"/>
-        <w:jc w:val="both"/>
-        <w:rPr>
-          <w:rFonts w:ascii="Times New Roman" w:hAnsi="Times New Roman" w:cs="Times New Roman"/>
-          <w:b w:val="0"/>
-          <w:sz w:val="24"/>
-          <w:szCs w:val="24"/>
-          <w:lang w:val="en-US"/>
-        </w:rPr>
-      </w:pPr>
-    </w:p>
-    <w:p>
-      <w:pPr>
-        <w:pStyle w:val="Title"/>
-        <w:jc w:val="left"/>
-        <w:rPr>
-          <w:rFonts w:ascii="Times New Roman" w:hAnsi="Times New Roman"/>
-          <w:b w:val="0"/>
-          <w:sz w:val="24"/>
-          <w:szCs w:val="24"/>
-          <w:lang w:val="en-US"/>
-        </w:rPr>
-      </w:pPr>
-    </w:p>
-    <w:p>
-      <w:pPr>
-        <w:pStyle w:val="Title"/>
-        <w:jc w:val="left"/>
-        <w:rPr>
-          <w:sz w:val="24"/>
-          <w:szCs w:val="24"/>
-          <w:lang w:val="en-US"/>
-        </w:rPr>
-      </w:pPr>
-    </w:p>
-    <w:p>
-      <w:pPr>
-        <w:pStyle w:val="Title"/>
-        <w:jc w:val="left"/>
-        <w:rPr>
-          <w:sz w:val="24"/>
-          <w:szCs w:val="24"/>
-          <w:lang w:val="en-US"/>
-        </w:rPr>
-      </w:pPr>
-    </w:p>
-    <w:p>
-      <w:pPr>
-        <w:pStyle w:val="Title"/>
-        <w:jc w:val="left"/>
-        <w:rPr>
-          <w:sz w:val="24"/>
-          <w:szCs w:val="24"/>
-          <w:lang w:val="en-US"/>
-        </w:rPr>
-      </w:pPr>
-    </w:p>
-    <w:p>
-      <w:pPr>
-        <w:pStyle w:val="Title"/>
-        <w:jc w:val="left"/>
-        <w:rPr>
-          <w:sz w:val="24"/>
-          <w:szCs w:val="24"/>
-          <w:lang w:val="en-US"/>
-        </w:rPr>
-      </w:pPr>
-    </w:p>
-    <w:p>
-      <w:pPr>
-        <w:pStyle w:val="Title"/>
-        <w:jc w:val="both"/>
-        <w:rPr>
-          <w:rFonts w:ascii="Times New Roman" w:hAnsi="Times New Roman" w:cs="Times New Roman"/>
-          <w:b w:val="0"/>
-          <w:sz w:val="24"/>
-          <w:szCs w:val="24"/>
-          <w:lang w:val="en-US"/>
-        </w:rPr>
-      </w:pPr>
-      <w:proofErr w:type="spellStart"/>
-      <w:r>
-        <w:rPr>
-          <w:rFonts w:ascii="Times New Roman" w:hAnsi="Times New Roman" w:cs="Times New Roman"/>
-          <w:b w:val="0"/>
-          <w:sz w:val="24"/>
-          <w:szCs w:val="24"/>
-          <w:lang w:val="en-US"/>
-        </w:rPr>
-        <w:t>Sofware</w:t>
-      </w:r>
-      <w:proofErr w:type="spellEnd"/>
-      <w:r>
-        <w:rPr>
-          <w:rFonts w:ascii="Times New Roman" w:hAnsi="Times New Roman" w:cs="Times New Roman"/>
-          <w:b w:val="0"/>
-          <w:sz w:val="24"/>
-          <w:szCs w:val="24"/>
-          <w:lang w:val="en-US"/>
-        </w:rPr>
-        <w:t xml:space="preserve"> Development Skills</w:t>
+        <w:t>Sofware Development Skills</w:t>
       </w:r>
     </w:p>
     <w:p>
@@ -456,21 +398,7 @@
         <w:rPr>
           <w:lang w:val="en-US"/>
         </w:rPr>
-        <w:t xml:space="preserve">I watched the git tutorial and I learn about basic commands of git and how to use them. So basic idea is to create a </w:t>
-      </w:r>
-      <w:proofErr w:type="spellStart"/>
-      <w:r>
-        <w:rPr>
-          <w:lang w:val="en-US"/>
-        </w:rPr>
-        <w:t>git</w:t>
-      </w:r>
-      <w:proofErr w:type="spellEnd"/>
-      <w:r>
-        <w:rPr>
-          <w:lang w:val="en-US"/>
-        </w:rPr>
-        <w:t xml:space="preserve"> repo, add remote, commit and push. Once changes are pushed, others can pull the changes.</w:t>
+        <w:t>I watched the git tutorial and I learn about basic commands of git and how to use them. So basic idea is to create a git repo, add remote, commit and push. Once changes are pushed, others can pull the changes.</w:t>
       </w:r>
     </w:p>
     <w:tbl>
@@ -548,16 +476,8 @@
               <w:rPr>
                 <w:lang w:val="en-US"/>
               </w:rPr>
-              <w:t xml:space="preserve">Git </w:t>
+              <w:t>Git init</w:t>
             </w:r>
-            <w:proofErr w:type="spellStart"/>
-            <w:r>
-              <w:rPr>
-                <w:lang w:val="en-US"/>
-              </w:rPr>
-              <w:t>init</w:t>
-            </w:r>
-            <w:proofErr w:type="spellEnd"/>
           </w:p>
         </w:tc>
         <w:tc>
@@ -643,16 +563,8 @@
               <w:rPr>
                 <w:lang w:val="en-US"/>
               </w:rPr>
-              <w:t xml:space="preserve">Git </w:t>
+              <w:t>Git add .</w:t>
             </w:r>
-            <w:proofErr w:type="gramStart"/>
-            <w:r>
-              <w:rPr>
-                <w:lang w:val="en-US"/>
-              </w:rPr>
-              <w:t>add .</w:t>
-            </w:r>
-            <w:proofErr w:type="gramEnd"/>
           </w:p>
         </w:tc>
         <w:tc>
@@ -738,41 +650,13 @@
               <w:rPr>
                 <w:lang w:val="en-US"/>
               </w:rPr>
-              <w:t xml:space="preserve">Git add </w:t>
-            </w:r>
-            <w:proofErr w:type="gramStart"/>
-            <w:r>
-              <w:rPr>
-                <w:lang w:val="en-US"/>
-              </w:rPr>
-              <w:t>remote  &lt;</w:t>
-            </w:r>
-            <w:proofErr w:type="gramEnd"/>
-            <w:r>
-              <w:rPr>
-                <w:lang w:val="en-US"/>
-              </w:rPr>
-              <w:t xml:space="preserve">link to the </w:t>
+              <w:t xml:space="preserve">Git add remote  &lt;link to the </w:t>
             </w:r>
             <w:r>
               <w:rPr>
                 <w:lang w:val="en-US"/>
               </w:rPr>
-              <w:t xml:space="preserve">remote </w:t>
-            </w:r>
-            <w:proofErr w:type="spellStart"/>
-            <w:r>
-              <w:rPr>
-                <w:lang w:val="en-US"/>
-              </w:rPr>
-              <w:t>github</w:t>
-            </w:r>
-            <w:proofErr w:type="spellEnd"/>
-            <w:r>
-              <w:rPr>
-                <w:lang w:val="en-US"/>
-              </w:rPr>
-              <w:t xml:space="preserve"> repo&gt;</w:t>
+              <w:t>remote github repo&gt;</w:t>
             </w:r>
           </w:p>
         </w:tc>
@@ -1045,21 +929,7 @@
         <w:rPr>
           <w:lang w:val="en-US"/>
         </w:rPr>
-        <w:t xml:space="preserve">Created node module and </w:t>
-      </w:r>
-      <w:proofErr w:type="spellStart"/>
-      <w:r>
-        <w:rPr>
-          <w:lang w:val="en-US"/>
-        </w:rPr>
-        <w:t>scss</w:t>
-      </w:r>
-      <w:proofErr w:type="spellEnd"/>
-      <w:r>
-        <w:rPr>
-          <w:lang w:val="en-US"/>
-        </w:rPr>
-        <w:t xml:space="preserve"> folder inside </w:t>
+        <w:t xml:space="preserve">Created node module and scss folder inside </w:t>
       </w:r>
       <w:r>
         <w:rPr>
@@ -1095,23 +965,8 @@
         <w:rPr>
           <w:lang w:val="en-US"/>
         </w:rPr>
-        <w:t xml:space="preserve">browser </w:t>
-      </w:r>
-      <w:proofErr w:type="gramStart"/>
-      <w:r>
-        <w:rPr>
-          <w:lang w:val="en-US"/>
-        </w:rPr>
-        <w:t>doesn’t</w:t>
-      </w:r>
-      <w:proofErr w:type="gramEnd"/>
-      <w:r>
-        <w:rPr>
-          <w:lang w:val="en-US"/>
-        </w:rPr>
-        <w:t xml:space="preserve"> read </w:t>
-      </w:r>
-      <w:proofErr w:type="spellStart"/>
+        <w:t xml:space="preserve">browser doesn’t read </w:t>
+      </w:r>
       <w:r>
         <w:rPr>
           <w:lang w:val="en-US"/>
@@ -1122,14 +977,7 @@
         <w:rPr>
           <w:lang w:val="en-US"/>
         </w:rPr>
-        <w:t>css</w:t>
-      </w:r>
-      <w:proofErr w:type="spellEnd"/>
-      <w:r>
-        <w:rPr>
-          <w:lang w:val="en-US"/>
-        </w:rPr>
-        <w:t xml:space="preserve"> file</w:t>
+        <w:t>css file</w:t>
       </w:r>
       <w:r>
         <w:rPr>
@@ -1141,41 +989,13 @@
         <w:rPr>
           <w:lang w:val="en-US"/>
         </w:rPr>
-        <w:t xml:space="preserve"> for that node is required to compile the </w:t>
-      </w:r>
-      <w:proofErr w:type="spellStart"/>
-      <w:r>
-        <w:rPr>
-          <w:lang w:val="en-US"/>
-        </w:rPr>
-        <w:t>scss</w:t>
-      </w:r>
-      <w:proofErr w:type="spellEnd"/>
-      <w:r>
-        <w:rPr>
-          <w:lang w:val="en-US"/>
-        </w:rPr>
-        <w:t xml:space="preserve"> file</w:t>
-      </w:r>
-      <w:r>
-        <w:rPr>
-          <w:lang w:val="en-US"/>
-        </w:rPr>
-        <w:t xml:space="preserve"> to </w:t>
-      </w:r>
-      <w:proofErr w:type="spellStart"/>
-      <w:r>
-        <w:rPr>
-          <w:lang w:val="en-US"/>
-        </w:rPr>
-        <w:t>css</w:t>
-      </w:r>
-      <w:proofErr w:type="spellEnd"/>
-      <w:r>
-        <w:rPr>
-          <w:lang w:val="en-US"/>
-        </w:rPr>
-        <w:t xml:space="preserve"> file</w:t>
+        <w:t xml:space="preserve"> for that node is required to compile the scss file</w:t>
+      </w:r>
+      <w:r>
+        <w:rPr>
+          <w:lang w:val="en-US"/>
+        </w:rPr>
+        <w:t xml:space="preserve"> to css file</w:t>
       </w:r>
       <w:r>
         <w:rPr>
@@ -1205,46 +1025,8 @@
         <w:rPr>
           <w:lang w:val="en-US"/>
         </w:rPr>
-        <w:t xml:space="preserve">Command </w:t>
-      </w:r>
-      <w:proofErr w:type="spellStart"/>
-      <w:r>
-        <w:rPr>
-          <w:lang w:val="en-US"/>
-        </w:rPr>
-        <w:t>npm</w:t>
-      </w:r>
-      <w:proofErr w:type="spellEnd"/>
-      <w:r>
-        <w:rPr>
-          <w:lang w:val="en-US"/>
-        </w:rPr>
-        <w:t xml:space="preserve"> </w:t>
-      </w:r>
-      <w:proofErr w:type="spellStart"/>
-      <w:r>
-        <w:rPr>
-          <w:lang w:val="en-US"/>
-        </w:rPr>
-        <w:t>init</w:t>
-      </w:r>
-      <w:proofErr w:type="spellEnd"/>
-      <w:r>
-        <w:rPr>
-          <w:lang w:val="en-US"/>
-        </w:rPr>
-        <w:t xml:space="preserve"> is used in the terminal to create </w:t>
-      </w:r>
-      <w:proofErr w:type="spellStart"/>
-      <w:proofErr w:type="gramStart"/>
-      <w:r>
-        <w:rPr>
-          <w:lang w:val="en-US"/>
-        </w:rPr>
-        <w:t>package.json</w:t>
-      </w:r>
-      <w:proofErr w:type="spellEnd"/>
-      <w:proofErr w:type="gramEnd"/>
+        <w:t>Command npm init is used in the terminal to create package.json</w:t>
+      </w:r>
       <w:r>
         <w:rPr>
           <w:lang w:val="en-US"/>
@@ -1285,253 +1067,137 @@
         <w:rPr>
           <w:lang w:val="en-US"/>
         </w:rPr>
-        <w:t xml:space="preserve">Command </w:t>
-      </w:r>
-      <w:proofErr w:type="spellStart"/>
-      <w:r>
-        <w:rPr>
-          <w:lang w:val="en-US"/>
-        </w:rPr>
-        <w:t>npm</w:t>
-      </w:r>
-      <w:proofErr w:type="spellEnd"/>
+        <w:t xml:space="preserve">Command npm i node-sass is used </w:t>
+      </w:r>
+      <w:r>
+        <w:rPr>
+          <w:lang w:val="en-US"/>
+        </w:rPr>
+        <w:t>install</w:t>
+      </w:r>
+      <w:r>
+        <w:rPr>
+          <w:lang w:val="en-US"/>
+        </w:rPr>
+        <w:t xml:space="preserve"> node</w:t>
+      </w:r>
+      <w:r>
+        <w:rPr>
+          <w:lang w:val="en-US"/>
+        </w:rPr>
+        <w:t>-sass</w:t>
+      </w:r>
+      <w:r>
+        <w:rPr>
+          <w:lang w:val="en-US"/>
+        </w:rPr>
+        <w:t xml:space="preserve"> module.</w:t>
+      </w:r>
+    </w:p>
+    <w:p>
+      <w:pPr>
+        <w:pStyle w:val="BodyText"/>
+        <w:rPr>
+          <w:lang w:val="en-US"/>
+        </w:rPr>
+      </w:pPr>
+    </w:p>
+    <w:p>
+      <w:pPr>
+        <w:pStyle w:val="BodyText"/>
+        <w:rPr>
+          <w:lang w:val="en-US"/>
+        </w:rPr>
+      </w:pPr>
+    </w:p>
+    <w:p>
+      <w:pPr>
+        <w:pStyle w:val="BodyText"/>
+        <w:rPr>
+          <w:lang w:val="en-US"/>
+        </w:rPr>
+      </w:pPr>
+      <w:r>
+        <w:rPr>
+          <w:lang w:val="en-US"/>
+        </w:rPr>
+        <w:t>6.5.2021</w:t>
+      </w:r>
+    </w:p>
+    <w:p>
+      <w:pPr>
+        <w:pStyle w:val="BodyText"/>
+        <w:rPr>
+          <w:lang w:val="en-US"/>
+        </w:rPr>
+      </w:pPr>
+      <w:r>
+        <w:rPr>
+          <w:lang w:val="en-US"/>
+        </w:rPr>
+        <w:t>Created header in html file</w:t>
+      </w:r>
+    </w:p>
+    <w:p>
+      <w:pPr>
+        <w:pStyle w:val="BodyText"/>
+        <w:rPr>
+          <w:lang w:val="en-US"/>
+        </w:rPr>
+      </w:pPr>
+      <w:r>
+        <w:rPr>
+          <w:lang w:val="en-US"/>
+        </w:rPr>
+        <w:t xml:space="preserve">And created menu button inside the header using &lt;div class = “menu btn”&gt; (all css </w:t>
+      </w:r>
+    </w:p>
+    <w:p>
+      <w:pPr>
+        <w:pStyle w:val="BodyText"/>
+        <w:rPr>
+          <w:lang w:val="en-US"/>
+        </w:rPr>
+      </w:pPr>
+      <w:r>
+        <w:rPr>
+          <w:lang w:val="en-US"/>
+        </w:rPr>
+        <w:t>will be used in the buttons)</w:t>
+      </w:r>
+    </w:p>
+    <w:p>
+      <w:pPr>
+        <w:pStyle w:val="BodyText"/>
+        <w:rPr>
+          <w:lang w:val="en-US"/>
+        </w:rPr>
+      </w:pPr>
+      <w:r>
+        <w:rPr>
+          <w:lang w:val="en-US"/>
+        </w:rPr>
+        <w:t>.btn-menu*3 is used to create three divs in the button</w:t>
+      </w:r>
       <w:r>
         <w:rPr>
           <w:lang w:val="en-US"/>
         </w:rPr>
         <w:t xml:space="preserve"> </w:t>
       </w:r>
-      <w:proofErr w:type="spellStart"/>
-      <w:r>
-        <w:rPr>
-          <w:lang w:val="en-US"/>
-        </w:rPr>
-        <w:t>i</w:t>
-      </w:r>
-      <w:proofErr w:type="spellEnd"/>
-      <w:r>
-        <w:rPr>
-          <w:lang w:val="en-US"/>
-        </w:rPr>
-        <w:t xml:space="preserve"> node-sass is used </w:t>
-      </w:r>
-      <w:r>
-        <w:rPr>
-          <w:lang w:val="en-US"/>
-        </w:rPr>
-        <w:t>install</w:t>
-      </w:r>
-      <w:r>
-        <w:rPr>
-          <w:lang w:val="en-US"/>
-        </w:rPr>
-        <w:t xml:space="preserve"> node</w:t>
-      </w:r>
-      <w:r>
-        <w:rPr>
-          <w:lang w:val="en-US"/>
-        </w:rPr>
-        <w:t>-sass</w:t>
-      </w:r>
-      <w:r>
-        <w:rPr>
-          <w:lang w:val="en-US"/>
-        </w:rPr>
-        <w:t xml:space="preserve"> module.</w:t>
-      </w:r>
-    </w:p>
-    <w:p>
-      <w:pPr>
-        <w:pStyle w:val="BodyText"/>
-        <w:rPr>
-          <w:lang w:val="en-US"/>
-        </w:rPr>
-      </w:pPr>
-    </w:p>
-    <w:p>
-      <w:pPr>
-        <w:pStyle w:val="BodyText"/>
-        <w:rPr>
-          <w:lang w:val="en-US"/>
-        </w:rPr>
-      </w:pPr>
-    </w:p>
-    <w:p>
-      <w:pPr>
-        <w:pStyle w:val="BodyText"/>
-        <w:rPr>
-          <w:lang w:val="en-US"/>
-        </w:rPr>
-      </w:pPr>
-      <w:r>
-        <w:rPr>
-          <w:lang w:val="en-US"/>
-        </w:rPr>
-        <w:t>6.5.2021</w:t>
-      </w:r>
-    </w:p>
-    <w:p>
-      <w:pPr>
-        <w:pStyle w:val="BodyText"/>
-        <w:rPr>
-          <w:lang w:val="en-US"/>
-        </w:rPr>
-      </w:pPr>
-      <w:r>
-        <w:rPr>
-          <w:lang w:val="en-US"/>
-        </w:rPr>
-        <w:t xml:space="preserve">Created header in html </w:t>
-      </w:r>
-      <w:proofErr w:type="gramStart"/>
-      <w:r>
-        <w:rPr>
-          <w:lang w:val="en-US"/>
-        </w:rPr>
-        <w:t>file</w:t>
-      </w:r>
-      <w:proofErr w:type="gramEnd"/>
-    </w:p>
-    <w:p>
-      <w:pPr>
-        <w:pStyle w:val="BodyText"/>
-        <w:rPr>
-          <w:lang w:val="en-US"/>
-        </w:rPr>
-      </w:pPr>
-      <w:r>
-        <w:rPr>
-          <w:lang w:val="en-US"/>
-        </w:rPr>
-        <w:t xml:space="preserve">And created menu button inside the header using &lt;div class = “menu </w:t>
-      </w:r>
-      <w:proofErr w:type="spellStart"/>
-      <w:r>
-        <w:rPr>
-          <w:lang w:val="en-US"/>
-        </w:rPr>
-        <w:t>btn</w:t>
-      </w:r>
-      <w:proofErr w:type="spellEnd"/>
-      <w:r>
-        <w:rPr>
-          <w:lang w:val="en-US"/>
-        </w:rPr>
-        <w:t xml:space="preserve">”&gt; (all </w:t>
-      </w:r>
-      <w:proofErr w:type="spellStart"/>
-      <w:r>
-        <w:rPr>
-          <w:lang w:val="en-US"/>
-        </w:rPr>
-        <w:t>css</w:t>
-      </w:r>
-      <w:proofErr w:type="spellEnd"/>
-      <w:r>
-        <w:rPr>
-          <w:lang w:val="en-US"/>
-        </w:rPr>
-        <w:t xml:space="preserve"> </w:t>
-      </w:r>
-    </w:p>
-    <w:p>
-      <w:pPr>
-        <w:pStyle w:val="BodyText"/>
-        <w:rPr>
-          <w:lang w:val="en-US"/>
-        </w:rPr>
-      </w:pPr>
-      <w:r>
-        <w:rPr>
-          <w:lang w:val="en-US"/>
-        </w:rPr>
-        <w:t>will be used in the buttons)</w:t>
-      </w:r>
-    </w:p>
-    <w:p>
-      <w:pPr>
-        <w:pStyle w:val="BodyText"/>
-        <w:rPr>
-          <w:lang w:val="en-US"/>
-        </w:rPr>
-      </w:pPr>
-      <w:proofErr w:type="gramStart"/>
-      <w:r>
-        <w:rPr>
-          <w:lang w:val="en-US"/>
-        </w:rPr>
-        <w:t>.</w:t>
-      </w:r>
-      <w:proofErr w:type="spellStart"/>
-      <w:r>
-        <w:rPr>
-          <w:lang w:val="en-US"/>
-        </w:rPr>
-        <w:t>btn</w:t>
-      </w:r>
-      <w:proofErr w:type="spellEnd"/>
-      <w:proofErr w:type="gramEnd"/>
-      <w:r>
-        <w:rPr>
-          <w:lang w:val="en-US"/>
-        </w:rPr>
-        <w:t xml:space="preserve">-menu*3 is used to create three </w:t>
-      </w:r>
-      <w:proofErr w:type="spellStart"/>
-      <w:r>
-        <w:rPr>
-          <w:lang w:val="en-US"/>
-        </w:rPr>
-        <w:t>divs</w:t>
-      </w:r>
-      <w:proofErr w:type="spellEnd"/>
-      <w:r>
-        <w:rPr>
-          <w:lang w:val="en-US"/>
-        </w:rPr>
-        <w:t xml:space="preserve"> in the button</w:t>
-      </w:r>
-      <w:r>
-        <w:rPr>
-          <w:lang w:val="en-US"/>
-        </w:rPr>
-        <w:t xml:space="preserve"> </w:t>
-      </w:r>
-    </w:p>
-    <w:p>
-      <w:pPr>
-        <w:pStyle w:val="BodyText"/>
-        <w:rPr>
-          <w:lang w:val="en-US"/>
-        </w:rPr>
-      </w:pPr>
-      <w:r>
-        <w:rPr>
-          <w:lang w:val="en-US"/>
-        </w:rPr>
-        <w:t xml:space="preserve">Nav is created with the class of </w:t>
-      </w:r>
-      <w:proofErr w:type="gramStart"/>
-      <w:r>
-        <w:rPr>
-          <w:lang w:val="en-US"/>
-        </w:rPr>
-        <w:t>menu(</w:t>
-      </w:r>
-      <w:proofErr w:type="spellStart"/>
-      <w:proofErr w:type="gramEnd"/>
-      <w:r>
-        <w:rPr>
-          <w:lang w:val="en-US"/>
-        </w:rPr>
-        <w:t>nav.menu</w:t>
-      </w:r>
-      <w:proofErr w:type="spellEnd"/>
-      <w:r>
-        <w:rPr>
-          <w:lang w:val="en-US"/>
-        </w:rPr>
-        <w:t xml:space="preserve">  )</w:t>
+    </w:p>
+    <w:p>
+      <w:pPr>
+        <w:pStyle w:val="BodyText"/>
+        <w:rPr>
+          <w:lang w:val="en-US"/>
+        </w:rPr>
+      </w:pPr>
+      <w:r>
+        <w:rPr>
+          <w:lang w:val="en-US"/>
+        </w:rPr>
+        <w:t>Nav is created with the class of menu(nav.menu  )</w:t>
       </w:r>
     </w:p>
     <w:p>
@@ -1549,30 +1215,8 @@
         <w:rPr>
           <w:lang w:val="en-US"/>
         </w:rPr>
-        <w:t xml:space="preserve">* </w:t>
-      </w:r>
-      <w:proofErr w:type="gramStart"/>
-      <w:r>
-        <w:rPr>
-          <w:lang w:val="en-US"/>
-        </w:rPr>
-        <w:t>sign</w:t>
-      </w:r>
-      <w:proofErr w:type="gramEnd"/>
-      <w:r>
-        <w:rPr>
-          <w:lang w:val="en-US"/>
-        </w:rPr>
-        <w:t xml:space="preserve"> Is used to select everything in </w:t>
-      </w:r>
-      <w:proofErr w:type="spellStart"/>
-      <w:r>
-        <w:rPr>
-          <w:lang w:val="en-US"/>
-        </w:rPr>
-        <w:t>css</w:t>
-      </w:r>
-      <w:proofErr w:type="spellEnd"/>
+        <w:t>* sign Is used to select everything in css</w:t>
+      </w:r>
     </w:p>
     <w:p>
       <w:pPr>
@@ -1615,30 +1259,8 @@
         <w:rPr>
           <w:lang w:val="en-US"/>
         </w:rPr>
-        <w:t xml:space="preserve">In the html pasted </w:t>
-      </w:r>
-      <w:proofErr w:type="gramStart"/>
-      <w:r>
-        <w:rPr>
-          <w:lang w:val="en-US"/>
-        </w:rPr>
-        <w:t>a  font</w:t>
-      </w:r>
-      <w:proofErr w:type="gramEnd"/>
-      <w:r>
-        <w:rPr>
-          <w:lang w:val="en-US"/>
-        </w:rPr>
-        <w:t xml:space="preserve"> link  from </w:t>
-      </w:r>
-      <w:proofErr w:type="spellStart"/>
-      <w:r>
-        <w:rPr>
-          <w:lang w:val="en-US"/>
-        </w:rPr>
-        <w:t>fontawesome</w:t>
-      </w:r>
-      <w:proofErr w:type="spellEnd"/>
+        <w:t>In the html pasted a  font link  from fontawesome</w:t>
+      </w:r>
     </w:p>
     <w:p>
       <w:pPr>
@@ -1653,14 +1275,7 @@
         <w:rPr>
           <w:lang w:val="en-US"/>
         </w:rPr>
-        <w:t xml:space="preserve">Under &lt;\h2&gt; created a class of icons </w:t>
-      </w:r>
-      <w:proofErr w:type="gramStart"/>
-      <w:r>
-        <w:rPr>
-          <w:lang w:val="en-US"/>
-        </w:rPr>
-        <w:t xml:space="preserve">using  </w:t>
+        <w:t xml:space="preserve">Under &lt;\h2&gt; created a class of icons using  </w:t>
       </w:r>
       <w:r>
         <w:rPr>
@@ -1668,16 +1283,35 @@
           <w:bCs/>
           <w:lang w:val="en-US"/>
         </w:rPr>
-        <w:t>.</w:t>
-      </w:r>
-      <w:proofErr w:type="gramEnd"/>
+        <w:t>.icon</w:t>
+      </w:r>
       <w:r>
         <w:rPr>
           <w:b/>
           <w:bCs/>
           <w:lang w:val="en-US"/>
         </w:rPr>
-        <w:t>icon</w:t>
+        <w:t>s</w:t>
+      </w:r>
+    </w:p>
+    <w:p>
+      <w:pPr>
+        <w:pStyle w:val="BodyText"/>
+        <w:rPr>
+          <w:lang w:val="en-US"/>
+        </w:rPr>
+      </w:pPr>
+      <w:r>
+        <w:rPr>
+          <w:lang w:val="en-US"/>
+        </w:rPr>
+        <w:t xml:space="preserve"> </w:t>
+      </w:r>
+      <w:r>
+        <w:rPr>
+          <w:lang w:val="en-US"/>
+        </w:rPr>
+        <w:t>.</w:t>
       </w:r>
       <w:r>
         <w:rPr>
@@ -1685,27 +1319,13 @@
           <w:bCs/>
           <w:lang w:val="en-US"/>
         </w:rPr>
-        <w:t>s</w:t>
-      </w:r>
-    </w:p>
-    <w:p>
-      <w:pPr>
-        <w:pStyle w:val="BodyText"/>
-        <w:rPr>
-          <w:lang w:val="en-US"/>
-        </w:rPr>
-      </w:pPr>
-      <w:r>
-        <w:rPr>
-          <w:lang w:val="en-US"/>
-        </w:rPr>
         <w:t xml:space="preserve"> </w:t>
       </w:r>
       <w:r>
         <w:rPr>
           <w:lang w:val="en-US"/>
         </w:rPr>
-        <w:t>.</w:t>
+        <w:t xml:space="preserve">To add add a link </w:t>
       </w:r>
       <w:r>
         <w:rPr>
@@ -1713,27 +1333,39 @@
           <w:bCs/>
           <w:lang w:val="en-US"/>
         </w:rPr>
-        <w:t xml:space="preserve"> </w:t>
-      </w:r>
-      <w:r>
-        <w:rPr>
-          <w:lang w:val="en-US"/>
-        </w:rPr>
-        <w:t xml:space="preserve">To add </w:t>
-      </w:r>
-      <w:proofErr w:type="spellStart"/>
-      <w:r>
-        <w:rPr>
-          <w:lang w:val="en-US"/>
-        </w:rPr>
-        <w:t>add</w:t>
-      </w:r>
-      <w:proofErr w:type="spellEnd"/>
-      <w:r>
-        <w:rPr>
-          <w:lang w:val="en-US"/>
-        </w:rPr>
-        <w:t xml:space="preserve"> a link </w:t>
+        <w:t xml:space="preserve">A </w:t>
+      </w:r>
+      <w:r>
+        <w:rPr>
+          <w:lang w:val="en-US"/>
+        </w:rPr>
+        <w:t>enter</w:t>
+      </w:r>
+      <w:r>
+        <w:rPr>
+          <w:lang w:val="en-US"/>
+        </w:rPr>
+        <w:t xml:space="preserve"> is used</w:t>
+      </w:r>
+    </w:p>
+    <w:p>
+      <w:pPr>
+        <w:pStyle w:val="BodyText"/>
+        <w:rPr>
+          <w:lang w:val="en-US"/>
+        </w:rPr>
+      </w:pPr>
+      <w:r>
+        <w:rPr>
+          <w:lang w:val="en-US"/>
+        </w:rPr>
+        <w:t>. added twitter icon</w:t>
+      </w:r>
+      <w:r>
+        <w:rPr>
+          <w:lang w:val="en-US"/>
+        </w:rPr>
+        <w:t xml:space="preserve"> using</w:t>
       </w:r>
       <w:r>
         <w:rPr>
@@ -1741,206 +1373,68 @@
           <w:bCs/>
           <w:lang w:val="en-US"/>
         </w:rPr>
-        <w:t xml:space="preserve">A </w:t>
-      </w:r>
-      <w:r>
-        <w:rPr>
-          <w:lang w:val="en-US"/>
-        </w:rPr>
-        <w:t>enter</w:t>
-      </w:r>
-      <w:r>
-        <w:rPr>
-          <w:lang w:val="en-US"/>
-        </w:rPr>
-        <w:t xml:space="preserve"> is </w:t>
-      </w:r>
-      <w:proofErr w:type="gramStart"/>
-      <w:r>
-        <w:rPr>
-          <w:lang w:val="en-US"/>
-        </w:rPr>
-        <w:t>used</w:t>
-      </w:r>
-      <w:proofErr w:type="gramEnd"/>
-    </w:p>
-    <w:p>
-      <w:pPr>
-        <w:pStyle w:val="BodyText"/>
-        <w:rPr>
-          <w:lang w:val="en-US"/>
-        </w:rPr>
-      </w:pPr>
-      <w:r>
-        <w:rPr>
-          <w:lang w:val="en-US"/>
-        </w:rPr>
-        <w:t>. added twitter icon</w:t>
-      </w:r>
-      <w:r>
-        <w:rPr>
-          <w:lang w:val="en-US"/>
-        </w:rPr>
-        <w:t xml:space="preserve"> </w:t>
-      </w:r>
-      <w:proofErr w:type="gramStart"/>
-      <w:r>
-        <w:rPr>
-          <w:lang w:val="en-US"/>
-        </w:rPr>
-        <w:t>using</w:t>
-      </w:r>
-      <w:r>
+        <w:t xml:space="preserve">  i.fab.fa-twitter</w:t>
+      </w:r>
+    </w:p>
+    <w:p>
+      <w:pPr>
+        <w:pStyle w:val="BodyText"/>
         <w:rPr>
           <w:b/>
           <w:bCs/>
           <w:lang w:val="en-US"/>
         </w:rPr>
-        <w:t xml:space="preserve">  </w:t>
-      </w:r>
-      <w:proofErr w:type="spellStart"/>
+      </w:pPr>
       <w:r>
         <w:rPr>
           <w:b/>
           <w:bCs/>
           <w:lang w:val="en-US"/>
         </w:rPr>
-        <w:t>i.fab</w:t>
-      </w:r>
-      <w:proofErr w:type="gramEnd"/>
+        <w:t>. increased the size of twitter icon by adding fa-2x in the line</w:t>
+      </w:r>
+    </w:p>
+    <w:p>
+      <w:pPr>
+        <w:pStyle w:val="BodyText"/>
+        <w:rPr>
+          <w:lang w:val="en-US"/>
+        </w:rPr>
+      </w:pPr>
+      <w:r>
+        <w:rPr>
+          <w:lang w:val="en-US"/>
+        </w:rPr>
+        <w:t xml:space="preserve">Java script file is created using </w:t>
+      </w:r>
       <w:r>
         <w:rPr>
           <w:b/>
           <w:bCs/>
           <w:lang w:val="en-US"/>
         </w:rPr>
-        <w:t>.fa</w:t>
-      </w:r>
-      <w:proofErr w:type="spellEnd"/>
+        <w:t>script.src</w:t>
+      </w:r>
       <w:r>
         <w:rPr>
           <w:b/>
           <w:bCs/>
           <w:lang w:val="en-US"/>
         </w:rPr>
-        <w:t>-twitter</w:t>
-      </w:r>
-    </w:p>
-    <w:p>
-      <w:pPr>
-        <w:pStyle w:val="BodyText"/>
-        <w:rPr>
-          <w:b/>
-          <w:bCs/>
-          <w:lang w:val="en-US"/>
-        </w:rPr>
-      </w:pPr>
-      <w:r>
-        <w:rPr>
-          <w:b/>
-          <w:bCs/>
-          <w:lang w:val="en-US"/>
-        </w:rPr>
-        <w:t xml:space="preserve">. increased the size of twitter icon by adding fa-2x in the </w:t>
-      </w:r>
-      <w:proofErr w:type="gramStart"/>
-      <w:r>
-        <w:rPr>
-          <w:b/>
-          <w:bCs/>
-          <w:lang w:val="en-US"/>
-        </w:rPr>
-        <w:t>line</w:t>
-      </w:r>
-      <w:proofErr w:type="gramEnd"/>
-    </w:p>
-    <w:p>
-      <w:pPr>
-        <w:pStyle w:val="BodyText"/>
-        <w:rPr>
-          <w:lang w:val="en-US"/>
-        </w:rPr>
-      </w:pPr>
-      <w:r>
-        <w:rPr>
-          <w:lang w:val="en-US"/>
-        </w:rPr>
-        <w:t xml:space="preserve">Java script file is created using </w:t>
-      </w:r>
-      <w:proofErr w:type="spellStart"/>
-      <w:proofErr w:type="gramStart"/>
-      <w:r>
-        <w:rPr>
-          <w:b/>
-          <w:bCs/>
-          <w:lang w:val="en-US"/>
-        </w:rPr>
-        <w:t>script.src</w:t>
-      </w:r>
-      <w:proofErr w:type="spellEnd"/>
-      <w:r>
-        <w:rPr>
-          <w:b/>
-          <w:bCs/>
-          <w:lang w:val="en-US"/>
-        </w:rPr>
         <w:t xml:space="preserve"> </w:t>
       </w:r>
       <w:r>
         <w:rPr>
           <w:lang w:val="en-US"/>
         </w:rPr>
-        <w:t xml:space="preserve"> script</w:t>
-      </w:r>
-      <w:proofErr w:type="gramEnd"/>
-      <w:r>
-        <w:rPr>
-          <w:lang w:val="en-US"/>
-        </w:rPr>
-        <w:t xml:space="preserve"> tag with source attribute</w:t>
-      </w:r>
-      <w:r>
-        <w:rPr>
-          <w:lang w:val="en-US"/>
-        </w:rPr>
-        <w:t xml:space="preserve"> and created a </w:t>
-      </w:r>
-      <w:proofErr w:type="spellStart"/>
-      <w:r>
-        <w:rPr>
-          <w:lang w:val="en-US"/>
-        </w:rPr>
-        <w:t>js</w:t>
-      </w:r>
-      <w:proofErr w:type="spellEnd"/>
-      <w:r>
-        <w:rPr>
-          <w:lang w:val="en-US"/>
-        </w:rPr>
-        <w:t xml:space="preserve"> folder in </w:t>
-      </w:r>
-      <w:proofErr w:type="spellStart"/>
-      <w:r>
-        <w:rPr>
-          <w:lang w:val="en-US"/>
-        </w:rPr>
-        <w:t>dist</w:t>
-      </w:r>
-      <w:proofErr w:type="spellEnd"/>
-      <w:r>
-        <w:rPr>
-          <w:lang w:val="en-US"/>
-        </w:rPr>
-        <w:t xml:space="preserve">, and created a file name main.js in </w:t>
-      </w:r>
-      <w:proofErr w:type="spellStart"/>
-      <w:r>
-        <w:rPr>
-          <w:lang w:val="en-US"/>
-        </w:rPr>
-        <w:t>js</w:t>
-      </w:r>
-      <w:proofErr w:type="spellEnd"/>
+        <w:t xml:space="preserve"> script tag with source attribute</w:t>
+      </w:r>
+      <w:r>
+        <w:rPr>
+          <w:lang w:val="en-US"/>
+        </w:rPr>
+        <w:t xml:space="preserve"> and created a js folder in dist, and created a file name main.js in js</w:t>
+      </w:r>
       <w:r>
         <w:rPr>
           <w:lang w:val="en-US"/>
@@ -1969,16 +1463,8 @@
         <w:rPr>
           <w:lang w:val="en-US"/>
         </w:rPr>
-        <w:t xml:space="preserve">In main </w:t>
-      </w:r>
-      <w:proofErr w:type="spellStart"/>
-      <w:r>
-        <w:rPr>
-          <w:lang w:val="en-US"/>
-        </w:rPr>
-        <w:t>scss</w:t>
-      </w:r>
-      <w:proofErr w:type="spellEnd"/>
+        <w:t>In main scss</w:t>
+      </w:r>
     </w:p>
     <w:p>
       <w:pPr>
@@ -2021,110 +1507,50 @@
         <w:rPr>
           <w:lang w:val="en-US"/>
         </w:rPr>
-        <w:t xml:space="preserve">rem is unit multiplier of font size in </w:t>
-      </w:r>
-      <w:proofErr w:type="gramStart"/>
-      <w:r>
-        <w:rPr>
-          <w:lang w:val="en-US"/>
-        </w:rPr>
-        <w:t>html</w:t>
-      </w:r>
-      <w:proofErr w:type="gramEnd"/>
-    </w:p>
-    <w:p>
-      <w:pPr>
-        <w:pStyle w:val="BodyText"/>
-        <w:rPr>
-          <w:lang w:val="en-US"/>
-        </w:rPr>
-      </w:pPr>
-      <w:r>
-        <w:rPr>
-          <w:lang w:val="en-US"/>
-        </w:rPr>
-        <w:t xml:space="preserve">&amp; </w:t>
-      </w:r>
-      <w:proofErr w:type="gramStart"/>
-      <w:r>
-        <w:rPr>
-          <w:lang w:val="en-US"/>
-        </w:rPr>
-        <w:t>is</w:t>
-      </w:r>
-      <w:proofErr w:type="gramEnd"/>
-      <w:r>
-        <w:rPr>
-          <w:lang w:val="en-US"/>
-        </w:rPr>
-        <w:t xml:space="preserve"> used in the line to attach to its class</w:t>
-      </w:r>
-    </w:p>
-    <w:p>
-      <w:pPr>
-        <w:pStyle w:val="BodyText"/>
-        <w:rPr>
-          <w:lang w:val="en-US"/>
-        </w:rPr>
-      </w:pPr>
-      <w:r>
-        <w:rPr>
-          <w:lang w:val="en-US"/>
-        </w:rPr>
-        <w:t xml:space="preserve">Padding is added in </w:t>
-      </w:r>
-      <w:proofErr w:type="spellStart"/>
-      <w:r>
-        <w:rPr>
-          <w:lang w:val="en-US"/>
-        </w:rPr>
-        <w:t>sm</w:t>
-      </w:r>
-      <w:proofErr w:type="spellEnd"/>
-      <w:r>
-        <w:rPr>
-          <w:lang w:val="en-US"/>
-        </w:rPr>
-        <w:t xml:space="preserve">-heading to highlight the </w:t>
-      </w:r>
-      <w:proofErr w:type="gramStart"/>
-      <w:r>
-        <w:rPr>
-          <w:lang w:val="en-US"/>
-        </w:rPr>
-        <w:t>heading</w:t>
-      </w:r>
-      <w:proofErr w:type="gramEnd"/>
-    </w:p>
-    <w:p>
-      <w:pPr>
-        <w:pStyle w:val="BodyText"/>
-        <w:rPr>
-          <w:lang w:val="en-US"/>
-        </w:rPr>
-      </w:pPr>
-      <w:proofErr w:type="spellStart"/>
-      <w:r>
-        <w:rPr>
-          <w:lang w:val="en-US"/>
-        </w:rPr>
-        <w:t>Rgba</w:t>
-      </w:r>
-      <w:proofErr w:type="spellEnd"/>
-      <w:r>
-        <w:rPr>
-          <w:lang w:val="en-US"/>
-        </w:rPr>
-        <w:t xml:space="preserve"> is added in the line to add background </w:t>
-      </w:r>
-      <w:proofErr w:type="gramStart"/>
-      <w:r>
-        <w:rPr>
-          <w:lang w:val="en-US"/>
-        </w:rPr>
-        <w:t>image</w:t>
-      </w:r>
-      <w:proofErr w:type="gramEnd"/>
+        <w:t>rem is unit multiplier of font size in html</w:t>
+      </w:r>
+    </w:p>
+    <w:p>
+      <w:pPr>
+        <w:pStyle w:val="BodyText"/>
+        <w:rPr>
+          <w:lang w:val="en-US"/>
+        </w:rPr>
+      </w:pPr>
+      <w:r>
+        <w:rPr>
+          <w:lang w:val="en-US"/>
+        </w:rPr>
+        <w:t>&amp; is used in the line to attach to its class</w:t>
+      </w:r>
+    </w:p>
+    <w:p>
+      <w:pPr>
+        <w:pStyle w:val="BodyText"/>
+        <w:rPr>
+          <w:lang w:val="en-US"/>
+        </w:rPr>
+      </w:pPr>
+      <w:r>
+        <w:rPr>
+          <w:lang w:val="en-US"/>
+        </w:rPr>
+        <w:t>Padding is added in sm-heading to highlight the heading</w:t>
+      </w:r>
+    </w:p>
+    <w:p>
+      <w:pPr>
+        <w:pStyle w:val="BodyText"/>
+        <w:rPr>
+          <w:lang w:val="en-US"/>
+        </w:rPr>
+      </w:pPr>
+      <w:r>
+        <w:rPr>
+          <w:lang w:val="en-US"/>
+        </w:rPr>
+        <w:t>Rgba is added in the line to add background image</w:t>
+      </w:r>
     </w:p>
     <w:p>
       <w:pPr>
@@ -2238,23 +1664,23 @@
           <w:u w:val="single"/>
           <w:lang w:val="en-US"/>
         </w:rPr>
-        <w:t xml:space="preserve">Icons are wrapped in </w:t>
-      </w:r>
-      <w:proofErr w:type="gramStart"/>
-      <w:r>
+        <w:t>Icons are wrapped in a{}, so a is put into the icons to link.</w:t>
+      </w:r>
+    </w:p>
+    <w:p>
+      <w:pPr>
+        <w:pStyle w:val="BodyText"/>
         <w:rPr>
           <w:u w:val="single"/>
           <w:lang w:val="en-US"/>
         </w:rPr>
-        <w:t>a{</w:t>
-      </w:r>
-      <w:proofErr w:type="gramEnd"/>
+      </w:pPr>
       <w:r>
         <w:rPr>
           <w:u w:val="single"/>
           <w:lang w:val="en-US"/>
         </w:rPr>
-        <w:t>}, so a is put into the icons to link.</w:t>
+        <w:t>&amp;:hover {} is used for hover</w:t>
       </w:r>
     </w:p>
     <w:p>
@@ -2265,22 +1691,24 @@
           <w:lang w:val="en-US"/>
         </w:rPr>
       </w:pPr>
-      <w:proofErr w:type="gramStart"/>
-      <w:r>
+    </w:p>
+    <w:p>
+      <w:pPr>
+        <w:pStyle w:val="BodyText"/>
         <w:rPr>
           <w:u w:val="single"/>
           <w:lang w:val="en-US"/>
         </w:rPr>
-        <w:t>&amp;:hover</w:t>
-      </w:r>
-      <w:proofErr w:type="gramEnd"/>
-      <w:r>
+      </w:pPr>
+    </w:p>
+    <w:p>
+      <w:pPr>
+        <w:pStyle w:val="BodyText"/>
         <w:rPr>
           <w:u w:val="single"/>
           <w:lang w:val="en-US"/>
         </w:rPr>
-        <w:t xml:space="preserve"> {} is used for hover</w:t>
-      </w:r>
+      </w:pPr>
     </w:p>
     <w:p>
       <w:pPr>
@@ -2299,38 +1727,11 @@
           <w:lang w:val="en-US"/>
         </w:rPr>
       </w:pPr>
-    </w:p>
-    <w:p>
-      <w:pPr>
-        <w:pStyle w:val="BodyText"/>
+      <w:r>
         <w:rPr>
           <w:u w:val="single"/>
           <w:lang w:val="en-US"/>
         </w:rPr>
-      </w:pPr>
-    </w:p>
-    <w:p>
-      <w:pPr>
-        <w:pStyle w:val="BodyText"/>
-        <w:rPr>
-          <w:u w:val="single"/>
-          <w:lang w:val="en-US"/>
-        </w:rPr>
-      </w:pPr>
-    </w:p>
-    <w:p>
-      <w:pPr>
-        <w:pStyle w:val="BodyText"/>
-        <w:rPr>
-          <w:u w:val="single"/>
-          <w:lang w:val="en-US"/>
-        </w:rPr>
-      </w:pPr>
-      <w:r>
-        <w:rPr>
-          <w:u w:val="single"/>
-          <w:lang w:val="en-US"/>
-        </w:rPr>
         <w:t xml:space="preserve">  13.5.2021</w:t>
       </w:r>
     </w:p>
@@ -2345,35 +1746,7 @@
         <w:rPr>
           <w:lang w:val="en-US"/>
         </w:rPr>
-        <w:t xml:space="preserve">To go outside </w:t>
-      </w:r>
-      <w:proofErr w:type="spellStart"/>
-      <w:r>
-        <w:rPr>
-          <w:lang w:val="en-US"/>
-        </w:rPr>
-        <w:t>css</w:t>
-      </w:r>
-      <w:proofErr w:type="spellEnd"/>
-      <w:r>
-        <w:rPr>
-          <w:lang w:val="en-US"/>
-        </w:rPr>
-        <w:t xml:space="preserve"> folder </w:t>
-      </w:r>
-      <w:proofErr w:type="gramStart"/>
-      <w:r>
-        <w:rPr>
-          <w:lang w:val="en-US"/>
-        </w:rPr>
-        <w:t xml:space="preserve"> ..</w:t>
-      </w:r>
-      <w:proofErr w:type="gramEnd"/>
-      <w:r>
-        <w:rPr>
-          <w:lang w:val="en-US"/>
-        </w:rPr>
-        <w:t xml:space="preserve">/ is used in the in home-image variable </w:t>
+        <w:t xml:space="preserve">To go outside css folder  ../ is used in the in home-image variable </w:t>
       </w:r>
     </w:p>
     <w:p>
@@ -2404,14 +1777,7 @@
         <w:rPr>
           <w:lang w:val="en-US"/>
         </w:rPr>
-        <w:t xml:space="preserve">To add </w:t>
-      </w:r>
-      <w:proofErr w:type="spellStart"/>
-      <w:r>
-        <w:rPr>
-          <w:lang w:val="en-US"/>
-        </w:rPr>
-        <w:t>back</w:t>
+        <w:t>To add back</w:t>
       </w:r>
       <w:r>
         <w:rPr>
@@ -2419,7 +1785,6 @@
         </w:rPr>
         <w:t>groud</w:t>
       </w:r>
-      <w:proofErr w:type="spellEnd"/>
       <w:r>
         <w:rPr>
           <w:lang w:val="en-US"/>
@@ -2456,29 +1821,13 @@
           <w:bCs/>
           <w:lang w:val="en-US"/>
         </w:rPr>
-        <w:t xml:space="preserve"> </w:t>
-      </w:r>
-      <w:proofErr w:type="gramStart"/>
-      <w:r>
-        <w:rPr>
-          <w:b/>
-          <w:bCs/>
-          <w:lang w:val="en-US"/>
-        </w:rPr>
-        <w:t xml:space="preserve">and </w:t>
-      </w:r>
-      <w:r>
-        <w:rPr>
-          <w:lang w:val="en-US"/>
-        </w:rPr>
-        <w:t xml:space="preserve"> is</w:t>
-      </w:r>
-      <w:proofErr w:type="gramEnd"/>
-      <w:r>
-        <w:rPr>
-          <w:lang w:val="en-US"/>
-        </w:rPr>
-        <w:t xml:space="preserve"> </w:t>
+        <w:t xml:space="preserve"> and </w:t>
+      </w:r>
+      <w:r>
+        <w:rPr>
+          <w:lang w:val="en-US"/>
+        </w:rPr>
+        <w:t xml:space="preserve"> is </w:t>
       </w:r>
       <w:r>
         <w:rPr>
@@ -2490,21 +1839,7 @@
         <w:rPr>
           <w:lang w:val="en-US"/>
         </w:rPr>
-        <w:t xml:space="preserve">image folder(which has all images for the project) is created  is in the </w:t>
-      </w:r>
-      <w:proofErr w:type="spellStart"/>
-      <w:r>
-        <w:rPr>
-          <w:lang w:val="en-US"/>
-        </w:rPr>
-        <w:t>dist</w:t>
-      </w:r>
-      <w:proofErr w:type="spellEnd"/>
-      <w:r>
-        <w:rPr>
-          <w:lang w:val="en-US"/>
-        </w:rPr>
-        <w:t xml:space="preserve"> folder</w:t>
+        <w:t>image folder(which has all images for the project) is created  is in the dist folder</w:t>
       </w:r>
       <w:r>
         <w:rPr>
@@ -2586,122 +1921,62 @@
           <w:u w:val="single"/>
           <w:lang w:val="en-US"/>
         </w:rPr>
-        <w:t xml:space="preserve">Added background </w:t>
-      </w:r>
-      <w:proofErr w:type="gramStart"/>
-      <w:r>
+        <w:t>Added background image  and created special mixin using @mixin background outside the body and included the background in  in the body(using @include background)</w:t>
+      </w:r>
+    </w:p>
+    <w:p>
+      <w:pPr>
+        <w:pStyle w:val="BodyText"/>
         <w:rPr>
           <w:u w:val="single"/>
           <w:lang w:val="en-US"/>
         </w:rPr>
-        <w:t>image  and</w:t>
-      </w:r>
-      <w:proofErr w:type="gramEnd"/>
-      <w:r>
+      </w:pPr>
+    </w:p>
+    <w:p>
+      <w:pPr>
+        <w:pStyle w:val="BodyText"/>
         <w:rPr>
           <w:u w:val="single"/>
           <w:lang w:val="en-US"/>
         </w:rPr>
-        <w:t xml:space="preserve"> created special </w:t>
-      </w:r>
-      <w:proofErr w:type="spellStart"/>
-      <w:r>
+      </w:pPr>
+    </w:p>
+    <w:p>
+      <w:pPr>
+        <w:pStyle w:val="BodyText"/>
         <w:rPr>
           <w:u w:val="single"/>
           <w:lang w:val="en-US"/>
         </w:rPr>
-        <w:t>mixin</w:t>
-      </w:r>
-      <w:proofErr w:type="spellEnd"/>
+      </w:pPr>
       <w:r>
         <w:rPr>
           <w:u w:val="single"/>
           <w:lang w:val="en-US"/>
         </w:rPr>
-        <w:t xml:space="preserve"> using @mixin background outside the body and included the background in  in the body(using @include background)</w:t>
-      </w:r>
-    </w:p>
-    <w:p>
-      <w:pPr>
-        <w:pStyle w:val="BodyText"/>
+        <w:t>21.5.2021</w:t>
+      </w:r>
+    </w:p>
+    <w:p>
+      <w:pPr>
+        <w:pStyle w:val="BodyText"/>
+        <w:rPr>
+          <w:lang w:val="en-US"/>
+        </w:rPr>
+      </w:pPr>
+      <w:r>
         <w:rPr>
           <w:u w:val="single"/>
           <w:lang w:val="en-US"/>
         </w:rPr>
-      </w:pPr>
-    </w:p>
-    <w:p>
-      <w:pPr>
-        <w:pStyle w:val="BodyText"/>
-        <w:rPr>
-          <w:u w:val="single"/>
-          <w:lang w:val="en-US"/>
-        </w:rPr>
-      </w:pPr>
-    </w:p>
-    <w:p>
-      <w:pPr>
-        <w:pStyle w:val="BodyText"/>
-        <w:rPr>
-          <w:u w:val="single"/>
-          <w:lang w:val="en-US"/>
-        </w:rPr>
-      </w:pPr>
-      <w:r>
-        <w:rPr>
-          <w:u w:val="single"/>
-          <w:lang w:val="en-US"/>
-        </w:rPr>
-        <w:t>21.5.2021</w:t>
-      </w:r>
-    </w:p>
-    <w:p>
-      <w:pPr>
-        <w:pStyle w:val="BodyText"/>
-        <w:rPr>
-          <w:lang w:val="en-US"/>
-        </w:rPr>
-      </w:pPr>
-      <w:r>
-        <w:rPr>
-          <w:u w:val="single"/>
-          <w:lang w:val="en-US"/>
-        </w:rPr>
         <w:t>Crea</w:t>
       </w:r>
       <w:r>
         <w:rPr>
           <w:lang w:val="en-US"/>
         </w:rPr>
-        <w:t xml:space="preserve">ted a </w:t>
-      </w:r>
-      <w:proofErr w:type="gramStart"/>
-      <w:r>
-        <w:rPr>
-          <w:lang w:val="en-US"/>
-        </w:rPr>
-        <w:t>new  partial</w:t>
-      </w:r>
-      <w:proofErr w:type="gramEnd"/>
-      <w:r>
-        <w:rPr>
-          <w:lang w:val="en-US"/>
-        </w:rPr>
-        <w:t xml:space="preserve"> file  in the </w:t>
-      </w:r>
-      <w:proofErr w:type="spellStart"/>
-      <w:r>
-        <w:rPr>
-          <w:lang w:val="en-US"/>
-        </w:rPr>
-        <w:t>scss</w:t>
-      </w:r>
-      <w:proofErr w:type="spellEnd"/>
-      <w:r>
-        <w:rPr>
-          <w:lang w:val="en-US"/>
-        </w:rPr>
-        <w:t xml:space="preserve"> folder(</w:t>
+        <w:t>ted a new  partial file  in the scss folder(</w:t>
       </w:r>
       <w:r>
         <w:rPr>
@@ -2713,163 +1988,63 @@
         <w:rPr>
           <w:lang w:val="en-US"/>
         </w:rPr>
-        <w:t>_</w:t>
-      </w:r>
-      <w:proofErr w:type="spellStart"/>
-      <w:r>
-        <w:rPr>
-          <w:lang w:val="en-US"/>
-        </w:rPr>
-        <w:t>config</w:t>
-      </w:r>
-      <w:r>
-        <w:rPr>
-          <w:lang w:val="en-US"/>
-        </w:rPr>
-        <w:t>.scss</w:t>
-      </w:r>
-      <w:proofErr w:type="spellEnd"/>
-      <w:r>
-        <w:rPr>
-          <w:lang w:val="en-US"/>
-        </w:rPr>
-        <w:t>)</w:t>
-      </w:r>
-    </w:p>
-    <w:p>
-      <w:pPr>
-        <w:pStyle w:val="BodyText"/>
-        <w:rPr>
-          <w:lang w:val="en-US"/>
-        </w:rPr>
-      </w:pPr>
-      <w:r>
-        <w:rPr>
-          <w:lang w:val="en-US"/>
-        </w:rPr>
-        <w:t xml:space="preserve">Cut out all the variable of </w:t>
-      </w:r>
-      <w:proofErr w:type="spellStart"/>
-      <w:r>
-        <w:rPr>
-          <w:lang w:val="en-US"/>
-        </w:rPr>
-        <w:t>mixin</w:t>
-      </w:r>
-      <w:proofErr w:type="spellEnd"/>
-      <w:r>
-        <w:rPr>
-          <w:lang w:val="en-US"/>
-        </w:rPr>
-        <w:t xml:space="preserve"> and pasted on _config file.</w:t>
-      </w:r>
-    </w:p>
-    <w:p>
-      <w:pPr>
-        <w:pStyle w:val="BodyText"/>
-        <w:rPr>
-          <w:lang w:val="en-US"/>
-        </w:rPr>
-      </w:pPr>
-      <w:r>
-        <w:rPr>
-          <w:lang w:val="en-US"/>
-        </w:rPr>
-        <w:t xml:space="preserve">And imported _config file on main </w:t>
-      </w:r>
-      <w:proofErr w:type="spellStart"/>
-      <w:r>
-        <w:rPr>
-          <w:lang w:val="en-US"/>
-        </w:rPr>
-        <w:t>scss</w:t>
-      </w:r>
-      <w:proofErr w:type="spellEnd"/>
-      <w:r>
-        <w:rPr>
-          <w:lang w:val="en-US"/>
-        </w:rPr>
-        <w:t xml:space="preserve"> file using @mixin ‘</w:t>
-      </w:r>
-      <w:proofErr w:type="gramStart"/>
-      <w:r>
-        <w:rPr>
-          <w:lang w:val="en-US"/>
-        </w:rPr>
-        <w:t>config</w:t>
-      </w:r>
-      <w:proofErr w:type="gramEnd"/>
-      <w:r>
-        <w:rPr>
-          <w:lang w:val="en-US"/>
-        </w:rPr>
-        <w:t>’</w:t>
-      </w:r>
-    </w:p>
-    <w:p>
-      <w:pPr>
-        <w:pStyle w:val="BodyText"/>
-        <w:rPr>
-          <w:lang w:val="en-US"/>
-        </w:rPr>
-      </w:pPr>
-    </w:p>
-    <w:p>
-      <w:pPr>
-        <w:pStyle w:val="BodyText"/>
-        <w:rPr>
-          <w:lang w:val="en-US"/>
-        </w:rPr>
-      </w:pPr>
-      <w:r>
-        <w:rPr>
-          <w:lang w:val="en-US"/>
-        </w:rPr>
-        <w:t>Created new file file(_</w:t>
-      </w:r>
-      <w:proofErr w:type="spellStart"/>
-      <w:proofErr w:type="gramStart"/>
-      <w:r>
-        <w:rPr>
-          <w:lang w:val="en-US"/>
-        </w:rPr>
-        <w:t>menu.scss</w:t>
-      </w:r>
-      <w:proofErr w:type="spellEnd"/>
-      <w:proofErr w:type="gramEnd"/>
-      <w:r>
-        <w:rPr>
-          <w:lang w:val="en-US"/>
-        </w:rPr>
-        <w:t xml:space="preserve">) in </w:t>
-      </w:r>
-      <w:proofErr w:type="spellStart"/>
-      <w:r>
-        <w:rPr>
-          <w:lang w:val="en-US"/>
-        </w:rPr>
-        <w:t>scss</w:t>
-      </w:r>
-      <w:proofErr w:type="spellEnd"/>
-      <w:r>
-        <w:rPr>
-          <w:lang w:val="en-US"/>
-        </w:rPr>
-        <w:t xml:space="preserve"> folder for menu and imported in the </w:t>
-      </w:r>
-      <w:proofErr w:type="spellStart"/>
-      <w:r>
-        <w:rPr>
-          <w:lang w:val="en-US"/>
-        </w:rPr>
-        <w:t>main.scss</w:t>
-      </w:r>
-      <w:proofErr w:type="spellEnd"/>
-      <w:r>
-        <w:rPr>
-          <w:lang w:val="en-US"/>
-        </w:rPr>
-        <w:t xml:space="preserve"> file</w:t>
+        <w:t>_config</w:t>
+      </w:r>
+      <w:r>
+        <w:rPr>
+          <w:lang w:val="en-US"/>
+        </w:rPr>
+        <w:t>.scss)</w:t>
+      </w:r>
+    </w:p>
+    <w:p>
+      <w:pPr>
+        <w:pStyle w:val="BodyText"/>
+        <w:rPr>
+          <w:lang w:val="en-US"/>
+        </w:rPr>
+      </w:pPr>
+      <w:r>
+        <w:rPr>
+          <w:lang w:val="en-US"/>
+        </w:rPr>
+        <w:t>Cut out all the variable of mixin and pasted on _config file.</w:t>
+      </w:r>
+    </w:p>
+    <w:p>
+      <w:pPr>
+        <w:pStyle w:val="BodyText"/>
+        <w:rPr>
+          <w:lang w:val="en-US"/>
+        </w:rPr>
+      </w:pPr>
+      <w:r>
+        <w:rPr>
+          <w:lang w:val="en-US"/>
+        </w:rPr>
+        <w:t>And imported _config file on main scss file using @mixin ‘config’</w:t>
+      </w:r>
+    </w:p>
+    <w:p>
+      <w:pPr>
+        <w:pStyle w:val="BodyText"/>
+        <w:rPr>
+          <w:lang w:val="en-US"/>
+        </w:rPr>
+      </w:pPr>
+    </w:p>
+    <w:p>
+      <w:pPr>
+        <w:pStyle w:val="BodyText"/>
+        <w:rPr>
+          <w:lang w:val="en-US"/>
+        </w:rPr>
+      </w:pPr>
+      <w:r>
+        <w:rPr>
+          <w:lang w:val="en-US"/>
+        </w:rPr>
+        <w:t>Created new file file(_menu.scss) in scss folder for menu and imported in the main.scss file</w:t>
       </w:r>
       <w:r>
         <w:rPr>
@@ -2889,79 +2064,27 @@
         <w:rPr>
           <w:lang w:val="en-US"/>
         </w:rPr>
-        <w:t xml:space="preserve"> In </w:t>
-      </w:r>
-      <w:proofErr w:type="spellStart"/>
-      <w:proofErr w:type="gramStart"/>
-      <w:r>
-        <w:rPr>
-          <w:lang w:val="en-US"/>
-        </w:rPr>
-        <w:t>menu.scss</w:t>
-      </w:r>
-      <w:proofErr w:type="spellEnd"/>
-      <w:proofErr w:type="gramEnd"/>
-      <w:r>
-        <w:rPr>
-          <w:lang w:val="en-US"/>
-        </w:rPr>
-        <w:t xml:space="preserve"> folder </w:t>
-      </w:r>
-      <w:r>
-        <w:rPr>
-          <w:lang w:val="en-US"/>
-        </w:rPr>
-        <w:t xml:space="preserve">created a class of menu </w:t>
-      </w:r>
-      <w:proofErr w:type="spellStart"/>
-      <w:r>
-        <w:rPr>
-          <w:lang w:val="en-US"/>
-        </w:rPr>
-        <w:t>btn</w:t>
-      </w:r>
-      <w:proofErr w:type="spellEnd"/>
-    </w:p>
-    <w:p>
-      <w:pPr>
-        <w:pStyle w:val="BodyText"/>
-        <w:rPr>
-          <w:lang w:val="en-US"/>
-        </w:rPr>
-      </w:pPr>
-      <w:r>
-        <w:rPr>
-          <w:lang w:val="en-US"/>
-        </w:rPr>
-        <w:t xml:space="preserve">In class of menu button </w:t>
-      </w:r>
-      <w:proofErr w:type="gramStart"/>
-      <w:r>
-        <w:rPr>
-          <w:lang w:val="en-US"/>
-        </w:rPr>
-        <w:t>( .menu</w:t>
-      </w:r>
-      <w:proofErr w:type="gramEnd"/>
-      <w:r>
-        <w:rPr>
-          <w:lang w:val="en-US"/>
-        </w:rPr>
-        <w:t>-</w:t>
-      </w:r>
-      <w:proofErr w:type="spellStart"/>
-      <w:r>
-        <w:rPr>
-          <w:lang w:val="en-US"/>
-        </w:rPr>
-        <w:t>btn</w:t>
-      </w:r>
-      <w:proofErr w:type="spellEnd"/>
-      <w:r>
-        <w:rPr>
-          <w:lang w:val="en-US"/>
-        </w:rPr>
-        <w:t>)</w:t>
+        <w:t xml:space="preserve"> In menu.scss folder </w:t>
+      </w:r>
+      <w:r>
+        <w:rPr>
+          <w:lang w:val="en-US"/>
+        </w:rPr>
+        <w:t>created a class of menu btn</w:t>
+      </w:r>
+    </w:p>
+    <w:p>
+      <w:pPr>
+        <w:pStyle w:val="BodyText"/>
+        <w:rPr>
+          <w:lang w:val="en-US"/>
+        </w:rPr>
+      </w:pPr>
+      <w:r>
+        <w:rPr>
+          <w:lang w:val="en-US"/>
+        </w:rPr>
+        <w:t>In class of menu button ( .menu-btn)</w:t>
       </w:r>
     </w:p>
     <w:p>
@@ -2976,83 +2099,27 @@
           <w:lang w:val="en-US"/>
         </w:rPr>
         <w:lastRenderedPageBreak/>
-        <w:t xml:space="preserve">Position is set to absolute for fixed place. Z-index to be always on top and is set to 3 and added right, top pixels and cursor with pointer and added </w:t>
-      </w:r>
-      <w:proofErr w:type="spellStart"/>
-      <w:r>
-        <w:rPr>
-          <w:lang w:val="en-US"/>
-        </w:rPr>
-        <w:t>easeout</w:t>
-      </w:r>
-      <w:proofErr w:type="spellEnd"/>
-      <w:r>
-        <w:rPr>
-          <w:lang w:val="en-US"/>
-        </w:rPr>
-        <w:t xml:space="preserve"> transition</w:t>
-      </w:r>
-      <w:r>
-        <w:rPr>
-          <w:lang w:val="en-US"/>
-        </w:rPr>
-        <w:t xml:space="preserve">. Within </w:t>
-      </w:r>
-      <w:proofErr w:type="spellStart"/>
-      <w:r>
-        <w:rPr>
-          <w:lang w:val="en-US"/>
-        </w:rPr>
-        <w:t>theclass</w:t>
-      </w:r>
-      <w:proofErr w:type="spellEnd"/>
-      <w:r>
-        <w:rPr>
-          <w:lang w:val="en-US"/>
-        </w:rPr>
-        <w:t xml:space="preserve"> of menu button created a class of menu line </w:t>
-      </w:r>
-      <w:proofErr w:type="gramStart"/>
-      <w:r>
-        <w:rPr>
-          <w:lang w:val="en-US"/>
-        </w:rPr>
-        <w:t>(.menu</w:t>
-      </w:r>
-      <w:proofErr w:type="gramEnd"/>
-      <w:r>
-        <w:rPr>
-          <w:lang w:val="en-US"/>
-        </w:rPr>
-        <w:t>-line) .</w:t>
-      </w:r>
-    </w:p>
-    <w:p>
-      <w:pPr>
-        <w:pStyle w:val="BodyText"/>
-        <w:rPr>
-          <w:lang w:val="en-US"/>
-        </w:rPr>
-      </w:pPr>
-      <w:r>
-        <w:rPr>
-          <w:lang w:val="en-US"/>
-        </w:rPr>
-        <w:t xml:space="preserve">Added width, height, margin with top 0 top right 0 </w:t>
-      </w:r>
-      <w:proofErr w:type="spellStart"/>
-      <w:r>
-        <w:rPr>
-          <w:lang w:val="en-US"/>
-        </w:rPr>
-        <w:t>buttom</w:t>
-      </w:r>
-      <w:proofErr w:type="spellEnd"/>
-      <w:r>
-        <w:rPr>
-          <w:lang w:val="en-US"/>
-        </w:rPr>
-        <w:t xml:space="preserve"> 5</w:t>
+        <w:t>Position is set to absolute for fixed place. Z-index to be always on top and is set to 3 and added right, top pixels and cursor with pointer and added easeout transition</w:t>
+      </w:r>
+      <w:r>
+        <w:rPr>
+          <w:lang w:val="en-US"/>
+        </w:rPr>
+        <w:t>. Within theclass of menu button created a class of menu line (.menu-line) .</w:t>
+      </w:r>
+    </w:p>
+    <w:p>
+      <w:pPr>
+        <w:pStyle w:val="BodyText"/>
+        <w:rPr>
+          <w:lang w:val="en-US"/>
+        </w:rPr>
+      </w:pPr>
+      <w:r>
+        <w:rPr>
+          <w:lang w:val="en-US"/>
+        </w:rPr>
+        <w:t>Added width, height, margin with top 0 top right 0 buttom 5</w:t>
       </w:r>
       <w:r>
         <w:rPr>
@@ -3064,21 +2131,7 @@
         <w:rPr>
           <w:lang w:val="en-US"/>
         </w:rPr>
-        <w:t xml:space="preserve">, background and </w:t>
-      </w:r>
-      <w:proofErr w:type="spellStart"/>
-      <w:r>
-        <w:rPr>
-          <w:lang w:val="en-US"/>
-        </w:rPr>
-        <w:t>easeout</w:t>
-      </w:r>
-      <w:proofErr w:type="spellEnd"/>
-      <w:r>
-        <w:rPr>
-          <w:lang w:val="en-US"/>
-        </w:rPr>
-        <w:t xml:space="preserve"> transition</w:t>
+        <w:t>, background and easeout transition</w:t>
       </w:r>
       <w:r>
         <w:rPr>
@@ -3120,35 +2173,7 @@
         <w:rPr>
           <w:lang w:val="en-US"/>
         </w:rPr>
-        <w:t xml:space="preserve">  In main.js file of </w:t>
-      </w:r>
-      <w:proofErr w:type="spellStart"/>
-      <w:r>
-        <w:rPr>
-          <w:lang w:val="en-US"/>
-        </w:rPr>
-        <w:t>js</w:t>
-      </w:r>
-      <w:proofErr w:type="spellEnd"/>
-      <w:r>
-        <w:rPr>
-          <w:lang w:val="en-US"/>
-        </w:rPr>
-        <w:t xml:space="preserve"> folder variables </w:t>
-      </w:r>
-      <w:proofErr w:type="gramStart"/>
-      <w:r>
-        <w:rPr>
-          <w:lang w:val="en-US"/>
-        </w:rPr>
-        <w:t>are</w:t>
-      </w:r>
-      <w:proofErr w:type="gramEnd"/>
-      <w:r>
-        <w:rPr>
-          <w:lang w:val="en-US"/>
-        </w:rPr>
-        <w:t xml:space="preserve"> created add more transition in the button</w:t>
+        <w:t xml:space="preserve">  In main.js file of js folder variables are created add more transition in the button</w:t>
       </w:r>
     </w:p>
     <w:p>
@@ -3168,21 +2193,7 @@
         <w:rPr>
           <w:lang w:val="en-US"/>
         </w:rPr>
-        <w:t xml:space="preserve"> and created constant variable with </w:t>
-      </w:r>
-      <w:proofErr w:type="spellStart"/>
-      <w:r>
-        <w:rPr>
-          <w:lang w:val="en-US"/>
-        </w:rPr>
-        <w:t>queryselector</w:t>
-      </w:r>
-      <w:proofErr w:type="spellEnd"/>
-      <w:r>
-        <w:rPr>
-          <w:lang w:val="en-US"/>
-        </w:rPr>
-        <w:t>, added toggle function using if else</w:t>
+        <w:t xml:space="preserve"> and created constant variable with queryselector, added toggle function using if else</w:t>
       </w:r>
       <w:r>
         <w:rPr>
@@ -3205,35 +2216,7 @@
         <w:rPr>
           <w:lang w:val="en-US"/>
         </w:rPr>
-        <w:t xml:space="preserve">Added event </w:t>
-      </w:r>
-      <w:proofErr w:type="gramStart"/>
-      <w:r>
-        <w:rPr>
-          <w:lang w:val="en-US"/>
-        </w:rPr>
-        <w:t>listener ,</w:t>
-      </w:r>
-      <w:proofErr w:type="gramEnd"/>
-      <w:r>
-        <w:rPr>
-          <w:lang w:val="en-US"/>
-        </w:rPr>
-        <w:t xml:space="preserve"> in if set to false for initial opening </w:t>
-      </w:r>
-      <w:proofErr w:type="spellStart"/>
-      <w:r>
-        <w:rPr>
-          <w:lang w:val="en-US"/>
-        </w:rPr>
-        <w:t>og</w:t>
-      </w:r>
-      <w:proofErr w:type="spellEnd"/>
-      <w:r>
-        <w:rPr>
-          <w:lang w:val="en-US"/>
-        </w:rPr>
-        <w:t xml:space="preserve"> button, and else to true for closed function of buttons.</w:t>
+        <w:t>Added event listener , in if set to false for initial opening og button, and else to true for closed function of buttons.</w:t>
       </w:r>
     </w:p>
     <w:p>
@@ -3278,21 +2261,7 @@
         <w:rPr>
           <w:lang w:val="en-US"/>
         </w:rPr>
-        <w:t xml:space="preserve">In </w:t>
-      </w:r>
-      <w:proofErr w:type="spellStart"/>
-      <w:r>
-        <w:rPr>
-          <w:lang w:val="en-US"/>
-        </w:rPr>
-        <w:t>menu.cs</w:t>
-      </w:r>
-      <w:proofErr w:type="spellEnd"/>
-      <w:r>
-        <w:rPr>
-          <w:lang w:val="en-US"/>
-        </w:rPr>
-        <w:t xml:space="preserve"> to style menu button when its closed,</w:t>
+        <w:t>In menu.cs to style menu button when its closed,</w:t>
       </w:r>
       <w:r>
         <w:rPr>
@@ -3304,21 +2273,7 @@
         <w:rPr>
           <w:lang w:val="en-US"/>
         </w:rPr>
-        <w:t xml:space="preserve"> transformation is added with rotation </w:t>
-      </w:r>
-      <w:proofErr w:type="gramStart"/>
-      <w:r>
-        <w:rPr>
-          <w:lang w:val="en-US"/>
-        </w:rPr>
-        <w:t>and  transition</w:t>
-      </w:r>
-      <w:proofErr w:type="gramEnd"/>
-      <w:r>
-        <w:rPr>
-          <w:lang w:val="en-US"/>
-        </w:rPr>
-        <w:t xml:space="preserve"> each button line pseudo selector nth line is used</w:t>
+        <w:t xml:space="preserve"> transformation is added with rotation and  transition each button line pseudo selector nth line is used</w:t>
       </w:r>
       <w:r>
         <w:rPr>
@@ -3344,63 +2299,21 @@
         <w:rPr>
           <w:lang w:val="en-US"/>
         </w:rPr>
-        <w:t xml:space="preserve">  In menu </w:t>
-      </w:r>
-      <w:proofErr w:type="spellStart"/>
-      <w:r>
-        <w:rPr>
-          <w:lang w:val="en-US"/>
-        </w:rPr>
-        <w:t>css</w:t>
-      </w:r>
-      <w:proofErr w:type="spellEnd"/>
-      <w:r>
-        <w:rPr>
-          <w:lang w:val="en-US"/>
-        </w:rPr>
-        <w:t xml:space="preserve"> menu overlay is few transitions are added and </w:t>
-      </w:r>
-      <w:proofErr w:type="gramStart"/>
-      <w:r>
-        <w:rPr>
-          <w:lang w:val="en-US"/>
-        </w:rPr>
-        <w:t>with .show</w:t>
-      </w:r>
-      <w:proofErr w:type="gramEnd"/>
-      <w:r>
-        <w:rPr>
-          <w:lang w:val="en-US"/>
-        </w:rPr>
-        <w:t xml:space="preserve"> is nested in the menu.</w:t>
-      </w:r>
-    </w:p>
-    <w:p>
-      <w:pPr>
-        <w:pStyle w:val="BodyText"/>
-        <w:rPr>
-          <w:lang w:val="en-US"/>
-        </w:rPr>
-      </w:pPr>
-      <w:r>
-        <w:rPr>
-          <w:lang w:val="en-US"/>
-        </w:rPr>
-        <w:t xml:space="preserve">  </w:t>
-      </w:r>
-      <w:proofErr w:type="gramStart"/>
-      <w:r>
-        <w:rPr>
-          <w:lang w:val="en-US"/>
-        </w:rPr>
-        <w:t>(.menu</w:t>
-      </w:r>
-      <w:proofErr w:type="gramEnd"/>
-      <w:r>
-        <w:rPr>
-          <w:lang w:val="en-US"/>
-        </w:rPr>
-        <w:t xml:space="preserve">-branding = </w:t>
+        <w:t xml:space="preserve">  In menu css menu overlay is few transitions are added and with .show is nested in the menu.</w:t>
+      </w:r>
+    </w:p>
+    <w:p>
+      <w:pPr>
+        <w:pStyle w:val="BodyText"/>
+        <w:rPr>
+          <w:lang w:val="en-US"/>
+        </w:rPr>
+      </w:pPr>
+      <w:r>
+        <w:rPr>
+          <w:lang w:val="en-US"/>
+        </w:rPr>
+        <w:t xml:space="preserve">  (.menu-branding = </w:t>
       </w:r>
       <w:r>
         <w:rPr>
@@ -3492,21 +2405,7 @@
         <w:rPr>
           <w:lang w:val="en-US"/>
         </w:rPr>
-        <w:t xml:space="preserve"> to translate 3</w:t>
-      </w:r>
-      <w:proofErr w:type="gramStart"/>
-      <w:r>
-        <w:rPr>
-          <w:lang w:val="en-US"/>
-        </w:rPr>
-        <w:t>d(</w:t>
-      </w:r>
-      <w:proofErr w:type="gramEnd"/>
-      <w:r>
-        <w:rPr>
-          <w:lang w:val="en-US"/>
-        </w:rPr>
-        <w:t>0,-100%,0) to slide in from top,</w:t>
+        <w:t xml:space="preserve"> to translate 3d(0,-100%,0) to slide in from top,</w:t>
       </w:r>
       <w:r>
         <w:rPr>
@@ -3514,63 +2413,41 @@
         </w:rPr>
         <w:t xml:space="preserve"> </w:t>
       </w:r>
-      <w:proofErr w:type="spellStart"/>
-      <w:r>
-        <w:rPr>
-          <w:lang w:val="en-US"/>
-        </w:rPr>
-        <w:t>easeOut</w:t>
-      </w:r>
-      <w:proofErr w:type="spellEnd"/>
-      <w:r>
-        <w:rPr>
-          <w:lang w:val="en-US"/>
-        </w:rPr>
-        <w:t xml:space="preserve"> are added later.</w:t>
-      </w:r>
-    </w:p>
-    <w:p>
-      <w:pPr>
-        <w:pStyle w:val="BodyText"/>
-        <w:rPr>
-          <w:lang w:val="en-US"/>
-        </w:rPr>
-      </w:pPr>
-    </w:p>
-    <w:p>
-      <w:pPr>
-        <w:pStyle w:val="BodyText"/>
-        <w:rPr>
-          <w:lang w:val="en-US"/>
-        </w:rPr>
-      </w:pPr>
-    </w:p>
-    <w:p>
-      <w:pPr>
-        <w:pStyle w:val="BodyText"/>
-        <w:rPr>
-          <w:lang w:val="en-US"/>
-        </w:rPr>
-      </w:pPr>
-      <w:r>
-        <w:rPr>
-          <w:lang w:val="en-US"/>
-        </w:rPr>
-        <w:t>Show class(</w:t>
-      </w:r>
-      <w:proofErr w:type="gramStart"/>
-      <w:r>
-        <w:rPr>
-          <w:lang w:val="en-US"/>
-        </w:rPr>
-        <w:t>&amp;.show</w:t>
-      </w:r>
-      <w:proofErr w:type="gramEnd"/>
-      <w:r>
-        <w:rPr>
-          <w:lang w:val="en-US"/>
-        </w:rPr>
-        <w:t xml:space="preserve">) is applied in nav class </w:t>
+      <w:r>
+        <w:rPr>
+          <w:lang w:val="en-US"/>
+        </w:rPr>
+        <w:t>easeOut are added later.</w:t>
+      </w:r>
+    </w:p>
+    <w:p>
+      <w:pPr>
+        <w:pStyle w:val="BodyText"/>
+        <w:rPr>
+          <w:lang w:val="en-US"/>
+        </w:rPr>
+      </w:pPr>
+    </w:p>
+    <w:p>
+      <w:pPr>
+        <w:pStyle w:val="BodyText"/>
+        <w:rPr>
+          <w:lang w:val="en-US"/>
+        </w:rPr>
+      </w:pPr>
+    </w:p>
+    <w:p>
+      <w:pPr>
+        <w:pStyle w:val="BodyText"/>
+        <w:rPr>
+          <w:lang w:val="en-US"/>
+        </w:rPr>
+      </w:pPr>
+      <w:r>
+        <w:rPr>
+          <w:lang w:val="en-US"/>
+        </w:rPr>
+        <w:t xml:space="preserve">Show class(&amp;.show) is applied in nav class </w:t>
       </w:r>
     </w:p>
     <w:p>
@@ -3607,16 +2484,60 @@
         <w:rPr>
           <w:lang w:val="en-US"/>
         </w:rPr>
-        <w:t xml:space="preserve">Watched additional lecture videos of </w:t>
-      </w:r>
-      <w:proofErr w:type="spellStart"/>
-      <w:r>
-        <w:rPr>
-          <w:lang w:val="en-US"/>
-        </w:rPr>
-        <w:t>css</w:t>
-      </w:r>
-      <w:proofErr w:type="spellEnd"/>
+        <w:t>Watched additional lecture videos of css.</w:t>
+      </w:r>
+    </w:p>
+    <w:p>
+      <w:pPr>
+        <w:pStyle w:val="BodyText"/>
+        <w:rPr>
+          <w:lang w:val="en-US"/>
+        </w:rPr>
+      </w:pPr>
+    </w:p>
+    <w:p>
+      <w:pPr>
+        <w:pStyle w:val="BodyText"/>
+        <w:rPr>
+          <w:lang w:val="en-US"/>
+        </w:rPr>
+      </w:pPr>
+    </w:p>
+    <w:p>
+      <w:pPr>
+        <w:pStyle w:val="BodyText"/>
+        <w:rPr>
+          <w:lang w:val="en-US"/>
+        </w:rPr>
+      </w:pPr>
+      <w:r>
+        <w:rPr>
+          <w:lang w:val="en-US"/>
+        </w:rPr>
+        <w:t>31-5.2021</w:t>
+      </w:r>
+    </w:p>
+    <w:p>
+      <w:pPr>
+        <w:pStyle w:val="BodyText"/>
+        <w:rPr>
+          <w:lang w:val="en-US"/>
+        </w:rPr>
+      </w:pPr>
+    </w:p>
+    <w:p>
+      <w:pPr>
+        <w:pStyle w:val="BodyText"/>
+        <w:rPr>
+          <w:lang w:val="en-US"/>
+        </w:rPr>
+      </w:pPr>
+      <w:r>
+        <w:rPr>
+          <w:lang w:val="en-US"/>
+        </w:rPr>
+        <w:t>In menu scss added delay transition on nav item, and inside menu button linked nav-link and added : display,text-align,color, font, padding</w:t>
+      </w:r>
       <w:r>
         <w:rPr>
           <w:lang w:val="en-US"/>
@@ -3647,75 +2568,93 @@
           <w:lang w:val="en-US"/>
         </w:rPr>
       </w:pPr>
-      <w:r>
-        <w:rPr>
-          <w:lang w:val="en-US"/>
-        </w:rPr>
-        <w:t>31-5.2021</w:t>
-      </w:r>
-    </w:p>
-    <w:p>
-      <w:pPr>
-        <w:pStyle w:val="BodyText"/>
-        <w:rPr>
-          <w:lang w:val="en-US"/>
-        </w:rPr>
-      </w:pPr>
-    </w:p>
-    <w:p>
-      <w:pPr>
-        <w:pStyle w:val="BodyText"/>
-        <w:rPr>
-          <w:lang w:val="en-US"/>
-        </w:rPr>
-      </w:pPr>
-      <w:r>
-        <w:rPr>
-          <w:lang w:val="en-US"/>
-        </w:rPr>
-        <w:t xml:space="preserve">In menu </w:t>
-      </w:r>
-      <w:proofErr w:type="spellStart"/>
-      <w:r>
-        <w:rPr>
-          <w:lang w:val="en-US"/>
-        </w:rPr>
-        <w:t>scss</w:t>
-      </w:r>
-      <w:proofErr w:type="spellEnd"/>
-      <w:r>
-        <w:rPr>
-          <w:lang w:val="en-US"/>
-        </w:rPr>
-        <w:t xml:space="preserve"> added delay transition on nav item, and inside menu button linked nav-link and </w:t>
-      </w:r>
-      <w:proofErr w:type="gramStart"/>
-      <w:r>
-        <w:rPr>
-          <w:lang w:val="en-US"/>
-        </w:rPr>
-        <w:t>added :</w:t>
-      </w:r>
-      <w:proofErr w:type="gramEnd"/>
+    </w:p>
+    <w:p>
+      <w:pPr>
+        <w:pStyle w:val="BodyText"/>
+        <w:rPr>
+          <w:lang w:val="en-US"/>
+        </w:rPr>
+      </w:pPr>
+      <w:r>
+        <w:rPr>
+          <w:lang w:val="en-US"/>
+        </w:rPr>
+        <w:t>8.6.2021</w:t>
+      </w:r>
+    </w:p>
+    <w:p>
+      <w:pPr>
+        <w:pStyle w:val="BodyText"/>
+        <w:rPr>
+          <w:lang w:val="en-US"/>
+        </w:rPr>
+      </w:pPr>
+      <w:r>
+        <w:rPr>
+          <w:lang w:val="en-US"/>
+        </w:rPr>
+        <w:t xml:space="preserve">  Added portrait image on the the branding side with bottom slide.</w:t>
+      </w:r>
+      <w:r>
+        <w:rPr>
+          <w:lang w:val="en-US"/>
+        </w:rPr>
+        <w:t xml:space="preserve"> To add transition in each nav item , nth child is used and transition delay is set to a variable x, and nav items appear one by one.</w:t>
+      </w:r>
+      <w:r>
+        <w:rPr>
+          <w:lang w:val="en-US"/>
+        </w:rPr>
+        <w:t xml:space="preserve"> For adding style in nav items nav-link is set inside menu with display,posiyion,decoration,color,padding,font-weight.</w:t>
+      </w:r>
+      <w:r>
+        <w:rPr>
+          <w:lang w:val="en-US"/>
+        </w:rPr>
+        <w:t xml:space="preserve"> Secondary color is set to nav-item home using  &amp;.current and link &gt;. </w:t>
+      </w:r>
+    </w:p>
+    <w:p>
+      <w:pPr>
+        <w:pStyle w:val="BodyText"/>
+        <w:rPr>
+          <w:lang w:val="en-US"/>
+        </w:rPr>
+      </w:pPr>
+      <w:r>
+        <w:rPr>
+          <w:lang w:val="en-US"/>
+        </w:rPr>
+        <w:t xml:space="preserve"> Added hover in the navlink with secondary color.</w:t>
+      </w:r>
       <w:r>
         <w:rPr>
           <w:lang w:val="en-US"/>
         </w:rPr>
         <w:t xml:space="preserve"> </w:t>
       </w:r>
-      <w:proofErr w:type="spellStart"/>
-      <w:r>
-        <w:rPr>
-          <w:lang w:val="en-US"/>
-        </w:rPr>
-        <w:t>display,text-align,color</w:t>
-      </w:r>
-      <w:proofErr w:type="spellEnd"/>
-      <w:r>
-        <w:rPr>
-          <w:lang w:val="en-US"/>
-        </w:rPr>
-        <w:t>, font, padding</w:t>
+    </w:p>
+    <w:p>
+      <w:pPr>
+        <w:pStyle w:val="BodyText"/>
+        <w:rPr>
+          <w:lang w:val="en-US"/>
+        </w:rPr>
+      </w:pPr>
+    </w:p>
+    <w:p>
+      <w:pPr>
+        <w:pStyle w:val="BodyText"/>
+        <w:rPr>
+          <w:lang w:val="en-US"/>
+        </w:rPr>
+      </w:pPr>
+      <w:r>
+        <w:rPr>
+          <w:lang w:val="en-US"/>
+        </w:rPr>
+        <w:t>In config file of scss folder added mixin for media</w:t>
       </w:r>
       <w:r>
         <w:rPr>
@@ -3747,230 +2686,6 @@
           <w:lang w:val="en-US"/>
         </w:rPr>
       </w:pPr>
-    </w:p>
-    <w:p>
-      <w:pPr>
-        <w:pStyle w:val="BodyText"/>
-        <w:rPr>
-          <w:lang w:val="en-US"/>
-        </w:rPr>
-      </w:pPr>
-      <w:r>
-        <w:rPr>
-          <w:lang w:val="en-US"/>
-        </w:rPr>
-        <w:t>8.6.2021</w:t>
-      </w:r>
-    </w:p>
-    <w:p>
-      <w:pPr>
-        <w:pStyle w:val="BodyText"/>
-        <w:rPr>
-          <w:lang w:val="en-US"/>
-        </w:rPr>
-      </w:pPr>
-      <w:r>
-        <w:rPr>
-          <w:lang w:val="en-US"/>
-        </w:rPr>
-        <w:t xml:space="preserve">  Added portrait image on the </w:t>
-      </w:r>
-      <w:proofErr w:type="spellStart"/>
-      <w:r>
-        <w:rPr>
-          <w:lang w:val="en-US"/>
-        </w:rPr>
-        <w:t>the</w:t>
-      </w:r>
-      <w:proofErr w:type="spellEnd"/>
-      <w:r>
-        <w:rPr>
-          <w:lang w:val="en-US"/>
-        </w:rPr>
-        <w:t xml:space="preserve"> branding side with bottom slide.</w:t>
-      </w:r>
-      <w:r>
-        <w:rPr>
-          <w:lang w:val="en-US"/>
-        </w:rPr>
-        <w:t xml:space="preserve"> To add transition in each nav </w:t>
-      </w:r>
-      <w:proofErr w:type="gramStart"/>
-      <w:r>
-        <w:rPr>
-          <w:lang w:val="en-US"/>
-        </w:rPr>
-        <w:t>item ,</w:t>
-      </w:r>
-      <w:proofErr w:type="gramEnd"/>
-      <w:r>
-        <w:rPr>
-          <w:lang w:val="en-US"/>
-        </w:rPr>
-        <w:t xml:space="preserve"> nth child is used and transition delay is set to a variable x, and nav items appear one by one.</w:t>
-      </w:r>
-      <w:r>
-        <w:rPr>
-          <w:lang w:val="en-US"/>
-        </w:rPr>
-        <w:t xml:space="preserve"> For adding style in nav items nav-link is set inside menu with </w:t>
-      </w:r>
-      <w:proofErr w:type="spellStart"/>
-      <w:proofErr w:type="gramStart"/>
-      <w:r>
-        <w:rPr>
-          <w:lang w:val="en-US"/>
-        </w:rPr>
-        <w:t>display,posiyion</w:t>
-      </w:r>
-      <w:proofErr w:type="gramEnd"/>
-      <w:r>
-        <w:rPr>
-          <w:lang w:val="en-US"/>
-        </w:rPr>
-        <w:t>,decoration,color,padding,font</w:t>
-      </w:r>
-      <w:proofErr w:type="spellEnd"/>
-      <w:r>
-        <w:rPr>
-          <w:lang w:val="en-US"/>
-        </w:rPr>
-        <w:t>-weight.</w:t>
-      </w:r>
-      <w:r>
-        <w:rPr>
-          <w:lang w:val="en-US"/>
-        </w:rPr>
-        <w:t xml:space="preserve"> Secondary color is set to nav-item home </w:t>
-      </w:r>
-      <w:proofErr w:type="gramStart"/>
-      <w:r>
-        <w:rPr>
-          <w:lang w:val="en-US"/>
-        </w:rPr>
-        <w:t>using  &amp;</w:t>
-      </w:r>
-      <w:proofErr w:type="gramEnd"/>
-      <w:r>
-        <w:rPr>
-          <w:lang w:val="en-US"/>
-        </w:rPr>
-        <w:t xml:space="preserve">.current and link &gt;. </w:t>
-      </w:r>
-    </w:p>
-    <w:p>
-      <w:pPr>
-        <w:pStyle w:val="BodyText"/>
-        <w:rPr>
-          <w:lang w:val="en-US"/>
-        </w:rPr>
-      </w:pPr>
-      <w:r>
-        <w:rPr>
-          <w:lang w:val="en-US"/>
-        </w:rPr>
-        <w:t xml:space="preserve"> Added hover in the </w:t>
-      </w:r>
-      <w:proofErr w:type="spellStart"/>
-      <w:r>
-        <w:rPr>
-          <w:lang w:val="en-US"/>
-        </w:rPr>
-        <w:t>navlink</w:t>
-      </w:r>
-      <w:proofErr w:type="spellEnd"/>
-      <w:r>
-        <w:rPr>
-          <w:lang w:val="en-US"/>
-        </w:rPr>
-        <w:t xml:space="preserve"> with secondary color.</w:t>
-      </w:r>
-      <w:r>
-        <w:rPr>
-          <w:lang w:val="en-US"/>
-        </w:rPr>
-        <w:t xml:space="preserve"> </w:t>
-      </w:r>
-    </w:p>
-    <w:p>
-      <w:pPr>
-        <w:pStyle w:val="BodyText"/>
-        <w:rPr>
-          <w:lang w:val="en-US"/>
-        </w:rPr>
-      </w:pPr>
-    </w:p>
-    <w:p>
-      <w:pPr>
-        <w:pStyle w:val="BodyText"/>
-        <w:rPr>
-          <w:lang w:val="en-US"/>
-        </w:rPr>
-      </w:pPr>
-      <w:r>
-        <w:rPr>
-          <w:lang w:val="en-US"/>
-        </w:rPr>
-        <w:t xml:space="preserve">In config file of </w:t>
-      </w:r>
-      <w:proofErr w:type="spellStart"/>
-      <w:r>
-        <w:rPr>
-          <w:lang w:val="en-US"/>
-        </w:rPr>
-        <w:t>scss</w:t>
-      </w:r>
-      <w:proofErr w:type="spellEnd"/>
-      <w:r>
-        <w:rPr>
-          <w:lang w:val="en-US"/>
-        </w:rPr>
-        <w:t xml:space="preserve"> folder added </w:t>
-      </w:r>
-      <w:proofErr w:type="spellStart"/>
-      <w:r>
-        <w:rPr>
-          <w:lang w:val="en-US"/>
-        </w:rPr>
-        <w:t>mixin</w:t>
-      </w:r>
-      <w:proofErr w:type="spellEnd"/>
-      <w:r>
-        <w:rPr>
-          <w:lang w:val="en-US"/>
-        </w:rPr>
-        <w:t xml:space="preserve"> for media</w:t>
-      </w:r>
-      <w:r>
-        <w:rPr>
-          <w:lang w:val="en-US"/>
-        </w:rPr>
-        <w:t>.</w:t>
-      </w:r>
-    </w:p>
-    <w:p>
-      <w:pPr>
-        <w:pStyle w:val="BodyText"/>
-        <w:rPr>
-          <w:lang w:val="en-US"/>
-        </w:rPr>
-      </w:pPr>
-    </w:p>
-    <w:p>
-      <w:pPr>
-        <w:pStyle w:val="BodyText"/>
-        <w:rPr>
-          <w:lang w:val="en-US"/>
-        </w:rPr>
-      </w:pPr>
-    </w:p>
-    <w:p>
-      <w:pPr>
-        <w:pStyle w:val="BodyText"/>
-        <w:rPr>
-          <w:lang w:val="en-US"/>
-        </w:rPr>
-      </w:pPr>
       <w:r>
         <w:rPr>
           <w:lang w:val="en-US"/>
@@ -3989,32 +2704,8 @@
         <w:rPr>
           <w:lang w:val="en-US"/>
         </w:rPr>
-        <w:t xml:space="preserve">In </w:t>
-      </w:r>
-      <w:proofErr w:type="spellStart"/>
-      <w:r>
-        <w:rPr>
-          <w:lang w:val="en-US"/>
-        </w:rPr>
-        <w:t>scss</w:t>
-      </w:r>
-      <w:proofErr w:type="spellEnd"/>
-      <w:r>
-        <w:rPr>
-          <w:lang w:val="en-US"/>
-        </w:rPr>
-        <w:t xml:space="preserve"> created a new file </w:t>
-      </w:r>
-      <w:proofErr w:type="spellStart"/>
-      <w:proofErr w:type="gramStart"/>
-      <w:r>
-        <w:rPr>
-          <w:lang w:val="en-US"/>
-        </w:rPr>
-        <w:t>mobile.scss</w:t>
-      </w:r>
-      <w:proofErr w:type="spellEnd"/>
-      <w:proofErr w:type="gramEnd"/>
+        <w:t>In scss created a new file mobile.scss</w:t>
+      </w:r>
     </w:p>
     <w:p>
       <w:pPr>
@@ -4033,100 +2724,28 @@
         <w:rPr>
           <w:lang w:val="en-US"/>
         </w:rPr>
-        <w:t xml:space="preserve">added alignment for small, medium, </w:t>
-      </w:r>
-      <w:proofErr w:type="gramStart"/>
-      <w:r>
-        <w:rPr>
-          <w:lang w:val="en-US"/>
-        </w:rPr>
-        <w:t>large  screens</w:t>
-      </w:r>
-      <w:proofErr w:type="gramEnd"/>
-      <w:r>
-        <w:rPr>
-          <w:lang w:val="en-US"/>
-        </w:rPr>
-        <w:t>.</w:t>
-      </w:r>
-    </w:p>
-    <w:p>
-      <w:pPr>
-        <w:pStyle w:val="BodyText"/>
-        <w:rPr>
-          <w:lang w:val="en-US"/>
-        </w:rPr>
-      </w:pPr>
-      <w:r>
-        <w:rPr>
-          <w:lang w:val="en-US"/>
-        </w:rPr>
-        <w:t xml:space="preserve">To decrease the space between the words in medium </w:t>
-      </w:r>
-      <w:proofErr w:type="gramStart"/>
-      <w:r>
-        <w:rPr>
-          <w:lang w:val="en-US"/>
-        </w:rPr>
-        <w:t>screen  line</w:t>
-      </w:r>
-      <w:proofErr w:type="gramEnd"/>
-      <w:r>
-        <w:rPr>
-          <w:lang w:val="en-US"/>
-        </w:rPr>
-        <w:t xml:space="preserve">-height and margin </w:t>
-      </w:r>
-      <w:proofErr w:type="spellStart"/>
-      <w:r>
-        <w:rPr>
-          <w:lang w:val="en-US"/>
-        </w:rPr>
-        <w:t>botton</w:t>
-      </w:r>
-      <w:proofErr w:type="spellEnd"/>
-      <w:r>
-        <w:rPr>
-          <w:lang w:val="en-US"/>
-        </w:rPr>
-        <w:t xml:space="preserve"> are set in the .lg-heading inside the main of </w:t>
-      </w:r>
-      <w:proofErr w:type="spellStart"/>
-      <w:r>
-        <w:rPr>
-          <w:lang w:val="en-US"/>
-        </w:rPr>
-        <w:t>mdiaMd</w:t>
-      </w:r>
-      <w:proofErr w:type="spellEnd"/>
-      <w:r>
-        <w:rPr>
-          <w:lang w:val="en-US"/>
-        </w:rPr>
-        <w:t xml:space="preserve"> also added float and width in </w:t>
-      </w:r>
-      <w:proofErr w:type="spellStart"/>
-      <w:r>
-        <w:rPr>
-          <w:lang w:val="en-US"/>
-        </w:rPr>
-        <w:t>ul.menu.nav</w:t>
-      </w:r>
-      <w:proofErr w:type="spellEnd"/>
-      <w:r>
-        <w:rPr>
-          <w:lang w:val="en-US"/>
-        </w:rPr>
-        <w:t xml:space="preserve"> and </w:t>
-      </w:r>
-      <w:proofErr w:type="spellStart"/>
-      <w:r>
-        <w:rPr>
-          <w:lang w:val="en-US"/>
-        </w:rPr>
-        <w:t>div.menubranding</w:t>
-      </w:r>
-      <w:proofErr w:type="spellEnd"/>
+        <w:t>added alignment for small, medium, large  screens.</w:t>
+      </w:r>
+    </w:p>
+    <w:p>
+      <w:pPr>
+        <w:pStyle w:val="BodyText"/>
+        <w:rPr>
+          <w:lang w:val="en-US"/>
+        </w:rPr>
+      </w:pPr>
+      <w:r>
+        <w:rPr>
+          <w:lang w:val="en-US"/>
+        </w:rPr>
+        <w:t>To decrease the space between the words in medium screen  line-height and margin botton are set in the .lg-heading inside the main of mdiaMd</w:t>
+      </w:r>
+      <w:r>
+        <w:rPr>
+          <w:lang w:val="en-US"/>
+        </w:rPr>
+        <w:t xml:space="preserve"> also added float and width in ul.menu.nav and div.menubranding</w:t>
+      </w:r>
       <w:r>
         <w:rPr>
           <w:lang w:val="en-US"/>
@@ -4222,21 +2841,7 @@
         <w:rPr>
           <w:lang w:val="en-US"/>
         </w:rPr>
-        <w:t xml:space="preserve">in config file of </w:t>
-      </w:r>
-      <w:proofErr w:type="spellStart"/>
-      <w:r>
-        <w:rPr>
-          <w:lang w:val="en-US"/>
-        </w:rPr>
-        <w:t>scss</w:t>
-      </w:r>
-      <w:proofErr w:type="spellEnd"/>
-      <w:r>
-        <w:rPr>
-          <w:lang w:val="en-US"/>
-        </w:rPr>
-        <w:t xml:space="preserve"> folder</w:t>
+        <w:t>in config file of scss folder</w:t>
       </w:r>
       <w:r>
         <w:rPr>
@@ -4248,49 +2853,7 @@
         <w:rPr>
           <w:lang w:val="en-US"/>
         </w:rPr>
-        <w:t xml:space="preserve"> And in </w:t>
-      </w:r>
-      <w:proofErr w:type="spellStart"/>
-      <w:r>
-        <w:rPr>
-          <w:lang w:val="en-US"/>
-        </w:rPr>
-        <w:t>menu.scss</w:t>
-      </w:r>
-      <w:proofErr w:type="spellEnd"/>
-      <w:r>
-        <w:rPr>
-          <w:lang w:val="en-US"/>
-        </w:rPr>
-        <w:t xml:space="preserve"> file </w:t>
-      </w:r>
-      <w:proofErr w:type="gramStart"/>
-      <w:r>
-        <w:rPr>
-          <w:lang w:val="en-US"/>
-        </w:rPr>
-        <w:t>inside  the</w:t>
-      </w:r>
-      <w:proofErr w:type="gramEnd"/>
-      <w:r>
-        <w:rPr>
-          <w:lang w:val="en-US"/>
-        </w:rPr>
-        <w:t xml:space="preserve"> .</w:t>
-      </w:r>
-      <w:proofErr w:type="spellStart"/>
-      <w:r>
-        <w:rPr>
-          <w:lang w:val="en-US"/>
-        </w:rPr>
-        <w:t>btn</w:t>
-      </w:r>
-      <w:proofErr w:type="spellEnd"/>
-      <w:r>
-        <w:rPr>
-          <w:lang w:val="en-US"/>
-        </w:rPr>
-        <w:t>-line and .nav-link</w:t>
+        <w:t xml:space="preserve"> And in menu.scss file inside  the .btn-line and .nav-link</w:t>
       </w:r>
       <w:r>
         <w:rPr>
@@ -4302,21 +2865,7 @@
         <w:rPr>
           <w:lang w:val="en-US"/>
         </w:rPr>
-        <w:t xml:space="preserve"> changed the color of background by passing the </w:t>
-      </w:r>
-      <w:proofErr w:type="spellStart"/>
-      <w:r>
-        <w:rPr>
-          <w:lang w:val="en-US"/>
-        </w:rPr>
-        <w:t>primay</w:t>
-      </w:r>
-      <w:proofErr w:type="spellEnd"/>
-      <w:r>
-        <w:rPr>
-          <w:lang w:val="en-US"/>
-        </w:rPr>
-        <w:t xml:space="preserve"> color using set-text-color</w:t>
+        <w:t xml:space="preserve"> changed the color of background by passing the primay color using set-text-color</w:t>
       </w:r>
       <w:r>
         <w:rPr>
@@ -4358,83 +2907,19 @@
         <w:rPr>
           <w:lang w:val="en-US"/>
         </w:rPr>
-        <w:t xml:space="preserve">Created a new file (about.html) in </w:t>
-      </w:r>
-      <w:proofErr w:type="spellStart"/>
-      <w:r>
-        <w:rPr>
-          <w:lang w:val="en-US"/>
-        </w:rPr>
-        <w:t>dist</w:t>
-      </w:r>
-      <w:proofErr w:type="spellEnd"/>
-      <w:r>
-        <w:rPr>
-          <w:lang w:val="en-US"/>
-        </w:rPr>
-        <w:t xml:space="preserve"> folder. </w:t>
-      </w:r>
-      <w:r>
-        <w:rPr>
-          <w:lang w:val="en-US"/>
-        </w:rPr>
-        <w:t xml:space="preserve">And remove the slash from </w:t>
-      </w:r>
-      <w:proofErr w:type="spellStart"/>
-      <w:proofErr w:type="gramStart"/>
-      <w:r>
-        <w:rPr>
-          <w:lang w:val="en-US"/>
-        </w:rPr>
-        <w:t>href</w:t>
-      </w:r>
-      <w:proofErr w:type="spellEnd"/>
-      <w:r>
-        <w:rPr>
-          <w:lang w:val="en-US"/>
-        </w:rPr>
-        <w:t xml:space="preserve">  nav</w:t>
-      </w:r>
-      <w:proofErr w:type="gramEnd"/>
-      <w:r>
-        <w:rPr>
-          <w:lang w:val="en-US"/>
-        </w:rPr>
-        <w:t xml:space="preserve"> links of </w:t>
-      </w:r>
-      <w:proofErr w:type="spellStart"/>
-      <w:r>
-        <w:rPr>
-          <w:lang w:val="en-US"/>
-        </w:rPr>
-        <w:t>anout</w:t>
-      </w:r>
-      <w:proofErr w:type="spellEnd"/>
-      <w:r>
-        <w:rPr>
-          <w:lang w:val="en-US"/>
-        </w:rPr>
-        <w:t xml:space="preserve"> me, my work and how to contact </w:t>
-      </w:r>
-      <w:proofErr w:type="spellStart"/>
-      <w:r>
-        <w:rPr>
-          <w:lang w:val="en-US"/>
-        </w:rPr>
-        <w:t>me,</w:t>
-      </w:r>
-      <w:r>
-        <w:rPr>
-          <w:lang w:val="en-US"/>
-        </w:rPr>
-        <w:t>Copied</w:t>
-      </w:r>
-      <w:proofErr w:type="spellEnd"/>
-      <w:r>
-        <w:rPr>
-          <w:lang w:val="en-US"/>
-        </w:rPr>
-        <w:t xml:space="preserve"> all the code from index.html file in about.html</w:t>
+        <w:t xml:space="preserve">Created a new file (about.html) in dist folder. </w:t>
+      </w:r>
+      <w:r>
+        <w:rPr>
+          <w:lang w:val="en-US"/>
+        </w:rPr>
+        <w:t>And remove the slash from href  nav links of anout me, my work and how to contact me,</w:t>
+      </w:r>
+      <w:r>
+        <w:rPr>
+          <w:lang w:val="en-US"/>
+        </w:rPr>
+        <w:t>Copied all the code from index.html file in about.html</w:t>
       </w:r>
       <w:r>
         <w:rPr>
@@ -4466,49 +2951,7 @@
         <w:rPr>
           <w:lang w:val="en-US"/>
         </w:rPr>
-        <w:t xml:space="preserve">. Linked portrait image in the </w:t>
-      </w:r>
-      <w:proofErr w:type="spellStart"/>
-      <w:r>
-        <w:rPr>
-          <w:lang w:val="en-US"/>
-        </w:rPr>
-        <w:t>img</w:t>
-      </w:r>
-      <w:proofErr w:type="spellEnd"/>
-      <w:r>
-        <w:rPr>
-          <w:lang w:val="en-US"/>
-        </w:rPr>
-        <w:t xml:space="preserve"> </w:t>
-      </w:r>
-      <w:proofErr w:type="spellStart"/>
-      <w:r>
-        <w:rPr>
-          <w:lang w:val="en-US"/>
-        </w:rPr>
-        <w:t>src</w:t>
-      </w:r>
-      <w:proofErr w:type="spellEnd"/>
-      <w:r>
-        <w:rPr>
-          <w:lang w:val="en-US"/>
-        </w:rPr>
-        <w:t xml:space="preserve"> </w:t>
-      </w:r>
-      <w:proofErr w:type="spellStart"/>
-      <w:r>
-        <w:rPr>
-          <w:lang w:val="en-US"/>
-        </w:rPr>
-        <w:t>ib</w:t>
-      </w:r>
-      <w:proofErr w:type="spellEnd"/>
-      <w:r>
-        <w:rPr>
-          <w:lang w:val="en-US"/>
-        </w:rPr>
-        <w:t xml:space="preserve"> div class of about info and removed the background image by removing the body id in the about.html file. </w:t>
+        <w:t xml:space="preserve">. Linked portrait image in the img src ib div class of about info and removed the background image by removing the body id in the about.html file. </w:t>
       </w:r>
       <w:r>
         <w:rPr>
@@ -4574,32 +3017,8 @@
         <w:rPr>
           <w:lang w:val="en-US"/>
         </w:rPr>
-        <w:t xml:space="preserve">To align all the pages of about page grid </w:t>
-      </w:r>
-      <w:proofErr w:type="spellStart"/>
-      <w:r>
-        <w:rPr>
-          <w:lang w:val="en-US"/>
-        </w:rPr>
-        <w:t>css</w:t>
-      </w:r>
-      <w:proofErr w:type="spellEnd"/>
-      <w:r>
-        <w:rPr>
-          <w:lang w:val="en-US"/>
-        </w:rPr>
-        <w:t xml:space="preserve"> is added in </w:t>
-      </w:r>
-      <w:proofErr w:type="spellStart"/>
-      <w:proofErr w:type="gramStart"/>
-      <w:r>
-        <w:rPr>
-          <w:lang w:val="en-US"/>
-        </w:rPr>
-        <w:t>main.scss</w:t>
-      </w:r>
-      <w:proofErr w:type="spellEnd"/>
-      <w:proofErr w:type="gramEnd"/>
+        <w:t>To align all the pages of about page grid css is added in main.scss</w:t>
+      </w:r>
       <w:r>
         <w:rPr>
           <w:lang w:val="en-US"/>
@@ -4648,79 +3067,19 @@
         <w:rPr>
           <w:lang w:val="en-US"/>
         </w:rPr>
-        <w:t xml:space="preserve">Created work.html in </w:t>
-      </w:r>
-      <w:proofErr w:type="spellStart"/>
-      <w:r>
-        <w:rPr>
-          <w:lang w:val="en-US"/>
-        </w:rPr>
-        <w:t>dist</w:t>
-      </w:r>
-      <w:proofErr w:type="spellEnd"/>
-      <w:r>
-        <w:rPr>
-          <w:lang w:val="en-US"/>
-        </w:rPr>
-        <w:t xml:space="preserve"> folder and copied all the codes from about.html</w:t>
-      </w:r>
-      <w:r>
-        <w:rPr>
-          <w:lang w:val="en-US"/>
-        </w:rPr>
-        <w:t xml:space="preserve">. changed current to my work, in h2 as well. Removed div class of </w:t>
-      </w:r>
-      <w:proofErr w:type="spellStart"/>
-      <w:proofErr w:type="gramStart"/>
-      <w:r>
-        <w:rPr>
-          <w:lang w:val="en-US"/>
-        </w:rPr>
-        <w:t>bio,about</w:t>
-      </w:r>
-      <w:proofErr w:type="spellEnd"/>
-      <w:proofErr w:type="gramEnd"/>
-      <w:r>
-        <w:rPr>
-          <w:lang w:val="en-US"/>
-        </w:rPr>
-        <w:t xml:space="preserve"> me and created div class of project and inside it created a class of item</w:t>
-      </w:r>
-      <w:r>
-        <w:rPr>
-          <w:lang w:val="en-US"/>
-        </w:rPr>
-        <w:t xml:space="preserve">. Included project1 image in image source. And then created button light with </w:t>
-      </w:r>
-      <w:proofErr w:type="spellStart"/>
-      <w:r>
-        <w:rPr>
-          <w:lang w:val="en-US"/>
-        </w:rPr>
-        <w:t>a.btn</w:t>
-      </w:r>
-      <w:proofErr w:type="spellEnd"/>
-      <w:r>
-        <w:rPr>
-          <w:lang w:val="en-US"/>
-        </w:rPr>
-        <w:t>-light inside it created a class of icon (</w:t>
-      </w:r>
-      <w:proofErr w:type="spellStart"/>
-      <w:proofErr w:type="gramStart"/>
-      <w:r>
-        <w:rPr>
-          <w:lang w:val="en-US"/>
-        </w:rPr>
-        <w:t>i.fas.fa</w:t>
-      </w:r>
-      <w:proofErr w:type="spellEnd"/>
-      <w:proofErr w:type="gramEnd"/>
-      <w:r>
-        <w:rPr>
-          <w:lang w:val="en-US"/>
-        </w:rPr>
-        <w:t>-eye)</w:t>
+        <w:t>Created work.html in dist folder and copied all the codes from about.html</w:t>
+      </w:r>
+      <w:r>
+        <w:rPr>
+          <w:lang w:val="en-US"/>
+        </w:rPr>
+        <w:t>. changed current to my work, in h2 as well. Removed div class of bio,about me and created div class of project and inside it created a class of item</w:t>
+      </w:r>
+      <w:r>
+        <w:rPr>
+          <w:lang w:val="en-US"/>
+        </w:rPr>
+        <w:t>. Included project1 image in image source. And then created button light with a.btn-light inside it created a class of icon (i.fas.fa-eye)</w:t>
       </w:r>
       <w:r>
         <w:rPr>
@@ -4748,21 +3107,7 @@
         <w:rPr>
           <w:lang w:val="en-US"/>
         </w:rPr>
-        <w:t xml:space="preserve">In main.css file in class of project added </w:t>
-      </w:r>
-      <w:proofErr w:type="gramStart"/>
-      <w:r>
-        <w:rPr>
-          <w:lang w:val="en-US"/>
-        </w:rPr>
-        <w:t>display, and</w:t>
-      </w:r>
-      <w:proofErr w:type="gramEnd"/>
-      <w:r>
-        <w:rPr>
-          <w:lang w:val="en-US"/>
-        </w:rPr>
-        <w:t xml:space="preserve"> set to shrink the image inside the project by setting the width</w:t>
+        <w:t>In main.css file in class of project added display, and set to shrink the image inside the project by setting the width</w:t>
       </w:r>
       <w:r>
         <w:rPr>
@@ -4797,37 +3142,7 @@
         <w:rPr>
           <w:lang w:val="en-US"/>
         </w:rPr>
-        <w:t xml:space="preserve">For any social media icons </w:t>
-      </w:r>
-      <w:proofErr w:type="spellStart"/>
-      <w:r>
-        <w:rPr>
-          <w:lang w:val="en-US"/>
-        </w:rPr>
-        <w:t>classof</w:t>
-      </w:r>
-      <w:proofErr w:type="spellEnd"/>
-      <w:r>
-        <w:rPr>
-          <w:lang w:val="en-US"/>
-        </w:rPr>
-        <w:t xml:space="preserve"> icons (</w:t>
-      </w:r>
-      <w:proofErr w:type="spellStart"/>
-      <w:proofErr w:type="gramStart"/>
-      <w:r>
-        <w:rPr>
-          <w:lang w:val="en-US"/>
-        </w:rPr>
-        <w:t>i.fab.fa</w:t>
-      </w:r>
-      <w:proofErr w:type="spellEnd"/>
-      <w:proofErr w:type="gramEnd"/>
-      <w:r>
-        <w:rPr>
-          <w:lang w:val="en-US"/>
-        </w:rPr>
-        <w:t xml:space="preserve">-eye) is used. </w:t>
+        <w:t xml:space="preserve">For any social media icons classof icons (i.fab.fa-eye) is used. </w:t>
       </w:r>
     </w:p>
     <w:p>
@@ -4855,66 +3170,118 @@
         <w:rPr>
           <w:lang w:val="en-US"/>
         </w:rPr>
-        <w:t xml:space="preserve"> and extended </w:t>
-      </w:r>
-      <w:proofErr w:type="spellStart"/>
-      <w:r>
-        <w:rPr>
-          <w:lang w:val="en-US"/>
-        </w:rPr>
-        <w:t>btn</w:t>
-      </w:r>
-      <w:proofErr w:type="spellEnd"/>
-      <w:r>
-        <w:rPr>
-          <w:lang w:val="en-US"/>
-        </w:rPr>
-        <w:t xml:space="preserve"> class </w:t>
-      </w:r>
-      <w:proofErr w:type="gramStart"/>
-      <w:r>
-        <w:rPr>
-          <w:lang w:val="en-US"/>
-        </w:rPr>
-        <w:t>in .</w:t>
-      </w:r>
-      <w:proofErr w:type="spellStart"/>
-      <w:r>
-        <w:rPr>
-          <w:lang w:val="en-US"/>
-        </w:rPr>
-        <w:t>btn</w:t>
-      </w:r>
-      <w:proofErr w:type="spellEnd"/>
-      <w:proofErr w:type="gramEnd"/>
-      <w:r>
-        <w:rPr>
-          <w:lang w:val="en-US"/>
-        </w:rPr>
-        <w:t>-dark and .</w:t>
-      </w:r>
-      <w:proofErr w:type="spellStart"/>
-      <w:r>
-        <w:rPr>
-          <w:lang w:val="en-US"/>
-        </w:rPr>
-        <w:t>btn</w:t>
-      </w:r>
-      <w:proofErr w:type="spellEnd"/>
-      <w:r>
-        <w:rPr>
-          <w:lang w:val="en-US"/>
-        </w:rPr>
-        <w:t>-light using @extend .</w:t>
-      </w:r>
-      <w:proofErr w:type="spellStart"/>
-      <w:r>
-        <w:rPr>
-          <w:lang w:val="en-US"/>
-        </w:rPr>
-        <w:t>btn</w:t>
-      </w:r>
-      <w:proofErr w:type="spellEnd"/>
+        <w:t xml:space="preserve"> and extended btn class in .btn-dark and .btn-light using @extend .btn.</w:t>
+      </w:r>
+    </w:p>
+    <w:p>
+      <w:pPr>
+        <w:pStyle w:val="BodyText"/>
+        <w:rPr>
+          <w:lang w:val="en-US"/>
+        </w:rPr>
+      </w:pPr>
+      <w:r>
+        <w:rPr>
+          <w:lang w:val="en-US"/>
+        </w:rPr>
+        <w:t xml:space="preserve">     </w:t>
+      </w:r>
+    </w:p>
+    <w:p>
+      <w:pPr>
+        <w:pStyle w:val="BodyText"/>
+        <w:rPr>
+          <w:lang w:val="en-US"/>
+        </w:rPr>
+      </w:pPr>
+    </w:p>
+    <w:p>
+      <w:pPr>
+        <w:pStyle w:val="BodyText"/>
+        <w:rPr>
+          <w:lang w:val="en-US"/>
+        </w:rPr>
+      </w:pPr>
+      <w:r>
+        <w:rPr>
+          <w:lang w:val="en-US"/>
+        </w:rPr>
+        <w:t>In mobile.css file inside media</w:t>
+      </w:r>
+      <w:r>
+        <w:rPr>
+          <w:lang w:val="en-US"/>
+        </w:rPr>
+        <w:t xml:space="preserve">Xl for setting 4 items in the row for bigger screen of project image appearance. Grid template columns is set to 4, 3 for large screen and 2 for medium </w:t>
+      </w:r>
+      <w:r>
+        <w:rPr>
+          <w:lang w:val="en-US"/>
+        </w:rPr>
+        <w:t>screen. And for smaal screen 1fr is set.</w:t>
+      </w:r>
+    </w:p>
+    <w:p>
+      <w:pPr>
+        <w:pStyle w:val="BodyText"/>
+        <w:rPr>
+          <w:lang w:val="en-US"/>
+        </w:rPr>
+      </w:pPr>
+      <w:r>
+        <w:rPr>
+          <w:lang w:val="en-US"/>
+        </w:rPr>
+        <w:t xml:space="preserve">   </w:t>
+      </w:r>
+    </w:p>
+    <w:p>
+      <w:pPr>
+        <w:pStyle w:val="BodyText"/>
+        <w:rPr>
+          <w:lang w:val="en-US"/>
+        </w:rPr>
+      </w:pPr>
+    </w:p>
+    <w:p>
+      <w:pPr>
+        <w:pStyle w:val="BodyText"/>
+        <w:rPr>
+          <w:lang w:val="en-US"/>
+        </w:rPr>
+      </w:pPr>
+      <w:r>
+        <w:rPr>
+          <w:lang w:val="en-US"/>
+        </w:rPr>
+        <w:t>In dist folder created a file contact.html and copied all fron about</w:t>
+      </w:r>
+      <w:r>
+        <w:rPr>
+          <w:lang w:val="en-US"/>
+        </w:rPr>
+        <w:t>.html and changed main id, current to how to reach me list. Div class is set to boxes.</w:t>
+      </w:r>
+      <w:r>
+        <w:rPr>
+          <w:lang w:val="en-US"/>
+        </w:rPr>
+        <w:t xml:space="preserve"> </w:t>
+      </w:r>
+    </w:p>
+    <w:p>
+      <w:pPr>
+        <w:pStyle w:val="BodyText"/>
+        <w:rPr>
+          <w:lang w:val="en-US"/>
+        </w:rPr>
+      </w:pPr>
+      <w:r>
+        <w:rPr>
+          <w:lang w:val="en-US"/>
+        </w:rPr>
+        <w:t>In main.css inside class of boxes styles are set</w:t>
+      </w:r>
       <w:r>
         <w:rPr>
           <w:lang w:val="en-US"/>
@@ -4929,169 +3296,257 @@
           <w:lang w:val="en-US"/>
         </w:rPr>
       </w:pPr>
-      <w:r>
-        <w:rPr>
-          <w:lang w:val="en-US"/>
-        </w:rPr>
-        <w:t xml:space="preserve">     </w:t>
-      </w:r>
-    </w:p>
-    <w:p>
-      <w:pPr>
-        <w:pStyle w:val="BodyText"/>
-        <w:rPr>
-          <w:lang w:val="en-US"/>
-        </w:rPr>
-      </w:pPr>
-    </w:p>
-    <w:p>
-      <w:pPr>
-        <w:pStyle w:val="BodyText"/>
-        <w:rPr>
-          <w:lang w:val="en-US"/>
-        </w:rPr>
-      </w:pPr>
-      <w:r>
-        <w:rPr>
-          <w:lang w:val="en-US"/>
-        </w:rPr>
-        <w:t xml:space="preserve">In mobile.css file inside </w:t>
-      </w:r>
-      <w:proofErr w:type="spellStart"/>
-      <w:r>
-        <w:rPr>
-          <w:lang w:val="en-US"/>
-        </w:rPr>
-        <w:t>media</w:t>
-      </w:r>
-      <w:r>
-        <w:rPr>
-          <w:lang w:val="en-US"/>
-        </w:rPr>
-        <w:t>Xl</w:t>
-      </w:r>
-      <w:proofErr w:type="spellEnd"/>
-      <w:r>
-        <w:rPr>
-          <w:lang w:val="en-US"/>
-        </w:rPr>
-        <w:t xml:space="preserve"> for setting 4 items in the row for bigger screen of project image appearance. Grid template columns is set to 4, 3 for large screen and 2 for medium </w:t>
-      </w:r>
-      <w:r>
-        <w:rPr>
-          <w:lang w:val="en-US"/>
-        </w:rPr>
-        <w:t xml:space="preserve">screen. And for </w:t>
-      </w:r>
-      <w:proofErr w:type="spellStart"/>
-      <w:r>
-        <w:rPr>
-          <w:lang w:val="en-US"/>
-        </w:rPr>
-        <w:t>smaal</w:t>
-      </w:r>
-      <w:proofErr w:type="spellEnd"/>
-      <w:r>
-        <w:rPr>
-          <w:lang w:val="en-US"/>
-        </w:rPr>
-        <w:t xml:space="preserve"> screen 1fr is set.</w:t>
-      </w:r>
-    </w:p>
-    <w:p>
-      <w:pPr>
-        <w:pStyle w:val="BodyText"/>
-        <w:rPr>
-          <w:lang w:val="en-US"/>
-        </w:rPr>
-      </w:pPr>
-      <w:r>
-        <w:rPr>
-          <w:lang w:val="en-US"/>
-        </w:rPr>
-        <w:t xml:space="preserve">   </w:t>
-      </w:r>
-    </w:p>
-    <w:p>
-      <w:pPr>
-        <w:pStyle w:val="BodyText"/>
-        <w:rPr>
-          <w:lang w:val="en-US"/>
-        </w:rPr>
-      </w:pPr>
-    </w:p>
-    <w:p>
-      <w:pPr>
-        <w:pStyle w:val="BodyText"/>
-        <w:rPr>
-          <w:lang w:val="en-US"/>
-        </w:rPr>
-      </w:pPr>
-      <w:r>
-        <w:rPr>
-          <w:lang w:val="en-US"/>
-        </w:rPr>
-        <w:t xml:space="preserve">In </w:t>
-      </w:r>
-      <w:proofErr w:type="spellStart"/>
-      <w:r>
-        <w:rPr>
-          <w:lang w:val="en-US"/>
-        </w:rPr>
-        <w:t>dist</w:t>
-      </w:r>
-      <w:proofErr w:type="spellEnd"/>
-      <w:r>
-        <w:rPr>
-          <w:lang w:val="en-US"/>
-        </w:rPr>
-        <w:t xml:space="preserve"> folder created a file contact.html and copied all </w:t>
-      </w:r>
-      <w:proofErr w:type="spellStart"/>
-      <w:r>
-        <w:rPr>
-          <w:lang w:val="en-US"/>
-        </w:rPr>
-        <w:t>fron</w:t>
-      </w:r>
-      <w:proofErr w:type="spellEnd"/>
-      <w:r>
-        <w:rPr>
-          <w:lang w:val="en-US"/>
-        </w:rPr>
-        <w:t xml:space="preserve"> about</w:t>
-      </w:r>
-      <w:r>
-        <w:rPr>
-          <w:lang w:val="en-US"/>
-        </w:rPr>
-        <w:t>.html and changed main id, current to how to reach me list. Div class is set to boxes.</w:t>
-      </w:r>
-      <w:r>
-        <w:rPr>
-          <w:lang w:val="en-US"/>
-        </w:rPr>
-        <w:t xml:space="preserve"> </w:t>
-      </w:r>
-    </w:p>
-    <w:p>
-      <w:pPr>
-        <w:pStyle w:val="BodyText"/>
-        <w:rPr>
-          <w:lang w:val="en-US"/>
-        </w:rPr>
-      </w:pPr>
-      <w:r>
-        <w:rPr>
-          <w:lang w:val="en-US"/>
-        </w:rPr>
-        <w:t>In main.css inside class of boxes styles are set</w:t>
-      </w:r>
-      <w:r>
-        <w:rPr>
-          <w:lang w:val="en-US"/>
-        </w:rPr>
-        <w:t>.</w:t>
+    </w:p>
+    <w:p>
+      <w:pPr>
+        <w:pStyle w:val="BodyText"/>
+        <w:rPr>
+          <w:lang w:val="en-US"/>
+        </w:rPr>
+      </w:pPr>
+      <w:r>
+        <w:rPr>
+          <w:lang w:val="en-US"/>
+        </w:rPr>
+        <w:t>24.6.2021</w:t>
+      </w:r>
+    </w:p>
+    <w:p>
+      <w:pPr>
+        <w:pStyle w:val="BodyText"/>
+        <w:rPr>
+          <w:lang w:val="en-US"/>
+        </w:rPr>
+      </w:pPr>
+      <w:r>
+        <w:rPr>
+          <w:lang w:val="en-US"/>
+        </w:rPr>
+        <w:t>Now that the website is ready, we can deploy it. Used github pages to deploy, few changes in package.json.</w:t>
+      </w:r>
+    </w:p>
+    <w:p>
+      <w:pPr>
+        <w:pStyle w:val="BodyText"/>
+        <w:rPr>
+          <w:lang w:val="en-US"/>
+        </w:rPr>
+      </w:pPr>
+      <w:r>
+        <w:rPr>
+          <w:lang w:val="en-US"/>
+        </w:rPr>
+        <w:t xml:space="preserve">First install gh-pages using command in git bash : </w:t>
+      </w:r>
+      <w:r>
+        <w:rPr>
+          <w:lang w:val="en-US"/>
+        </w:rPr>
+        <w:t>npm i gh-pages</w:t>
+      </w:r>
+    </w:p>
+    <w:p>
+      <w:pPr>
+        <w:pStyle w:val="BodyText"/>
+        <w:rPr>
+          <w:lang w:val="en-US"/>
+        </w:rPr>
+      </w:pPr>
+      <w:r>
+        <w:rPr>
+          <w:lang w:val="en-US"/>
+        </w:rPr>
+        <w:t>Then added homepage attributr and deploy script function in package.json.</w:t>
+      </w:r>
+    </w:p>
+    <w:p>
+      <w:pPr>
+        <w:pStyle w:val="BodyText"/>
+        <w:rPr>
+          <w:lang w:val="en-US"/>
+        </w:rPr>
+      </w:pPr>
+      <w:r>
+        <w:rPr>
+          <w:lang w:val="en-US"/>
+        </w:rPr>
+        <w:t>Then finally deployed using the command npm run deploy</w:t>
+      </w:r>
+    </w:p>
+    <w:p>
+      <w:pPr>
+        <w:pStyle w:val="BodyText"/>
+        <w:rPr>
+          <w:lang w:val="en-US"/>
+        </w:rPr>
+      </w:pPr>
+    </w:p>
+    <w:p>
+      <w:pPr>
+        <w:pStyle w:val="BodyText"/>
+        <w:rPr>
+          <w:lang w:val="en-US"/>
+        </w:rPr>
+      </w:pPr>
+      <w:r>
+        <w:rPr>
+          <w:lang w:val="en-US"/>
+        </w:rPr>
+        <w:t xml:space="preserve">Deployment success and here is the final result </w:t>
+      </w:r>
+      <w:r>
+        <w:rPr>
+          <mc:AlternateContent>
+            <mc:Choice Requires="w16se"/>
+            <mc:Fallback>
+              <w:rFonts w:ascii="Segoe UI Emoji" w:eastAsia="Segoe UI Emoji" w:hAnsi="Segoe UI Emoji" w:cs="Segoe UI Emoji"/>
+            </mc:Fallback>
+          </mc:AlternateContent>
+          <w:lang w:val="en-US"/>
+        </w:rPr>
+        <mc:AlternateContent>
+          <mc:Choice Requires="w16se">
+            <w16se:symEx w16se:font="Segoe UI Emoji" w16se:char="1F60A"/>
+          </mc:Choice>
+          <mc:Fallback>
+            <w:t>😊</w:t>
+          </mc:Fallback>
+        </mc:AlternateContent>
+      </w:r>
+    </w:p>
+    <w:p>
+      <w:pPr>
+        <w:pStyle w:val="BodyText"/>
+        <w:rPr>
+          <w:lang w:val="en-US"/>
+        </w:rPr>
+      </w:pPr>
+      <w:r>
+        <w:rPr>
+          <w:lang w:val="en-US"/>
+        </w:rPr>
+        <w:t>Deployed Website link:</w:t>
+      </w:r>
+    </w:p>
+    <w:p>
+      <w:pPr>
+        <w:pStyle w:val="BodyText"/>
+        <w:rPr>
+          <w:lang w:val="en-US"/>
+        </w:rPr>
+      </w:pPr>
+      <w:hyperlink r:id="rId10" w:history="1">
+        <w:r>
+          <w:rPr>
+            <w:rStyle w:val="Hyperlink"/>
+            <w:lang w:val="en-US"/>
+          </w:rPr>
+          <w:t>https://jinadebbarma.github.io/modern-portfolio/index.html</w:t>
+        </w:r>
+      </w:hyperlink>
+    </w:p>
+    <w:p>
+      <w:pPr>
+        <w:pStyle w:val="BodyText"/>
+        <w:rPr>
+          <w:lang w:val="en-US"/>
+        </w:rPr>
+      </w:pPr>
+      <w:r>
+        <w:rPr>
+          <w:lang w:val="en-US"/>
+        </w:rPr>
+        <w:t>GitHub Repository link:</w:t>
+      </w:r>
+    </w:p>
+    <w:p>
+      <w:pPr>
+        <w:pStyle w:val="BodyText"/>
+        <w:rPr>
+          <w:lang w:val="en-US"/>
+        </w:rPr>
+      </w:pPr>
+      <w:hyperlink r:id="rId11" w:history="1">
+        <w:r>
+          <w:rPr>
+            <w:rStyle w:val="Hyperlink"/>
+            <w:lang w:val="en-US"/>
+          </w:rPr>
+          <w:t>https://github.com/jinadebbarma/modern-portfolio</w:t>
+        </w:r>
+      </w:hyperlink>
+    </w:p>
+    <w:p>
+      <w:pPr>
+        <w:pStyle w:val="BodyText"/>
+        <w:rPr>
+          <w:lang w:val="en-US"/>
+        </w:rPr>
+      </w:pPr>
+    </w:p>
+    <w:p>
+      <w:pPr>
+        <w:pStyle w:val="BodyText"/>
+        <w:rPr>
+          <w:lang w:val="en-US"/>
+        </w:rPr>
+      </w:pPr>
+    </w:p>
+    <w:p>
+      <w:pPr>
+        <w:pStyle w:val="BodyText"/>
+        <w:rPr>
+          <w:lang w:val="en-US"/>
+        </w:rPr>
+      </w:pPr>
+    </w:p>
+    <w:p>
+      <w:pPr>
+        <w:pStyle w:val="BodyText"/>
+        <w:rPr>
+          <w:lang w:val="en-US"/>
+        </w:rPr>
+      </w:pPr>
+      <w:r>
+        <w:rPr>
+          <w:noProof/>
+        </w:rPr>
+        <w:lastRenderedPageBreak/>
+        <w:drawing>
+          <wp:inline distT="0" distB="0" distL="0" distR="0" wp14:anchorId="73F1F50B" wp14:editId="5B018502">
+            <wp:extent cx="5579745" cy="5150485"/>
+            <wp:effectExtent l="0" t="0" r="1905" b="0"/>
+            <wp:docPr id="1" name="Picture 1"/>
+            <wp:cNvGraphicFramePr>
+              <a:graphicFrameLocks xmlns:a="http://schemas.openxmlformats.org/drawingml/2006/main" noChangeAspect="1"/>
+            </wp:cNvGraphicFramePr>
+            <a:graphic xmlns:a="http://schemas.openxmlformats.org/drawingml/2006/main">
+              <a:graphicData uri="http://schemas.openxmlformats.org/drawingml/2006/picture">
+                <pic:pic xmlns:pic="http://schemas.openxmlformats.org/drawingml/2006/picture">
+                  <pic:nvPicPr>
+                    <pic:cNvPr id="1" name=""/>
+                    <pic:cNvPicPr/>
+                  </pic:nvPicPr>
+                  <pic:blipFill>
+                    <a:blip r:embed="rId12"/>
+                    <a:stretch>
+                      <a:fillRect/>
+                    </a:stretch>
+                  </pic:blipFill>
+                  <pic:spPr>
+                    <a:xfrm>
+                      <a:off x="0" y="0"/>
+                      <a:ext cx="5579745" cy="5150485"/>
+                    </a:xfrm>
+                    <a:prstGeom prst="rect">
+                      <a:avLst/>
+                    </a:prstGeom>
+                  </pic:spPr>
+                </pic:pic>
+              </a:graphicData>
+            </a:graphic>
+          </wp:inline>
+        </w:drawing>
       </w:r>
     </w:p>
     <w:p>
@@ -5103,8 +3558,8 @@
       </w:pPr>
     </w:p>
     <w:sectPr>
-      <w:headerReference w:type="default" r:id="rId10"/>
-      <w:footerReference w:type="default" r:id="rId11"/>
+      <w:headerReference w:type="default" r:id="rId13"/>
+      <w:footerReference w:type="default" r:id="rId14"/>
       <w:pgSz w:w="11906" w:h="16838"/>
       <w:pgMar w:top="1701" w:right="1134" w:bottom="1701" w:left="1985" w:header="720" w:footer="720" w:gutter="0"/>
       <w:cols w:space="720"/>
@@ -7531,6 +5986,18 @@
       </w:tcPr>
     </w:tblStylePr>
   </w:style>
+  <w:style w:type="character" w:styleId="UnresolvedMention">
+    <w:name w:val="Unresolved Mention"/>
+    <w:basedOn w:val="DefaultParagraphFont"/>
+    <w:uiPriority w:val="99"/>
+    <w:semiHidden/>
+    <w:unhideWhenUsed/>
+    <w:rsid w:val="004E65CD"/>
+    <w:rPr>
+      <w:color w:val="605E5C"/>
+      <w:shd w:val="clear" w:color="auto" w:fill="E1DFDD"/>
+    </w:rPr>
+  </w:style>
 </w:styles>
 </file>
 
@@ -7830,6 +6297,15 @@
 </file>
 
 <file path=customXml/item1.xml><?xml version="1.0" encoding="utf-8"?>
+<?mso-contentType ?>
+<FormTemplates xmlns="http://schemas.microsoft.com/sharepoint/v3/contenttype/forms">
+  <Display>DocumentLibraryForm</Display>
+  <Edit>DocumentLibraryForm</Edit>
+  <New>DocumentLibraryForm</New>
+</FormTemplates>
+</file>
+
+<file path=customXml/item2.xml><?xml version="1.0" encoding="utf-8"?>
 <ct:contentTypeSchema xmlns:ct="http://schemas.microsoft.com/office/2006/metadata/contentType" xmlns:ma="http://schemas.microsoft.com/office/2006/metadata/properties/metaAttributes" ct:_="" ma:_="" ma:contentTypeName="Asiakirja" ma:contentTypeID="0x01010017418C401CCB2042A3A99A19F43F356D" ma:contentTypeVersion="1" ma:contentTypeDescription="Luo uusi asiakirja." ma:contentTypeScope="" ma:versionID="f4b075d3ca74a5dbaed73e767a156aa0">
   <xsd:schema xmlns:xsd="http://www.w3.org/2001/XMLSchema" xmlns:p="http://schemas.microsoft.com/office/2006/metadata/properties" xmlns:ns1="http://schemas.microsoft.com/sharepoint/v3" targetNamespace="http://schemas.microsoft.com/office/2006/metadata/properties" ma:root="true" ma:fieldsID="4340a008e99365d80b71206bae222996" ns1:_="">
     <xsd:import namespace="http://schemas.microsoft.com/sharepoint/v3"/>
@@ -7895,15 +6371,6 @@
 </ct:contentTypeSchema>
 </file>
 
-<file path=customXml/item2.xml><?xml version="1.0" encoding="utf-8"?>
-<?mso-contentType ?>
-<FormTemplates xmlns="http://schemas.microsoft.com/sharepoint/v3/contenttype/forms">
-  <Display>DocumentLibraryForm</Display>
-  <Edit>DocumentLibraryForm</Edit>
-  <New>DocumentLibraryForm</New>
-</FormTemplates>
-</file>
-
 <file path=customXml/item3.xml><?xml version="1.0" encoding="utf-8"?>
 <p:properties xmlns:p="http://schemas.microsoft.com/office/2006/metadata/properties" xmlns:xsi="http://www.w3.org/2001/XMLSchema-instance" xmlns:pc="http://schemas.microsoft.com/office/infopath/2007/PartnerControls">
   <documentManagement>
@@ -7914,6 +6381,14 @@
 </file>
 
 <file path=customXml/itemProps1.xml><?xml version="1.0" encoding="utf-8"?>
+<ds:datastoreItem xmlns:ds="http://schemas.openxmlformats.org/officeDocument/2006/customXml" ds:itemID="{13FBD2FA-5696-460D-A278-9A302A0F72AE}">
+  <ds:schemaRefs>
+    <ds:schemaRef ds:uri="http://schemas.microsoft.com/sharepoint/v3/contenttype/forms"/>
+  </ds:schemaRefs>
+</ds:datastoreItem>
+</file>
+
+<file path=customXml/itemProps2.xml><?xml version="1.0" encoding="utf-8"?>
 <ds:datastoreItem xmlns:ds="http://schemas.openxmlformats.org/officeDocument/2006/customXml" ds:itemID="{B9A87442-5A7B-46FD-BD28-170CE9B7256F}">
   <ds:schemaRefs>
     <ds:schemaRef ds:uri="http://schemas.microsoft.com/office/2006/metadata/contentType"/>
@@ -7930,14 +6405,6 @@
 </ds:datastoreItem>
 </file>
 
-<file path=customXml/itemProps2.xml><?xml version="1.0" encoding="utf-8"?>
-<ds:datastoreItem xmlns:ds="http://schemas.openxmlformats.org/officeDocument/2006/customXml" ds:itemID="{13FBD2FA-5696-460D-A278-9A302A0F72AE}">
-  <ds:schemaRefs>
-    <ds:schemaRef ds:uri="http://schemas.microsoft.com/sharepoint/v3/contenttype/forms"/>
-  </ds:schemaRefs>
-</ds:datastoreItem>
-</file>
-
 <file path=customXml/itemProps3.xml><?xml version="1.0" encoding="utf-8"?>
 <ds:datastoreItem xmlns:ds="http://schemas.openxmlformats.org/officeDocument/2006/customXml" ds:itemID="{FA8F0064-303C-446D-896E-46EEB9A79DC3}">
   <ds:schemaRefs>

</xml_diff>